<commit_message>
thesis updated and converted ipynbs
</commit_message>
<xml_diff>
--- a/Thesis_2210049p_5.0.edited.docx
+++ b/Thesis_2210049p_5.0.edited.docx
@@ -2742,8 +2742,6 @@
         <w:jc w:val="center"/>
         <w:rPr>
           <w:rFonts w:ascii="Times New Roman" w:hAnsi="Times New Roman" w:cs="Times New Roman"/>
-          <w:color w:val="000000" w:themeColor="text1"/>
-          <w:lang w:val="en-US"/>
         </w:rPr>
       </w:pPr>
       <w:r>
@@ -2752,19 +2750,95 @@
         </w:rPr>
         <w:t>y</w:t>
       </w:r>
+      <w:r>
+        <w:rPr>
+          <w:rFonts w:ascii="Times New Roman" w:hAnsi="Times New Roman" w:cs="Times New Roman"/>
+          <w:vertAlign w:val="subscript"/>
+        </w:rPr>
+        <w:t>0</w:t>
+      </w:r>
+      <w:r>
+        <w:rPr>
+          <w:rFonts w:ascii="Times New Roman" w:hAnsi="Times New Roman" w:cs="Times New Roman"/>
+        </w:rPr>
+        <w:t>,</w:t>
+      </w:r>
+      <w:r>
+        <w:rPr>
+          <w:rFonts w:ascii="Times New Roman" w:hAnsi="Times New Roman" w:cs="Times New Roman"/>
+        </w:rPr>
+        <w:t xml:space="preserve"> </w:t>
+      </w:r>
+      <w:r>
+        <w:rPr>
+          <w:rFonts w:ascii="Times New Roman" w:hAnsi="Times New Roman" w:cs="Times New Roman"/>
+        </w:rPr>
+        <w:t>y</w:t>
+      </w:r>
+      <w:r>
+        <w:rPr>
+          <w:rFonts w:ascii="Times New Roman" w:hAnsi="Times New Roman" w:cs="Times New Roman"/>
+          <w:vertAlign w:val="subscript"/>
+        </w:rPr>
+        <w:t>1</w:t>
+      </w:r>
+      <w:r>
+        <w:rPr>
+          <w:rFonts w:ascii="Times New Roman" w:hAnsi="Times New Roman" w:cs="Times New Roman"/>
+        </w:rPr>
+        <w:t>(x</w:t>
+      </w:r>
+      <w:r>
+        <w:rPr>
+          <w:rFonts w:ascii="Times New Roman" w:hAnsi="Times New Roman" w:cs="Times New Roman"/>
+          <w:vertAlign w:val="subscript"/>
+        </w:rPr>
+        <w:t>1</w:t>
+      </w:r>
+      <w:r>
+        <w:rPr>
+          <w:rFonts w:ascii="Times New Roman" w:hAnsi="Times New Roman" w:cs="Times New Roman"/>
+        </w:rPr>
+        <w:t>),</w:t>
+      </w:r>
+      <w:r>
+        <w:rPr>
+          <w:rFonts w:ascii="Times New Roman" w:hAnsi="Times New Roman" w:cs="Times New Roman"/>
+        </w:rPr>
+        <w:t xml:space="preserve"> </w:t>
+      </w:r>
+      <w:r>
+        <w:rPr>
+          <w:rFonts w:ascii="Times New Roman" w:hAnsi="Times New Roman" w:cs="Times New Roman"/>
+        </w:rPr>
+        <w:t>y</w:t>
+      </w:r>
+      <w:r>
+        <w:rPr>
+          <w:rFonts w:ascii="Times New Roman" w:hAnsi="Times New Roman" w:cs="Times New Roman"/>
+          <w:vertAlign w:val="subscript"/>
+        </w:rPr>
+        <w:t>2</w:t>
+      </w:r>
+      <w:r>
+        <w:rPr>
+          <w:rFonts w:ascii="Times New Roman" w:hAnsi="Times New Roman" w:cs="Times New Roman"/>
+        </w:rPr>
+        <w:t>(x</w:t>
+      </w:r>
       <w:proofErr w:type="gramStart"/>
       <w:r>
         <w:rPr>
           <w:rFonts w:ascii="Times New Roman" w:hAnsi="Times New Roman" w:cs="Times New Roman"/>
           <w:vertAlign w:val="subscript"/>
         </w:rPr>
-        <w:t>0</w:t>
-      </w:r>
-      <w:r>
-        <w:rPr>
-          <w:rFonts w:ascii="Times New Roman" w:hAnsi="Times New Roman" w:cs="Times New Roman"/>
-        </w:rPr>
-        <w:t>,y</w:t>
+        <w:t>1</w:t>
+      </w:r>
+      <w:r>
+        <w:rPr>
+          <w:rFonts w:ascii="Times New Roman" w:hAnsi="Times New Roman" w:cs="Times New Roman"/>
+        </w:rPr>
+        <w:t>,x</w:t>
       </w:r>
       <w:proofErr w:type="gramEnd"/>
       <w:r>
@@ -2772,91 +2846,63 @@
           <w:rFonts w:ascii="Times New Roman" w:hAnsi="Times New Roman" w:cs="Times New Roman"/>
           <w:vertAlign w:val="subscript"/>
         </w:rPr>
+        <w:t>2</w:t>
+      </w:r>
+      <w:r>
+        <w:rPr>
+          <w:rFonts w:ascii="Times New Roman" w:hAnsi="Times New Roman" w:cs="Times New Roman"/>
+        </w:rPr>
+        <w:t>),</w:t>
+      </w:r>
+      <w:r>
+        <w:rPr>
+          <w:rFonts w:ascii="Times New Roman" w:hAnsi="Times New Roman" w:cs="Times New Roman"/>
+        </w:rPr>
+        <w:t xml:space="preserve"> </w:t>
+      </w:r>
+      <w:r>
+        <w:rPr>
+          <w:rFonts w:ascii="Times New Roman" w:hAnsi="Times New Roman" w:cs="Times New Roman"/>
+        </w:rPr>
+        <w:t>...,</w:t>
+      </w:r>
+      <w:r>
+        <w:rPr>
+          <w:rFonts w:ascii="Times New Roman" w:hAnsi="Times New Roman" w:cs="Times New Roman"/>
+        </w:rPr>
+        <w:t xml:space="preserve"> </w:t>
+      </w:r>
+      <w:r>
+        <w:rPr>
+          <w:rFonts w:ascii="Times New Roman" w:hAnsi="Times New Roman" w:cs="Times New Roman"/>
+        </w:rPr>
+        <w:t>y∞(x</w:t>
+      </w:r>
+      <w:r>
+        <w:rPr>
+          <w:rFonts w:ascii="Times New Roman" w:hAnsi="Times New Roman" w:cs="Times New Roman"/>
+          <w:vertAlign w:val="subscript"/>
+        </w:rPr>
         <w:t>1</w:t>
       </w:r>
       <w:r>
         <w:rPr>
           <w:rFonts w:ascii="Times New Roman" w:hAnsi="Times New Roman" w:cs="Times New Roman"/>
         </w:rPr>
-        <w:t>(x</w:t>
+        <w:t>,x</w:t>
       </w:r>
       <w:r>
         <w:rPr>
           <w:rFonts w:ascii="Times New Roman" w:hAnsi="Times New Roman" w:cs="Times New Roman"/>
           <w:vertAlign w:val="subscript"/>
         </w:rPr>
-        <w:t>1</w:t>
-      </w:r>
-      <w:r>
-        <w:rPr>
-          <w:rFonts w:ascii="Times New Roman" w:hAnsi="Times New Roman" w:cs="Times New Roman"/>
-        </w:rPr>
-        <w:t>),y</w:t>
-      </w:r>
-      <w:r>
-        <w:rPr>
-          <w:rFonts w:ascii="Times New Roman" w:hAnsi="Times New Roman" w:cs="Times New Roman"/>
-          <w:vertAlign w:val="subscript"/>
-        </w:rPr>
         <w:t>2</w:t>
       </w:r>
       <w:r>
         <w:rPr>
           <w:rFonts w:ascii="Times New Roman" w:hAnsi="Times New Roman" w:cs="Times New Roman"/>
         </w:rPr>
-        <w:t>(x</w:t>
-      </w:r>
-      <w:r>
-        <w:rPr>
-          <w:rFonts w:ascii="Times New Roman" w:hAnsi="Times New Roman" w:cs="Times New Roman"/>
-          <w:vertAlign w:val="subscript"/>
-        </w:rPr>
-        <w:t>1</w:t>
-      </w:r>
-      <w:r>
-        <w:rPr>
-          <w:rFonts w:ascii="Times New Roman" w:hAnsi="Times New Roman" w:cs="Times New Roman"/>
-        </w:rPr>
-        <w:t>,x</w:t>
-      </w:r>
-      <w:r>
-        <w:rPr>
-          <w:rFonts w:ascii="Times New Roman" w:hAnsi="Times New Roman" w:cs="Times New Roman"/>
-          <w:vertAlign w:val="subscript"/>
-        </w:rPr>
-        <w:t>2</w:t>
-      </w:r>
-      <w:r>
-        <w:rPr>
-          <w:rFonts w:ascii="Times New Roman" w:hAnsi="Times New Roman" w:cs="Times New Roman"/>
-        </w:rPr>
-        <w:t>),...,y∞(x</w:t>
-      </w:r>
-      <w:r>
-        <w:rPr>
-          <w:rFonts w:ascii="Times New Roman" w:hAnsi="Times New Roman" w:cs="Times New Roman"/>
-          <w:vertAlign w:val="subscript"/>
-        </w:rPr>
-        <w:t>1</w:t>
-      </w:r>
-      <w:r>
-        <w:rPr>
-          <w:rFonts w:ascii="Times New Roman" w:hAnsi="Times New Roman" w:cs="Times New Roman"/>
-        </w:rPr>
-        <w:t>,x</w:t>
-      </w:r>
-      <w:r>
-        <w:rPr>
-          <w:rFonts w:ascii="Times New Roman" w:hAnsi="Times New Roman" w:cs="Times New Roman"/>
-          <w:vertAlign w:val="subscript"/>
-        </w:rPr>
-        <w:t>2</w:t>
-      </w:r>
-      <w:r>
-        <w:rPr>
-          <w:rFonts w:ascii="Times New Roman" w:hAnsi="Times New Roman" w:cs="Times New Roman"/>
-        </w:rPr>
-        <w:t>,...).</w:t>
+        <w:t>,...)</w:t>
       </w:r>
     </w:p>
     <w:p>
@@ -6400,7 +6446,23 @@
           <w:lang w:val="en-US"/>
         </w:rPr>
         <w:tab/>
-        <w:t>(1)</w:t>
+        <w:t>(</w:t>
+      </w:r>
+      <w:r>
+        <w:rPr>
+          <w:rFonts w:ascii="Times New Roman" w:eastAsiaTheme="minorEastAsia" w:hAnsi="Times New Roman" w:cs="Times New Roman"/>
+          <w:color w:val="000000" w:themeColor="text1"/>
+          <w:lang w:val="en-US"/>
+        </w:rPr>
+        <w:t>7</w:t>
+      </w:r>
+      <w:r>
+        <w:rPr>
+          <w:rFonts w:ascii="Times New Roman" w:eastAsiaTheme="minorEastAsia" w:hAnsi="Times New Roman" w:cs="Times New Roman"/>
+          <w:color w:val="000000" w:themeColor="text1"/>
+          <w:lang w:val="en-US"/>
+        </w:rPr>
+        <w:t>)</w:t>
       </w:r>
     </w:p>
     <w:p>
@@ -6546,7 +6608,23 @@
           <w:color w:val="000000" w:themeColor="text1"/>
           <w:lang w:val="en-US"/>
         </w:rPr>
-        <w:t xml:space="preserve">    (2)</w:t>
+        <w:t xml:space="preserve">    (</w:t>
+      </w:r>
+      <w:r>
+        <w:rPr>
+          <w:rFonts w:ascii="Times New Roman" w:eastAsiaTheme="minorEastAsia" w:hAnsi="Times New Roman" w:cs="Times New Roman"/>
+          <w:color w:val="000000" w:themeColor="text1"/>
+          <w:lang w:val="en-US"/>
+        </w:rPr>
+        <w:t>8</w:t>
+      </w:r>
+      <w:r>
+        <w:rPr>
+          <w:rFonts w:ascii="Times New Roman" w:eastAsiaTheme="minorEastAsia" w:hAnsi="Times New Roman" w:cs="Times New Roman"/>
+          <w:color w:val="000000" w:themeColor="text1"/>
+          <w:lang w:val="en-US"/>
+        </w:rPr>
+        <w:t>)</w:t>
       </w:r>
     </w:p>
     <w:p>
@@ -6735,7 +6813,23 @@
           <w:lang w:val="en-US"/>
         </w:rPr>
         <w:tab/>
-        <w:t>(3)</w:t>
+        <w:t>(</w:t>
+      </w:r>
+      <w:r>
+        <w:rPr>
+          <w:rFonts w:ascii="Times New Roman" w:eastAsiaTheme="minorEastAsia" w:hAnsi="Times New Roman" w:cs="Times New Roman"/>
+          <w:color w:val="000000" w:themeColor="text1"/>
+          <w:lang w:val="en-US"/>
+        </w:rPr>
+        <w:t>9</w:t>
+      </w:r>
+      <w:r>
+        <w:rPr>
+          <w:rFonts w:ascii="Times New Roman" w:eastAsiaTheme="minorEastAsia" w:hAnsi="Times New Roman" w:cs="Times New Roman"/>
+          <w:color w:val="000000" w:themeColor="text1"/>
+          <w:lang w:val="en-US"/>
+        </w:rPr>
+        <w:t>)</w:t>
       </w:r>
     </w:p>
     <w:p>
@@ -6924,7 +7018,23 @@
           <w:lang w:val="en-US"/>
         </w:rPr>
         <w:tab/>
-        <w:t>(4)</w:t>
+        <w:t>(</w:t>
+      </w:r>
+      <w:r>
+        <w:rPr>
+          <w:rFonts w:ascii="Times New Roman" w:eastAsiaTheme="minorEastAsia" w:hAnsi="Times New Roman" w:cs="Times New Roman"/>
+          <w:color w:val="000000" w:themeColor="text1"/>
+          <w:lang w:val="en-US"/>
+        </w:rPr>
+        <w:t>10</w:t>
+      </w:r>
+      <w:r>
+        <w:rPr>
+          <w:rFonts w:ascii="Times New Roman" w:eastAsiaTheme="minorEastAsia" w:hAnsi="Times New Roman" w:cs="Times New Roman"/>
+          <w:color w:val="000000" w:themeColor="text1"/>
+          <w:lang w:val="en-US"/>
+        </w:rPr>
+        <w:t>)</w:t>
       </w:r>
     </w:p>
     <w:p>
@@ -7282,7 +7392,7 @@
                 <w:color w:val="000000" w:themeColor="text1"/>
                 <w:lang w:val="en-US"/>
               </w:rPr>
-              <m:t>n</m:t>
+              <m:t>k</m:t>
             </m:r>
           </m:sub>
         </m:sSub>
@@ -7311,7 +7421,6 @@
                 <m:ctrlPr>
                   <w:rPr>
                     <w:rFonts w:ascii="Cambria Math" w:hAnsi="Cambria Math" w:cs="Times New Roman"/>
-                    <w:i/>
                     <w:color w:val="000000" w:themeColor="text1"/>
                     <w:lang w:val="en-US"/>
                   </w:rPr>
@@ -7326,6 +7435,14 @@
                   </w:rPr>
                   <m:t>1+r</m:t>
                 </m:r>
+                <m:ctrlPr>
+                  <w:rPr>
+                    <w:rFonts w:ascii="Cambria Math" w:hAnsi="Cambria Math" w:cs="Times New Roman"/>
+                    <w:i/>
+                    <w:color w:val="000000" w:themeColor="text1"/>
+                    <w:lang w:val="en-US"/>
+                  </w:rPr>
+                </m:ctrlPr>
               </m:e>
             </m:d>
           </m:e>
@@ -7341,6 +7458,9 @@
           </m:sup>
         </m:sSup>
         <m:r>
+          <m:rPr>
+            <m:sty m:val="p"/>
+          </m:rPr>
           <w:rPr>
             <w:rFonts w:ascii="Cambria Math" w:hAnsi="Cambria Math" w:cs="Times New Roman"/>
             <w:color w:val="000000" w:themeColor="text1"/>
@@ -7368,6 +7488,13 @@
               </w:rPr>
               <m:t>X</m:t>
             </m:r>
+            <m:ctrlPr>
+              <w:rPr>
+                <w:rFonts w:ascii="Cambria Math" w:hAnsi="Cambria Math" w:cs="Times New Roman"/>
+                <w:color w:val="000000" w:themeColor="text1"/>
+                <w:lang w:val="en-US"/>
+              </w:rPr>
+            </m:ctrlPr>
           </m:e>
           <m:sub>
             <m:r>
@@ -7388,7 +7515,23 @@
           <w:lang w:val="en-US"/>
         </w:rPr>
         <w:tab/>
-        <w:t>(1)</w:t>
+        <w:t>(1</w:t>
+      </w:r>
+      <w:r>
+        <w:rPr>
+          <w:rFonts w:ascii="Times New Roman" w:eastAsiaTheme="minorEastAsia" w:hAnsi="Times New Roman" w:cs="Times New Roman"/>
+          <w:color w:val="000000" w:themeColor="text1"/>
+          <w:lang w:val="en-US"/>
+        </w:rPr>
+        <w:t>1</w:t>
+      </w:r>
+      <w:r>
+        <w:rPr>
+          <w:rFonts w:ascii="Times New Roman" w:eastAsiaTheme="minorEastAsia" w:hAnsi="Times New Roman" w:cs="Times New Roman"/>
+          <w:color w:val="000000" w:themeColor="text1"/>
+          <w:lang w:val="en-US"/>
+        </w:rPr>
+        <w:t>)</w:t>
       </w:r>
     </w:p>
     <w:p>
@@ -7406,7 +7549,23 @@
           <w:color w:val="000000" w:themeColor="text1"/>
           <w:lang w:val="en-US"/>
         </w:rPr>
-        <w:t xml:space="preserve">where r in [0,1) is a discount factor. </w:t>
+        <w:t>where r in [0,1</w:t>
+      </w:r>
+      <w:r>
+        <w:rPr>
+          <w:rFonts w:ascii="Times New Roman" w:hAnsi="Times New Roman" w:cs="Times New Roman"/>
+          <w:color w:val="000000" w:themeColor="text1"/>
+          <w:lang w:val="en-US"/>
+        </w:rPr>
+        <w:t>]</w:t>
+      </w:r>
+      <w:r>
+        <w:rPr>
+          <w:rFonts w:ascii="Times New Roman" w:hAnsi="Times New Roman" w:cs="Times New Roman"/>
+          <w:color w:val="000000" w:themeColor="text1"/>
+          <w:lang w:val="en-US"/>
+        </w:rPr>
+        <w:t xml:space="preserve"> is a discount factor. </w:t>
       </w:r>
       <w:r>
         <w:rPr>
@@ -7629,18 +7788,8 @@
         </w:rPr>
       </w:pPr>
       <m:oMath>
-        <m:r>
-          <w:rPr>
-            <w:rFonts w:ascii="Cambria Math" w:eastAsiaTheme="minorEastAsia" w:hAnsi="Cambria Math" w:cs="Times New Roman"/>
-            <w:color w:val="000000" w:themeColor="text1"/>
-            <w:lang w:val="en-US"/>
-          </w:rPr>
-          <m:t>x</m:t>
-        </m:r>
-        <m:d>
-          <m:dPr>
-            <m:begChr m:val="["/>
-            <m:endChr m:val="]"/>
+        <m:sSub>
+          <m:sSubPr>
             <m:ctrlPr>
               <w:rPr>
                 <w:rFonts w:ascii="Cambria Math" w:eastAsiaTheme="minorEastAsia" w:hAnsi="Cambria Math" w:cs="Times New Roman"/>
@@ -7648,9 +7797,25 @@
                 <w:lang w:val="en-US"/>
               </w:rPr>
             </m:ctrlPr>
-          </m:dPr>
+          </m:sSubPr>
           <m:e>
             <m:r>
+              <m:rPr>
+                <m:sty m:val="p"/>
+              </m:rPr>
+              <w:rPr>
+                <w:rFonts w:ascii="Cambria Math" w:eastAsiaTheme="minorEastAsia" w:hAnsi="Cambria Math" w:cs="Times New Roman"/>
+                <w:color w:val="000000" w:themeColor="text1"/>
+                <w:lang w:val="en-US"/>
+              </w:rPr>
+              <m:t>x</m:t>
+            </m:r>
+          </m:e>
+          <m:sub>
+            <m:r>
+              <m:rPr>
+                <m:sty m:val="p"/>
+              </m:rPr>
               <w:rPr>
                 <w:rFonts w:ascii="Cambria Math" w:eastAsiaTheme="minorEastAsia" w:hAnsi="Cambria Math" w:cs="Times New Roman"/>
                 <w:color w:val="000000" w:themeColor="text1"/>
@@ -7658,16 +7823,8 @@
               </w:rPr>
               <m:t>k</m:t>
             </m:r>
-            <m:ctrlPr>
-              <w:rPr>
-                <w:rFonts w:ascii="Cambria Math" w:eastAsiaTheme="minorEastAsia" w:hAnsi="Cambria Math" w:cs="Times New Roman"/>
-                <w:i/>
-                <w:color w:val="000000" w:themeColor="text1"/>
-                <w:lang w:val="en-US"/>
-              </w:rPr>
-            </m:ctrlPr>
-          </m:e>
-        </m:d>
+          </m:sub>
+        </m:sSub>
         <m:r>
           <w:rPr>
             <w:rFonts w:ascii="Cambria Math" w:eastAsiaTheme="minorEastAsia" w:hAnsi="Cambria Math" w:cs="Times New Roman"/>
@@ -7730,21 +7887,30 @@
                 <w:color w:val="000000" w:themeColor="text1"/>
                 <w:lang w:val="en-US"/>
               </w:rPr>
-              <m:t>-A</m:t>
+              <m:t>-</m:t>
             </m:r>
-            <m:d>
-              <m:dPr>
-                <m:begChr m:val="["/>
-                <m:endChr m:val="]"/>
+            <m:sSub>
+              <m:sSubPr>
                 <m:ctrlPr>
+                  <w:rPr>
+                    <w:rFonts w:ascii="Cambria Math" w:eastAsiaTheme="minorEastAsia" w:hAnsi="Cambria Math" w:cs="Times New Roman"/>
+                    <w:i/>
+                    <w:color w:val="000000" w:themeColor="text1"/>
+                    <w:lang w:val="en-US"/>
+                  </w:rPr>
+                </m:ctrlPr>
+              </m:sSubPr>
+              <m:e>
+                <m:r>
                   <w:rPr>
                     <w:rFonts w:ascii="Cambria Math" w:eastAsiaTheme="minorEastAsia" w:hAnsi="Cambria Math" w:cs="Times New Roman"/>
                     <w:color w:val="000000" w:themeColor="text1"/>
                     <w:lang w:val="en-US"/>
                   </w:rPr>
-                </m:ctrlPr>
-              </m:dPr>
-              <m:e>
+                  <m:t>A</m:t>
+                </m:r>
+              </m:e>
+              <m:sub>
                 <m:r>
                   <w:rPr>
                     <w:rFonts w:ascii="Cambria Math" w:eastAsiaTheme="minorEastAsia" w:hAnsi="Cambria Math" w:cs="Times New Roman"/>
@@ -7753,16 +7919,8 @@
                   </w:rPr>
                   <m:t>k</m:t>
                 </m:r>
-                <m:ctrlPr>
-                  <w:rPr>
-                    <w:rFonts w:ascii="Cambria Math" w:eastAsiaTheme="minorEastAsia" w:hAnsi="Cambria Math" w:cs="Times New Roman"/>
-                    <w:i/>
-                    <w:color w:val="000000" w:themeColor="text1"/>
-                    <w:lang w:val="en-US"/>
-                  </w:rPr>
-                </m:ctrlPr>
-              </m:e>
-            </m:d>
+              </m:sub>
+            </m:sSub>
           </m:num>
           <m:den>
             <m:r>
@@ -7849,7 +8007,23 @@
           <w:lang w:val="en-US"/>
         </w:rPr>
         <w:tab/>
-        <w:t>(2)</w:t>
+        <w:t>(</w:t>
+      </w:r>
+      <w:r>
+        <w:rPr>
+          <w:rFonts w:ascii="Times New Roman" w:eastAsiaTheme="minorEastAsia" w:hAnsi="Times New Roman" w:cs="Times New Roman"/>
+          <w:color w:val="000000" w:themeColor="text1"/>
+          <w:lang w:val="en-US"/>
+        </w:rPr>
+        <w:t>1</w:t>
+      </w:r>
+      <w:r>
+        <w:rPr>
+          <w:rFonts w:ascii="Times New Roman" w:eastAsiaTheme="minorEastAsia" w:hAnsi="Times New Roman" w:cs="Times New Roman"/>
+          <w:color w:val="000000" w:themeColor="text1"/>
+          <w:lang w:val="en-US"/>
+        </w:rPr>
+        <w:t>2)</w:t>
       </w:r>
     </w:p>
     <w:p>
@@ -7936,27 +8110,14 @@
       <w:r>
         <w:t xml:space="preserve">Figure </w:t>
       </w:r>
-      <w:r>
-        <w:fldChar w:fldCharType="begin"/>
-      </w:r>
-      <w:r>
-        <w:instrText xml:space="preserve"> SEQ Figure \* ARABIC </w:instrText>
-      </w:r>
-      <w:r>
-        <w:fldChar w:fldCharType="separate"/>
-      </w:r>
-      <w:r>
-        <w:rPr>
-          <w:noProof/>
-        </w:rPr>
-        <w:t>2</w:t>
-      </w:r>
-      <w:r>
-        <w:rPr>
-          <w:noProof/>
-        </w:rPr>
-        <w:fldChar w:fldCharType="end"/>
-      </w:r>
+      <w:fldSimple w:instr=" SEQ Figure \* ARABIC ">
+        <w:r>
+          <w:rPr>
+            <w:noProof/>
+          </w:rPr>
+          <w:t>2</w:t>
+        </w:r>
+      </w:fldSimple>
       <w:r>
         <w:t>: Decision Values plot</w:t>
       </w:r>
@@ -8079,7 +8240,7 @@
     </w:p>
     <w:p>
       <w:pPr>
-        <w:jc w:val="both"/>
+        <w:jc w:val="center"/>
         <w:rPr>
           <w:rFonts w:ascii="Times New Roman" w:eastAsiaTheme="minorEastAsia" w:hAnsi="Times New Roman" w:cs="Times New Roman"/>
           <w:color w:val="000000" w:themeColor="text1"/>
@@ -8087,29 +8248,34 @@
         </w:rPr>
       </w:pPr>
       <m:oMath>
-        <m:r>
-          <w:rPr>
-            <w:rFonts w:ascii="Cambria Math" w:hAnsi="Cambria Math" w:cs="Times New Roman"/>
-            <w:color w:val="000000" w:themeColor="text1"/>
-            <w:lang w:val="en-US"/>
-          </w:rPr>
-          <m:t>d</m:t>
-        </m:r>
-        <m:d>
-          <m:dPr>
-            <m:begChr m:val="["/>
-            <m:endChr m:val="]"/>
+        <m:sSub>
+          <m:sSubPr>
             <m:ctrlPr>
               <w:rPr>
                 <w:rFonts w:ascii="Cambria Math" w:hAnsi="Cambria Math" w:cs="Times New Roman"/>
-                <w:i/>
                 <w:color w:val="000000" w:themeColor="text1"/>
                 <w:lang w:val="en-US"/>
               </w:rPr>
             </m:ctrlPr>
-          </m:dPr>
+          </m:sSubPr>
           <m:e>
             <m:r>
+              <m:rPr>
+                <m:sty m:val="p"/>
+              </m:rPr>
+              <w:rPr>
+                <w:rFonts w:ascii="Cambria Math" w:hAnsi="Cambria Math" w:cs="Times New Roman"/>
+                <w:color w:val="000000" w:themeColor="text1"/>
+                <w:lang w:val="en-US"/>
+              </w:rPr>
+              <m:t>d</m:t>
+            </m:r>
+          </m:e>
+          <m:sub>
+            <m:r>
+              <m:rPr>
+                <m:sty m:val="p"/>
+              </m:rPr>
               <w:rPr>
                 <w:rFonts w:ascii="Cambria Math" w:hAnsi="Cambria Math" w:cs="Times New Roman"/>
                 <w:color w:val="000000" w:themeColor="text1"/>
@@ -8117,8 +8283,8 @@
               </w:rPr>
               <m:t>k</m:t>
             </m:r>
-          </m:e>
-        </m:d>
+          </m:sub>
+        </m:sSub>
         <m:r>
           <w:rPr>
             <w:rFonts w:ascii="Cambria Math" w:hAnsi="Cambria Math" w:cs="Times New Roman"/>
@@ -8132,7 +8298,6 @@
             <m:ctrlPr>
               <w:rPr>
                 <w:rFonts w:ascii="Cambria Math" w:hAnsi="Cambria Math" w:cs="Times New Roman"/>
-                <w:i/>
                 <w:color w:val="000000" w:themeColor="text1"/>
                 <w:lang w:val="en-US"/>
               </w:rPr>
@@ -8163,7 +8328,6 @@
                 <m:ctrlPr>
                   <w:rPr>
                     <w:rFonts w:ascii="Cambria Math" w:hAnsi="Cambria Math" w:cs="Times New Roman"/>
-                    <w:i/>
                     <w:color w:val="000000" w:themeColor="text1"/>
                     <w:lang w:val="en-US"/>
                   </w:rPr>
@@ -8178,11 +8342,30 @@
                   </w:rPr>
                   <m:t>1+r</m:t>
                 </m:r>
+                <m:ctrlPr>
+                  <w:rPr>
+                    <w:rFonts w:ascii="Cambria Math" w:hAnsi="Cambria Math" w:cs="Times New Roman"/>
+                    <w:i/>
+                    <w:color w:val="000000" w:themeColor="text1"/>
+                    <w:lang w:val="en-US"/>
+                  </w:rPr>
+                </m:ctrlPr>
               </m:e>
             </m:d>
+            <m:ctrlPr>
+              <w:rPr>
+                <w:rFonts w:ascii="Cambria Math" w:hAnsi="Cambria Math" w:cs="Times New Roman"/>
+                <w:i/>
+                <w:color w:val="000000" w:themeColor="text1"/>
+                <w:lang w:val="en-US"/>
+              </w:rPr>
+            </m:ctrlPr>
           </m:e>
         </m:d>
         <m:r>
+          <m:rPr>
+            <m:sty m:val="p"/>
+          </m:rPr>
           <w:rPr>
             <w:rFonts w:ascii="Cambria Math" w:hAnsi="Cambria Math" w:cs="Times New Roman"/>
             <w:color w:val="000000" w:themeColor="text1"/>
@@ -8195,7 +8378,6 @@
             <m:ctrlPr>
               <w:rPr>
                 <w:rFonts w:ascii="Cambria Math" w:hAnsi="Cambria Math" w:cs="Times New Roman"/>
-                <w:i/>
                 <w:color w:val="000000" w:themeColor="text1"/>
                 <w:lang w:val="en-US"/>
               </w:rPr>
@@ -8207,7 +8389,6 @@
                 <m:ctrlPr>
                   <w:rPr>
                     <w:rFonts w:ascii="Cambria Math" w:hAnsi="Cambria Math" w:cs="Times New Roman"/>
-                    <w:i/>
                     <w:color w:val="000000" w:themeColor="text1"/>
                     <w:lang w:val="en-US"/>
                   </w:rPr>
@@ -8239,7 +8420,6 @@
                         <m:ctrlPr>
                           <w:rPr>
                             <w:rFonts w:ascii="Cambria Math" w:hAnsi="Cambria Math" w:cs="Times New Roman"/>
-                            <w:i/>
                             <w:color w:val="000000" w:themeColor="text1"/>
                             <w:lang w:val="en-US"/>
                           </w:rPr>
@@ -8261,7 +8441,6 @@
                             <m:ctrlPr>
                               <w:rPr>
                                 <w:rFonts w:ascii="Cambria Math" w:hAnsi="Cambria Math" w:cs="Times New Roman"/>
-                                <w:i/>
                                 <w:color w:val="000000" w:themeColor="text1"/>
                                 <w:lang w:val="en-US"/>
                               </w:rPr>
@@ -8276,8 +8455,24 @@
                               </w:rPr>
                               <m:t>k+1</m:t>
                             </m:r>
+                            <m:ctrlPr>
+                              <w:rPr>
+                                <w:rFonts w:ascii="Cambria Math" w:hAnsi="Cambria Math" w:cs="Times New Roman"/>
+                                <w:i/>
+                                <w:color w:val="000000" w:themeColor="text1"/>
+                                <w:lang w:val="en-US"/>
+                              </w:rPr>
+                            </m:ctrlPr>
                           </m:e>
                         </m:d>
+                        <m:ctrlPr>
+                          <w:rPr>
+                            <w:rFonts w:ascii="Cambria Math" w:hAnsi="Cambria Math" w:cs="Times New Roman"/>
+                            <w:i/>
+                            <w:color w:val="000000" w:themeColor="text1"/>
+                            <w:lang w:val="en-US"/>
+                          </w:rPr>
+                        </m:ctrlPr>
                       </m:e>
                     </m:d>
                   </m:e>
@@ -8292,6 +8487,14 @@
                     </m:r>
                   </m:sup>
                 </m:sSup>
+                <m:ctrlPr>
+                  <w:rPr>
+                    <w:rFonts w:ascii="Cambria Math" w:hAnsi="Cambria Math" w:cs="Times New Roman"/>
+                    <w:i/>
+                    <w:color w:val="000000" w:themeColor="text1"/>
+                    <w:lang w:val="en-US"/>
+                  </w:rPr>
+                </m:ctrlPr>
               </m:e>
             </m:d>
             <m:r>
@@ -8313,6 +8516,14 @@
               </w:rPr>
               <m:t>2</m:t>
             </m:r>
+            <m:ctrlPr>
+              <w:rPr>
+                <w:rFonts w:ascii="Cambria Math" w:hAnsi="Cambria Math" w:cs="Times New Roman"/>
+                <w:i/>
+                <w:color w:val="000000" w:themeColor="text1"/>
+                <w:lang w:val="en-US"/>
+              </w:rPr>
+            </m:ctrlPr>
           </m:e>
         </m:d>
       </m:oMath>
@@ -8323,7 +8534,23 @@
           <w:lang w:val="en-US"/>
         </w:rPr>
         <w:tab/>
-        <w:t>(3)</w:t>
+        <w:t>(</w:t>
+      </w:r>
+      <w:r>
+        <w:rPr>
+          <w:rFonts w:ascii="Times New Roman" w:eastAsiaTheme="minorEastAsia" w:hAnsi="Times New Roman" w:cs="Times New Roman"/>
+          <w:color w:val="000000" w:themeColor="text1"/>
+          <w:lang w:val="en-US"/>
+        </w:rPr>
+        <w:t>1</w:t>
+      </w:r>
+      <w:r>
+        <w:rPr>
+          <w:rFonts w:ascii="Times New Roman" w:eastAsiaTheme="minorEastAsia" w:hAnsi="Times New Roman" w:cs="Times New Roman"/>
+          <w:color w:val="000000" w:themeColor="text1"/>
+          <w:lang w:val="en-US"/>
+        </w:rPr>
+        <w:t>3)</w:t>
       </w:r>
     </w:p>
     <w:p>
@@ -8986,7 +9213,23 @@
           <w:lang w:val="en-US"/>
         </w:rPr>
         <w:tab/>
-        <w:t>(1)</w:t>
+        <w:t>(1</w:t>
+      </w:r>
+      <w:r>
+        <w:rPr>
+          <w:rFonts w:ascii="Times New Roman" w:eastAsiaTheme="minorEastAsia" w:hAnsi="Times New Roman" w:cs="Times New Roman"/>
+          <w:color w:val="000000" w:themeColor="text1"/>
+          <w:lang w:val="en-US"/>
+        </w:rPr>
+        <w:t>4</w:t>
+      </w:r>
+      <w:r>
+        <w:rPr>
+          <w:rFonts w:ascii="Times New Roman" w:eastAsiaTheme="minorEastAsia" w:hAnsi="Times New Roman" w:cs="Times New Roman"/>
+          <w:color w:val="000000" w:themeColor="text1"/>
+          <w:lang w:val="en-US"/>
+        </w:rPr>
+        <w:t>)</w:t>
       </w:r>
     </w:p>
     <w:p>
@@ -9425,7 +9668,23 @@
           <w:lang w:val="en-US"/>
         </w:rPr>
         <w:tab/>
-        <w:t>(2)</w:t>
+        <w:t>(</w:t>
+      </w:r>
+      <w:r>
+        <w:rPr>
+          <w:rFonts w:ascii="Times New Roman" w:eastAsiaTheme="minorEastAsia" w:hAnsi="Times New Roman" w:cs="Times New Roman"/>
+          <w:color w:val="000000" w:themeColor="text1"/>
+          <w:lang w:val="en-US"/>
+        </w:rPr>
+        <w:t>15</w:t>
+      </w:r>
+      <w:r>
+        <w:rPr>
+          <w:rFonts w:ascii="Times New Roman" w:eastAsiaTheme="minorEastAsia" w:hAnsi="Times New Roman" w:cs="Times New Roman"/>
+          <w:color w:val="000000" w:themeColor="text1"/>
+          <w:lang w:val="en-US"/>
+        </w:rPr>
+        <w:t>)</w:t>
       </w:r>
     </w:p>
     <w:p>
@@ -9674,7 +9933,23 @@
           <w:lang w:val="en-US"/>
         </w:rPr>
         <w:tab/>
-        <w:t>(3)</w:t>
+        <w:t>(</w:t>
+      </w:r>
+      <w:r>
+        <w:rPr>
+          <w:rFonts w:ascii="Times New Roman" w:eastAsiaTheme="minorEastAsia" w:hAnsi="Times New Roman" w:cs="Times New Roman"/>
+          <w:color w:val="000000" w:themeColor="text1"/>
+          <w:lang w:val="en-US"/>
+        </w:rPr>
+        <w:t>16</w:t>
+      </w:r>
+      <w:r>
+        <w:rPr>
+          <w:rFonts w:ascii="Times New Roman" w:eastAsiaTheme="minorEastAsia" w:hAnsi="Times New Roman" w:cs="Times New Roman"/>
+          <w:color w:val="000000" w:themeColor="text1"/>
+          <w:lang w:val="en-US"/>
+        </w:rPr>
+        <w:t>)</w:t>
       </w:r>
     </w:p>
     <w:p>
@@ -9893,7 +10168,23 @@
           <w:lang w:val="en-US"/>
         </w:rPr>
         <w:tab/>
-        <w:t>(4)</w:t>
+        <w:t>(</w:t>
+      </w:r>
+      <w:r>
+        <w:rPr>
+          <w:rFonts w:ascii="Times New Roman" w:eastAsiaTheme="minorEastAsia" w:hAnsi="Times New Roman" w:cs="Times New Roman"/>
+          <w:color w:val="000000" w:themeColor="text1"/>
+          <w:lang w:val="en-US"/>
+        </w:rPr>
+        <w:t>17</w:t>
+      </w:r>
+      <w:r>
+        <w:rPr>
+          <w:rFonts w:ascii="Times New Roman" w:eastAsiaTheme="minorEastAsia" w:hAnsi="Times New Roman" w:cs="Times New Roman"/>
+          <w:color w:val="000000" w:themeColor="text1"/>
+          <w:lang w:val="en-US"/>
+        </w:rPr>
+        <w:t>)</w:t>
       </w:r>
     </w:p>
     <w:p>
@@ -10120,7 +10411,23 @@
           <w:lang w:val="en-US"/>
         </w:rPr>
         <w:tab/>
-        <w:t>(5)</w:t>
+        <w:t>(</w:t>
+      </w:r>
+      <w:r>
+        <w:rPr>
+          <w:rFonts w:ascii="Times New Roman" w:eastAsiaTheme="minorEastAsia" w:hAnsi="Times New Roman" w:cs="Times New Roman"/>
+          <w:color w:val="000000" w:themeColor="text1"/>
+          <w:lang w:val="en-US"/>
+        </w:rPr>
+        <w:t>18</w:t>
+      </w:r>
+      <w:r>
+        <w:rPr>
+          <w:rFonts w:ascii="Times New Roman" w:eastAsiaTheme="minorEastAsia" w:hAnsi="Times New Roman" w:cs="Times New Roman"/>
+          <w:color w:val="000000" w:themeColor="text1"/>
+          <w:lang w:val="en-US"/>
+        </w:rPr>
+        <w:t>)</w:t>
       </w:r>
     </w:p>
     <w:p>
@@ -10331,7 +10638,23 @@
           <w:lang w:val="en-US"/>
         </w:rPr>
         <w:tab/>
-        <w:t>(6)</w:t>
+        <w:t>(</w:t>
+      </w:r>
+      <w:r>
+        <w:rPr>
+          <w:rFonts w:ascii="Times New Roman" w:eastAsiaTheme="minorEastAsia" w:hAnsi="Times New Roman" w:cs="Times New Roman"/>
+          <w:color w:val="000000" w:themeColor="text1"/>
+          <w:lang w:val="en-US"/>
+        </w:rPr>
+        <w:t>19</w:t>
+      </w:r>
+      <w:r>
+        <w:rPr>
+          <w:rFonts w:ascii="Times New Roman" w:eastAsiaTheme="minorEastAsia" w:hAnsi="Times New Roman" w:cs="Times New Roman"/>
+          <w:color w:val="000000" w:themeColor="text1"/>
+          <w:lang w:val="en-US"/>
+        </w:rPr>
+        <w:t>)</w:t>
       </w:r>
     </w:p>
     <w:p>
@@ -10502,7 +10825,23 @@
           <w:lang w:val="en-US"/>
         </w:rPr>
         <w:tab/>
-        <w:t>(7)</w:t>
+        <w:t>(</w:t>
+      </w:r>
+      <w:r>
+        <w:rPr>
+          <w:rFonts w:ascii="Times New Roman" w:eastAsiaTheme="minorEastAsia" w:hAnsi="Times New Roman" w:cs="Times New Roman"/>
+          <w:color w:val="000000" w:themeColor="text1"/>
+          <w:lang w:val="en-US"/>
+        </w:rPr>
+        <w:t>20</w:t>
+      </w:r>
+      <w:r>
+        <w:rPr>
+          <w:rFonts w:ascii="Times New Roman" w:eastAsiaTheme="minorEastAsia" w:hAnsi="Times New Roman" w:cs="Times New Roman"/>
+          <w:color w:val="000000" w:themeColor="text1"/>
+          <w:lang w:val="en-US"/>
+        </w:rPr>
+        <w:t>)</w:t>
       </w:r>
     </w:p>
     <w:p>
@@ -10650,7 +10989,23 @@
           <w:lang w:val="en-US"/>
         </w:rPr>
         <w:tab/>
-        <w:t>(8)</w:t>
+        <w:t>(</w:t>
+      </w:r>
+      <w:r>
+        <w:rPr>
+          <w:rFonts w:ascii="Times New Roman" w:eastAsiaTheme="minorEastAsia" w:hAnsi="Times New Roman" w:cs="Times New Roman"/>
+          <w:color w:val="000000" w:themeColor="text1"/>
+          <w:lang w:val="en-US"/>
+        </w:rPr>
+        <w:t>21</w:t>
+      </w:r>
+      <w:r>
+        <w:rPr>
+          <w:rFonts w:ascii="Times New Roman" w:eastAsiaTheme="minorEastAsia" w:hAnsi="Times New Roman" w:cs="Times New Roman"/>
+          <w:color w:val="000000" w:themeColor="text1"/>
+          <w:lang w:val="en-US"/>
+        </w:rPr>
+        <w:t>)</w:t>
       </w:r>
     </w:p>
     <w:p>
@@ -10745,7 +11100,23 @@
           <w:lang w:val="en-US"/>
         </w:rPr>
         <w:tab/>
-        <w:t>(5)</w:t>
+        <w:t>(</w:t>
+      </w:r>
+      <w:r>
+        <w:rPr>
+          <w:rFonts w:ascii="Times New Roman" w:eastAsiaTheme="minorEastAsia" w:hAnsi="Times New Roman" w:cs="Times New Roman"/>
+          <w:color w:val="000000" w:themeColor="text1"/>
+          <w:lang w:val="en-US"/>
+        </w:rPr>
+        <w:t>22</w:t>
+      </w:r>
+      <w:r>
+        <w:rPr>
+          <w:rFonts w:ascii="Times New Roman" w:eastAsiaTheme="minorEastAsia" w:hAnsi="Times New Roman" w:cs="Times New Roman"/>
+          <w:color w:val="000000" w:themeColor="text1"/>
+          <w:lang w:val="en-US"/>
+        </w:rPr>
+        <w:t>)</w:t>
       </w:r>
     </w:p>
     <w:p>
@@ -10923,7 +11294,23 @@
           <w:color w:val="000000" w:themeColor="text1"/>
           <w:lang w:val="en-US"/>
         </w:rPr>
-        <w:t xml:space="preserve">    (6)</w:t>
+        <w:t xml:space="preserve">    (</w:t>
+      </w:r>
+      <w:r>
+        <w:rPr>
+          <w:rFonts w:ascii="Times New Roman" w:eastAsiaTheme="minorEastAsia" w:hAnsi="Times New Roman" w:cs="Times New Roman"/>
+          <w:color w:val="000000" w:themeColor="text1"/>
+          <w:lang w:val="en-US"/>
+        </w:rPr>
+        <w:t>23</w:t>
+      </w:r>
+      <w:r>
+        <w:rPr>
+          <w:rFonts w:ascii="Times New Roman" w:eastAsiaTheme="minorEastAsia" w:hAnsi="Times New Roman" w:cs="Times New Roman"/>
+          <w:color w:val="000000" w:themeColor="text1"/>
+          <w:lang w:val="en-US"/>
+        </w:rPr>
+        <w:t>)</w:t>
       </w:r>
     </w:p>
     <w:p>
@@ -11142,7 +11529,23 @@
           <w:lang w:val="en-US"/>
         </w:rPr>
         <w:tab/>
-        <w:t>(9)</w:t>
+        <w:t>(</w:t>
+      </w:r>
+      <w:r>
+        <w:rPr>
+          <w:rFonts w:ascii="Times New Roman" w:eastAsiaTheme="minorEastAsia" w:hAnsi="Times New Roman" w:cs="Times New Roman"/>
+          <w:color w:val="000000" w:themeColor="text1"/>
+          <w:lang w:val="en-US"/>
+        </w:rPr>
+        <w:t>24</w:t>
+      </w:r>
+      <w:r>
+        <w:rPr>
+          <w:rFonts w:ascii="Times New Roman" w:eastAsiaTheme="minorEastAsia" w:hAnsi="Times New Roman" w:cs="Times New Roman"/>
+          <w:color w:val="000000" w:themeColor="text1"/>
+          <w:lang w:val="en-US"/>
+        </w:rPr>
+        <w:t>)</w:t>
       </w:r>
     </w:p>
     <w:p>
@@ -11518,7 +11921,23 @@
           <w:color w:val="000000" w:themeColor="text1"/>
           <w:lang w:val="en-US"/>
         </w:rPr>
-        <w:t>(10)</w:t>
+        <w:t>(</w:t>
+      </w:r>
+      <w:r>
+        <w:rPr>
+          <w:rFonts w:ascii="Times New Roman" w:eastAsiaTheme="minorEastAsia" w:hAnsi="Times New Roman" w:cs="Times New Roman"/>
+          <w:color w:val="000000" w:themeColor="text1"/>
+          <w:lang w:val="en-US"/>
+        </w:rPr>
+        <w:t>25</w:t>
+      </w:r>
+      <w:r>
+        <w:rPr>
+          <w:rFonts w:ascii="Times New Roman" w:eastAsiaTheme="minorEastAsia" w:hAnsi="Times New Roman" w:cs="Times New Roman"/>
+          <w:color w:val="000000" w:themeColor="text1"/>
+          <w:lang w:val="en-US"/>
+        </w:rPr>
+        <w:t>)</w:t>
       </w:r>
     </w:p>
     <w:p>
@@ -11894,7 +12313,23 @@
           <w:color w:val="000000" w:themeColor="text1"/>
           <w:lang w:val="en-US"/>
         </w:rPr>
-        <w:t xml:space="preserve">    (11)</w:t>
+        <w:t xml:space="preserve">    (</w:t>
+      </w:r>
+      <w:r>
+        <w:rPr>
+          <w:rFonts w:ascii="Times New Roman" w:eastAsiaTheme="minorEastAsia" w:hAnsi="Times New Roman" w:cs="Times New Roman"/>
+          <w:color w:val="000000" w:themeColor="text1"/>
+          <w:lang w:val="en-US"/>
+        </w:rPr>
+        <w:t>26</w:t>
+      </w:r>
+      <w:r>
+        <w:rPr>
+          <w:rFonts w:ascii="Times New Roman" w:eastAsiaTheme="minorEastAsia" w:hAnsi="Times New Roman" w:cs="Times New Roman"/>
+          <w:color w:val="000000" w:themeColor="text1"/>
+          <w:lang w:val="en-US"/>
+        </w:rPr>
+        <w:t>)</w:t>
       </w:r>
     </w:p>
     <w:p>
@@ -12184,7 +12619,23 @@
           <w:lang w:val="en-US"/>
         </w:rPr>
         <w:tab/>
-        <w:t>(12)</w:t>
+        <w:t>(</w:t>
+      </w:r>
+      <w:r>
+        <w:rPr>
+          <w:rFonts w:ascii="Times New Roman" w:eastAsiaTheme="minorEastAsia" w:hAnsi="Times New Roman" w:cs="Times New Roman"/>
+          <w:color w:val="000000" w:themeColor="text1"/>
+          <w:lang w:val="en-US"/>
+        </w:rPr>
+        <w:t>27</w:t>
+      </w:r>
+      <w:r>
+        <w:rPr>
+          <w:rFonts w:ascii="Times New Roman" w:eastAsiaTheme="minorEastAsia" w:hAnsi="Times New Roman" w:cs="Times New Roman"/>
+          <w:color w:val="000000" w:themeColor="text1"/>
+          <w:lang w:val="en-US"/>
+        </w:rPr>
+        <w:t>)</w:t>
       </w:r>
     </w:p>
     <w:p>
@@ -12410,7 +12861,23 @@
           <w:lang w:val="en-US"/>
         </w:rPr>
         <w:tab/>
-        <w:t>(13)</w:t>
+        <w:t>(</w:t>
+      </w:r>
+      <w:r>
+        <w:rPr>
+          <w:rFonts w:ascii="Times New Roman" w:eastAsiaTheme="minorEastAsia" w:hAnsi="Times New Roman" w:cs="Times New Roman"/>
+          <w:color w:val="000000" w:themeColor="text1"/>
+          <w:lang w:val="en-US"/>
+        </w:rPr>
+        <w:t>28</w:t>
+      </w:r>
+      <w:r>
+        <w:rPr>
+          <w:rFonts w:ascii="Times New Roman" w:eastAsiaTheme="minorEastAsia" w:hAnsi="Times New Roman" w:cs="Times New Roman"/>
+          <w:color w:val="000000" w:themeColor="text1"/>
+          <w:lang w:val="en-US"/>
+        </w:rPr>
+        <w:t>)</w:t>
       </w:r>
     </w:p>
     <w:p>
@@ -12636,7 +13103,23 @@
           <w:lang w:val="en-US"/>
         </w:rPr>
         <w:tab/>
-        <w:t>(14)</w:t>
+        <w:t>(</w:t>
+      </w:r>
+      <w:r>
+        <w:rPr>
+          <w:rFonts w:ascii="Times New Roman" w:eastAsiaTheme="minorEastAsia" w:hAnsi="Times New Roman" w:cs="Times New Roman"/>
+          <w:color w:val="000000" w:themeColor="text1"/>
+          <w:lang w:val="en-US"/>
+        </w:rPr>
+        <w:t>29</w:t>
+      </w:r>
+      <w:r>
+        <w:rPr>
+          <w:rFonts w:ascii="Times New Roman" w:eastAsiaTheme="minorEastAsia" w:hAnsi="Times New Roman" w:cs="Times New Roman"/>
+          <w:color w:val="000000" w:themeColor="text1"/>
+          <w:lang w:val="en-US"/>
+        </w:rPr>
+        <w:t>)</w:t>
       </w:r>
     </w:p>
     <w:p>
@@ -13154,7 +13637,23 @@
           <w:lang w:val="en-US"/>
         </w:rPr>
         <w:tab/>
-        <w:t>(15)</w:t>
+        <w:t>(</w:t>
+      </w:r>
+      <w:r>
+        <w:rPr>
+          <w:rFonts w:ascii="Times New Roman" w:eastAsiaTheme="minorEastAsia" w:hAnsi="Times New Roman" w:cs="Times New Roman"/>
+          <w:color w:val="000000" w:themeColor="text1"/>
+          <w:lang w:val="en-US"/>
+        </w:rPr>
+        <w:t>30</w:t>
+      </w:r>
+      <w:r>
+        <w:rPr>
+          <w:rFonts w:ascii="Times New Roman" w:eastAsiaTheme="minorEastAsia" w:hAnsi="Times New Roman" w:cs="Times New Roman"/>
+          <w:color w:val="000000" w:themeColor="text1"/>
+          <w:lang w:val="en-US"/>
+        </w:rPr>
+        <w:t>)</w:t>
       </w:r>
     </w:p>
     <w:p>
@@ -14419,7 +14918,7 @@
           <w:noProof/>
         </w:rPr>
         <w:drawing>
-          <wp:inline distT="0" distB="0" distL="0" distR="0" wp14:anchorId="386AF105" wp14:editId="633126F4">
+          <wp:inline distT="0" distB="0" distL="0" distR="0" wp14:anchorId="386AF105" wp14:editId="448E9186">
             <wp:extent cx="2946400" cy="1689100"/>
             <wp:effectExtent l="0" t="0" r="6350" b="6350"/>
             <wp:docPr id="10" name="Chart 10">
@@ -14628,76 +15127,7 @@
           <w:lang w:val="en-US"/>
         </w:rPr>
         <w:drawing>
-          <wp:anchor distT="0" distB="0" distL="114300" distR="114300" simplePos="0" relativeHeight="251661312" behindDoc="0" locked="0" layoutInCell="1" allowOverlap="1" wp14:anchorId="018B99E6" wp14:editId="639BBDEE">
-            <wp:simplePos x="0" y="0"/>
-            <wp:positionH relativeFrom="column">
-              <wp:posOffset>3352397</wp:posOffset>
-            </wp:positionH>
-            <wp:positionV relativeFrom="paragraph">
-              <wp:posOffset>654685</wp:posOffset>
-            </wp:positionV>
-            <wp:extent cx="3407064" cy="1889414"/>
-            <wp:effectExtent l="0" t="0" r="3175" b="0"/>
-            <wp:wrapTopAndBottom/>
-            <wp:docPr id="28" name="Picture 28"/>
-            <wp:cNvGraphicFramePr>
-              <a:graphicFrameLocks xmlns:a="http://schemas.openxmlformats.org/drawingml/2006/main" noChangeAspect="1"/>
-            </wp:cNvGraphicFramePr>
-            <a:graphic xmlns:a="http://schemas.openxmlformats.org/drawingml/2006/main">
-              <a:graphicData uri="http://schemas.openxmlformats.org/drawingml/2006/picture">
-                <pic:pic xmlns:pic="http://schemas.openxmlformats.org/drawingml/2006/picture">
-                  <pic:nvPicPr>
-                    <pic:cNvPr id="28" name="Picture 5"/>
-                    <pic:cNvPicPr>
-                      <a:picLocks noChangeAspect="1" noChangeArrowheads="1"/>
-                    </pic:cNvPicPr>
-                  </pic:nvPicPr>
-                  <pic:blipFill>
-                    <a:blip r:embed="rId13" cstate="print">
-                      <a:extLst>
-                        <a:ext uri="{28A0092B-C50C-407E-A947-70E740481C1C}">
-                          <a14:useLocalDpi xmlns:a14="http://schemas.microsoft.com/office/drawing/2010/main" val="0"/>
-                        </a:ext>
-                      </a:extLst>
-                    </a:blip>
-                    <a:stretch>
-                      <a:fillRect/>
-                    </a:stretch>
-                  </pic:blipFill>
-                  <pic:spPr bwMode="auto">
-                    <a:xfrm>
-                      <a:off x="0" y="0"/>
-                      <a:ext cx="3407064" cy="1889414"/>
-                    </a:xfrm>
-                    <a:prstGeom prst="rect">
-                      <a:avLst/>
-                    </a:prstGeom>
-                    <a:noFill/>
-                    <a:ln>
-                      <a:noFill/>
-                    </a:ln>
-                  </pic:spPr>
-                </pic:pic>
-              </a:graphicData>
-            </a:graphic>
-            <wp14:sizeRelH relativeFrom="margin">
-              <wp14:pctWidth>0</wp14:pctWidth>
-            </wp14:sizeRelH>
-            <wp14:sizeRelV relativeFrom="margin">
-              <wp14:pctHeight>0</wp14:pctHeight>
-            </wp14:sizeRelV>
-          </wp:anchor>
-        </w:drawing>
-      </w:r>
-      <w:r>
-        <w:rPr>
-          <w:rFonts w:ascii="Times New Roman" w:hAnsi="Times New Roman" w:cs="Times New Roman"/>
-          <w:noProof/>
-          <w:color w:val="000000" w:themeColor="text1"/>
-          <w:lang w:val="en-US"/>
-        </w:rPr>
-        <w:drawing>
-          <wp:inline distT="0" distB="0" distL="0" distR="0" wp14:anchorId="68D24833" wp14:editId="6628B1AE">
+          <wp:inline distT="0" distB="0" distL="0" distR="0" wp14:anchorId="68D24833" wp14:editId="4C279057">
             <wp:extent cx="3183085" cy="1943100"/>
             <wp:effectExtent l="0" t="0" r="0" b="0"/>
             <wp:docPr id="3" name="Picture 3" descr="Text&#10;&#10;Description automatically generated"/>
@@ -14712,7 +15142,7 @@
                     <pic:cNvPicPr/>
                   </pic:nvPicPr>
                   <pic:blipFill>
-                    <a:blip r:embed="rId14" cstate="print">
+                    <a:blip r:embed="rId13" cstate="print">
                       <a:extLst>
                         <a:ext uri="{28A0092B-C50C-407E-A947-70E740481C1C}">
                           <a14:useLocalDpi xmlns:a14="http://schemas.microsoft.com/office/drawing/2010/main" val="0"/>
@@ -14751,23 +15181,308 @@
       <w:r>
         <w:rPr>
           <w:rFonts w:ascii="Times New Roman" w:hAnsi="Times New Roman" w:cs="Times New Roman"/>
+          <w:color w:val="000000" w:themeColor="text1"/>
+          <w:lang w:val="en-US"/>
+        </w:rPr>
+        <w:t>Finally, it is worth mentioning that the source code's implementation is developed in functions to give the user the availability to choose between the models or compare them all together—the code as shown</w:t>
+      </w:r>
+      <w:r>
+        <w:rPr>
+          <w:rFonts w:ascii="Times New Roman" w:hAnsi="Times New Roman" w:cs="Times New Roman"/>
+          <w:color w:val="000000" w:themeColor="text1"/>
+          <w:lang w:val="en-US"/>
+        </w:rPr>
+        <w:t xml:space="preserve"> at the end of this </w:t>
+      </w:r>
+      <w:proofErr w:type="gramStart"/>
+      <w:r>
+        <w:rPr>
+          <w:rFonts w:ascii="Times New Roman" w:hAnsi="Times New Roman" w:cs="Times New Roman"/>
+          <w:color w:val="000000" w:themeColor="text1"/>
+          <w:lang w:val="en-US"/>
+        </w:rPr>
+        <w:t>paper[</w:t>
+      </w:r>
+      <w:proofErr w:type="gramEnd"/>
+      <w:r>
+        <w:rPr>
+          <w:rFonts w:ascii="Times New Roman" w:hAnsi="Times New Roman" w:cs="Times New Roman"/>
+          <w:color w:val="000000" w:themeColor="text1"/>
+          <w:lang w:val="en-US"/>
+        </w:rPr>
+        <w:t>17],</w:t>
+      </w:r>
+      <w:r>
+        <w:rPr>
+          <w:rFonts w:ascii="Times New Roman" w:hAnsi="Times New Roman" w:cs="Times New Roman"/>
+          <w:color w:val="000000" w:themeColor="text1"/>
+          <w:lang w:val="en-US"/>
+        </w:rPr>
+        <w:t xml:space="preserve"> displays the functions created with commenting to assist in using each one. When the user </w:t>
+      </w:r>
+      <w:proofErr w:type="gramStart"/>
+      <w:r>
+        <w:rPr>
+          <w:rFonts w:ascii="Times New Roman" w:hAnsi="Times New Roman" w:cs="Times New Roman"/>
+          <w:color w:val="000000" w:themeColor="text1"/>
+          <w:lang w:val="en-US"/>
+        </w:rPr>
+        <w:t>makes a selection</w:t>
+      </w:r>
+      <w:proofErr w:type="gramEnd"/>
+      <w:r>
+        <w:rPr>
+          <w:rFonts w:ascii="Times New Roman" w:hAnsi="Times New Roman" w:cs="Times New Roman"/>
+          <w:color w:val="000000" w:themeColor="text1"/>
+          <w:lang w:val="en-US"/>
+        </w:rPr>
+        <w:t>, the specific function is called and returns graphs and data frames as a visual representation of the results. The tool is also capable of saving the output files for future reference of analysis.</w:t>
+      </w:r>
+    </w:p>
+    <w:p>
+      <w:pPr>
+        <w:jc w:val="both"/>
+        <w:rPr>
+          <w:rFonts w:ascii="Times New Roman" w:hAnsi="Times New Roman" w:cs="Times New Roman"/>
+          <w:color w:val="000000" w:themeColor="text1"/>
+          <w:lang w:val="en-US"/>
+        </w:rPr>
+      </w:pPr>
+      <w:r>
+        <w:rPr>
+          <w:rFonts w:ascii="Times New Roman" w:hAnsi="Times New Roman" w:cs="Times New Roman"/>
+          <w:color w:val="000000" w:themeColor="text1"/>
+          <w:lang w:val="en-US"/>
+        </w:rPr>
+        <w:t>A Git</w:t>
+      </w:r>
+      <w:r>
+        <w:rPr>
+          <w:rFonts w:ascii="Times New Roman" w:hAnsi="Times New Roman" w:cs="Times New Roman"/>
+          <w:color w:val="000000" w:themeColor="text1"/>
+          <w:lang w:val="en-US"/>
+        </w:rPr>
+        <w:t>Hub</w:t>
+      </w:r>
+      <w:r>
+        <w:rPr>
+          <w:rFonts w:ascii="Times New Roman" w:hAnsi="Times New Roman" w:cs="Times New Roman"/>
+          <w:color w:val="000000" w:themeColor="text1"/>
+          <w:lang w:val="en-US"/>
+        </w:rPr>
+        <w:t xml:space="preserve"> repository has also been created to host our files and can be found in [15].</w:t>
+      </w:r>
+    </w:p>
+    <w:p>
+      <w:pPr>
+        <w:pStyle w:val="Heading1"/>
+        <w:jc w:val="both"/>
+        <w:rPr>
+          <w:rFonts w:ascii="Times New Roman" w:hAnsi="Times New Roman" w:cs="Times New Roman"/>
+          <w:color w:val="000000" w:themeColor="text1"/>
+          <w:lang w:val="en-US"/>
+        </w:rPr>
+      </w:pPr>
+      <w:r>
+        <w:rPr>
+          <w:rFonts w:ascii="Times New Roman" w:hAnsi="Times New Roman" w:cs="Times New Roman"/>
+          <w:color w:val="000000" w:themeColor="text1"/>
+          <w:lang w:val="en-US"/>
+        </w:rPr>
+        <w:t>Performance Assessment</w:t>
+      </w:r>
+    </w:p>
+    <w:p>
+      <w:pPr>
+        <w:pStyle w:val="Heading2"/>
+        <w:jc w:val="both"/>
+        <w:rPr>
+          <w:rFonts w:ascii="Times New Roman" w:hAnsi="Times New Roman" w:cs="Times New Roman"/>
+          <w:color w:val="000000" w:themeColor="text1"/>
+          <w:lang w:val="en-US"/>
+        </w:rPr>
+      </w:pPr>
+      <w:r>
+        <w:rPr>
+          <w:rFonts w:ascii="Times New Roman" w:hAnsi="Times New Roman" w:cs="Times New Roman"/>
+          <w:color w:val="000000" w:themeColor="text1"/>
+          <w:lang w:val="en-US"/>
+        </w:rPr>
+        <w:t>Time Series Analysis</w:t>
+      </w:r>
+    </w:p>
+    <w:p>
+      <w:pPr>
+        <w:jc w:val="both"/>
+        <w:rPr>
+          <w:rFonts w:ascii="Times New Roman" w:hAnsi="Times New Roman" w:cs="Times New Roman"/>
+          <w:lang w:val="en-US"/>
+        </w:rPr>
+      </w:pPr>
+      <w:r>
+        <w:rPr>
+          <w:rFonts w:ascii="Times New Roman" w:hAnsi="Times New Roman" w:cs="Times New Roman"/>
+          <w:lang w:val="en-US"/>
+        </w:rPr>
+        <w:t xml:space="preserve">A time series is a series of data points indexed in a timed order. Most specifically, a time series sequence is a sequence of observed values taken at successively equally spaced points over a fixed period. Therefore, we can think about such data as </w:t>
+      </w:r>
+      <w:proofErr w:type="gramStart"/>
+      <w:r>
+        <w:rPr>
+          <w:rFonts w:ascii="Times New Roman" w:hAnsi="Times New Roman" w:cs="Times New Roman"/>
+          <w:lang w:val="en-US"/>
+        </w:rPr>
+        <w:t>discrete-time</w:t>
+      </w:r>
+      <w:proofErr w:type="gramEnd"/>
+      <w:r>
+        <w:rPr>
+          <w:rFonts w:ascii="Times New Roman" w:hAnsi="Times New Roman" w:cs="Times New Roman"/>
+          <w:lang w:val="en-US"/>
+        </w:rPr>
+        <w:t xml:space="preserve">. Time series analysis comprises methods for </w:t>
+      </w:r>
+      <w:proofErr w:type="spellStart"/>
+      <w:r>
+        <w:rPr>
+          <w:rFonts w:ascii="Times New Roman" w:hAnsi="Times New Roman" w:cs="Times New Roman"/>
+          <w:lang w:val="en-US"/>
+        </w:rPr>
+        <w:t>analysing</w:t>
+      </w:r>
+      <w:proofErr w:type="spellEnd"/>
+      <w:r>
+        <w:rPr>
+          <w:rFonts w:ascii="Times New Roman" w:hAnsi="Times New Roman" w:cs="Times New Roman"/>
+          <w:lang w:val="en-US"/>
+        </w:rPr>
+        <w:t xml:space="preserve"> time series data to extract meaningful statistics and other trends in our sequence of values. It can be applied to real-valued, </w:t>
+      </w:r>
+      <w:proofErr w:type="gramStart"/>
+      <w:r>
+        <w:rPr>
+          <w:rFonts w:ascii="Times New Roman" w:hAnsi="Times New Roman" w:cs="Times New Roman"/>
+          <w:lang w:val="en-US"/>
+        </w:rPr>
+        <w:t>continuous</w:t>
+      </w:r>
+      <w:proofErr w:type="gramEnd"/>
+      <w:r>
+        <w:rPr>
+          <w:rFonts w:ascii="Times New Roman" w:hAnsi="Times New Roman" w:cs="Times New Roman"/>
+          <w:lang w:val="en-US"/>
+        </w:rPr>
+        <w:t xml:space="preserve"> and discrete numeric data as in [13]. We can divide the methods for time series analysis is two groups, frequency-</w:t>
+      </w:r>
+      <w:proofErr w:type="gramStart"/>
+      <w:r>
+        <w:rPr>
+          <w:rFonts w:ascii="Times New Roman" w:hAnsi="Times New Roman" w:cs="Times New Roman"/>
+          <w:lang w:val="en-US"/>
+        </w:rPr>
+        <w:t>domain</w:t>
+      </w:r>
+      <w:proofErr w:type="gramEnd"/>
+      <w:r>
+        <w:rPr>
+          <w:rFonts w:ascii="Times New Roman" w:hAnsi="Times New Roman" w:cs="Times New Roman"/>
+          <w:lang w:val="en-US"/>
+        </w:rPr>
+        <w:t xml:space="preserve"> and time-domain methods. For this study, we will focus on the latter since our data is defined over time. In the time-domain, we can use correlation and autocorrelation techniques to extract the patterns in a filter-like manner.</w:t>
+      </w:r>
+    </w:p>
+    <w:p>
+      <w:pPr>
+        <w:jc w:val="both"/>
+        <w:rPr>
+          <w:rFonts w:ascii="Times New Roman" w:hAnsi="Times New Roman" w:cs="Times New Roman"/>
+          <w:color w:val="000000" w:themeColor="text1"/>
+          <w:lang w:val="en-US"/>
+        </w:rPr>
+      </w:pPr>
+      <w:r>
+        <w:rPr>
+          <w:rFonts w:ascii="Times New Roman" w:hAnsi="Times New Roman" w:cs="Times New Roman"/>
+          <w:color w:val="000000" w:themeColor="text1"/>
+          <w:lang w:val="en-US"/>
+        </w:rPr>
+        <w:t>The basic functionality of our Times Series Analysis tool is to identify trends in our series of data. There are several ways to think about identifying trends in a time series sample. One of the most popular ways to identify a trend is to take our data's rolling average. This means that, for each time point, we calculate the average of the points on either side of it.</w:t>
+      </w:r>
+    </w:p>
+    <w:p>
+      <w:pPr>
+        <w:jc w:val="both"/>
+        <w:rPr>
+          <w:rFonts w:ascii="Times New Roman" w:hAnsi="Times New Roman" w:cs="Times New Roman"/>
+          <w:color w:val="000000" w:themeColor="text1"/>
+          <w:lang w:val="en-US"/>
+        </w:rPr>
+      </w:pPr>
+      <w:r>
+        <w:rPr>
+          <w:rFonts w:ascii="Times New Roman" w:hAnsi="Times New Roman" w:cs="Times New Roman"/>
+          <w:color w:val="000000" w:themeColor="text1"/>
+          <w:lang w:val="en-US"/>
+        </w:rPr>
+        <w:t xml:space="preserve">The number of those points is specified by a window size, which we can set using the </w:t>
+      </w:r>
+      <w:proofErr w:type="gramStart"/>
+      <w:r>
+        <w:rPr>
+          <w:rFonts w:ascii="Times New Roman" w:hAnsi="Times New Roman" w:cs="Times New Roman"/>
+          <w:color w:val="000000" w:themeColor="text1"/>
+          <w:lang w:val="en-US"/>
+        </w:rPr>
+        <w:t>rolling(</w:t>
+      </w:r>
+      <w:proofErr w:type="gramEnd"/>
+      <w:r>
+        <w:rPr>
+          <w:rFonts w:ascii="Times New Roman" w:hAnsi="Times New Roman" w:cs="Times New Roman"/>
+          <w:color w:val="000000" w:themeColor="text1"/>
+          <w:lang w:val="en-US"/>
+        </w:rPr>
+        <w:t xml:space="preserve">) function. What this causes is to smooth out noise and seasonality. When it comes to determining the window size, we can set this directly in the function. It makes sense to choose 14 as we are talking about a 2-week </w:t>
+      </w:r>
+      <w:proofErr w:type="gramStart"/>
+      <w:r>
+        <w:rPr>
+          <w:rFonts w:ascii="Times New Roman" w:hAnsi="Times New Roman" w:cs="Times New Roman"/>
+          <w:color w:val="000000" w:themeColor="text1"/>
+          <w:lang w:val="en-US"/>
+        </w:rPr>
+        <w:t>period of time</w:t>
+      </w:r>
+      <w:proofErr w:type="gramEnd"/>
+      <w:r>
+        <w:rPr>
+          <w:rFonts w:ascii="Times New Roman" w:hAnsi="Times New Roman" w:cs="Times New Roman"/>
+          <w:color w:val="000000" w:themeColor="text1"/>
+          <w:lang w:val="en-US"/>
+        </w:rPr>
+        <w:t>. We can see trend smoothed out in Figure 4. After finding the data trend, it is time to think about seasonality, which is a repetitive nature on the time series.</w:t>
+      </w:r>
+    </w:p>
+    <w:p>
+      <w:pPr>
+        <w:jc w:val="both"/>
+        <w:rPr>
+          <w:rFonts w:ascii="Times New Roman" w:hAnsi="Times New Roman" w:cs="Times New Roman"/>
+          <w:color w:val="000000" w:themeColor="text1"/>
+          <w:lang w:val="en-US"/>
+        </w:rPr>
+      </w:pPr>
+      <w:r>
+        <w:rPr>
           <w:noProof/>
           <w:color w:val="000000" w:themeColor="text1"/>
           <w:lang w:val="en-US"/>
         </w:rPr>
         <w:drawing>
-          <wp:anchor distT="0" distB="0" distL="114300" distR="114300" simplePos="0" relativeHeight="251662336" behindDoc="0" locked="0" layoutInCell="1" allowOverlap="1" wp14:anchorId="4235424B" wp14:editId="103D082C">
-            <wp:simplePos x="0" y="0"/>
-            <wp:positionH relativeFrom="column">
-              <wp:posOffset>3313430</wp:posOffset>
-            </wp:positionH>
-            <wp:positionV relativeFrom="paragraph">
-              <wp:posOffset>408940</wp:posOffset>
-            </wp:positionV>
-            <wp:extent cx="3406775" cy="1908175"/>
-            <wp:effectExtent l="0" t="0" r="3175" b="0"/>
-            <wp:wrapTopAndBottom/>
-            <wp:docPr id="30" name="Picture 30"/>
+          <wp:inline distT="0" distB="0" distL="0" distR="0" wp14:anchorId="57ED79F0" wp14:editId="32A85FB4">
+            <wp:extent cx="3098165" cy="1784985"/>
+            <wp:effectExtent l="0" t="0" r="6985" b="5715"/>
+            <wp:docPr id="7" name="Picture 7"/>
             <wp:cNvGraphicFramePr>
               <a:graphicFrameLocks xmlns:a="http://schemas.openxmlformats.org/drawingml/2006/main" noChangeAspect="1"/>
             </wp:cNvGraphicFramePr>
@@ -14775,7 +15490,72 @@
               <a:graphicData uri="http://schemas.openxmlformats.org/drawingml/2006/picture">
                 <pic:pic xmlns:pic="http://schemas.openxmlformats.org/drawingml/2006/picture">
                   <pic:nvPicPr>
-                    <pic:cNvPr id="30" name="Picture 9"/>
+                    <pic:cNvPr id="0" name="Picture 6"/>
+                    <pic:cNvPicPr>
+                      <a:picLocks noChangeAspect="1" noChangeArrowheads="1"/>
+                    </pic:cNvPicPr>
+                  </pic:nvPicPr>
+                  <pic:blipFill>
+                    <a:blip r:embed="rId14" cstate="print">
+                      <a:extLst>
+                        <a:ext uri="{28A0092B-C50C-407E-A947-70E740481C1C}">
+                          <a14:useLocalDpi xmlns:a14="http://schemas.microsoft.com/office/drawing/2010/main" val="0"/>
+                        </a:ext>
+                      </a:extLst>
+                    </a:blip>
+                    <a:srcRect/>
+                    <a:stretch>
+                      <a:fillRect/>
+                    </a:stretch>
+                  </pic:blipFill>
+                  <pic:spPr bwMode="auto">
+                    <a:xfrm>
+                      <a:off x="0" y="0"/>
+                      <a:ext cx="3098165" cy="1784985"/>
+                    </a:xfrm>
+                    <a:prstGeom prst="rect">
+                      <a:avLst/>
+                    </a:prstGeom>
+                    <a:noFill/>
+                    <a:ln>
+                      <a:noFill/>
+                    </a:ln>
+                  </pic:spPr>
+                </pic:pic>
+              </a:graphicData>
+            </a:graphic>
+          </wp:inline>
+        </w:drawing>
+      </w:r>
+    </w:p>
+    <w:p>
+      <w:pPr>
+        <w:jc w:val="both"/>
+        <w:rPr>
+          <w:rFonts w:ascii="Times New Roman" w:hAnsi="Times New Roman" w:cs="Times New Roman"/>
+          <w:color w:val="000000" w:themeColor="text1"/>
+          <w:lang w:val="en-US"/>
+        </w:rPr>
+      </w:pPr>
+      <w:r>
+        <w:rPr>
+          <w:noProof/>
+          <w:color w:val="000000" w:themeColor="text1"/>
+          <w:lang w:val="en-US"/>
+        </w:rPr>
+        <w:drawing>
+          <wp:inline distT="0" distB="0" distL="0" distR="0" wp14:anchorId="171F2C01" wp14:editId="0108F61B">
+            <wp:extent cx="3098165" cy="1801495"/>
+            <wp:effectExtent l="0" t="0" r="6985" b="8255"/>
+            <wp:docPr id="9" name="Picture 9"/>
+            <wp:cNvGraphicFramePr>
+              <a:graphicFrameLocks xmlns:a="http://schemas.openxmlformats.org/drawingml/2006/main" noChangeAspect="1"/>
+            </wp:cNvGraphicFramePr>
+            <a:graphic xmlns:a="http://schemas.openxmlformats.org/drawingml/2006/main">
+              <a:graphicData uri="http://schemas.openxmlformats.org/drawingml/2006/picture">
+                <pic:pic xmlns:pic="http://schemas.openxmlformats.org/drawingml/2006/picture">
+                  <pic:nvPicPr>
+                    <pic:cNvPr id="0" name="Picture 8"/>
                     <pic:cNvPicPr>
                       <a:picLocks noChangeAspect="1" noChangeArrowheads="1"/>
                     </pic:cNvPicPr>
@@ -14788,6 +15568,7 @@
                         </a:ext>
                       </a:extLst>
                     </a:blip>
+                    <a:srcRect/>
                     <a:stretch>
                       <a:fillRect/>
                     </a:stretch>
@@ -14795,7 +15576,7 @@
                   <pic:spPr bwMode="auto">
                     <a:xfrm>
                       <a:off x="0" y="0"/>
-                      <a:ext cx="3406775" cy="1908175"/>
+                      <a:ext cx="3098165" cy="1801495"/>
                     </a:xfrm>
                     <a:prstGeom prst="rect">
                       <a:avLst/>
@@ -14808,113 +15589,67 @@
                 </pic:pic>
               </a:graphicData>
             </a:graphic>
-            <wp14:sizeRelH relativeFrom="margin">
-              <wp14:pctWidth>0</wp14:pctWidth>
-            </wp14:sizeRelH>
-            <wp14:sizeRelV relativeFrom="margin">
-              <wp14:pctHeight>0</wp14:pctHeight>
-            </wp14:sizeRelV>
-          </wp:anchor>
+          </wp:inline>
         </w:drawing>
-      </w:r>
-      <w:r>
-        <w:rPr>
-          <w:rFonts w:ascii="Times New Roman" w:hAnsi="Times New Roman" w:cs="Times New Roman"/>
-          <w:color w:val="000000" w:themeColor="text1"/>
-          <w:lang w:val="en-US"/>
-        </w:rPr>
-        <w:t>Finally, it is worth mentioning that the source code's implementation is developed in functions to give the user the availability to choose between the models or compare them all together—the code as shown</w:t>
-      </w:r>
-      <w:r>
-        <w:rPr>
-          <w:rFonts w:ascii="Times New Roman" w:hAnsi="Times New Roman" w:cs="Times New Roman"/>
-          <w:color w:val="000000" w:themeColor="text1"/>
-          <w:lang w:val="en-US"/>
-        </w:rPr>
-        <w:t xml:space="preserve"> at the end of this </w:t>
-      </w:r>
-      <w:proofErr w:type="gramStart"/>
-      <w:r>
-        <w:rPr>
-          <w:rFonts w:ascii="Times New Roman" w:hAnsi="Times New Roman" w:cs="Times New Roman"/>
-          <w:color w:val="000000" w:themeColor="text1"/>
-          <w:lang w:val="en-US"/>
-        </w:rPr>
-        <w:t>paper[</w:t>
-      </w:r>
-      <w:proofErr w:type="gramEnd"/>
-      <w:r>
-        <w:rPr>
-          <w:rFonts w:ascii="Times New Roman" w:hAnsi="Times New Roman" w:cs="Times New Roman"/>
-          <w:color w:val="000000" w:themeColor="text1"/>
-          <w:lang w:val="en-US"/>
-        </w:rPr>
-        <w:t>17],</w:t>
-      </w:r>
-      <w:r>
-        <w:rPr>
-          <w:rFonts w:ascii="Times New Roman" w:hAnsi="Times New Roman" w:cs="Times New Roman"/>
-          <w:color w:val="000000" w:themeColor="text1"/>
-          <w:lang w:val="en-US"/>
-        </w:rPr>
-        <w:t xml:space="preserve"> displays the functions created with commenting to assist in using each one. When the user </w:t>
-      </w:r>
-      <w:proofErr w:type="gramStart"/>
-      <w:r>
-        <w:rPr>
-          <w:rFonts w:ascii="Times New Roman" w:hAnsi="Times New Roman" w:cs="Times New Roman"/>
-          <w:color w:val="000000" w:themeColor="text1"/>
-          <w:lang w:val="en-US"/>
-        </w:rPr>
-        <w:t>makes a selection</w:t>
-      </w:r>
-      <w:proofErr w:type="gramEnd"/>
-      <w:r>
-        <w:rPr>
-          <w:rFonts w:ascii="Times New Roman" w:hAnsi="Times New Roman" w:cs="Times New Roman"/>
-          <w:color w:val="000000" w:themeColor="text1"/>
-          <w:lang w:val="en-US"/>
-        </w:rPr>
-        <w:t>, the specific function is called and returns graphs and data frames as a visual representation of the results. The tool is also capable of saving the output files for future reference of analysis.</w:t>
       </w:r>
     </w:p>
     <w:p>
       <w:pPr>
-        <w:jc w:val="both"/>
-        <w:rPr>
-          <w:rFonts w:ascii="Times New Roman" w:hAnsi="Times New Roman" w:cs="Times New Roman"/>
-          <w:color w:val="000000" w:themeColor="text1"/>
-          <w:lang w:val="en-US"/>
-        </w:rPr>
-      </w:pPr>
-      <w:r>
-        <w:rPr>
-          <w:rFonts w:ascii="Times New Roman" w:hAnsi="Times New Roman" w:cs="Times New Roman"/>
-          <w:color w:val="000000" w:themeColor="text1"/>
-          <w:lang w:val="en-US"/>
-        </w:rPr>
-        <w:t>A Git</w:t>
-      </w:r>
-      <w:r>
-        <w:rPr>
-          <w:rFonts w:ascii="Times New Roman" w:hAnsi="Times New Roman" w:cs="Times New Roman"/>
-          <w:color w:val="000000" w:themeColor="text1"/>
-          <w:lang w:val="en-US"/>
-        </w:rPr>
-        <w:t>Hub</w:t>
-      </w:r>
-      <w:r>
-        <w:rPr>
-          <w:rFonts w:ascii="Times New Roman" w:hAnsi="Times New Roman" w:cs="Times New Roman"/>
-          <w:color w:val="000000" w:themeColor="text1"/>
-          <w:lang w:val="en-US"/>
-        </w:rPr>
-        <w:t xml:space="preserve"> repository has also been created to host our files and can be found in [15].</w:t>
+        <w:pStyle w:val="Caption"/>
+        <w:jc w:val="center"/>
+        <w:rPr>
+          <w:rFonts w:ascii="Times New Roman" w:hAnsi="Times New Roman" w:cs="Times New Roman"/>
+          <w:color w:val="000000" w:themeColor="text1"/>
+          <w:lang w:val="en-US"/>
+        </w:rPr>
+      </w:pPr>
+      <w:r>
+        <w:rPr>
+          <w:rFonts w:ascii="Times New Roman" w:hAnsi="Times New Roman" w:cs="Times New Roman"/>
+        </w:rPr>
+        <w:t xml:space="preserve">Figure </w:t>
+      </w:r>
+      <w:r>
+        <w:rPr>
+          <w:rFonts w:ascii="Times New Roman" w:hAnsi="Times New Roman" w:cs="Times New Roman"/>
+        </w:rPr>
+        <w:fldChar w:fldCharType="begin"/>
+      </w:r>
+      <w:r>
+        <w:rPr>
+          <w:rFonts w:ascii="Times New Roman" w:hAnsi="Times New Roman" w:cs="Times New Roman"/>
+        </w:rPr>
+        <w:instrText xml:space="preserve"> SEQ Figure \* ARABIC </w:instrText>
+      </w:r>
+      <w:r>
+        <w:rPr>
+          <w:rFonts w:ascii="Times New Roman" w:hAnsi="Times New Roman" w:cs="Times New Roman"/>
+        </w:rPr>
+        <w:fldChar w:fldCharType="separate"/>
+      </w:r>
+      <w:r>
+        <w:rPr>
+          <w:rFonts w:ascii="Times New Roman" w:hAnsi="Times New Roman" w:cs="Times New Roman"/>
+          <w:noProof/>
+        </w:rPr>
+        <w:t>4</w:t>
+      </w:r>
+      <w:r>
+        <w:rPr>
+          <w:rFonts w:ascii="Times New Roman" w:hAnsi="Times New Roman" w:cs="Times New Roman"/>
+        </w:rPr>
+        <w:fldChar w:fldCharType="end"/>
+      </w:r>
+      <w:r>
+        <w:rPr>
+          <w:rFonts w:ascii="Times New Roman" w:hAnsi="Times New Roman" w:cs="Times New Roman"/>
+        </w:rPr>
+        <w:t>: Time Series before and after smoothing</w:t>
       </w:r>
     </w:p>
     <w:p>
       <w:pPr>
-        <w:pStyle w:val="Heading1"/>
+        <w:spacing w:before="240"/>
         <w:jc w:val="both"/>
         <w:rPr>
           <w:rFonts w:ascii="Times New Roman" w:hAnsi="Times New Roman" w:cs="Times New Roman"/>
@@ -14928,12 +15663,48 @@
           <w:color w:val="000000" w:themeColor="text1"/>
           <w:lang w:val="en-US"/>
         </w:rPr>
-        <w:t>Performance Assessment</w:t>
+        <w:t xml:space="preserve">One common and effective way to remove the trend from the time series is "differencing". First-order differencing refers to the calculation of the difference between successive points. For this, we used the </w:t>
+      </w:r>
+      <w:proofErr w:type="gramStart"/>
+      <w:r>
+        <w:rPr>
+          <w:rFonts w:ascii="Times New Roman" w:hAnsi="Times New Roman" w:cs="Times New Roman"/>
+          <w:color w:val="000000" w:themeColor="text1"/>
+          <w:lang w:val="en-US"/>
+        </w:rPr>
+        <w:t>diff(</w:t>
+      </w:r>
+      <w:proofErr w:type="gramEnd"/>
+      <w:r>
+        <w:rPr>
+          <w:rFonts w:ascii="Times New Roman" w:hAnsi="Times New Roman" w:cs="Times New Roman"/>
+          <w:color w:val="000000" w:themeColor="text1"/>
+          <w:lang w:val="en-US"/>
+        </w:rPr>
+        <w:t xml:space="preserve">) function. Figure 5 shows that most of the trend is removed and where the data spikes. Differencing turns the time series into a stationary time series. This series, as shown in the graph, repeats itself but not in a constant rate. We can see a weak seasonality in the beginning weeks (15-17), denser in the middle weeks (17-22) and falls during weeks 22-25 and becomes dense again during the last 3 weeks (25-28). This is incredibly </w:t>
+      </w:r>
+      <w:proofErr w:type="spellStart"/>
+      <w:r>
+        <w:rPr>
+          <w:rFonts w:ascii="Times New Roman" w:hAnsi="Times New Roman" w:cs="Times New Roman"/>
+          <w:color w:val="000000" w:themeColor="text1"/>
+          <w:lang w:val="en-US"/>
+        </w:rPr>
+        <w:t>tellings</w:t>
+      </w:r>
+      <w:proofErr w:type="spellEnd"/>
+      <w:r>
+        <w:rPr>
+          <w:rFonts w:ascii="Times New Roman" w:hAnsi="Times New Roman" w:cs="Times New Roman"/>
+          <w:color w:val="000000" w:themeColor="text1"/>
+          <w:lang w:val="en-US"/>
+        </w:rPr>
+        <w:t xml:space="preserve"> as removing the trend can reveal correlation in seasonality. </w:t>
       </w:r>
     </w:p>
     <w:p>
       <w:pPr>
-        <w:pStyle w:val="Heading2"/>
+        <w:spacing w:before="240"/>
         <w:jc w:val="both"/>
         <w:rPr>
           <w:rFonts w:ascii="Times New Roman" w:hAnsi="Times New Roman" w:cs="Times New Roman"/>
@@ -14941,223 +15712,9 @@
           <w:lang w:val="en-US"/>
         </w:rPr>
       </w:pPr>
-      <w:r>
-        <w:rPr>
-          <w:rFonts w:ascii="Times New Roman" w:hAnsi="Times New Roman" w:cs="Times New Roman"/>
-          <w:color w:val="000000" w:themeColor="text1"/>
-          <w:lang w:val="en-US"/>
-        </w:rPr>
-        <w:t>Time Series Analysis</w:t>
-      </w:r>
     </w:p>
     <w:p>
       <w:pPr>
-        <w:jc w:val="both"/>
-        <w:rPr>
-          <w:rFonts w:ascii="Times New Roman" w:hAnsi="Times New Roman" w:cs="Times New Roman"/>
-          <w:lang w:val="en-US"/>
-        </w:rPr>
-      </w:pPr>
-      <w:r>
-        <w:rPr>
-          <w:rFonts w:ascii="Times New Roman" w:hAnsi="Times New Roman" w:cs="Times New Roman"/>
-          <w:lang w:val="en-US"/>
-        </w:rPr>
-        <w:t xml:space="preserve">A time series is a series of data points indexed in a timed order. Most specifically, a time series sequence is a sequence of observed values taken at successively equally spaced points over a fixed period. Therefore, we can think about such data as </w:t>
-      </w:r>
-      <w:proofErr w:type="gramStart"/>
-      <w:r>
-        <w:rPr>
-          <w:rFonts w:ascii="Times New Roman" w:hAnsi="Times New Roman" w:cs="Times New Roman"/>
-          <w:lang w:val="en-US"/>
-        </w:rPr>
-        <w:t>discrete-time</w:t>
-      </w:r>
-      <w:proofErr w:type="gramEnd"/>
-      <w:r>
-        <w:rPr>
-          <w:rFonts w:ascii="Times New Roman" w:hAnsi="Times New Roman" w:cs="Times New Roman"/>
-          <w:lang w:val="en-US"/>
-        </w:rPr>
-        <w:t xml:space="preserve">. Time series analysis comprises methods for </w:t>
-      </w:r>
-      <w:proofErr w:type="spellStart"/>
-      <w:r>
-        <w:rPr>
-          <w:rFonts w:ascii="Times New Roman" w:hAnsi="Times New Roman" w:cs="Times New Roman"/>
-          <w:lang w:val="en-US"/>
-        </w:rPr>
-        <w:t>analysing</w:t>
-      </w:r>
-      <w:proofErr w:type="spellEnd"/>
-      <w:r>
-        <w:rPr>
-          <w:rFonts w:ascii="Times New Roman" w:hAnsi="Times New Roman" w:cs="Times New Roman"/>
-          <w:lang w:val="en-US"/>
-        </w:rPr>
-        <w:t xml:space="preserve"> time series data to extract meaningful statistics and other trends in our sequence of values. It can be applied to real-valued, </w:t>
-      </w:r>
-      <w:proofErr w:type="gramStart"/>
-      <w:r>
-        <w:rPr>
-          <w:rFonts w:ascii="Times New Roman" w:hAnsi="Times New Roman" w:cs="Times New Roman"/>
-          <w:lang w:val="en-US"/>
-        </w:rPr>
-        <w:t>continuous</w:t>
-      </w:r>
-      <w:proofErr w:type="gramEnd"/>
-      <w:r>
-        <w:rPr>
-          <w:rFonts w:ascii="Times New Roman" w:hAnsi="Times New Roman" w:cs="Times New Roman"/>
-          <w:lang w:val="en-US"/>
-        </w:rPr>
-        <w:t xml:space="preserve"> and discrete numeric data as in [13]. We can divide the methods for time series analysis is two groups, frequency-</w:t>
-      </w:r>
-      <w:proofErr w:type="gramStart"/>
-      <w:r>
-        <w:rPr>
-          <w:rFonts w:ascii="Times New Roman" w:hAnsi="Times New Roman" w:cs="Times New Roman"/>
-          <w:lang w:val="en-US"/>
-        </w:rPr>
-        <w:t>domain</w:t>
-      </w:r>
-      <w:proofErr w:type="gramEnd"/>
-      <w:r>
-        <w:rPr>
-          <w:rFonts w:ascii="Times New Roman" w:hAnsi="Times New Roman" w:cs="Times New Roman"/>
-          <w:lang w:val="en-US"/>
-        </w:rPr>
-        <w:t xml:space="preserve"> and time-domain methods. For this study, we will focus on the latter since our data is defined over time. In the time-domain, we can use correlation and autocorrelation techniques to extract the patterns in a filter-like manner.</w:t>
-      </w:r>
-    </w:p>
-    <w:p>
-      <w:pPr>
-        <w:jc w:val="both"/>
-        <w:rPr>
-          <w:rFonts w:ascii="Times New Roman" w:hAnsi="Times New Roman" w:cs="Times New Roman"/>
-          <w:color w:val="000000" w:themeColor="text1"/>
-          <w:lang w:val="en-US"/>
-        </w:rPr>
-      </w:pPr>
-      <w:r>
-        <w:rPr>
-          <w:rFonts w:ascii="Times New Roman" w:hAnsi="Times New Roman" w:cs="Times New Roman"/>
-          <w:color w:val="000000" w:themeColor="text1"/>
-          <w:lang w:val="en-US"/>
-        </w:rPr>
-        <w:t>The basic functionality of our Times Series Analysis tool is to identify trends in our series of data. There are several ways to think about identifying trends in a time series sample. One of the most popular ways to identify a trend is to take our data's rolling average. This means that, for each time point, we calculate the average of the points on either side of it.</w:t>
-      </w:r>
-    </w:p>
-    <w:p>
-      <w:pPr>
-        <w:jc w:val="both"/>
-        <w:rPr>
-          <w:rFonts w:ascii="Times New Roman" w:hAnsi="Times New Roman" w:cs="Times New Roman"/>
-          <w:color w:val="000000" w:themeColor="text1"/>
-          <w:lang w:val="en-US"/>
-        </w:rPr>
-      </w:pPr>
-      <w:r>
-        <w:rPr>
-          <w:rFonts w:ascii="Times New Roman" w:hAnsi="Times New Roman" w:cs="Times New Roman"/>
-          <w:color w:val="000000" w:themeColor="text1"/>
-          <w:lang w:val="en-US"/>
-        </w:rPr>
-        <w:t xml:space="preserve">The number of those points is specified by a window size, which we can set using the </w:t>
-      </w:r>
-      <w:proofErr w:type="gramStart"/>
-      <w:r>
-        <w:rPr>
-          <w:rFonts w:ascii="Times New Roman" w:hAnsi="Times New Roman" w:cs="Times New Roman"/>
-          <w:color w:val="000000" w:themeColor="text1"/>
-          <w:lang w:val="en-US"/>
-        </w:rPr>
-        <w:t>rolling(</w:t>
-      </w:r>
-      <w:proofErr w:type="gramEnd"/>
-      <w:r>
-        <w:rPr>
-          <w:rFonts w:ascii="Times New Roman" w:hAnsi="Times New Roman" w:cs="Times New Roman"/>
-          <w:color w:val="000000" w:themeColor="text1"/>
-          <w:lang w:val="en-US"/>
-        </w:rPr>
-        <w:t xml:space="preserve">) function. What this causes is to smooth out noise and seasonality. When it comes to determining the window size, we can set this directly in the function. It makes sense to choose 14 as we are talking about a 2-week </w:t>
-      </w:r>
-      <w:proofErr w:type="gramStart"/>
-      <w:r>
-        <w:rPr>
-          <w:rFonts w:ascii="Times New Roman" w:hAnsi="Times New Roman" w:cs="Times New Roman"/>
-          <w:color w:val="000000" w:themeColor="text1"/>
-          <w:lang w:val="en-US"/>
-        </w:rPr>
-        <w:t>period of time</w:t>
-      </w:r>
-      <w:proofErr w:type="gramEnd"/>
-      <w:r>
-        <w:rPr>
-          <w:rFonts w:ascii="Times New Roman" w:hAnsi="Times New Roman" w:cs="Times New Roman"/>
-          <w:color w:val="000000" w:themeColor="text1"/>
-          <w:lang w:val="en-US"/>
-        </w:rPr>
-        <w:t>. We can see trend smoothed out in Figure 4. After finding the data trend, it is time to think about seasonality, which is a repetitive nature on the time series.</w:t>
-      </w:r>
-    </w:p>
-    <w:p>
-      <w:pPr>
-        <w:pStyle w:val="Caption"/>
-        <w:jc w:val="center"/>
-        <w:rPr>
-          <w:rFonts w:ascii="Times New Roman" w:hAnsi="Times New Roman" w:cs="Times New Roman"/>
-          <w:color w:val="000000" w:themeColor="text1"/>
-          <w:lang w:val="en-US"/>
-        </w:rPr>
-      </w:pPr>
-      <w:r>
-        <w:rPr>
-          <w:rFonts w:ascii="Times New Roman" w:hAnsi="Times New Roman" w:cs="Times New Roman"/>
-        </w:rPr>
-        <w:t xml:space="preserve">Figure </w:t>
-      </w:r>
-      <w:r>
-        <w:rPr>
-          <w:rFonts w:ascii="Times New Roman" w:hAnsi="Times New Roman" w:cs="Times New Roman"/>
-        </w:rPr>
-        <w:fldChar w:fldCharType="begin"/>
-      </w:r>
-      <w:r>
-        <w:rPr>
-          <w:rFonts w:ascii="Times New Roman" w:hAnsi="Times New Roman" w:cs="Times New Roman"/>
-        </w:rPr>
-        <w:instrText xml:space="preserve"> SEQ Figure \* ARABIC </w:instrText>
-      </w:r>
-      <w:r>
-        <w:rPr>
-          <w:rFonts w:ascii="Times New Roman" w:hAnsi="Times New Roman" w:cs="Times New Roman"/>
-        </w:rPr>
-        <w:fldChar w:fldCharType="separate"/>
-      </w:r>
-      <w:r>
-        <w:rPr>
-          <w:rFonts w:ascii="Times New Roman" w:hAnsi="Times New Roman" w:cs="Times New Roman"/>
-          <w:noProof/>
-        </w:rPr>
-        <w:t>4</w:t>
-      </w:r>
-      <w:r>
-        <w:rPr>
-          <w:rFonts w:ascii="Times New Roman" w:hAnsi="Times New Roman" w:cs="Times New Roman"/>
-        </w:rPr>
-        <w:fldChar w:fldCharType="end"/>
-      </w:r>
-      <w:r>
-        <w:rPr>
-          <w:rFonts w:ascii="Times New Roman" w:hAnsi="Times New Roman" w:cs="Times New Roman"/>
-        </w:rPr>
-        <w:t>: Time Series before and after smoothing</w:t>
-      </w:r>
-    </w:p>
-    <w:p>
-      <w:pPr>
         <w:spacing w:before="240"/>
         <w:jc w:val="both"/>
         <w:rPr>
@@ -15168,80 +15725,16 @@
       </w:pPr>
       <w:r>
         <w:rPr>
-          <w:rFonts w:ascii="Times New Roman" w:hAnsi="Times New Roman" w:cs="Times New Roman"/>
-          <w:color w:val="000000" w:themeColor="text1"/>
-          <w:lang w:val="en-US"/>
-        </w:rPr>
-        <w:t xml:space="preserve">One common and effective way to remove the trend from the time series is "differencing". First-order differencing refers to the calculation of the difference between successive points. For this, we used the </w:t>
-      </w:r>
-      <w:proofErr w:type="gramStart"/>
-      <w:r>
-        <w:rPr>
-          <w:rFonts w:ascii="Times New Roman" w:hAnsi="Times New Roman" w:cs="Times New Roman"/>
-          <w:color w:val="000000" w:themeColor="text1"/>
-          <w:lang w:val="en-US"/>
-        </w:rPr>
-        <w:t>diff(</w:t>
-      </w:r>
-      <w:proofErr w:type="gramEnd"/>
-      <w:r>
-        <w:rPr>
-          <w:rFonts w:ascii="Times New Roman" w:hAnsi="Times New Roman" w:cs="Times New Roman"/>
-          <w:color w:val="000000" w:themeColor="text1"/>
-          <w:lang w:val="en-US"/>
-        </w:rPr>
-        <w:t xml:space="preserve">) function. Figure 5 shows that most of the trend is removed and where the data spikes. Differencing turns the time series into a stationary time series. This series, as shown in the graph, repeats itself but not in a constant rate. We can see a weak seasonality in the beginning weeks (15-17), denser in the middle weeks (17-22) and falls during weeks 22-25 and becomes dense again during the last 3 weeks (25-28). This is incredibly </w:t>
-      </w:r>
-      <w:proofErr w:type="spellStart"/>
-      <w:r>
-        <w:rPr>
-          <w:rFonts w:ascii="Times New Roman" w:hAnsi="Times New Roman" w:cs="Times New Roman"/>
-          <w:color w:val="000000" w:themeColor="text1"/>
-          <w:lang w:val="en-US"/>
-        </w:rPr>
-        <w:t>tellings</w:t>
-      </w:r>
-      <w:proofErr w:type="spellEnd"/>
-      <w:r>
-        <w:rPr>
-          <w:rFonts w:ascii="Times New Roman" w:hAnsi="Times New Roman" w:cs="Times New Roman"/>
-          <w:color w:val="000000" w:themeColor="text1"/>
-          <w:lang w:val="en-US"/>
-        </w:rPr>
-        <w:t xml:space="preserve"> as removing the trend can reveal correlation in seasonality. </w:t>
-      </w:r>
-    </w:p>
-    <w:p>
-      <w:pPr>
-        <w:pStyle w:val="Caption"/>
-        <w:jc w:val="center"/>
-        <w:rPr>
-          <w:rFonts w:ascii="Times New Roman" w:hAnsi="Times New Roman" w:cs="Times New Roman"/>
-          <w:i w:val="0"/>
-          <w:iCs w:val="0"/>
-          <w:color w:val="000000" w:themeColor="text1"/>
-          <w:lang w:val="en-US"/>
-        </w:rPr>
-      </w:pPr>
-      <w:r>
-        <w:rPr>
-          <w:rFonts w:ascii="Times New Roman" w:hAnsi="Times New Roman" w:cs="Times New Roman"/>
           <w:noProof/>
+          <w:color w:val="000000" w:themeColor="text1"/>
+          <w:lang w:val="en-US"/>
         </w:rPr>
         <w:lastRenderedPageBreak/>
         <w:drawing>
-          <wp:anchor distT="0" distB="0" distL="114300" distR="114300" simplePos="0" relativeHeight="251664384" behindDoc="0" locked="0" layoutInCell="1" allowOverlap="1" wp14:anchorId="106F3A0F" wp14:editId="1612FC29">
-            <wp:simplePos x="0" y="0"/>
-            <wp:positionH relativeFrom="column">
-              <wp:posOffset>-163195</wp:posOffset>
-            </wp:positionH>
-            <wp:positionV relativeFrom="paragraph">
-              <wp:posOffset>119380</wp:posOffset>
-            </wp:positionV>
-            <wp:extent cx="3407410" cy="1889760"/>
-            <wp:effectExtent l="0" t="0" r="2540" b="0"/>
-            <wp:wrapTopAndBottom/>
-            <wp:docPr id="29" name="Picture 29"/>
+          <wp:inline distT="0" distB="0" distL="0" distR="0" wp14:anchorId="710E0D9E" wp14:editId="4269A152">
+            <wp:extent cx="3098165" cy="1784985"/>
+            <wp:effectExtent l="0" t="0" r="6985" b="5715"/>
+            <wp:docPr id="12" name="Picture 12"/>
             <wp:cNvGraphicFramePr>
               <a:graphicFrameLocks xmlns:a="http://schemas.openxmlformats.org/drawingml/2006/main" noChangeAspect="1"/>
             </wp:cNvGraphicFramePr>
@@ -15249,7 +15742,7 @@
               <a:graphicData uri="http://schemas.openxmlformats.org/drawingml/2006/picture">
                 <pic:pic xmlns:pic="http://schemas.openxmlformats.org/drawingml/2006/picture">
                   <pic:nvPicPr>
-                    <pic:cNvPr id="29" name="Picture 7"/>
+                    <pic:cNvPr id="0" name="Picture 15"/>
                     <pic:cNvPicPr>
                       <a:picLocks noChangeAspect="1" noChangeArrowheads="1"/>
                     </pic:cNvPicPr>
@@ -15262,6 +15755,7 @@
                         </a:ext>
                       </a:extLst>
                     </a:blip>
+                    <a:srcRect/>
                     <a:stretch>
                       <a:fillRect/>
                     </a:stretch>
@@ -15269,7 +15763,7 @@
                   <pic:spPr bwMode="auto">
                     <a:xfrm>
                       <a:off x="0" y="0"/>
-                      <a:ext cx="3407410" cy="1889760"/>
+                      <a:ext cx="3098165" cy="1784985"/>
                     </a:xfrm>
                     <a:prstGeom prst="rect">
                       <a:avLst/>
@@ -15282,15 +15776,22 @@
                 </pic:pic>
               </a:graphicData>
             </a:graphic>
-            <wp14:sizeRelH relativeFrom="margin">
-              <wp14:pctWidth>0</wp14:pctWidth>
-            </wp14:sizeRelH>
-            <wp14:sizeRelV relativeFrom="margin">
-              <wp14:pctHeight>0</wp14:pctHeight>
-            </wp14:sizeRelV>
-          </wp:anchor>
+          </wp:inline>
         </w:drawing>
       </w:r>
+    </w:p>
+    <w:p>
+      <w:pPr>
+        <w:pStyle w:val="Caption"/>
+        <w:jc w:val="center"/>
+        <w:rPr>
+          <w:rFonts w:ascii="Times New Roman" w:hAnsi="Times New Roman" w:cs="Times New Roman"/>
+          <w:i w:val="0"/>
+          <w:iCs w:val="0"/>
+          <w:color w:val="000000" w:themeColor="text1"/>
+          <w:lang w:val="en-US"/>
+        </w:rPr>
+      </w:pPr>
       <w:r>
         <w:rPr>
           <w:rFonts w:ascii="Times New Roman" w:hAnsi="Times New Roman" w:cs="Times New Roman"/>
@@ -15669,94 +16170,28 @@
           <w:color w:val="000000" w:themeColor="text1"/>
           <w:lang w:val="en-US"/>
         </w:rPr>
-        <w:t>We start with the first batch of servers:</w:t>
+        <w:t>We start with the first batch of servers</w:t>
+      </w:r>
+      <w:r>
+        <w:rPr>
+          <w:rFonts w:ascii="Times New Roman" w:hAnsi="Times New Roman" w:cs="Times New Roman"/>
+          <w:color w:val="000000" w:themeColor="text1"/>
+          <w:lang w:val="en-US"/>
+        </w:rPr>
+        <w:t xml:space="preserve"> </w:t>
+      </w:r>
+      <w:r>
+        <w:rPr>
+          <w:rFonts w:ascii="Times New Roman" w:hAnsi="Times New Roman" w:cs="Times New Roman"/>
+          <w:color w:val="000000" w:themeColor="text1"/>
+          <w:lang w:val="en-US"/>
+        </w:rPr>
+        <w:t>apply the model and start observing:</w:t>
       </w:r>
     </w:p>
     <w:p>
       <w:pPr>
-        <w:jc w:val="both"/>
-        <w:rPr>
-          <w:rFonts w:ascii="Times New Roman" w:hAnsi="Times New Roman" w:cs="Times New Roman"/>
-          <w:color w:val="000000" w:themeColor="text1"/>
-          <w:lang w:val="en-US"/>
-        </w:rPr>
-      </w:pPr>
-      <w:r>
-        <w:rPr>
-          <w:rFonts w:ascii="Times New Roman" w:hAnsi="Times New Roman" w:cs="Times New Roman"/>
-          <w:noProof/>
-          <w:color w:val="000000" w:themeColor="text1"/>
-          <w:lang w:val="en-US"/>
-        </w:rPr>
-        <w:drawing>
-          <wp:inline distT="0" distB="0" distL="0" distR="0" wp14:anchorId="49DBD481" wp14:editId="11744104">
-            <wp:extent cx="3098165" cy="514350"/>
-            <wp:effectExtent l="0" t="0" r="6985" b="0"/>
-            <wp:docPr id="22" name="Picture 22" descr="Shape&#10;&#10;Description automatically generated with medium confidence"/>
-            <wp:cNvGraphicFramePr>
-              <a:graphicFrameLocks xmlns:a="http://schemas.openxmlformats.org/drawingml/2006/main" noChangeAspect="1"/>
-            </wp:cNvGraphicFramePr>
-            <a:graphic xmlns:a="http://schemas.openxmlformats.org/drawingml/2006/main">
-              <a:graphicData uri="http://schemas.openxmlformats.org/drawingml/2006/picture">
-                <pic:pic xmlns:pic="http://schemas.openxmlformats.org/drawingml/2006/picture">
-                  <pic:nvPicPr>
-                    <pic:cNvPr id="22" name="Picture 22" descr="Shape&#10;&#10;Description automatically generated with medium confidence"/>
-                    <pic:cNvPicPr/>
-                  </pic:nvPicPr>
-                  <pic:blipFill>
-                    <a:blip r:embed="rId18">
-                      <a:extLst>
-                        <a:ext uri="{28A0092B-C50C-407E-A947-70E740481C1C}">
-                          <a14:useLocalDpi xmlns:a14="http://schemas.microsoft.com/office/drawing/2010/main" val="0"/>
-                        </a:ext>
-                      </a:extLst>
-                    </a:blip>
-                    <a:stretch>
-                      <a:fillRect/>
-                    </a:stretch>
-                  </pic:blipFill>
-                  <pic:spPr>
-                    <a:xfrm>
-                      <a:off x="0" y="0"/>
-                      <a:ext cx="3098165" cy="514350"/>
-                    </a:xfrm>
-                    <a:prstGeom prst="rect">
-                      <a:avLst/>
-                    </a:prstGeom>
-                  </pic:spPr>
-                </pic:pic>
-              </a:graphicData>
-            </a:graphic>
-          </wp:inline>
-        </w:drawing>
-      </w:r>
-    </w:p>
-    <w:p>
-      <w:pPr>
-        <w:pStyle w:val="ListParagraph"/>
-        <w:numPr>
-          <w:ilvl w:val="0"/>
-          <w:numId w:val="7"/>
-        </w:numPr>
-        <w:jc w:val="both"/>
-        <w:rPr>
-          <w:rFonts w:ascii="Times New Roman" w:hAnsi="Times New Roman" w:cs="Times New Roman"/>
-          <w:color w:val="000000" w:themeColor="text1"/>
-          <w:lang w:val="en-US"/>
-        </w:rPr>
-      </w:pPr>
-      <w:r>
-        <w:rPr>
-          <w:rFonts w:ascii="Times New Roman" w:hAnsi="Times New Roman" w:cs="Times New Roman"/>
-          <w:color w:val="000000" w:themeColor="text1"/>
-          <w:lang w:val="en-US"/>
-        </w:rPr>
-        <w:t>We apply the model and start observing:</w:t>
-      </w:r>
-    </w:p>
-    <w:p>
-      <w:pPr>
-        <w:jc w:val="both"/>
+        <w:jc w:val="center"/>
         <w:rPr>
           <w:rFonts w:ascii="Times New Roman" w:hAnsi="Times New Roman" w:cs="Times New Roman"/>
           <w:color w:val="000000" w:themeColor="text1"/>
@@ -15771,13 +16206,13 @@
         <mc:AlternateContent>
           <mc:Choice Requires="wps">
             <w:drawing>
-              <wp:anchor distT="0" distB="0" distL="114300" distR="114300" simplePos="0" relativeHeight="251659264" behindDoc="0" locked="0" layoutInCell="1" allowOverlap="1" wp14:anchorId="33EEFC5D" wp14:editId="72544151">
+              <wp:anchor distT="0" distB="0" distL="114300" distR="114300" simplePos="0" relativeHeight="251659264" behindDoc="0" locked="0" layoutInCell="1" allowOverlap="1" wp14:anchorId="33EEFC5D" wp14:editId="7C61BA4A">
                 <wp:simplePos x="0" y="0"/>
                 <wp:positionH relativeFrom="column">
-                  <wp:posOffset>1427430</wp:posOffset>
+                  <wp:posOffset>1444207</wp:posOffset>
                 </wp:positionH>
                 <wp:positionV relativeFrom="paragraph">
-                  <wp:posOffset>444468</wp:posOffset>
+                  <wp:posOffset>322331</wp:posOffset>
                 </wp:positionV>
                 <wp:extent cx="0" cy="316972"/>
                 <wp:effectExtent l="57150" t="38100" r="57150" b="6985"/>
@@ -15832,11 +16267,11 @@
           </mc:Choice>
           <mc:Fallback>
             <w:pict>
-              <v:shapetype w14:anchorId="15B6BABC" id="_x0000_t32" coordsize="21600,21600" o:spt="32" o:oned="t" path="m,l21600,21600e" filled="f">
+              <v:shapetype w14:anchorId="5F7A6006" id="_x0000_t32" coordsize="21600,21600" o:spt="32" o:oned="t" path="m,l21600,21600e" filled="f">
                 <v:path arrowok="t" fillok="f" o:connecttype="none"/>
                 <o:lock v:ext="edit" shapetype="t"/>
               </v:shapetype>
-              <v:shape id="Straight Arrow Connector 25" o:spid="_x0000_s1026" type="#_x0000_t32" style="position:absolute;margin-left:112.4pt;margin-top:35pt;width:0;height:24.95pt;flip:y;z-index:251659264;visibility:visible;mso-wrap-style:square;mso-width-percent:0;mso-height-percent:0;mso-wrap-distance-left:9pt;mso-wrap-distance-top:0;mso-wrap-distance-right:9pt;mso-wrap-distance-bottom:0;mso-position-horizontal:absolute;mso-position-horizontal-relative:text;mso-position-vertical:absolute;mso-position-vertical-relative:text;mso-width-percent:0;mso-height-percent:0;mso-width-relative:margin;mso-height-relative:margin" o:gfxdata="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" strokecolor="black [3213]" strokeweight="3pt">
+              <v:shape id="Straight Arrow Connector 25" o:spid="_x0000_s1026" type="#_x0000_t32" style="position:absolute;margin-left:113.7pt;margin-top:25.4pt;width:0;height:24.95pt;flip:y;z-index:251659264;visibility:visible;mso-wrap-style:square;mso-width-percent:0;mso-height-percent:0;mso-wrap-distance-left:9pt;mso-wrap-distance-top:0;mso-wrap-distance-right:9pt;mso-wrap-distance-bottom:0;mso-position-horizontal:absolute;mso-position-horizontal-relative:text;mso-position-vertical:absolute;mso-position-vertical-relative:text;mso-width-percent:0;mso-height-percent:0;mso-width-relative:margin;mso-height-relative:margin" o:gfxdata="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" strokecolor="black [3213]" strokeweight="3pt">
                 <v:stroke endarrow="block" joinstyle="miter"/>
               </v:shape>
             </w:pict>
@@ -15849,9 +16284,9 @@
           <w:noProof/>
         </w:rPr>
         <w:drawing>
-          <wp:inline distT="0" distB="0" distL="0" distR="0" wp14:anchorId="255AAFD9" wp14:editId="2318CF35">
-            <wp:extent cx="3098165" cy="497940"/>
-            <wp:effectExtent l="0" t="0" r="6985" b="0"/>
+          <wp:inline distT="0" distB="0" distL="0" distR="0" wp14:anchorId="255AAFD9" wp14:editId="4A400231">
+            <wp:extent cx="2442258" cy="392522"/>
+            <wp:effectExtent l="0" t="0" r="0" b="7620"/>
             <wp:docPr id="20" name="Picture 20"/>
             <wp:cNvGraphicFramePr>
               <a:graphicFrameLocks xmlns:a="http://schemas.openxmlformats.org/drawingml/2006/main" noChangeAspect="1"/>
@@ -15866,7 +16301,7 @@
                     </pic:cNvPicPr>
                   </pic:nvPicPr>
                   <pic:blipFill>
-                    <a:blip r:embed="rId19">
+                    <a:blip r:embed="rId18">
                       <a:extLst>
                         <a:ext uri="{28A0092B-C50C-407E-A947-70E740481C1C}">
                           <a14:useLocalDpi xmlns:a14="http://schemas.microsoft.com/office/drawing/2010/main" val="0"/>
@@ -15881,7 +16316,7 @@
                   <pic:spPr bwMode="auto">
                     <a:xfrm>
                       <a:off x="0" y="0"/>
-                      <a:ext cx="3098165" cy="497940"/>
+                      <a:ext cx="2567249" cy="412611"/>
                     </a:xfrm>
                     <a:prstGeom prst="rect">
                       <a:avLst/>
@@ -15905,7 +16340,7 @@
     </w:p>
     <w:p>
       <w:pPr>
-        <w:jc w:val="both"/>
+        <w:jc w:val="center"/>
         <w:rPr>
           <w:rFonts w:ascii="Times New Roman" w:hAnsi="Times New Roman" w:cs="Times New Roman"/>
           <w:color w:val="000000" w:themeColor="text1"/>
@@ -15938,7 +16373,7 @@
     </w:p>
     <w:p>
       <w:pPr>
-        <w:jc w:val="both"/>
+        <w:jc w:val="center"/>
         <w:rPr>
           <w:rFonts w:ascii="Times New Roman" w:hAnsi="Times New Roman" w:cs="Times New Roman"/>
           <w:color w:val="000000" w:themeColor="text1"/>
@@ -15951,9 +16386,9 @@
           <w:noProof/>
         </w:rPr>
         <w:drawing>
-          <wp:inline distT="0" distB="0" distL="0" distR="0" wp14:anchorId="09D1E0A6" wp14:editId="53A40337">
-            <wp:extent cx="3098165" cy="488887"/>
-            <wp:effectExtent l="0" t="0" r="0" b="6985"/>
+          <wp:inline distT="0" distB="0" distL="0" distR="0" wp14:anchorId="09D1E0A6" wp14:editId="66DB4586">
+            <wp:extent cx="2424896" cy="382646"/>
+            <wp:effectExtent l="0" t="0" r="0" b="0"/>
             <wp:docPr id="18" name="Picture 18"/>
             <wp:cNvGraphicFramePr>
               <a:graphicFrameLocks xmlns:a="http://schemas.openxmlformats.org/drawingml/2006/main" noChangeAspect="1"/>
@@ -15968,7 +16403,7 @@
                     </pic:cNvPicPr>
                   </pic:nvPicPr>
                   <pic:blipFill>
-                    <a:blip r:embed="rId20">
+                    <a:blip r:embed="rId19">
                       <a:extLst>
                         <a:ext uri="{28A0092B-C50C-407E-A947-70E740481C1C}">
                           <a14:useLocalDpi xmlns:a14="http://schemas.microsoft.com/office/drawing/2010/main" val="0"/>
@@ -15983,7 +16418,7 @@
                   <pic:spPr bwMode="auto">
                     <a:xfrm>
                       <a:off x="0" y="0"/>
-                      <a:ext cx="3098165" cy="488887"/>
+                      <a:ext cx="2582168" cy="407463"/>
                     </a:xfrm>
                     <a:prstGeom prst="rect">
                       <a:avLst/>
@@ -16030,7 +16465,7 @@
     </w:p>
     <w:p>
       <w:pPr>
-        <w:jc w:val="both"/>
+        <w:jc w:val="center"/>
         <w:rPr>
           <w:rFonts w:ascii="Times New Roman" w:hAnsi="Times New Roman" w:cs="Times New Roman"/>
           <w:color w:val="000000" w:themeColor="text1"/>
@@ -16045,13 +16480,13 @@
         <mc:AlternateContent>
           <mc:Choice Requires="wps">
             <w:drawing>
-              <wp:anchor distT="0" distB="0" distL="114300" distR="114300" simplePos="0" relativeHeight="251660288" behindDoc="0" locked="0" layoutInCell="1" allowOverlap="1" wp14:anchorId="561C36B0" wp14:editId="136AD262">
+              <wp:anchor distT="0" distB="0" distL="114300" distR="114300" simplePos="0" relativeHeight="251660288" behindDoc="0" locked="0" layoutInCell="1" allowOverlap="1" wp14:anchorId="561C36B0" wp14:editId="225CE175">
                 <wp:simplePos x="0" y="0"/>
                 <wp:positionH relativeFrom="column">
-                  <wp:posOffset>267970</wp:posOffset>
+                  <wp:posOffset>551550</wp:posOffset>
                 </wp:positionH>
                 <wp:positionV relativeFrom="paragraph">
-                  <wp:posOffset>438313</wp:posOffset>
+                  <wp:posOffset>351340</wp:posOffset>
                 </wp:positionV>
                 <wp:extent cx="0" cy="316972"/>
                 <wp:effectExtent l="57150" t="38100" r="57150" b="6985"/>
@@ -16100,7 +16535,7 @@
           </mc:Choice>
           <mc:Fallback>
             <w:pict>
-              <v:shape w14:anchorId="7AEACCA3" id="Straight Arrow Connector 27" o:spid="_x0000_s1026" type="#_x0000_t32" style="position:absolute;margin-left:21.1pt;margin-top:34.5pt;width:0;height:24.95pt;flip:y;z-index:251660288;visibility:visible;mso-wrap-style:square;mso-wrap-distance-left:9pt;mso-wrap-distance-top:0;mso-wrap-distance-right:9pt;mso-wrap-distance-bottom:0;mso-position-horizontal:absolute;mso-position-horizontal-relative:text;mso-position-vertical:absolute;mso-position-vertical-relative:text" o:gfxdata="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" strokecolor="black [3213]" strokeweight="3pt">
+              <v:shape w14:anchorId="771CDD3B" id="Straight Arrow Connector 27" o:spid="_x0000_s1026" type="#_x0000_t32" style="position:absolute;margin-left:43.45pt;margin-top:27.65pt;width:0;height:24.95pt;flip:y;z-index:251660288;visibility:visible;mso-wrap-style:square;mso-wrap-distance-left:9pt;mso-wrap-distance-top:0;mso-wrap-distance-right:9pt;mso-wrap-distance-bottom:0;mso-position-horizontal:absolute;mso-position-horizontal-relative:text;mso-position-vertical:absolute;mso-position-vertical-relative:text" o:gfxdata="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" strokecolor="black [3213]" strokeweight="3pt">
                 <v:stroke endarrow="block" joinstyle="miter"/>
               </v:shape>
             </w:pict>
@@ -16115,9 +16550,9 @@
           <w:lang w:val="en-US"/>
         </w:rPr>
         <w:drawing>
-          <wp:inline distT="0" distB="0" distL="0" distR="0" wp14:anchorId="0415C848" wp14:editId="52B11AFE">
-            <wp:extent cx="3098165" cy="514350"/>
-            <wp:effectExtent l="0" t="0" r="6985" b="0"/>
+          <wp:inline distT="0" distB="0" distL="0" distR="0" wp14:anchorId="0415C848" wp14:editId="1467726D">
+            <wp:extent cx="2407534" cy="399693"/>
+            <wp:effectExtent l="0" t="0" r="0" b="635"/>
             <wp:docPr id="26" name="Picture 26" descr="Shape&#10;&#10;Description automatically generated with medium confidence"/>
             <wp:cNvGraphicFramePr>
               <a:graphicFrameLocks xmlns:a="http://schemas.openxmlformats.org/drawingml/2006/main" noChangeAspect="1"/>
@@ -16130,7 +16565,7 @@
                     <pic:cNvPicPr/>
                   </pic:nvPicPr>
                   <pic:blipFill>
-                    <a:blip r:embed="rId18">
+                    <a:blip r:embed="rId20">
                       <a:extLst>
                         <a:ext uri="{28A0092B-C50C-407E-A947-70E740481C1C}">
                           <a14:useLocalDpi xmlns:a14="http://schemas.microsoft.com/office/drawing/2010/main" val="0"/>
@@ -16144,7 +16579,7 @@
                   <pic:spPr>
                     <a:xfrm>
                       <a:off x="0" y="0"/>
-                      <a:ext cx="3098165" cy="514350"/>
+                      <a:ext cx="2535133" cy="420877"/>
                     </a:xfrm>
                     <a:prstGeom prst="rect">
                       <a:avLst/>
@@ -16218,8 +16653,16 @@
           <w:color w:val="000000" w:themeColor="text1"/>
           <w:lang w:val="en-US"/>
         </w:rPr>
+        <w:t xml:space="preserve">Applying the Secretary Model, since we directly consider each server's load value, we increase performance as we do not rely on luck or probabilities. For each chunk of code, we take the first 37 observations and set a benchmark. We call these first 37 </w:t>
+      </w:r>
+      <w:r>
+        <w:rPr>
+          <w:rFonts w:ascii="Times New Roman" w:hAnsi="Times New Roman" w:cs="Times New Roman"/>
+          <w:color w:val="000000" w:themeColor="text1"/>
+          <w:lang w:val="en-US"/>
+        </w:rPr>
         <w:lastRenderedPageBreak/>
-        <w:t>Applying the Secretary Model, since we directly consider each server's load value, we increase performance as we do not rely on luck or probabilities. For each chunk of code, we take the first 37 observations and set a benchmark. We call these first 37 observations of the sample. The benchmark is the minimum value of the sample. The sample of the data is calculated as N/e. N is the chunk size, which the user can adjust in the console interface at the beginning of the simulation. Then, we start from the 38th server observation and compare every next value with the benchmark. At the point where value observed is &lt;= benchmark, we stop and offload the task, and we again store the load value and the point in time when the offload happened.</w:t>
+        <w:t>observations of the sample. The benchmark is the minimum value of the sample. The sample of the data is calculated as N/e. N is the chunk size, which the user can adjust in the console interface at the beginning of the simulation. Then, we start from the 38th server observation and compare every next value with the benchmark. At the point where value observed is &lt;= benchmark, we stop and offload the task, and we again store the load value and the point in time when the offload happened.</w:t>
       </w:r>
     </w:p>
     <w:p>
@@ -16303,9 +16746,10 @@
         <w:tblLook w:val="04A0" w:firstRow="1" w:lastRow="0" w:firstColumn="1" w:lastColumn="0" w:noHBand="0" w:noVBand="1"/>
       </w:tblPr>
       <w:tblGrid>
-        <w:gridCol w:w="1503"/>
-        <w:gridCol w:w="1503"/>
-        <w:gridCol w:w="1503"/>
+        <w:gridCol w:w="999"/>
+        <w:gridCol w:w="1250"/>
+        <w:gridCol w:w="1399"/>
+        <w:gridCol w:w="1221"/>
       </w:tblGrid>
       <w:tr>
         <w:trPr>
@@ -16313,7 +16757,34 @@
         </w:trPr>
         <w:tc>
           <w:tcPr>
-            <w:tcW w:w="1503" w:type="dxa"/>
+            <w:tcW w:w="869" w:type="dxa"/>
+          </w:tcPr>
+          <w:p>
+            <w:pPr>
+              <w:jc w:val="center"/>
+              <w:rPr>
+                <w:rFonts w:ascii="Times New Roman" w:hAnsi="Times New Roman" w:cs="Times New Roman"/>
+                <w:b/>
+                <w:bCs/>
+                <w:color w:val="000000" w:themeColor="text1"/>
+                <w:lang w:val="en-US"/>
+              </w:rPr>
+            </w:pPr>
+            <w:r>
+              <w:rPr>
+                <w:rFonts w:ascii="Times New Roman" w:hAnsi="Times New Roman" w:cs="Times New Roman"/>
+                <w:b/>
+                <w:bCs/>
+                <w:color w:val="000000" w:themeColor="text1"/>
+                <w:lang w:val="en-US"/>
+              </w:rPr>
+              <w:t>Csv Number under testing</w:t>
+            </w:r>
+          </w:p>
+        </w:tc>
+        <w:tc>
+          <w:tcPr>
+            <w:tcW w:w="1302" w:type="dxa"/>
           </w:tcPr>
           <w:p>
             <w:pPr>
@@ -16340,7 +16811,7 @@
         </w:tc>
         <w:tc>
           <w:tcPr>
-            <w:tcW w:w="1503" w:type="dxa"/>
+            <w:tcW w:w="1420" w:type="dxa"/>
           </w:tcPr>
           <w:p>
             <w:pPr>
@@ -16367,7 +16838,7 @@
         </w:tc>
         <w:tc>
           <w:tcPr>
-            <w:tcW w:w="1503" w:type="dxa"/>
+            <w:tcW w:w="1278" w:type="dxa"/>
           </w:tcPr>
           <w:p>
             <w:pPr>
@@ -16399,7 +16870,30 @@
         </w:trPr>
         <w:tc>
           <w:tcPr>
-            <w:tcW w:w="1503" w:type="dxa"/>
+            <w:tcW w:w="869" w:type="dxa"/>
+          </w:tcPr>
+          <w:p>
+            <w:pPr>
+              <w:jc w:val="center"/>
+              <w:rPr>
+                <w:rFonts w:ascii="Times New Roman" w:hAnsi="Times New Roman" w:cs="Times New Roman"/>
+                <w:color w:val="000000" w:themeColor="text1"/>
+                <w:lang w:val="en-US"/>
+              </w:rPr>
+            </w:pPr>
+            <w:r>
+              <w:rPr>
+                <w:rFonts w:ascii="Times New Roman" w:hAnsi="Times New Roman" w:cs="Times New Roman"/>
+                <w:color w:val="000000" w:themeColor="text1"/>
+                <w:lang w:val="en-US"/>
+              </w:rPr>
+              <w:t>4</w:t>
+            </w:r>
+          </w:p>
+        </w:tc>
+        <w:tc>
+          <w:tcPr>
+            <w:tcW w:w="1302" w:type="dxa"/>
           </w:tcPr>
           <w:p>
             <w:pPr>
@@ -16422,7 +16916,7 @@
         </w:tc>
         <w:tc>
           <w:tcPr>
-            <w:tcW w:w="1503" w:type="dxa"/>
+            <w:tcW w:w="1420" w:type="dxa"/>
           </w:tcPr>
           <w:p>
             <w:pPr>
@@ -16439,13 +16933,13 @@
                 <w:color w:val="000000" w:themeColor="text1"/>
                 <w:lang w:val="en-US"/>
               </w:rPr>
-              <w:t>0.01</w:t>
+              <w:t>0.1</w:t>
             </w:r>
           </w:p>
         </w:tc>
         <w:tc>
           <w:tcPr>
-            <w:tcW w:w="1503" w:type="dxa"/>
+            <w:tcW w:w="1278" w:type="dxa"/>
           </w:tcPr>
           <w:p>
             <w:pPr>
@@ -16636,15 +17130,15 @@
           <w:color w:val="000000" w:themeColor="text1"/>
           <w:lang w:val="en-US"/>
         </w:rPr>
-        <w:t xml:space="preserve">, the y-axis denotes value at each server we decided to offload. This is represented by the black bars. </w:t>
-      </w:r>
-      <w:r>
-        <w:rPr>
-          <w:rFonts w:ascii="Times New Roman" w:hAnsi="Times New Roman" w:cs="Times New Roman"/>
-          <w:color w:val="000000" w:themeColor="text1"/>
-          <w:lang w:val="en-US"/>
-        </w:rPr>
-        <w:t>The red bars show the value on the optimal servers. They are placed side by side so we can see the comparison. Since we compare with optimal, we can never beat it; therefore, black bars can always be equal to or greater than the red bars. The group b charts represent the time instances at which we decided to stop and offload. The negative/positive values in the time graphs represent whether we decided to stop before or after the point when we observed the optimal server. For example, if we see a value of -5 on the chart, this means that we stopped 5 steps ahead of the optimal point in time. If we see a value of 3 then we stopped 3 steps before the optimal stopping point—a value of 0 means we have offloaded to the best server in the sequence.</w:t>
+        <w:t xml:space="preserve">, the y-axis denotes value at each server we decided to offload. This is represented by the black bars. The red bars show the value on the optimal servers. They are placed side by side so we can see the comparison. Since we compare with optimal, we can never beat it; therefore, black bars can always be equal </w:t>
+      </w:r>
+      <w:r>
+        <w:rPr>
+          <w:rFonts w:ascii="Times New Roman" w:hAnsi="Times New Roman" w:cs="Times New Roman"/>
+          <w:color w:val="000000" w:themeColor="text1"/>
+          <w:lang w:val="en-US"/>
+        </w:rPr>
+        <w:t>to or greater than the red bars. The group b charts represent the time instances at which we decided to stop and offload. The negative/positive values in the time graphs represent whether we decided to stop before or after the point when we observed the optimal server. For example, if we see a value of -5 on the chart, this means that we stopped 5 steps ahead of the optimal point in time. If we see a value of 3 then we stopped 3 steps before the optimal stopping point—a value of 0 means we have offloaded to the best server in the sequence.</w:t>
       </w:r>
     </w:p>
     <w:p>
@@ -16685,24 +17179,24 @@
     </w:p>
     <w:p>
       <w:pPr>
-        <w:keepNext/>
         <w:jc w:val="both"/>
         <w:rPr>
           <w:rFonts w:ascii="Times New Roman" w:hAnsi="Times New Roman" w:cs="Times New Roman"/>
-        </w:rPr>
-      </w:pPr>
-      <w:r>
-        <w:rPr>
-          <w:rFonts w:ascii="Times New Roman" w:hAnsi="Times New Roman" w:cs="Times New Roman"/>
+          <w:color w:val="000000" w:themeColor="text1"/>
+          <w:lang w:val="en-US"/>
+        </w:rPr>
+      </w:pPr>
+      <w:r>
+        <w:rPr>
           <w:noProof/>
           <w:color w:val="000000" w:themeColor="text1"/>
           <w:lang w:val="en-US"/>
         </w:rPr>
         <w:drawing>
-          <wp:inline distT="0" distB="0" distL="0" distR="0" wp14:anchorId="6F655BE3" wp14:editId="3AA22F10">
-            <wp:extent cx="3098165" cy="2372995"/>
-            <wp:effectExtent l="0" t="0" r="6985" b="8255"/>
-            <wp:docPr id="37" name="Picture 37"/>
+          <wp:inline distT="0" distB="0" distL="0" distR="0" wp14:anchorId="38C13183" wp14:editId="2A1A2822">
+            <wp:extent cx="3098165" cy="2595880"/>
+            <wp:effectExtent l="0" t="0" r="6985" b="0"/>
+            <wp:docPr id="17" name="Picture 17"/>
             <wp:cNvGraphicFramePr>
               <a:graphicFrameLocks xmlns:a="http://schemas.openxmlformats.org/drawingml/2006/main" noChangeAspect="1"/>
             </wp:cNvGraphicFramePr>
@@ -16710,7 +17204,7 @@
               <a:graphicData uri="http://schemas.openxmlformats.org/drawingml/2006/picture">
                 <pic:pic xmlns:pic="http://schemas.openxmlformats.org/drawingml/2006/picture">
                   <pic:nvPicPr>
-                    <pic:cNvPr id="0" name="Picture 20"/>
+                    <pic:cNvPr id="0" name="Picture 31"/>
                     <pic:cNvPicPr>
                       <a:picLocks noChangeAspect="1" noChangeArrowheads="1"/>
                     </pic:cNvPicPr>
@@ -16731,7 +17225,7 @@
                   <pic:spPr bwMode="auto">
                     <a:xfrm>
                       <a:off x="0" y="0"/>
-                      <a:ext cx="3098165" cy="2372995"/>
+                      <a:ext cx="3098165" cy="2595880"/>
                     </a:xfrm>
                     <a:prstGeom prst="rect">
                       <a:avLst/>
@@ -16820,17 +17314,13 @@
       </w:pPr>
       <w:r>
         <w:rPr>
-          <w:rFonts w:ascii="Times New Roman" w:hAnsi="Times New Roman" w:cs="Times New Roman"/>
           <w:noProof/>
-          <w:color w:val="000000" w:themeColor="text1"/>
-          <w:lang w:val="en-US"/>
-        </w:rPr>
-        <w:lastRenderedPageBreak/>
+        </w:rPr>
         <w:drawing>
-          <wp:inline distT="0" distB="0" distL="0" distR="0" wp14:anchorId="213B0B0C" wp14:editId="71239F6D">
-            <wp:extent cx="3098999" cy="2362200"/>
-            <wp:effectExtent l="0" t="0" r="6350" b="0"/>
-            <wp:docPr id="38" name="Picture 38"/>
+          <wp:inline distT="0" distB="0" distL="0" distR="0" wp14:anchorId="4C6B2AD3" wp14:editId="49EA718E">
+            <wp:extent cx="3098165" cy="2580005"/>
+            <wp:effectExtent l="0" t="0" r="6985" b="0"/>
+            <wp:docPr id="19" name="Picture 19"/>
             <wp:cNvGraphicFramePr>
               <a:graphicFrameLocks xmlns:a="http://schemas.openxmlformats.org/drawingml/2006/main" noChangeAspect="1"/>
             </wp:cNvGraphicFramePr>
@@ -16838,7 +17328,7 @@
               <a:graphicData uri="http://schemas.openxmlformats.org/drawingml/2006/picture">
                 <pic:pic xmlns:pic="http://schemas.openxmlformats.org/drawingml/2006/picture">
                   <pic:nvPicPr>
-                    <pic:cNvPr id="0" name="Picture 22"/>
+                    <pic:cNvPr id="0" name="Picture 33"/>
                     <pic:cNvPicPr>
                       <a:picLocks noChangeAspect="1" noChangeArrowheads="1"/>
                     </pic:cNvPicPr>
@@ -16859,7 +17349,7 @@
                   <pic:spPr bwMode="auto">
                     <a:xfrm>
                       <a:off x="0" y="0"/>
-                      <a:ext cx="3098999" cy="2362200"/>
+                      <a:ext cx="3098165" cy="2580005"/>
                     </a:xfrm>
                     <a:prstGeom prst="rect">
                       <a:avLst/>
@@ -16908,6 +17398,7 @@
           <w:color w:val="000000" w:themeColor="text1"/>
           <w:lang w:val="en-US"/>
         </w:rPr>
+        <w:lastRenderedPageBreak/>
         <w:t>Implementing the Secretary Model can significantly increase efficiency compared to the Random(P) Model. This is because the Secretary Model's implementation algorithm looks at the MEC servers' actual values and does not rely on a probability. From Figure a, we can see that the model can find the optimal server to offload most of the runs. The model is far from optimal in only 4 runs. The emptiness on the time instances graph confirms that we have found the optimal stopping time in most of the runs. Additionally, it is essential to mention that, even though the times achieved show that we have missed the optimal instance by a lot, the server we chose to offload is the next best server after the optimal. This proves the efficiency of our implemented Secretary Model.</w:t>
       </w:r>
     </w:p>
@@ -16921,16 +17412,13 @@
       </w:pPr>
       <w:r>
         <w:rPr>
-          <w:rFonts w:ascii="Times New Roman" w:hAnsi="Times New Roman" w:cs="Times New Roman"/>
           <w:noProof/>
-          <w:color w:val="000000" w:themeColor="text1"/>
-          <w:lang w:val="en-US"/>
         </w:rPr>
         <w:drawing>
-          <wp:inline distT="0" distB="0" distL="0" distR="0" wp14:anchorId="7EA81127" wp14:editId="10A70F6A">
-            <wp:extent cx="3124200" cy="2392937"/>
-            <wp:effectExtent l="0" t="0" r="0" b="7620"/>
-            <wp:docPr id="39" name="Picture 39"/>
+          <wp:inline distT="0" distB="0" distL="0" distR="0" wp14:anchorId="0CEDDE67" wp14:editId="1813C368">
+            <wp:extent cx="3098165" cy="2595880"/>
+            <wp:effectExtent l="0" t="0" r="6985" b="0"/>
+            <wp:docPr id="23" name="Picture 23"/>
             <wp:cNvGraphicFramePr>
               <a:graphicFrameLocks xmlns:a="http://schemas.openxmlformats.org/drawingml/2006/main" noChangeAspect="1"/>
             </wp:cNvGraphicFramePr>
@@ -16938,7 +17426,7 @@
               <a:graphicData uri="http://schemas.openxmlformats.org/drawingml/2006/picture">
                 <pic:pic xmlns:pic="http://schemas.openxmlformats.org/drawingml/2006/picture">
                   <pic:nvPicPr>
-                    <pic:cNvPr id="0" name="Picture 24"/>
+                    <pic:cNvPr id="0" name="Picture 46"/>
                     <pic:cNvPicPr>
                       <a:picLocks noChangeAspect="1" noChangeArrowheads="1"/>
                     </pic:cNvPicPr>
@@ -16959,7 +17447,7 @@
                   <pic:spPr bwMode="auto">
                     <a:xfrm>
                       <a:off x="0" y="0"/>
-                      <a:ext cx="3128321" cy="2396093"/>
+                      <a:ext cx="3098165" cy="2595880"/>
                     </a:xfrm>
                     <a:prstGeom prst="rect">
                       <a:avLst/>
@@ -17011,16 +17499,13 @@
       </w:pPr>
       <w:r>
         <w:rPr>
-          <w:rFonts w:ascii="Times New Roman" w:hAnsi="Times New Roman" w:cs="Times New Roman"/>
           <w:noProof/>
-          <w:color w:val="000000" w:themeColor="text1"/>
-          <w:lang w:val="en-US"/>
         </w:rPr>
         <w:drawing>
-          <wp:inline distT="0" distB="0" distL="0" distR="0" wp14:anchorId="74070DED" wp14:editId="4DAE34AF">
-            <wp:extent cx="3181039" cy="2413000"/>
-            <wp:effectExtent l="0" t="0" r="635" b="6350"/>
-            <wp:docPr id="40" name="Picture 40"/>
+          <wp:inline distT="0" distB="0" distL="0" distR="0" wp14:anchorId="5F1CABE6" wp14:editId="580F4473">
+            <wp:extent cx="3098165" cy="2563495"/>
+            <wp:effectExtent l="0" t="0" r="6985" b="8255"/>
+            <wp:docPr id="24" name="Picture 24"/>
             <wp:cNvGraphicFramePr>
               <a:graphicFrameLocks xmlns:a="http://schemas.openxmlformats.org/drawingml/2006/main" noChangeAspect="1"/>
             </wp:cNvGraphicFramePr>
@@ -17028,7 +17513,7 @@
               <a:graphicData uri="http://schemas.openxmlformats.org/drawingml/2006/picture">
                 <pic:pic xmlns:pic="http://schemas.openxmlformats.org/drawingml/2006/picture">
                   <pic:nvPicPr>
-                    <pic:cNvPr id="0" name="Picture 26"/>
+                    <pic:cNvPr id="0" name="Picture 48"/>
                     <pic:cNvPicPr>
                       <a:picLocks noChangeAspect="1" noChangeArrowheads="1"/>
                     </pic:cNvPicPr>
@@ -17049,7 +17534,7 @@
                   <pic:spPr bwMode="auto">
                     <a:xfrm>
                       <a:off x="0" y="0"/>
-                      <a:ext cx="3181039" cy="2413000"/>
+                      <a:ext cx="3098165" cy="2563495"/>
                     </a:xfrm>
                     <a:prstGeom prst="rect">
                       <a:avLst/>
@@ -17124,7 +17609,15 @@
           <w:color w:val="000000" w:themeColor="text1"/>
           <w:lang w:val="en-US"/>
         </w:rPr>
-        <w:t xml:space="preserve"> which our House Selling model performs better than the Secretary model. From the simulation results in Figure a, we can see that our implemented model chooses the best or the second-best server to offload the runs' tasks. Our House Selling model solution is proven to be too close to the Optimal Solution. Also, making r even smaller brings our model closer and closer to the Optimal Solution. The House Selling model outperforms the other two OST-based models by a lot.</w:t>
+        <w:t xml:space="preserve"> which our House Selling model performs better than the </w:t>
+      </w:r>
+      <w:r>
+        <w:rPr>
+          <w:rFonts w:ascii="Times New Roman" w:hAnsi="Times New Roman" w:cs="Times New Roman"/>
+          <w:color w:val="000000" w:themeColor="text1"/>
+          <w:lang w:val="en-US"/>
+        </w:rPr>
+        <w:t>Secretary model. From the simulation results in Figure a, we can see that our implemented model chooses the best or the second-best server to offload the runs' tasks. Our House Selling model solution is proven to be too close to the Optimal Solution. Also, making r even smaller brings our model closer and closer to the Optimal Solution. The House Selling model outperforms the other two OST-based models by a lot.</w:t>
       </w:r>
     </w:p>
     <w:p>
@@ -17137,16 +17630,13 @@
       </w:pPr>
       <w:r>
         <w:rPr>
-          <w:rFonts w:ascii="Times New Roman" w:hAnsi="Times New Roman" w:cs="Times New Roman"/>
           <w:noProof/>
-          <w:color w:val="000000" w:themeColor="text1"/>
-          <w:lang w:val="en-US"/>
         </w:rPr>
         <w:drawing>
-          <wp:inline distT="0" distB="0" distL="0" distR="0" wp14:anchorId="2F27F385" wp14:editId="2AB5F5E8">
-            <wp:extent cx="3098165" cy="2372995"/>
-            <wp:effectExtent l="0" t="0" r="6985" b="8255"/>
-            <wp:docPr id="41" name="Picture 41"/>
+          <wp:inline distT="0" distB="0" distL="0" distR="0" wp14:anchorId="47EBC427" wp14:editId="57056666">
+            <wp:extent cx="3098165" cy="2595880"/>
+            <wp:effectExtent l="0" t="0" r="6985" b="0"/>
+            <wp:docPr id="35" name="Picture 35"/>
             <wp:cNvGraphicFramePr>
               <a:graphicFrameLocks xmlns:a="http://schemas.openxmlformats.org/drawingml/2006/main" noChangeAspect="1"/>
             </wp:cNvGraphicFramePr>
@@ -17154,7 +17644,7 @@
               <a:graphicData uri="http://schemas.openxmlformats.org/drawingml/2006/picture">
                 <pic:pic xmlns:pic="http://schemas.openxmlformats.org/drawingml/2006/picture">
                   <pic:nvPicPr>
-                    <pic:cNvPr id="0" name="Picture 28"/>
+                    <pic:cNvPr id="0" name="Picture 71"/>
                     <pic:cNvPicPr>
                       <a:picLocks noChangeAspect="1" noChangeArrowheads="1"/>
                     </pic:cNvPicPr>
@@ -17175,7 +17665,7 @@
                   <pic:spPr bwMode="auto">
                     <a:xfrm>
                       <a:off x="0" y="0"/>
-                      <a:ext cx="3098165" cy="2372995"/>
+                      <a:ext cx="3098165" cy="2595880"/>
                     </a:xfrm>
                     <a:prstGeom prst="rect">
                       <a:avLst/>
@@ -17223,21 +17713,19 @@
         <w:jc w:val="center"/>
         <w:rPr>
           <w:rFonts w:ascii="Times New Roman" w:hAnsi="Times New Roman" w:cs="Times New Roman"/>
-        </w:rPr>
-      </w:pPr>
-      <w:r>
-        <w:rPr>
-          <w:rFonts w:ascii="Times New Roman" w:hAnsi="Times New Roman" w:cs="Times New Roman"/>
+          <w:lang w:val="en-US"/>
+        </w:rPr>
+      </w:pPr>
+      <w:r>
+        <w:rPr>
           <w:noProof/>
-          <w:color w:val="000000" w:themeColor="text1"/>
-          <w:lang w:val="en-US"/>
-        </w:rPr>
-        <w:lastRenderedPageBreak/>
+          <w:lang w:val="en-US"/>
+        </w:rPr>
         <w:drawing>
-          <wp:inline distT="0" distB="0" distL="0" distR="0" wp14:anchorId="21A78ECA" wp14:editId="341D9621">
-            <wp:extent cx="3136900" cy="2379518"/>
-            <wp:effectExtent l="0" t="0" r="6350" b="1905"/>
-            <wp:docPr id="42" name="Picture 42"/>
+          <wp:inline distT="0" distB="0" distL="0" distR="0" wp14:anchorId="751E301F" wp14:editId="40B33EA9">
+            <wp:extent cx="3098165" cy="2563495"/>
+            <wp:effectExtent l="0" t="0" r="6985" b="8255"/>
+            <wp:docPr id="36" name="Picture 36"/>
             <wp:cNvGraphicFramePr>
               <a:graphicFrameLocks xmlns:a="http://schemas.openxmlformats.org/drawingml/2006/main" noChangeAspect="1"/>
             </wp:cNvGraphicFramePr>
@@ -17245,7 +17733,7 @@
               <a:graphicData uri="http://schemas.openxmlformats.org/drawingml/2006/picture">
                 <pic:pic xmlns:pic="http://schemas.openxmlformats.org/drawingml/2006/picture">
                   <pic:nvPicPr>
-                    <pic:cNvPr id="0" name="Picture 30"/>
+                    <pic:cNvPr id="0" name="Picture 73"/>
                     <pic:cNvPicPr>
                       <a:picLocks noChangeAspect="1" noChangeArrowheads="1"/>
                     </pic:cNvPicPr>
@@ -17266,7 +17754,7 @@
                   <pic:spPr bwMode="auto">
                     <a:xfrm>
                       <a:off x="0" y="0"/>
-                      <a:ext cx="3143570" cy="2384577"/>
+                      <a:ext cx="3098165" cy="2563495"/>
                     </a:xfrm>
                     <a:prstGeom prst="rect">
                       <a:avLst/>
@@ -17333,7 +17821,16 @@
           <w:color w:val="000000" w:themeColor="text1"/>
           <w:lang w:val="en-US"/>
         </w:rPr>
-        <w:t xml:space="preserve"> and r to their preference, based on what simulations they want to carry out. Same applies for the data set; the tool accepts any CSV formatted file. To test our tool's functionality for this study, we used five different data sets included in the /data/ folder with all other code scripts. After plotting the individual graphs of our designed models and examining our models' performance when implemented, we put them together to compare against the Optimal Solution. In this experiment, we have calculated all models' averages for the load values each time we stopped and offloaded. Keeping N = 200 and r the same as we have set for the individual simulations, Figure 9 shows the Optimal Solution average in green </w:t>
+        <w:t xml:space="preserve"> and r to their preference, based on what simulations they want to carry out. Same applies for the data set; the tool accepts any CSV formatted file. To test our tool's functionality for this study, we used five different data sets included in the /data/ folder with all other code scripts. After plotting the individual graphs of our designed models and examining our models' performance when implemented, we put them together to compare against the Optimal Solution. In this experiment, we have calculated all models' averages for the load values each time we stopped and offloaded. Keeping N = 200 and r the same as we have set for the </w:t>
+      </w:r>
+      <w:r>
+        <w:rPr>
+          <w:rFonts w:ascii="Times New Roman" w:hAnsi="Times New Roman" w:cs="Times New Roman"/>
+          <w:color w:val="000000" w:themeColor="text1"/>
+          <w:lang w:val="en-US"/>
+        </w:rPr>
+        <w:lastRenderedPageBreak/>
+        <w:t xml:space="preserve">individual simulations, Figure 9 shows the Optimal Solution average in green </w:t>
       </w:r>
       <w:proofErr w:type="spellStart"/>
       <w:r>
@@ -17365,16 +17862,15 @@
       </w:pPr>
       <w:r>
         <w:rPr>
-          <w:rFonts w:ascii="Times New Roman" w:hAnsi="Times New Roman" w:cs="Times New Roman"/>
           <w:noProof/>
           <w:color w:val="000000" w:themeColor="text1"/>
           <w:lang w:val="en-US"/>
         </w:rPr>
         <w:drawing>
-          <wp:inline distT="0" distB="0" distL="0" distR="0" wp14:anchorId="6E15330C" wp14:editId="3E544301">
-            <wp:extent cx="2883877" cy="3092528"/>
-            <wp:effectExtent l="0" t="0" r="0" b="0"/>
-            <wp:docPr id="43" name="Picture 43"/>
+          <wp:inline distT="0" distB="0" distL="0" distR="0" wp14:anchorId="222F225F" wp14:editId="3C67A237">
+            <wp:extent cx="2909559" cy="3194613"/>
+            <wp:effectExtent l="0" t="0" r="5715" b="6350"/>
+            <wp:docPr id="45" name="Picture 45"/>
             <wp:cNvGraphicFramePr>
               <a:graphicFrameLocks xmlns:a="http://schemas.openxmlformats.org/drawingml/2006/main" noChangeAspect="1"/>
             </wp:cNvGraphicFramePr>
@@ -17382,7 +17878,7 @@
               <a:graphicData uri="http://schemas.openxmlformats.org/drawingml/2006/picture">
                 <pic:pic xmlns:pic="http://schemas.openxmlformats.org/drawingml/2006/picture">
                   <pic:nvPicPr>
-                    <pic:cNvPr id="0" name="Picture 32"/>
+                    <pic:cNvPr id="0" name="Picture 75"/>
                     <pic:cNvPicPr>
                       <a:picLocks noChangeAspect="1" noChangeArrowheads="1"/>
                     </pic:cNvPicPr>
@@ -17403,7 +17899,7 @@
                   <pic:spPr bwMode="auto">
                     <a:xfrm>
                       <a:off x="0" y="0"/>
-                      <a:ext cx="2940030" cy="3152743"/>
+                      <a:ext cx="2961430" cy="3251566"/>
                     </a:xfrm>
                     <a:prstGeom prst="rect">
                       <a:avLst/>
@@ -17430,16 +17926,13 @@
       </w:pPr>
       <w:r>
         <w:rPr>
-          <w:rFonts w:ascii="Times New Roman" w:hAnsi="Times New Roman" w:cs="Times New Roman"/>
           <w:noProof/>
-          <w:color w:val="000000" w:themeColor="text1"/>
-          <w:lang w:val="en-US"/>
         </w:rPr>
         <w:drawing>
-          <wp:inline distT="0" distB="0" distL="0" distR="0" wp14:anchorId="419B49B7" wp14:editId="7D67CED6">
-            <wp:extent cx="3073400" cy="3080959"/>
-            <wp:effectExtent l="0" t="0" r="0" b="5715"/>
-            <wp:docPr id="44" name="Picture 44"/>
+          <wp:inline distT="0" distB="0" distL="0" distR="0" wp14:anchorId="784B4636" wp14:editId="1AF53C36">
+            <wp:extent cx="2973871" cy="3368233"/>
+            <wp:effectExtent l="0" t="0" r="0" b="3810"/>
+            <wp:docPr id="46" name="Picture 46"/>
             <wp:cNvGraphicFramePr>
               <a:graphicFrameLocks xmlns:a="http://schemas.openxmlformats.org/drawingml/2006/main" noChangeAspect="1"/>
             </wp:cNvGraphicFramePr>
@@ -17447,7 +17940,7 @@
               <a:graphicData uri="http://schemas.openxmlformats.org/drawingml/2006/picture">
                 <pic:pic xmlns:pic="http://schemas.openxmlformats.org/drawingml/2006/picture">
                   <pic:nvPicPr>
-                    <pic:cNvPr id="0" name="Picture 34"/>
+                    <pic:cNvPr id="0" name="Picture 77"/>
                     <pic:cNvPicPr>
                       <a:picLocks noChangeAspect="1" noChangeArrowheads="1"/>
                     </pic:cNvPicPr>
@@ -17468,7 +17961,7 @@
                   <pic:spPr bwMode="auto">
                     <a:xfrm>
                       <a:off x="0" y="0"/>
-                      <a:ext cx="3092042" cy="3099646"/>
+                      <a:ext cx="2995709" cy="3392966"/>
                     </a:xfrm>
                     <a:prstGeom prst="rect">
                       <a:avLst/>
@@ -17488,6 +17981,7 @@
     <w:p>
       <w:pPr>
         <w:pStyle w:val="Caption"/>
+        <w:jc w:val="center"/>
         <w:rPr>
           <w:rFonts w:ascii="Times New Roman" w:hAnsi="Times New Roman" w:cs="Times New Roman"/>
           <w:color w:val="000000" w:themeColor="text1"/>
@@ -17530,7 +18024,15 @@
           <w:color w:val="000000" w:themeColor="text1"/>
           <w:lang w:val="en-US"/>
         </w:rPr>
-        <w:t>Interestingly, from the graph, we can see that when probability p is set to 0.5, we have a better performance than lower values of p. However, since the Random(P) model relies on randomly generated numbers and a probability, the analysis will produce different results every time we run it. Overall, this Figure tells us that, at r=0.015 for server sequences of 200, our implemented House Selling Model outperforms all other models with the Secretary model being the next best model.</w:t>
+        <w:t xml:space="preserve">Interestingly, from the graph, we can see that when probability p is set to 0.5, we have a better performance than lower values of p. However, since the Random(P) model relies on randomly generated numbers and a probability, the analysis will produce different results every time we run it. Overall, this Figure tells us that, at </w:t>
+      </w:r>
+      <w:r>
+        <w:rPr>
+          <w:rFonts w:ascii="Times New Roman" w:hAnsi="Times New Roman" w:cs="Times New Roman"/>
+          <w:color w:val="000000" w:themeColor="text1"/>
+          <w:lang w:val="en-US"/>
+        </w:rPr>
+        <w:t>r=0.015 for server sequences of 200, our implemented House Selling Model outperforms all other models with the Secretary model being the next best model.</w:t>
       </w:r>
     </w:p>
     <w:p>
@@ -18155,16 +18657,7 @@
           <w:color w:val="000000" w:themeColor="text1"/>
           <w:lang w:val="en-US"/>
         </w:rPr>
-        <w:t xml:space="preserve">In this paper, we propose 3 Optimal Stopping Theory-based models capable of taking non-sequential </w:t>
-      </w:r>
-      <w:r>
-        <w:rPr>
-          <w:rFonts w:ascii="Times New Roman" w:hAnsi="Times New Roman" w:cs="Times New Roman"/>
-          <w:color w:val="000000" w:themeColor="text1"/>
-          <w:lang w:val="en-US"/>
-        </w:rPr>
-        <w:lastRenderedPageBreak/>
-        <w:t xml:space="preserve">offloading decisions for task offloading between users and MECs. Node devices such as mobiles, determine when and on which server to offload the tasks considering the current load on each MEC server. Our implemented models can use this information to determine when </w:t>
+        <w:t xml:space="preserve">In this paper, we propose 3 Optimal Stopping Theory-based models capable of taking non-sequential offloading decisions for task offloading between users and MECs. Node devices such as mobiles, determine when and on which server to offload the tasks considering the current load on each MEC server. Our implemented models can use this information to determine when </w:t>
       </w:r>
       <w:proofErr w:type="gramStart"/>
       <w:r>
@@ -18190,29 +18683,6 @@
           <w:lang w:val="en-US"/>
         </w:rPr>
         <w:t>Optimal Solution in our performance assessment with the House Selling Model being the best and the Secretary Model coming next. The House Selling Model we constructed can outperform other baseline solutions in terms of CPU load. We aim to study further to extend and evolve this model to look in network conditions and other parameters.</w:t>
-      </w:r>
-    </w:p>
-    <w:p>
-      <w:pPr>
-        <w:pStyle w:val="Heading1"/>
-        <w:rPr>
-          <w:rFonts w:ascii="Times New Roman" w:hAnsi="Times New Roman" w:cs="Times New Roman"/>
-          <w:color w:val="auto"/>
-        </w:rPr>
-      </w:pPr>
-      <w:r>
-        <w:rPr>
-          <w:rFonts w:ascii="Times New Roman" w:hAnsi="Times New Roman" w:cs="Times New Roman"/>
-          <w:color w:val="auto"/>
-        </w:rPr>
-        <w:t>Notation</w:t>
-      </w:r>
-      <w:r>
-        <w:rPr>
-          <w:rFonts w:ascii="Times New Roman" w:hAnsi="Times New Roman" w:cs="Times New Roman"/>
-          <w:color w:val="auto"/>
-        </w:rPr>
-        <w:t xml:space="preserve"> Table</w:t>
       </w:r>
     </w:p>
     <w:tbl>
@@ -18850,13 +19320,7 @@
                 <w:rPr>
                   <w:rFonts w:ascii="Times New Roman" w:hAnsi="Times New Roman" w:cs="Times New Roman"/>
                 </w:rPr>
-                <w:t xml:space="preserve"> Hard Task Deadlines," 2019 IEEE </w:t>
-              </w:r>
-              <w:r>
-                <w:rPr>
-                  <w:rFonts w:ascii="Times New Roman" w:hAnsi="Times New Roman" w:cs="Times New Roman"/>
-                </w:rPr>
-                <w:t xml:space="preserve">Symposium on Computers and Communications (ISCC), Barcelona, Spain, 2019, pp. 1-8, </w:t>
+                <w:t xml:space="preserve"> Hard Task Deadlines," 2019 IEEE Symposium on Computers and Communications (ISCC), Barcelona, Spain, 2019, pp. 1-8, </w:t>
               </w:r>
               <w:proofErr w:type="spellStart"/>
               <w:r>
@@ -19105,7 +19569,13 @@
                 <w:rPr>
                   <w:rFonts w:ascii="Times New Roman" w:hAnsi="Times New Roman" w:cs="Times New Roman"/>
                 </w:rPr>
-                <w:t xml:space="preserve">, "Mobile Edge Intelligence and Computing for the Internet of Vehicles," in Proceedings of the IEEE, vol. 108, no. 2, pp. 246-261, Feb. 2020, </w:t>
+                <w:t xml:space="preserve">, "Mobile Edge Intelligence and Computing for the Internet </w:t>
+              </w:r>
+              <w:r>
+                <w:rPr>
+                  <w:rFonts w:ascii="Times New Roman" w:hAnsi="Times New Roman" w:cs="Times New Roman"/>
+                </w:rPr>
+                <w:t xml:space="preserve">of Vehicles," in Proceedings of the IEEE, vol. 108, no. 2, pp. 246-261, Feb. 2020, </w:t>
               </w:r>
               <w:proofErr w:type="spellStart"/>
               <w:r>
@@ -19322,11 +19792,7 @@
               </w:r>
               <w:hyperlink r:id="rId32" w:history="1">
                 <w:r>
-                  <w:t>https://medium.com/cantors-</w:t>
-                </w:r>
-                <w:r>
-                  <w:lastRenderedPageBreak/>
-                  <w:t>paradise/math-based</w:t>
+                  <w:t>https://medium.com/cantors-paradise/math-based</w:t>
                 </w:r>
                 <w:bookmarkEnd w:id="0"/>
                 <w:r>
@@ -19352,6 +19818,7 @@
             <w:rPr>
               <w:rFonts w:ascii="Times New Roman" w:hAnsi="Times New Roman" w:cs="Times New Roman"/>
             </w:rPr>
+            <w:lastRenderedPageBreak/>
             <w:t>Code Functions</w:t>
           </w:r>
           <w:r>
@@ -19362,7 +19829,7 @@
             <mc:AlternateContent>
               <mc:Choice Requires="wps">
                 <w:drawing>
-                  <wp:anchor distT="45720" distB="45720" distL="114300" distR="114300" simplePos="0" relativeHeight="251666432" behindDoc="0" locked="0" layoutInCell="1" allowOverlap="1" wp14:anchorId="1C930DF8" wp14:editId="508BA9AD">
+                  <wp:anchor distT="45720" distB="45720" distL="114300" distR="114300" simplePos="0" relativeHeight="251666432" behindDoc="0" locked="0" layoutInCell="1" allowOverlap="1" wp14:anchorId="1C930DF8" wp14:editId="2FD58A0B">
                     <wp:simplePos x="0" y="0"/>
                     <wp:positionH relativeFrom="margin">
                       <wp:posOffset>0</wp:posOffset>
@@ -24694,6 +25161,36 @@
   </mc:AlternateContent>
   <c:chart>
     <c:title>
+      <c:tx>
+        <c:rich>
+          <a:bodyPr rot="0" spcFirstLastPara="1" vertOverflow="ellipsis" vert="horz" wrap="square" anchor="ctr" anchorCtr="1"/>
+          <a:lstStyle/>
+          <a:p>
+            <a:pPr>
+              <a:defRPr sz="1600" b="1" i="0" u="none" strike="noStrike" kern="1200" cap="all" spc="120" normalizeH="0" baseline="0">
+                <a:solidFill>
+                  <a:schemeClr val="tx1">
+                    <a:lumMod val="65000"/>
+                    <a:lumOff val="35000"/>
+                  </a:schemeClr>
+                </a:solidFill>
+                <a:latin typeface="+mn-lt"/>
+                <a:ea typeface="+mn-ea"/>
+                <a:cs typeface="+mn-cs"/>
+              </a:defRPr>
+            </a:pPr>
+            <a:r>
+              <a:rPr lang="en-GB" sz="1100"/>
+              <a:t>Load</a:t>
+            </a:r>
+            <a:r>
+              <a:rPr lang="en-GB" sz="1100" baseline="0"/>
+              <a:t> value/server</a:t>
+            </a:r>
+            <a:endParaRPr lang="en-GB" sz="1100"/>
+          </a:p>
+        </c:rich>
+      </c:tx>
       <c:overlay val="0"/>
       <c:spPr>
         <a:noFill/>

</xml_diff>

<commit_message>
legend sizes and doc
</commit_message>
<xml_diff>
--- a/Thesis_2210049p_5.0.edited.docx
+++ b/Thesis_2210049p_5.0.edited.docx
@@ -15479,10 +15479,10 @@
           <w:lang w:val="en-US"/>
         </w:rPr>
         <w:drawing>
-          <wp:inline distT="0" distB="0" distL="0" distR="0" wp14:anchorId="57ED79F0" wp14:editId="32A85FB4">
-            <wp:extent cx="3098165" cy="1784985"/>
-            <wp:effectExtent l="0" t="0" r="6985" b="5715"/>
-            <wp:docPr id="7" name="Picture 7"/>
+          <wp:inline distT="0" distB="0" distL="0" distR="0" wp14:anchorId="4C5A7A4A" wp14:editId="010907EA">
+            <wp:extent cx="3098165" cy="1783715"/>
+            <wp:effectExtent l="0" t="0" r="6985" b="6985"/>
+            <wp:docPr id="2" name="Picture 2"/>
             <wp:cNvGraphicFramePr>
               <a:graphicFrameLocks xmlns:a="http://schemas.openxmlformats.org/drawingml/2006/main" noChangeAspect="1"/>
             </wp:cNvGraphicFramePr>
@@ -15490,7 +15490,7 @@
               <a:graphicData uri="http://schemas.openxmlformats.org/drawingml/2006/picture">
                 <pic:pic xmlns:pic="http://schemas.openxmlformats.org/drawingml/2006/picture">
                   <pic:nvPicPr>
-                    <pic:cNvPr id="0" name="Picture 6"/>
+                    <pic:cNvPr id="0" name="Picture 1"/>
                     <pic:cNvPicPr>
                       <a:picLocks noChangeAspect="1" noChangeArrowheads="1"/>
                     </pic:cNvPicPr>
@@ -15511,7 +15511,7 @@
                   <pic:spPr bwMode="auto">
                     <a:xfrm>
                       <a:off x="0" y="0"/>
-                      <a:ext cx="3098165" cy="1784985"/>
+                      <a:ext cx="3098165" cy="1783715"/>
                     </a:xfrm>
                     <a:prstGeom prst="rect">
                       <a:avLst/>
@@ -15544,10 +15544,10 @@
           <w:lang w:val="en-US"/>
         </w:rPr>
         <w:drawing>
-          <wp:inline distT="0" distB="0" distL="0" distR="0" wp14:anchorId="171F2C01" wp14:editId="0108F61B">
-            <wp:extent cx="3098165" cy="1801495"/>
-            <wp:effectExtent l="0" t="0" r="6985" b="8255"/>
-            <wp:docPr id="9" name="Picture 9"/>
+          <wp:inline distT="0" distB="0" distL="0" distR="0" wp14:anchorId="340C250D" wp14:editId="74AB487A">
+            <wp:extent cx="3098165" cy="1800225"/>
+            <wp:effectExtent l="0" t="0" r="6985" b="9525"/>
+            <wp:docPr id="11" name="Picture 11"/>
             <wp:cNvGraphicFramePr>
               <a:graphicFrameLocks xmlns:a="http://schemas.openxmlformats.org/drawingml/2006/main" noChangeAspect="1"/>
             </wp:cNvGraphicFramePr>
@@ -15555,7 +15555,7 @@
               <a:graphicData uri="http://schemas.openxmlformats.org/drawingml/2006/picture">
                 <pic:pic xmlns:pic="http://schemas.openxmlformats.org/drawingml/2006/picture">
                   <pic:nvPicPr>
-                    <pic:cNvPr id="0" name="Picture 8"/>
+                    <pic:cNvPr id="0" name="Picture 3"/>
                     <pic:cNvPicPr>
                       <a:picLocks noChangeAspect="1" noChangeArrowheads="1"/>
                     </pic:cNvPicPr>
@@ -15576,7 +15576,7 @@
                   <pic:spPr bwMode="auto">
                     <a:xfrm>
                       <a:off x="0" y="0"/>
-                      <a:ext cx="3098165" cy="1801495"/>
+                      <a:ext cx="3098165" cy="1800225"/>
                     </a:xfrm>
                     <a:prstGeom prst="rect">
                       <a:avLst/>
@@ -15731,10 +15731,10 @@
         </w:rPr>
         <w:lastRenderedPageBreak/>
         <w:drawing>
-          <wp:inline distT="0" distB="0" distL="0" distR="0" wp14:anchorId="710E0D9E" wp14:editId="4269A152">
-            <wp:extent cx="3098165" cy="1784985"/>
-            <wp:effectExtent l="0" t="0" r="6985" b="5715"/>
-            <wp:docPr id="12" name="Picture 12"/>
+          <wp:inline distT="0" distB="0" distL="0" distR="0" wp14:anchorId="0C9D8796" wp14:editId="178A32A8">
+            <wp:extent cx="3098165" cy="1783715"/>
+            <wp:effectExtent l="0" t="0" r="6985" b="6985"/>
+            <wp:docPr id="13" name="Picture 13"/>
             <wp:cNvGraphicFramePr>
               <a:graphicFrameLocks xmlns:a="http://schemas.openxmlformats.org/drawingml/2006/main" noChangeAspect="1"/>
             </wp:cNvGraphicFramePr>
@@ -15742,7 +15742,7 @@
               <a:graphicData uri="http://schemas.openxmlformats.org/drawingml/2006/picture">
                 <pic:pic xmlns:pic="http://schemas.openxmlformats.org/drawingml/2006/picture">
                   <pic:nvPicPr>
-                    <pic:cNvPr id="0" name="Picture 15"/>
+                    <pic:cNvPr id="0" name="Picture 5"/>
                     <pic:cNvPicPr>
                       <a:picLocks noChangeAspect="1" noChangeArrowheads="1"/>
                     </pic:cNvPicPr>
@@ -15763,7 +15763,7 @@
                   <pic:spPr bwMode="auto">
                     <a:xfrm>
                       <a:off x="0" y="0"/>
-                      <a:ext cx="3098165" cy="1784985"/>
+                      <a:ext cx="3098165" cy="1783715"/>
                     </a:xfrm>
                     <a:prstGeom prst="rect">
                       <a:avLst/>
@@ -16206,16 +16206,16 @@
         <mc:AlternateContent>
           <mc:Choice Requires="wps">
             <w:drawing>
-              <wp:anchor distT="0" distB="0" distL="114300" distR="114300" simplePos="0" relativeHeight="251659264" behindDoc="0" locked="0" layoutInCell="1" allowOverlap="1" wp14:anchorId="33EEFC5D" wp14:editId="7C61BA4A">
+              <wp:anchor distT="0" distB="0" distL="114300" distR="114300" simplePos="0" relativeHeight="251659264" behindDoc="0" locked="0" layoutInCell="1" allowOverlap="1" wp14:anchorId="33EEFC5D" wp14:editId="71CC9740">
                 <wp:simplePos x="0" y="0"/>
                 <wp:positionH relativeFrom="column">
-                  <wp:posOffset>1444207</wp:posOffset>
+                  <wp:posOffset>1449705</wp:posOffset>
                 </wp:positionH>
                 <wp:positionV relativeFrom="paragraph">
-                  <wp:posOffset>322331</wp:posOffset>
+                  <wp:posOffset>332177</wp:posOffset>
                 </wp:positionV>
-                <wp:extent cx="0" cy="316972"/>
-                <wp:effectExtent l="57150" t="38100" r="57150" b="6985"/>
+                <wp:extent cx="0" cy="261960"/>
+                <wp:effectExtent l="57150" t="38100" r="57150" b="5080"/>
                 <wp:wrapNone/>
                 <wp:docPr id="25" name="Straight Arrow Connector 25"/>
                 <wp:cNvGraphicFramePr/>
@@ -16226,7 +16226,7 @@
                       <wps:spPr>
                         <a:xfrm flipV="1">
                           <a:off x="0" y="0"/>
-                          <a:ext cx="0" cy="316972"/>
+                          <a:ext cx="0" cy="261960"/>
                         </a:xfrm>
                         <a:prstGeom prst="straightConnector1">
                           <a:avLst/>
@@ -16267,11 +16267,11 @@
           </mc:Choice>
           <mc:Fallback>
             <w:pict>
-              <v:shapetype w14:anchorId="5F7A6006" id="_x0000_t32" coordsize="21600,21600" o:spt="32" o:oned="t" path="m,l21600,21600e" filled="f">
+              <v:shapetype w14:anchorId="578B6733" id="_x0000_t32" coordsize="21600,21600" o:spt="32" o:oned="t" path="m,l21600,21600e" filled="f">
                 <v:path arrowok="t" fillok="f" o:connecttype="none"/>
                 <o:lock v:ext="edit" shapetype="t"/>
               </v:shapetype>
-              <v:shape id="Straight Arrow Connector 25" o:spid="_x0000_s1026" type="#_x0000_t32" style="position:absolute;margin-left:113.7pt;margin-top:25.4pt;width:0;height:24.95pt;flip:y;z-index:251659264;visibility:visible;mso-wrap-style:square;mso-width-percent:0;mso-height-percent:0;mso-wrap-distance-left:9pt;mso-wrap-distance-top:0;mso-wrap-distance-right:9pt;mso-wrap-distance-bottom:0;mso-position-horizontal:absolute;mso-position-horizontal-relative:text;mso-position-vertical:absolute;mso-position-vertical-relative:text;mso-width-percent:0;mso-height-percent:0;mso-width-relative:margin;mso-height-relative:margin" o:gfxdata="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" strokecolor="black [3213]" strokeweight="3pt">
+              <v:shape id="Straight Arrow Connector 25" o:spid="_x0000_s1026" type="#_x0000_t32" style="position:absolute;margin-left:114.15pt;margin-top:26.15pt;width:0;height:20.65pt;flip:y;z-index:251659264;visibility:visible;mso-wrap-style:square;mso-width-percent:0;mso-height-percent:0;mso-wrap-distance-left:9pt;mso-wrap-distance-top:0;mso-wrap-distance-right:9pt;mso-wrap-distance-bottom:0;mso-position-horizontal:absolute;mso-position-horizontal-relative:text;mso-position-vertical:absolute;mso-position-vertical-relative:text;mso-width-percent:0;mso-height-percent:0;mso-width-relative:margin;mso-height-relative:margin" o:gfxdata="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" strokecolor="black [3213]" strokeweight="3pt">
                 <v:stroke endarrow="block" joinstyle="miter"/>
               </v:shape>
             </w:pict>
@@ -16480,16 +16480,16 @@
         <mc:AlternateContent>
           <mc:Choice Requires="wps">
             <w:drawing>
-              <wp:anchor distT="0" distB="0" distL="114300" distR="114300" simplePos="0" relativeHeight="251660288" behindDoc="0" locked="0" layoutInCell="1" allowOverlap="1" wp14:anchorId="561C36B0" wp14:editId="225CE175">
+              <wp:anchor distT="0" distB="0" distL="114300" distR="114300" simplePos="0" relativeHeight="251660288" behindDoc="0" locked="0" layoutInCell="1" allowOverlap="1" wp14:anchorId="561C36B0" wp14:editId="1BEFB79D">
                 <wp:simplePos x="0" y="0"/>
                 <wp:positionH relativeFrom="column">
-                  <wp:posOffset>551550</wp:posOffset>
+                  <wp:posOffset>543560</wp:posOffset>
                 </wp:positionH>
                 <wp:positionV relativeFrom="paragraph">
-                  <wp:posOffset>351340</wp:posOffset>
+                  <wp:posOffset>324557</wp:posOffset>
                 </wp:positionV>
-                <wp:extent cx="0" cy="316972"/>
-                <wp:effectExtent l="57150" t="38100" r="57150" b="6985"/>
+                <wp:extent cx="0" cy="238145"/>
+                <wp:effectExtent l="57150" t="38100" r="57150" b="9525"/>
                 <wp:wrapNone/>
                 <wp:docPr id="27" name="Straight Arrow Connector 27"/>
                 <wp:cNvGraphicFramePr/>
@@ -16500,7 +16500,7 @@
                       <wps:spPr>
                         <a:xfrm flipV="1">
                           <a:off x="0" y="0"/>
-                          <a:ext cx="0" cy="316972"/>
+                          <a:ext cx="0" cy="238145"/>
                         </a:xfrm>
                         <a:prstGeom prst="straightConnector1">
                           <a:avLst/>
@@ -16530,12 +16530,18 @@
                     </wps:wsp>
                   </a:graphicData>
                 </a:graphic>
+                <wp14:sizeRelH relativeFrom="margin">
+                  <wp14:pctWidth>0</wp14:pctWidth>
+                </wp14:sizeRelH>
+                <wp14:sizeRelV relativeFrom="margin">
+                  <wp14:pctHeight>0</wp14:pctHeight>
+                </wp14:sizeRelV>
               </wp:anchor>
             </w:drawing>
           </mc:Choice>
           <mc:Fallback>
             <w:pict>
-              <v:shape w14:anchorId="771CDD3B" id="Straight Arrow Connector 27" o:spid="_x0000_s1026" type="#_x0000_t32" style="position:absolute;margin-left:43.45pt;margin-top:27.65pt;width:0;height:24.95pt;flip:y;z-index:251660288;visibility:visible;mso-wrap-style:square;mso-wrap-distance-left:9pt;mso-wrap-distance-top:0;mso-wrap-distance-right:9pt;mso-wrap-distance-bottom:0;mso-position-horizontal:absolute;mso-position-horizontal-relative:text;mso-position-vertical:absolute;mso-position-vertical-relative:text" o:gfxdata="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" strokecolor="black [3213]" strokeweight="3pt">
+              <v:shape w14:anchorId="741C410F" id="Straight Arrow Connector 27" o:spid="_x0000_s1026" type="#_x0000_t32" style="position:absolute;margin-left:42.8pt;margin-top:25.55pt;width:0;height:18.75pt;flip:y;z-index:251660288;visibility:visible;mso-wrap-style:square;mso-width-percent:0;mso-height-percent:0;mso-wrap-distance-left:9pt;mso-wrap-distance-top:0;mso-wrap-distance-right:9pt;mso-wrap-distance-bottom:0;mso-position-horizontal:absolute;mso-position-horizontal-relative:text;mso-position-vertical:absolute;mso-position-vertical-relative:text;mso-width-percent:0;mso-height-percent:0;mso-width-relative:margin;mso-height-relative:margin" o:gfxdata="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" strokecolor="black [3213]" strokeweight="3pt">
                 <v:stroke endarrow="block" joinstyle="miter"/>
               </v:shape>
             </w:pict>
@@ -17189,14 +17195,12 @@
       <w:r>
         <w:rPr>
           <w:noProof/>
-          <w:color w:val="000000" w:themeColor="text1"/>
-          <w:lang w:val="en-US"/>
         </w:rPr>
         <w:drawing>
-          <wp:inline distT="0" distB="0" distL="0" distR="0" wp14:anchorId="38C13183" wp14:editId="2A1A2822">
+          <wp:inline distT="0" distB="0" distL="0" distR="0" wp14:anchorId="71587E40" wp14:editId="3E729DAC">
             <wp:extent cx="3098165" cy="2595880"/>
             <wp:effectExtent l="0" t="0" r="6985" b="0"/>
-            <wp:docPr id="17" name="Picture 17"/>
+            <wp:docPr id="12" name="Picture 12"/>
             <wp:cNvGraphicFramePr>
               <a:graphicFrameLocks xmlns:a="http://schemas.openxmlformats.org/drawingml/2006/main" noChangeAspect="1"/>
             </wp:cNvGraphicFramePr>
@@ -17204,7 +17208,7 @@
               <a:graphicData uri="http://schemas.openxmlformats.org/drawingml/2006/picture">
                 <pic:pic xmlns:pic="http://schemas.openxmlformats.org/drawingml/2006/picture">
                   <pic:nvPicPr>
-                    <pic:cNvPr id="0" name="Picture 31"/>
+                    <pic:cNvPr id="0" name="Picture 5"/>
                     <pic:cNvPicPr>
                       <a:picLocks noChangeAspect="1" noChangeArrowheads="1"/>
                     </pic:cNvPicPr>
@@ -17315,12 +17319,13 @@
       <w:r>
         <w:rPr>
           <w:noProof/>
+          <w:lang w:val="en-US"/>
         </w:rPr>
         <w:drawing>
-          <wp:inline distT="0" distB="0" distL="0" distR="0" wp14:anchorId="4C6B2AD3" wp14:editId="49EA718E">
-            <wp:extent cx="3098165" cy="2580005"/>
+          <wp:inline distT="0" distB="0" distL="0" distR="0" wp14:anchorId="1EE203EC" wp14:editId="1D7A9BB8">
+            <wp:extent cx="3098165" cy="2579370"/>
             <wp:effectExtent l="0" t="0" r="6985" b="0"/>
-            <wp:docPr id="19" name="Picture 19"/>
+            <wp:docPr id="14" name="Picture 14"/>
             <wp:cNvGraphicFramePr>
               <a:graphicFrameLocks xmlns:a="http://schemas.openxmlformats.org/drawingml/2006/main" noChangeAspect="1"/>
             </wp:cNvGraphicFramePr>
@@ -17328,7 +17333,7 @@
               <a:graphicData uri="http://schemas.openxmlformats.org/drawingml/2006/picture">
                 <pic:pic xmlns:pic="http://schemas.openxmlformats.org/drawingml/2006/picture">
                   <pic:nvPicPr>
-                    <pic:cNvPr id="0" name="Picture 33"/>
+                    <pic:cNvPr id="0" name="Picture 7"/>
                     <pic:cNvPicPr>
                       <a:picLocks noChangeAspect="1" noChangeArrowheads="1"/>
                     </pic:cNvPicPr>
@@ -17349,7 +17354,7 @@
                   <pic:spPr bwMode="auto">
                     <a:xfrm>
                       <a:off x="0" y="0"/>
-                      <a:ext cx="3098165" cy="2580005"/>
+                      <a:ext cx="3098165" cy="2579370"/>
                     </a:xfrm>
                     <a:prstGeom prst="rect">
                       <a:avLst/>
@@ -17415,10 +17420,10 @@
           <w:noProof/>
         </w:rPr>
         <w:drawing>
-          <wp:inline distT="0" distB="0" distL="0" distR="0" wp14:anchorId="0CEDDE67" wp14:editId="1813C368">
+          <wp:inline distT="0" distB="0" distL="0" distR="0" wp14:anchorId="680AA8CE" wp14:editId="045A1D28">
             <wp:extent cx="3098165" cy="2595880"/>
             <wp:effectExtent l="0" t="0" r="6985" b="0"/>
-            <wp:docPr id="23" name="Picture 23"/>
+            <wp:docPr id="15" name="Picture 15"/>
             <wp:cNvGraphicFramePr>
               <a:graphicFrameLocks xmlns:a="http://schemas.openxmlformats.org/drawingml/2006/main" noChangeAspect="1"/>
             </wp:cNvGraphicFramePr>
@@ -17426,7 +17431,7 @@
               <a:graphicData uri="http://schemas.openxmlformats.org/drawingml/2006/picture">
                 <pic:pic xmlns:pic="http://schemas.openxmlformats.org/drawingml/2006/picture">
                   <pic:nvPicPr>
-                    <pic:cNvPr id="0" name="Picture 46"/>
+                    <pic:cNvPr id="0" name="Picture 9"/>
                     <pic:cNvPicPr>
                       <a:picLocks noChangeAspect="1" noChangeArrowheads="1"/>
                     </pic:cNvPicPr>
@@ -17495,17 +17500,19 @@
         <w:jc w:val="center"/>
         <w:rPr>
           <w:rFonts w:ascii="Times New Roman" w:hAnsi="Times New Roman" w:cs="Times New Roman"/>
+          <w:lang w:val="en-US"/>
         </w:rPr>
       </w:pPr>
       <w:r>
         <w:rPr>
           <w:noProof/>
+          <w:lang w:val="en-US"/>
         </w:rPr>
         <w:drawing>
-          <wp:inline distT="0" distB="0" distL="0" distR="0" wp14:anchorId="5F1CABE6" wp14:editId="580F4473">
+          <wp:inline distT="0" distB="0" distL="0" distR="0" wp14:anchorId="273D8DA7" wp14:editId="4C0B1DA9">
             <wp:extent cx="3098165" cy="2563495"/>
             <wp:effectExtent l="0" t="0" r="6985" b="8255"/>
-            <wp:docPr id="24" name="Picture 24"/>
+            <wp:docPr id="21" name="Picture 21"/>
             <wp:cNvGraphicFramePr>
               <a:graphicFrameLocks xmlns:a="http://schemas.openxmlformats.org/drawingml/2006/main" noChangeAspect="1"/>
             </wp:cNvGraphicFramePr>
@@ -17513,7 +17520,7 @@
               <a:graphicData uri="http://schemas.openxmlformats.org/drawingml/2006/picture">
                 <pic:pic xmlns:pic="http://schemas.openxmlformats.org/drawingml/2006/picture">
                   <pic:nvPicPr>
-                    <pic:cNvPr id="0" name="Picture 48"/>
+                    <pic:cNvPr id="0" name="Picture 11"/>
                     <pic:cNvPicPr>
                       <a:picLocks noChangeAspect="1" noChangeArrowheads="1"/>
                     </pic:cNvPicPr>
@@ -17633,10 +17640,10 @@
           <w:noProof/>
         </w:rPr>
         <w:drawing>
-          <wp:inline distT="0" distB="0" distL="0" distR="0" wp14:anchorId="47EBC427" wp14:editId="57056666">
+          <wp:inline distT="0" distB="0" distL="0" distR="0" wp14:anchorId="38A985E1" wp14:editId="68C9C92D">
             <wp:extent cx="3098165" cy="2595880"/>
             <wp:effectExtent l="0" t="0" r="6985" b="0"/>
-            <wp:docPr id="35" name="Picture 35"/>
+            <wp:docPr id="22" name="Picture 22"/>
             <wp:cNvGraphicFramePr>
               <a:graphicFrameLocks xmlns:a="http://schemas.openxmlformats.org/drawingml/2006/main" noChangeAspect="1"/>
             </wp:cNvGraphicFramePr>
@@ -17644,7 +17651,7 @@
               <a:graphicData uri="http://schemas.openxmlformats.org/drawingml/2006/picture">
                 <pic:pic xmlns:pic="http://schemas.openxmlformats.org/drawingml/2006/picture">
                   <pic:nvPicPr>
-                    <pic:cNvPr id="0" name="Picture 71"/>
+                    <pic:cNvPr id="0" name="Picture 13"/>
                     <pic:cNvPicPr>
                       <a:picLocks noChangeAspect="1" noChangeArrowheads="1"/>
                     </pic:cNvPicPr>
@@ -17722,10 +17729,10 @@
           <w:lang w:val="en-US"/>
         </w:rPr>
         <w:drawing>
-          <wp:inline distT="0" distB="0" distL="0" distR="0" wp14:anchorId="751E301F" wp14:editId="40B33EA9">
+          <wp:inline distT="0" distB="0" distL="0" distR="0" wp14:anchorId="6A6A9E09" wp14:editId="6A3F73C9">
             <wp:extent cx="3098165" cy="2563495"/>
             <wp:effectExtent l="0" t="0" r="6985" b="8255"/>
-            <wp:docPr id="36" name="Picture 36"/>
+            <wp:docPr id="28" name="Picture 28"/>
             <wp:cNvGraphicFramePr>
               <a:graphicFrameLocks xmlns:a="http://schemas.openxmlformats.org/drawingml/2006/main" noChangeAspect="1"/>
             </wp:cNvGraphicFramePr>
@@ -17733,7 +17740,7 @@
               <a:graphicData uri="http://schemas.openxmlformats.org/drawingml/2006/picture">
                 <pic:pic xmlns:pic="http://schemas.openxmlformats.org/drawingml/2006/picture">
                   <pic:nvPicPr>
-                    <pic:cNvPr id="0" name="Picture 73"/>
+                    <pic:cNvPr id="0" name="Picture 15"/>
                     <pic:cNvPicPr>
                       <a:picLocks noChangeAspect="1" noChangeArrowheads="1"/>
                     </pic:cNvPicPr>
@@ -19931,7 +19938,6 @@
                                   </w:rPr>
                                   <w:t xml:space="preserve"> </w:t>
                                 </w:r>
-                                <w:proofErr w:type="spellStart"/>
                                 <w:r>
                                   <w:rPr>
                                     <w:rFonts w:ascii="Courier New" w:hAnsi="Courier New" w:cs="Courier New"/>
@@ -19940,20 +19946,8 @@
                                     <w:szCs w:val="20"/>
                                     <w:highlight w:val="white"/>
                                   </w:rPr>
-                                  <w:t>random_prob_</w:t>
+                                  <w:t>random_prob_model</w:t>
                                 </w:r>
-                                <w:proofErr w:type="gramStart"/>
-                                <w:r>
-                                  <w:rPr>
-                                    <w:rFonts w:ascii="Courier New" w:hAnsi="Courier New" w:cs="Courier New"/>
-                                    <w:color w:val="FF00FF"/>
-                                    <w:sz w:val="20"/>
-                                    <w:szCs w:val="20"/>
-                                    <w:highlight w:val="white"/>
-                                  </w:rPr>
-                                  <w:t>model</w:t>
-                                </w:r>
-                                <w:proofErr w:type="spellEnd"/>
                                 <w:r>
                                   <w:rPr>
                                     <w:rFonts w:ascii="Courier New" w:hAnsi="Courier New" w:cs="Courier New"/>
@@ -19966,7 +19960,6 @@
                                   </w:rPr>
                                   <w:t>(</w:t>
                                 </w:r>
-                                <w:proofErr w:type="gramEnd"/>
                                 <w:r>
                                   <w:rPr>
                                     <w:rFonts w:ascii="Courier New" w:hAnsi="Courier New" w:cs="Courier New"/>
@@ -20088,7 +20081,6 @@
                                   </w:rPr>
                                   <w:t xml:space="preserve"> </w:t>
                                 </w:r>
-                                <w:proofErr w:type="spellStart"/>
                                 <w:r>
                                   <w:rPr>
                                     <w:rFonts w:ascii="Courier New" w:hAnsi="Courier New" w:cs="Courier New"/>
@@ -20099,7 +20091,6 @@
                                   </w:rPr>
                                   <w:t>secretary_model</w:t>
                                 </w:r>
-                                <w:proofErr w:type="spellEnd"/>
                                 <w:r>
                                   <w:rPr>
                                     <w:rFonts w:ascii="Courier New" w:hAnsi="Courier New" w:cs="Courier New"/>
@@ -20211,7 +20202,6 @@
                                   </w:rPr>
                                   <w:t xml:space="preserve"> </w:t>
                                 </w:r>
-                                <w:proofErr w:type="spellStart"/>
                                 <w:r>
                                   <w:rPr>
                                     <w:rFonts w:ascii="Courier New" w:hAnsi="Courier New" w:cs="Courier New"/>
@@ -20220,20 +20210,8 @@
                                     <w:szCs w:val="20"/>
                                     <w:highlight w:val="white"/>
                                   </w:rPr>
-                                  <w:t>house_selling_</w:t>
+                                  <w:t>house_selling_model</w:t>
                                 </w:r>
-                                <w:proofErr w:type="gramStart"/>
-                                <w:r>
-                                  <w:rPr>
-                                    <w:rFonts w:ascii="Courier New" w:hAnsi="Courier New" w:cs="Courier New"/>
-                                    <w:color w:val="FF00FF"/>
-                                    <w:sz w:val="20"/>
-                                    <w:szCs w:val="20"/>
-                                    <w:highlight w:val="white"/>
-                                  </w:rPr>
-                                  <w:t>model</w:t>
-                                </w:r>
-                                <w:proofErr w:type="spellEnd"/>
                                 <w:r>
                                   <w:rPr>
                                     <w:rFonts w:ascii="Courier New" w:hAnsi="Courier New" w:cs="Courier New"/>
@@ -20246,7 +20224,6 @@
                                   </w:rPr>
                                   <w:t>(</w:t>
                                 </w:r>
-                                <w:proofErr w:type="gramEnd"/>
                                 <w:r>
                                   <w:rPr>
                                     <w:rFonts w:ascii="Courier New" w:hAnsi="Courier New" w:cs="Courier New"/>
@@ -20329,51 +20306,7 @@
                                     <w:szCs w:val="20"/>
                                     <w:highlight w:val="white"/>
                                   </w:rPr>
-                                  <w:t xml:space="preserve">#Produce the simulation results for </w:t>
-                                </w:r>
-                                <w:proofErr w:type="spellStart"/>
-                                <w:r>
-                                  <w:rPr>
-                                    <w:rFonts w:ascii="Courier New" w:hAnsi="Courier New" w:cs="Courier New"/>
-                                    <w:color w:val="008000"/>
-                                    <w:sz w:val="20"/>
-                                    <w:szCs w:val="20"/>
-                                    <w:highlight w:val="white"/>
-                                  </w:rPr>
-                                  <w:t>random_prob_</w:t>
-                                </w:r>
-                                <w:proofErr w:type="gramStart"/>
-                                <w:r>
-                                  <w:rPr>
-                                    <w:rFonts w:ascii="Courier New" w:hAnsi="Courier New" w:cs="Courier New"/>
-                                    <w:color w:val="008000"/>
-                                    <w:sz w:val="20"/>
-                                    <w:szCs w:val="20"/>
-                                    <w:highlight w:val="white"/>
-                                  </w:rPr>
-                                  <w:t>model</w:t>
-                                </w:r>
-                                <w:proofErr w:type="spellEnd"/>
-                                <w:r>
-                                  <w:rPr>
-                                    <w:rFonts w:ascii="Courier New" w:hAnsi="Courier New" w:cs="Courier New"/>
-                                    <w:color w:val="008000"/>
-                                    <w:sz w:val="20"/>
-                                    <w:szCs w:val="20"/>
-                                    <w:highlight w:val="white"/>
-                                  </w:rPr>
-                                  <w:t>(</w:t>
-                                </w:r>
-                                <w:proofErr w:type="gramEnd"/>
-                                <w:r>
-                                  <w:rPr>
-                                    <w:rFonts w:ascii="Courier New" w:hAnsi="Courier New" w:cs="Courier New"/>
-                                    <w:color w:val="008000"/>
-                                    <w:sz w:val="20"/>
-                                    <w:szCs w:val="20"/>
-                                    <w:highlight w:val="white"/>
-                                  </w:rPr>
-                                  <w:t>)</w:t>
+                                  <w:t>#Produce the simulation results for random_prob_model()</w:t>
                                 </w:r>
                               </w:p>
                               <w:p>
@@ -20398,20 +20331,8 @@
                                     <w:szCs w:val="20"/>
                                     <w:highlight w:val="white"/>
                                   </w:rPr>
-                                  <w:t xml:space="preserve">#Returns graphs and </w:t>
+                                  <w:t>#Returns graphs and dataframe</w:t>
                                 </w:r>
-                                <w:proofErr w:type="spellStart"/>
-                                <w:r>
-                                  <w:rPr>
-                                    <w:rFonts w:ascii="Courier New" w:hAnsi="Courier New" w:cs="Courier New"/>
-                                    <w:color w:val="008000"/>
-                                    <w:sz w:val="20"/>
-                                    <w:szCs w:val="20"/>
-                                    <w:highlight w:val="white"/>
-                                  </w:rPr>
-                                  <w:t>dataframe</w:t>
-                                </w:r>
-                                <w:proofErr w:type="spellEnd"/>
                               </w:p>
                               <w:p>
                                 <w:pPr>
@@ -20449,7 +20370,6 @@
                                   </w:rPr>
                                   <w:t xml:space="preserve"> </w:t>
                                 </w:r>
-                                <w:proofErr w:type="spellStart"/>
                                 <w:r>
                                   <w:rPr>
                                     <w:rFonts w:ascii="Courier New" w:hAnsi="Courier New" w:cs="Courier New"/>
@@ -20458,20 +20378,8 @@
                                     <w:szCs w:val="20"/>
                                     <w:highlight w:val="white"/>
                                   </w:rPr>
-                                  <w:t>randomP_simulation_</w:t>
+                                  <w:t>randomP_simulation_run</w:t>
                                 </w:r>
-                                <w:proofErr w:type="gramStart"/>
-                                <w:r>
-                                  <w:rPr>
-                                    <w:rFonts w:ascii="Courier New" w:hAnsi="Courier New" w:cs="Courier New"/>
-                                    <w:color w:val="FF00FF"/>
-                                    <w:sz w:val="20"/>
-                                    <w:szCs w:val="20"/>
-                                    <w:highlight w:val="white"/>
-                                  </w:rPr>
-                                  <w:t>run</w:t>
-                                </w:r>
-                                <w:proofErr w:type="spellEnd"/>
                                 <w:r>
                                   <w:rPr>
                                     <w:rFonts w:ascii="Courier New" w:hAnsi="Courier New" w:cs="Courier New"/>
@@ -20484,8 +20392,6 @@
                                   </w:rPr>
                                   <w:t>(</w:t>
                                 </w:r>
-                                <w:proofErr w:type="spellStart"/>
-                                <w:proofErr w:type="gramEnd"/>
                                 <w:r>
                                   <w:rPr>
                                     <w:rFonts w:ascii="Courier New" w:hAnsi="Courier New" w:cs="Courier New"/>
@@ -20496,7 +20402,6 @@
                                   </w:rPr>
                                   <w:t>chunk_func</w:t>
                                 </w:r>
-                                <w:proofErr w:type="spellEnd"/>
                                 <w:r>
                                   <w:rPr>
                                     <w:rFonts w:ascii="Courier New" w:hAnsi="Courier New" w:cs="Courier New"/>
@@ -20569,51 +20474,7 @@
                                     <w:szCs w:val="20"/>
                                     <w:highlight w:val="white"/>
                                   </w:rPr>
-                                  <w:t xml:space="preserve">#Produce the simulation results for </w:t>
-                                </w:r>
-                                <w:proofErr w:type="spellStart"/>
-                                <w:r>
-                                  <w:rPr>
-                                    <w:rFonts w:ascii="Courier New" w:hAnsi="Courier New" w:cs="Courier New"/>
-                                    <w:color w:val="008000"/>
-                                    <w:sz w:val="20"/>
-                                    <w:szCs w:val="20"/>
-                                    <w:highlight w:val="white"/>
-                                  </w:rPr>
-                                  <w:t>secretary_</w:t>
-                                </w:r>
-                                <w:proofErr w:type="gramStart"/>
-                                <w:r>
-                                  <w:rPr>
-                                    <w:rFonts w:ascii="Courier New" w:hAnsi="Courier New" w:cs="Courier New"/>
-                                    <w:color w:val="008000"/>
-                                    <w:sz w:val="20"/>
-                                    <w:szCs w:val="20"/>
-                                    <w:highlight w:val="white"/>
-                                  </w:rPr>
-                                  <w:t>model</w:t>
-                                </w:r>
-                                <w:proofErr w:type="spellEnd"/>
-                                <w:r>
-                                  <w:rPr>
-                                    <w:rFonts w:ascii="Courier New" w:hAnsi="Courier New" w:cs="Courier New"/>
-                                    <w:color w:val="008000"/>
-                                    <w:sz w:val="20"/>
-                                    <w:szCs w:val="20"/>
-                                    <w:highlight w:val="white"/>
-                                  </w:rPr>
-                                  <w:t>(</w:t>
-                                </w:r>
-                                <w:proofErr w:type="gramEnd"/>
-                                <w:r>
-                                  <w:rPr>
-                                    <w:rFonts w:ascii="Courier New" w:hAnsi="Courier New" w:cs="Courier New"/>
-                                    <w:color w:val="008000"/>
-                                    <w:sz w:val="20"/>
-                                    <w:szCs w:val="20"/>
-                                    <w:highlight w:val="white"/>
-                                  </w:rPr>
-                                  <w:t>)</w:t>
+                                  <w:t>#Produce the simulation results for secretary_model()</w:t>
                                 </w:r>
                               </w:p>
                               <w:p>
@@ -20638,20 +20499,8 @@
                                     <w:szCs w:val="20"/>
                                     <w:highlight w:val="white"/>
                                   </w:rPr>
-                                  <w:t xml:space="preserve">#Returns graphs and </w:t>
+                                  <w:t>#Returns graphs and dataframe</w:t>
                                 </w:r>
-                                <w:proofErr w:type="spellStart"/>
-                                <w:r>
-                                  <w:rPr>
-                                    <w:rFonts w:ascii="Courier New" w:hAnsi="Courier New" w:cs="Courier New"/>
-                                    <w:color w:val="008000"/>
-                                    <w:sz w:val="20"/>
-                                    <w:szCs w:val="20"/>
-                                    <w:highlight w:val="white"/>
-                                  </w:rPr>
-                                  <w:t>dataframe</w:t>
-                                </w:r>
-                                <w:proofErr w:type="spellEnd"/>
                               </w:p>
                               <w:p>
                                 <w:pPr>
@@ -20689,7 +20538,6 @@
                                   </w:rPr>
                                   <w:t xml:space="preserve"> </w:t>
                                 </w:r>
-                                <w:proofErr w:type="spellStart"/>
                                 <w:r>
                                   <w:rPr>
                                     <w:rFonts w:ascii="Courier New" w:hAnsi="Courier New" w:cs="Courier New"/>
@@ -20700,7 +20548,6 @@
                                   </w:rPr>
                                   <w:t>secretary_simulation_run</w:t>
                                 </w:r>
-                                <w:proofErr w:type="spellEnd"/>
                                 <w:r>
                                   <w:rPr>
                                     <w:rFonts w:ascii="Courier New" w:hAnsi="Courier New" w:cs="Courier New"/>
@@ -20773,51 +20620,7 @@
                                     <w:szCs w:val="20"/>
                                     <w:highlight w:val="white"/>
                                   </w:rPr>
-                                  <w:t xml:space="preserve">#Produce the simulation results for </w:t>
-                                </w:r>
-                                <w:proofErr w:type="spellStart"/>
-                                <w:r>
-                                  <w:rPr>
-                                    <w:rFonts w:ascii="Courier New" w:hAnsi="Courier New" w:cs="Courier New"/>
-                                    <w:color w:val="008000"/>
-                                    <w:sz w:val="20"/>
-                                    <w:szCs w:val="20"/>
-                                    <w:highlight w:val="white"/>
-                                  </w:rPr>
-                                  <w:t>house_selling_</w:t>
-                                </w:r>
-                                <w:proofErr w:type="gramStart"/>
-                                <w:r>
-                                  <w:rPr>
-                                    <w:rFonts w:ascii="Courier New" w:hAnsi="Courier New" w:cs="Courier New"/>
-                                    <w:color w:val="008000"/>
-                                    <w:sz w:val="20"/>
-                                    <w:szCs w:val="20"/>
-                                    <w:highlight w:val="white"/>
-                                  </w:rPr>
-                                  <w:t>model</w:t>
-                                </w:r>
-                                <w:proofErr w:type="spellEnd"/>
-                                <w:r>
-                                  <w:rPr>
-                                    <w:rFonts w:ascii="Courier New" w:hAnsi="Courier New" w:cs="Courier New"/>
-                                    <w:color w:val="008000"/>
-                                    <w:sz w:val="20"/>
-                                    <w:szCs w:val="20"/>
-                                    <w:highlight w:val="white"/>
-                                  </w:rPr>
-                                  <w:t>(</w:t>
-                                </w:r>
-                                <w:proofErr w:type="gramEnd"/>
-                                <w:r>
-                                  <w:rPr>
-                                    <w:rFonts w:ascii="Courier New" w:hAnsi="Courier New" w:cs="Courier New"/>
-                                    <w:color w:val="008000"/>
-                                    <w:sz w:val="20"/>
-                                    <w:szCs w:val="20"/>
-                                    <w:highlight w:val="white"/>
-                                  </w:rPr>
-                                  <w:t>)</w:t>
+                                  <w:t>#Produce the simulation results for house_selling_model()</w:t>
                                 </w:r>
                               </w:p>
                               <w:p>
@@ -20842,20 +20645,8 @@
                                     <w:szCs w:val="20"/>
                                     <w:highlight w:val="white"/>
                                   </w:rPr>
-                                  <w:t xml:space="preserve">#Returns graphs and </w:t>
+                                  <w:t>#Returns graphs and dataframe</w:t>
                                 </w:r>
-                                <w:proofErr w:type="spellStart"/>
-                                <w:r>
-                                  <w:rPr>
-                                    <w:rFonts w:ascii="Courier New" w:hAnsi="Courier New" w:cs="Courier New"/>
-                                    <w:color w:val="008000"/>
-                                    <w:sz w:val="20"/>
-                                    <w:szCs w:val="20"/>
-                                    <w:highlight w:val="white"/>
-                                  </w:rPr>
-                                  <w:t>dataframe</w:t>
-                                </w:r>
-                                <w:proofErr w:type="spellEnd"/>
                               </w:p>
                               <w:p>
                                 <w:pPr>
@@ -20893,7 +20684,6 @@
                                   </w:rPr>
                                   <w:t xml:space="preserve"> </w:t>
                                 </w:r>
-                                <w:proofErr w:type="spellStart"/>
                                 <w:r>
                                   <w:rPr>
                                     <w:rFonts w:ascii="Courier New" w:hAnsi="Courier New" w:cs="Courier New"/>
@@ -20902,20 +20692,8 @@
                                     <w:szCs w:val="20"/>
                                     <w:highlight w:val="white"/>
                                   </w:rPr>
-                                  <w:t>house_selling_simulation_</w:t>
+                                  <w:t>house_selling_simulation_run</w:t>
                                 </w:r>
-                                <w:proofErr w:type="gramStart"/>
-                                <w:r>
-                                  <w:rPr>
-                                    <w:rFonts w:ascii="Courier New" w:hAnsi="Courier New" w:cs="Courier New"/>
-                                    <w:color w:val="FF00FF"/>
-                                    <w:sz w:val="20"/>
-                                    <w:szCs w:val="20"/>
-                                    <w:highlight w:val="white"/>
-                                  </w:rPr>
-                                  <w:t>run</w:t>
-                                </w:r>
-                                <w:proofErr w:type="spellEnd"/>
                                 <w:r>
                                   <w:rPr>
                                     <w:rFonts w:ascii="Courier New" w:hAnsi="Courier New" w:cs="Courier New"/>
@@ -20928,7 +20706,6 @@
                                   </w:rPr>
                                   <w:t>(</w:t>
                                 </w:r>
-                                <w:proofErr w:type="gramEnd"/>
                                 <w:r>
                                   <w:rPr>
                                     <w:rFonts w:ascii="Courier New" w:hAnsi="Courier New" w:cs="Courier New"/>
@@ -21075,7 +20852,6 @@
                                   </w:rPr>
                                   <w:t xml:space="preserve"> </w:t>
                                 </w:r>
-                                <w:proofErr w:type="spellStart"/>
                                 <w:r>
                                   <w:rPr>
                                     <w:rFonts w:ascii="Courier New" w:hAnsi="Courier New" w:cs="Courier New"/>
@@ -21084,20 +20860,8 @@
                                     <w:szCs w:val="20"/>
                                     <w:highlight w:val="white"/>
                                   </w:rPr>
-                                  <w:t>avg_loads_by_</w:t>
+                                  <w:t>avg_loads_by_stop</w:t>
                                 </w:r>
-                                <w:proofErr w:type="gramStart"/>
-                                <w:r>
-                                  <w:rPr>
-                                    <w:rFonts w:ascii="Courier New" w:hAnsi="Courier New" w:cs="Courier New"/>
-                                    <w:color w:val="FF00FF"/>
-                                    <w:sz w:val="20"/>
-                                    <w:szCs w:val="20"/>
-                                    <w:highlight w:val="white"/>
-                                  </w:rPr>
-                                  <w:t>stop</w:t>
-                                </w:r>
-                                <w:proofErr w:type="spellEnd"/>
                                 <w:r>
                                   <w:rPr>
                                     <w:rFonts w:ascii="Courier New" w:hAnsi="Courier New" w:cs="Courier New"/>
@@ -21110,8 +20874,6 @@
                                   </w:rPr>
                                   <w:t>(</w:t>
                                 </w:r>
-                                <w:proofErr w:type="spellStart"/>
-                                <w:proofErr w:type="gramEnd"/>
                                 <w:r>
                                   <w:rPr>
                                     <w:rFonts w:ascii="Courier New" w:hAnsi="Courier New" w:cs="Courier New"/>
@@ -21122,7 +20884,6 @@
                                   </w:rPr>
                                   <w:t>rpb_model</w:t>
                                 </w:r>
-                                <w:proofErr w:type="spellEnd"/>
                                 <w:r>
                                   <w:rPr>
                                     <w:rFonts w:ascii="Courier New" w:hAnsi="Courier New" w:cs="Courier New"/>
@@ -21143,20 +20904,8 @@
                                     <w:szCs w:val="20"/>
                                     <w:highlight w:val="white"/>
                                   </w:rPr>
-                                  <w:t xml:space="preserve"> </w:t>
+                                  <w:t xml:space="preserve"> secretary_model</w:t>
                                 </w:r>
-                                <w:proofErr w:type="spellStart"/>
-                                <w:r>
-                                  <w:rPr>
-                                    <w:rFonts w:ascii="Courier New" w:hAnsi="Courier New" w:cs="Courier New"/>
-                                    <w:color w:val="000000"/>
-                                    <w:sz w:val="20"/>
-                                    <w:szCs w:val="20"/>
-                                    <w:highlight w:val="white"/>
-                                  </w:rPr>
-                                  <w:t>secretary_model</w:t>
-                                </w:r>
-                                <w:proofErr w:type="spellEnd"/>
                                 <w:r>
                                   <w:rPr>
                                     <w:rFonts w:ascii="Courier New" w:hAnsi="Courier New" w:cs="Courier New"/>
@@ -21177,20 +20926,8 @@
                                     <w:szCs w:val="20"/>
                                     <w:highlight w:val="white"/>
                                   </w:rPr>
-                                  <w:t xml:space="preserve"> </w:t>
+                                  <w:t xml:space="preserve"> house_selling_model</w:t>
                                 </w:r>
-                                <w:proofErr w:type="spellStart"/>
-                                <w:r>
-                                  <w:rPr>
-                                    <w:rFonts w:ascii="Courier New" w:hAnsi="Courier New" w:cs="Courier New"/>
-                                    <w:color w:val="000000"/>
-                                    <w:sz w:val="20"/>
-                                    <w:szCs w:val="20"/>
-                                    <w:highlight w:val="white"/>
-                                  </w:rPr>
-                                  <w:t>house_selling_model</w:t>
-                                </w:r>
-                                <w:proofErr w:type="spellEnd"/>
                                 <w:r>
                                   <w:rPr>
                                     <w:rFonts w:ascii="Courier New" w:hAnsi="Courier New" w:cs="Courier New"/>
@@ -21267,7 +21004,6 @@
                                   </w:rPr>
                                   <w:t xml:space="preserve"> </w:t>
                                 </w:r>
-                                <w:proofErr w:type="gramStart"/>
                                 <w:r>
                                   <w:rPr>
                                     <w:rFonts w:ascii="Courier New" w:hAnsi="Courier New" w:cs="Courier New"/>
@@ -21288,20 +21024,7 @@
                                     <w:szCs w:val="20"/>
                                     <w:highlight w:val="white"/>
                                   </w:rPr>
-                                  <w:t>(</w:t>
-                                </w:r>
-                                <w:proofErr w:type="gramEnd"/>
-                                <w:r>
-                                  <w:rPr>
-                                    <w:rFonts w:ascii="Courier New" w:hAnsi="Courier New" w:cs="Courier New"/>
-                                    <w:b/>
-                                    <w:bCs/>
-                                    <w:color w:val="000080"/>
-                                    <w:sz w:val="20"/>
-                                    <w:szCs w:val="20"/>
-                                    <w:highlight w:val="white"/>
-                                  </w:rPr>
-                                  <w:t>)</w:t>
+                                  <w:t>()</w:t>
                                 </w:r>
                               </w:p>
                             </w:txbxContent>
@@ -21391,7 +21114,6 @@
                             </w:rPr>
                             <w:t xml:space="preserve"> </w:t>
                           </w:r>
-                          <w:proofErr w:type="spellStart"/>
                           <w:r>
                             <w:rPr>
                               <w:rFonts w:ascii="Courier New" w:hAnsi="Courier New" w:cs="Courier New"/>
@@ -21400,20 +21122,8 @@
                               <w:szCs w:val="20"/>
                               <w:highlight w:val="white"/>
                             </w:rPr>
-                            <w:t>random_prob_</w:t>
+                            <w:t>random_prob_model</w:t>
                           </w:r>
-                          <w:proofErr w:type="gramStart"/>
-                          <w:r>
-                            <w:rPr>
-                              <w:rFonts w:ascii="Courier New" w:hAnsi="Courier New" w:cs="Courier New"/>
-                              <w:color w:val="FF00FF"/>
-                              <w:sz w:val="20"/>
-                              <w:szCs w:val="20"/>
-                              <w:highlight w:val="white"/>
-                            </w:rPr>
-                            <w:t>model</w:t>
-                          </w:r>
-                          <w:proofErr w:type="spellEnd"/>
                           <w:r>
                             <w:rPr>
                               <w:rFonts w:ascii="Courier New" w:hAnsi="Courier New" w:cs="Courier New"/>
@@ -21426,7 +21136,6 @@
                             </w:rPr>
                             <w:t>(</w:t>
                           </w:r>
-                          <w:proofErr w:type="gramEnd"/>
                           <w:r>
                             <w:rPr>
                               <w:rFonts w:ascii="Courier New" w:hAnsi="Courier New" w:cs="Courier New"/>
@@ -21548,7 +21257,6 @@
                             </w:rPr>
                             <w:t xml:space="preserve"> </w:t>
                           </w:r>
-                          <w:proofErr w:type="spellStart"/>
                           <w:r>
                             <w:rPr>
                               <w:rFonts w:ascii="Courier New" w:hAnsi="Courier New" w:cs="Courier New"/>
@@ -21559,7 +21267,6 @@
                             </w:rPr>
                             <w:t>secretary_model</w:t>
                           </w:r>
-                          <w:proofErr w:type="spellEnd"/>
                           <w:r>
                             <w:rPr>
                               <w:rFonts w:ascii="Courier New" w:hAnsi="Courier New" w:cs="Courier New"/>
@@ -21671,7 +21378,6 @@
                             </w:rPr>
                             <w:t xml:space="preserve"> </w:t>
                           </w:r>
-                          <w:proofErr w:type="spellStart"/>
                           <w:r>
                             <w:rPr>
                               <w:rFonts w:ascii="Courier New" w:hAnsi="Courier New" w:cs="Courier New"/>
@@ -21680,20 +21386,8 @@
                               <w:szCs w:val="20"/>
                               <w:highlight w:val="white"/>
                             </w:rPr>
-                            <w:t>house_selling_</w:t>
+                            <w:t>house_selling_model</w:t>
                           </w:r>
-                          <w:proofErr w:type="gramStart"/>
-                          <w:r>
-                            <w:rPr>
-                              <w:rFonts w:ascii="Courier New" w:hAnsi="Courier New" w:cs="Courier New"/>
-                              <w:color w:val="FF00FF"/>
-                              <w:sz w:val="20"/>
-                              <w:szCs w:val="20"/>
-                              <w:highlight w:val="white"/>
-                            </w:rPr>
-                            <w:t>model</w:t>
-                          </w:r>
-                          <w:proofErr w:type="spellEnd"/>
                           <w:r>
                             <w:rPr>
                               <w:rFonts w:ascii="Courier New" w:hAnsi="Courier New" w:cs="Courier New"/>
@@ -21706,7 +21400,6 @@
                             </w:rPr>
                             <w:t>(</w:t>
                           </w:r>
-                          <w:proofErr w:type="gramEnd"/>
                           <w:r>
                             <w:rPr>
                               <w:rFonts w:ascii="Courier New" w:hAnsi="Courier New" w:cs="Courier New"/>
@@ -21789,51 +21482,7 @@
                               <w:szCs w:val="20"/>
                               <w:highlight w:val="white"/>
                             </w:rPr>
-                            <w:t xml:space="preserve">#Produce the simulation results for </w:t>
-                          </w:r>
-                          <w:proofErr w:type="spellStart"/>
-                          <w:r>
-                            <w:rPr>
-                              <w:rFonts w:ascii="Courier New" w:hAnsi="Courier New" w:cs="Courier New"/>
-                              <w:color w:val="008000"/>
-                              <w:sz w:val="20"/>
-                              <w:szCs w:val="20"/>
-                              <w:highlight w:val="white"/>
-                            </w:rPr>
-                            <w:t>random_prob_</w:t>
-                          </w:r>
-                          <w:proofErr w:type="gramStart"/>
-                          <w:r>
-                            <w:rPr>
-                              <w:rFonts w:ascii="Courier New" w:hAnsi="Courier New" w:cs="Courier New"/>
-                              <w:color w:val="008000"/>
-                              <w:sz w:val="20"/>
-                              <w:szCs w:val="20"/>
-                              <w:highlight w:val="white"/>
-                            </w:rPr>
-                            <w:t>model</w:t>
-                          </w:r>
-                          <w:proofErr w:type="spellEnd"/>
-                          <w:r>
-                            <w:rPr>
-                              <w:rFonts w:ascii="Courier New" w:hAnsi="Courier New" w:cs="Courier New"/>
-                              <w:color w:val="008000"/>
-                              <w:sz w:val="20"/>
-                              <w:szCs w:val="20"/>
-                              <w:highlight w:val="white"/>
-                            </w:rPr>
-                            <w:t>(</w:t>
-                          </w:r>
-                          <w:proofErr w:type="gramEnd"/>
-                          <w:r>
-                            <w:rPr>
-                              <w:rFonts w:ascii="Courier New" w:hAnsi="Courier New" w:cs="Courier New"/>
-                              <w:color w:val="008000"/>
-                              <w:sz w:val="20"/>
-                              <w:szCs w:val="20"/>
-                              <w:highlight w:val="white"/>
-                            </w:rPr>
-                            <w:t>)</w:t>
+                            <w:t>#Produce the simulation results for random_prob_model()</w:t>
                           </w:r>
                         </w:p>
                         <w:p>
@@ -21858,20 +21507,8 @@
                               <w:szCs w:val="20"/>
                               <w:highlight w:val="white"/>
                             </w:rPr>
-                            <w:t xml:space="preserve">#Returns graphs and </w:t>
+                            <w:t>#Returns graphs and dataframe</w:t>
                           </w:r>
-                          <w:proofErr w:type="spellStart"/>
-                          <w:r>
-                            <w:rPr>
-                              <w:rFonts w:ascii="Courier New" w:hAnsi="Courier New" w:cs="Courier New"/>
-                              <w:color w:val="008000"/>
-                              <w:sz w:val="20"/>
-                              <w:szCs w:val="20"/>
-                              <w:highlight w:val="white"/>
-                            </w:rPr>
-                            <w:t>dataframe</w:t>
-                          </w:r>
-                          <w:proofErr w:type="spellEnd"/>
                         </w:p>
                         <w:p>
                           <w:pPr>
@@ -21909,7 +21546,6 @@
                             </w:rPr>
                             <w:t xml:space="preserve"> </w:t>
                           </w:r>
-                          <w:proofErr w:type="spellStart"/>
                           <w:r>
                             <w:rPr>
                               <w:rFonts w:ascii="Courier New" w:hAnsi="Courier New" w:cs="Courier New"/>
@@ -21918,20 +21554,8 @@
                               <w:szCs w:val="20"/>
                               <w:highlight w:val="white"/>
                             </w:rPr>
-                            <w:t>randomP_simulation_</w:t>
+                            <w:t>randomP_simulation_run</w:t>
                           </w:r>
-                          <w:proofErr w:type="gramStart"/>
-                          <w:r>
-                            <w:rPr>
-                              <w:rFonts w:ascii="Courier New" w:hAnsi="Courier New" w:cs="Courier New"/>
-                              <w:color w:val="FF00FF"/>
-                              <w:sz w:val="20"/>
-                              <w:szCs w:val="20"/>
-                              <w:highlight w:val="white"/>
-                            </w:rPr>
-                            <w:t>run</w:t>
-                          </w:r>
-                          <w:proofErr w:type="spellEnd"/>
                           <w:r>
                             <w:rPr>
                               <w:rFonts w:ascii="Courier New" w:hAnsi="Courier New" w:cs="Courier New"/>
@@ -21944,8 +21568,6 @@
                             </w:rPr>
                             <w:t>(</w:t>
                           </w:r>
-                          <w:proofErr w:type="spellStart"/>
-                          <w:proofErr w:type="gramEnd"/>
                           <w:r>
                             <w:rPr>
                               <w:rFonts w:ascii="Courier New" w:hAnsi="Courier New" w:cs="Courier New"/>
@@ -21956,7 +21578,6 @@
                             </w:rPr>
                             <w:t>chunk_func</w:t>
                           </w:r>
-                          <w:proofErr w:type="spellEnd"/>
                           <w:r>
                             <w:rPr>
                               <w:rFonts w:ascii="Courier New" w:hAnsi="Courier New" w:cs="Courier New"/>
@@ -22029,51 +21650,7 @@
                               <w:szCs w:val="20"/>
                               <w:highlight w:val="white"/>
                             </w:rPr>
-                            <w:t xml:space="preserve">#Produce the simulation results for </w:t>
-                          </w:r>
-                          <w:proofErr w:type="spellStart"/>
-                          <w:r>
-                            <w:rPr>
-                              <w:rFonts w:ascii="Courier New" w:hAnsi="Courier New" w:cs="Courier New"/>
-                              <w:color w:val="008000"/>
-                              <w:sz w:val="20"/>
-                              <w:szCs w:val="20"/>
-                              <w:highlight w:val="white"/>
-                            </w:rPr>
-                            <w:t>secretary_</w:t>
-                          </w:r>
-                          <w:proofErr w:type="gramStart"/>
-                          <w:r>
-                            <w:rPr>
-                              <w:rFonts w:ascii="Courier New" w:hAnsi="Courier New" w:cs="Courier New"/>
-                              <w:color w:val="008000"/>
-                              <w:sz w:val="20"/>
-                              <w:szCs w:val="20"/>
-                              <w:highlight w:val="white"/>
-                            </w:rPr>
-                            <w:t>model</w:t>
-                          </w:r>
-                          <w:proofErr w:type="spellEnd"/>
-                          <w:r>
-                            <w:rPr>
-                              <w:rFonts w:ascii="Courier New" w:hAnsi="Courier New" w:cs="Courier New"/>
-                              <w:color w:val="008000"/>
-                              <w:sz w:val="20"/>
-                              <w:szCs w:val="20"/>
-                              <w:highlight w:val="white"/>
-                            </w:rPr>
-                            <w:t>(</w:t>
-                          </w:r>
-                          <w:proofErr w:type="gramEnd"/>
-                          <w:r>
-                            <w:rPr>
-                              <w:rFonts w:ascii="Courier New" w:hAnsi="Courier New" w:cs="Courier New"/>
-                              <w:color w:val="008000"/>
-                              <w:sz w:val="20"/>
-                              <w:szCs w:val="20"/>
-                              <w:highlight w:val="white"/>
-                            </w:rPr>
-                            <w:t>)</w:t>
+                            <w:t>#Produce the simulation results for secretary_model()</w:t>
                           </w:r>
                         </w:p>
                         <w:p>
@@ -22098,20 +21675,8 @@
                               <w:szCs w:val="20"/>
                               <w:highlight w:val="white"/>
                             </w:rPr>
-                            <w:t xml:space="preserve">#Returns graphs and </w:t>
+                            <w:t>#Returns graphs and dataframe</w:t>
                           </w:r>
-                          <w:proofErr w:type="spellStart"/>
-                          <w:r>
-                            <w:rPr>
-                              <w:rFonts w:ascii="Courier New" w:hAnsi="Courier New" w:cs="Courier New"/>
-                              <w:color w:val="008000"/>
-                              <w:sz w:val="20"/>
-                              <w:szCs w:val="20"/>
-                              <w:highlight w:val="white"/>
-                            </w:rPr>
-                            <w:t>dataframe</w:t>
-                          </w:r>
-                          <w:proofErr w:type="spellEnd"/>
                         </w:p>
                         <w:p>
                           <w:pPr>
@@ -22149,7 +21714,6 @@
                             </w:rPr>
                             <w:t xml:space="preserve"> </w:t>
                           </w:r>
-                          <w:proofErr w:type="spellStart"/>
                           <w:r>
                             <w:rPr>
                               <w:rFonts w:ascii="Courier New" w:hAnsi="Courier New" w:cs="Courier New"/>
@@ -22160,7 +21724,6 @@
                             </w:rPr>
                             <w:t>secretary_simulation_run</w:t>
                           </w:r>
-                          <w:proofErr w:type="spellEnd"/>
                           <w:r>
                             <w:rPr>
                               <w:rFonts w:ascii="Courier New" w:hAnsi="Courier New" w:cs="Courier New"/>
@@ -22233,51 +21796,7 @@
                               <w:szCs w:val="20"/>
                               <w:highlight w:val="white"/>
                             </w:rPr>
-                            <w:t xml:space="preserve">#Produce the simulation results for </w:t>
-                          </w:r>
-                          <w:proofErr w:type="spellStart"/>
-                          <w:r>
-                            <w:rPr>
-                              <w:rFonts w:ascii="Courier New" w:hAnsi="Courier New" w:cs="Courier New"/>
-                              <w:color w:val="008000"/>
-                              <w:sz w:val="20"/>
-                              <w:szCs w:val="20"/>
-                              <w:highlight w:val="white"/>
-                            </w:rPr>
-                            <w:t>house_selling_</w:t>
-                          </w:r>
-                          <w:proofErr w:type="gramStart"/>
-                          <w:r>
-                            <w:rPr>
-                              <w:rFonts w:ascii="Courier New" w:hAnsi="Courier New" w:cs="Courier New"/>
-                              <w:color w:val="008000"/>
-                              <w:sz w:val="20"/>
-                              <w:szCs w:val="20"/>
-                              <w:highlight w:val="white"/>
-                            </w:rPr>
-                            <w:t>model</w:t>
-                          </w:r>
-                          <w:proofErr w:type="spellEnd"/>
-                          <w:r>
-                            <w:rPr>
-                              <w:rFonts w:ascii="Courier New" w:hAnsi="Courier New" w:cs="Courier New"/>
-                              <w:color w:val="008000"/>
-                              <w:sz w:val="20"/>
-                              <w:szCs w:val="20"/>
-                              <w:highlight w:val="white"/>
-                            </w:rPr>
-                            <w:t>(</w:t>
-                          </w:r>
-                          <w:proofErr w:type="gramEnd"/>
-                          <w:r>
-                            <w:rPr>
-                              <w:rFonts w:ascii="Courier New" w:hAnsi="Courier New" w:cs="Courier New"/>
-                              <w:color w:val="008000"/>
-                              <w:sz w:val="20"/>
-                              <w:szCs w:val="20"/>
-                              <w:highlight w:val="white"/>
-                            </w:rPr>
-                            <w:t>)</w:t>
+                            <w:t>#Produce the simulation results for house_selling_model()</w:t>
                           </w:r>
                         </w:p>
                         <w:p>
@@ -22302,20 +21821,8 @@
                               <w:szCs w:val="20"/>
                               <w:highlight w:val="white"/>
                             </w:rPr>
-                            <w:t xml:space="preserve">#Returns graphs and </w:t>
+                            <w:t>#Returns graphs and dataframe</w:t>
                           </w:r>
-                          <w:proofErr w:type="spellStart"/>
-                          <w:r>
-                            <w:rPr>
-                              <w:rFonts w:ascii="Courier New" w:hAnsi="Courier New" w:cs="Courier New"/>
-                              <w:color w:val="008000"/>
-                              <w:sz w:val="20"/>
-                              <w:szCs w:val="20"/>
-                              <w:highlight w:val="white"/>
-                            </w:rPr>
-                            <w:t>dataframe</w:t>
-                          </w:r>
-                          <w:proofErr w:type="spellEnd"/>
                         </w:p>
                         <w:p>
                           <w:pPr>
@@ -22353,7 +21860,6 @@
                             </w:rPr>
                             <w:t xml:space="preserve"> </w:t>
                           </w:r>
-                          <w:proofErr w:type="spellStart"/>
                           <w:r>
                             <w:rPr>
                               <w:rFonts w:ascii="Courier New" w:hAnsi="Courier New" w:cs="Courier New"/>
@@ -22362,20 +21868,8 @@
                               <w:szCs w:val="20"/>
                               <w:highlight w:val="white"/>
                             </w:rPr>
-                            <w:t>house_selling_simulation_</w:t>
+                            <w:t>house_selling_simulation_run</w:t>
                           </w:r>
-                          <w:proofErr w:type="gramStart"/>
-                          <w:r>
-                            <w:rPr>
-                              <w:rFonts w:ascii="Courier New" w:hAnsi="Courier New" w:cs="Courier New"/>
-                              <w:color w:val="FF00FF"/>
-                              <w:sz w:val="20"/>
-                              <w:szCs w:val="20"/>
-                              <w:highlight w:val="white"/>
-                            </w:rPr>
-                            <w:t>run</w:t>
-                          </w:r>
-                          <w:proofErr w:type="spellEnd"/>
                           <w:r>
                             <w:rPr>
                               <w:rFonts w:ascii="Courier New" w:hAnsi="Courier New" w:cs="Courier New"/>
@@ -22388,7 +21882,6 @@
                             </w:rPr>
                             <w:t>(</w:t>
                           </w:r>
-                          <w:proofErr w:type="gramEnd"/>
                           <w:r>
                             <w:rPr>
                               <w:rFonts w:ascii="Courier New" w:hAnsi="Courier New" w:cs="Courier New"/>
@@ -22535,7 +22028,6 @@
                             </w:rPr>
                             <w:t xml:space="preserve"> </w:t>
                           </w:r>
-                          <w:proofErr w:type="spellStart"/>
                           <w:r>
                             <w:rPr>
                               <w:rFonts w:ascii="Courier New" w:hAnsi="Courier New" w:cs="Courier New"/>
@@ -22544,20 +22036,8 @@
                               <w:szCs w:val="20"/>
                               <w:highlight w:val="white"/>
                             </w:rPr>
-                            <w:t>avg_loads_by_</w:t>
+                            <w:t>avg_loads_by_stop</w:t>
                           </w:r>
-                          <w:proofErr w:type="gramStart"/>
-                          <w:r>
-                            <w:rPr>
-                              <w:rFonts w:ascii="Courier New" w:hAnsi="Courier New" w:cs="Courier New"/>
-                              <w:color w:val="FF00FF"/>
-                              <w:sz w:val="20"/>
-                              <w:szCs w:val="20"/>
-                              <w:highlight w:val="white"/>
-                            </w:rPr>
-                            <w:t>stop</w:t>
-                          </w:r>
-                          <w:proofErr w:type="spellEnd"/>
                           <w:r>
                             <w:rPr>
                               <w:rFonts w:ascii="Courier New" w:hAnsi="Courier New" w:cs="Courier New"/>
@@ -22570,8 +22050,6 @@
                             </w:rPr>
                             <w:t>(</w:t>
                           </w:r>
-                          <w:proofErr w:type="spellStart"/>
-                          <w:proofErr w:type="gramEnd"/>
                           <w:r>
                             <w:rPr>
                               <w:rFonts w:ascii="Courier New" w:hAnsi="Courier New" w:cs="Courier New"/>
@@ -22582,7 +22060,6 @@
                             </w:rPr>
                             <w:t>rpb_model</w:t>
                           </w:r>
-                          <w:proofErr w:type="spellEnd"/>
                           <w:r>
                             <w:rPr>
                               <w:rFonts w:ascii="Courier New" w:hAnsi="Courier New" w:cs="Courier New"/>
@@ -22603,20 +22080,8 @@
                               <w:szCs w:val="20"/>
                               <w:highlight w:val="white"/>
                             </w:rPr>
-                            <w:t xml:space="preserve"> </w:t>
+                            <w:t xml:space="preserve"> secretary_model</w:t>
                           </w:r>
-                          <w:proofErr w:type="spellStart"/>
-                          <w:r>
-                            <w:rPr>
-                              <w:rFonts w:ascii="Courier New" w:hAnsi="Courier New" w:cs="Courier New"/>
-                              <w:color w:val="000000"/>
-                              <w:sz w:val="20"/>
-                              <w:szCs w:val="20"/>
-                              <w:highlight w:val="white"/>
-                            </w:rPr>
-                            <w:t>secretary_model</w:t>
-                          </w:r>
-                          <w:proofErr w:type="spellEnd"/>
                           <w:r>
                             <w:rPr>
                               <w:rFonts w:ascii="Courier New" w:hAnsi="Courier New" w:cs="Courier New"/>
@@ -22637,20 +22102,8 @@
                               <w:szCs w:val="20"/>
                               <w:highlight w:val="white"/>
                             </w:rPr>
-                            <w:t xml:space="preserve"> </w:t>
+                            <w:t xml:space="preserve"> house_selling_model</w:t>
                           </w:r>
-                          <w:proofErr w:type="spellStart"/>
-                          <w:r>
-                            <w:rPr>
-                              <w:rFonts w:ascii="Courier New" w:hAnsi="Courier New" w:cs="Courier New"/>
-                              <w:color w:val="000000"/>
-                              <w:sz w:val="20"/>
-                              <w:szCs w:val="20"/>
-                              <w:highlight w:val="white"/>
-                            </w:rPr>
-                            <w:t>house_selling_model</w:t>
-                          </w:r>
-                          <w:proofErr w:type="spellEnd"/>
                           <w:r>
                             <w:rPr>
                               <w:rFonts w:ascii="Courier New" w:hAnsi="Courier New" w:cs="Courier New"/>
@@ -22727,7 +22180,6 @@
                             </w:rPr>
                             <w:t xml:space="preserve"> </w:t>
                           </w:r>
-                          <w:proofErr w:type="gramStart"/>
                           <w:r>
                             <w:rPr>
                               <w:rFonts w:ascii="Courier New" w:hAnsi="Courier New" w:cs="Courier New"/>
@@ -22748,20 +22200,7 @@
                               <w:szCs w:val="20"/>
                               <w:highlight w:val="white"/>
                             </w:rPr>
-                            <w:t>(</w:t>
-                          </w:r>
-                          <w:proofErr w:type="gramEnd"/>
-                          <w:r>
-                            <w:rPr>
-                              <w:rFonts w:ascii="Courier New" w:hAnsi="Courier New" w:cs="Courier New"/>
-                              <w:b/>
-                              <w:bCs/>
-                              <w:color w:val="000080"/>
-                              <w:sz w:val="20"/>
-                              <w:szCs w:val="20"/>
-                              <w:highlight w:val="white"/>
-                            </w:rPr>
-                            <w:t>)</w:t>
+                            <w:t>()</w:t>
                           </w:r>
                         </w:p>
                       </w:txbxContent>

</xml_diff>

<commit_message>
increased figure sizes and changed in thesis
</commit_message>
<xml_diff>
--- a/Thesis_2210049p_5.0.edited.docx
+++ b/Thesis_2210049p_5.0.edited.docx
@@ -95,6 +95,7 @@
           <w:shd w:val="clear" w:color="auto" w:fill="FFFFFF"/>
         </w:rPr>
       </w:pPr>
+      <w:proofErr w:type="spellStart"/>
       <w:r>
         <w:rPr>
           <w:rFonts w:ascii="Times New Roman" w:hAnsi="Times New Roman" w:cs="Times New Roman"/>
@@ -102,7 +103,17 @@
           <w:szCs w:val="40"/>
           <w:shd w:val="clear" w:color="auto" w:fill="FFFFFF"/>
         </w:rPr>
-        <w:t>MSci Software Engineering Thesis on</w:t>
+        <w:t>MSci</w:t>
+      </w:r>
+      <w:proofErr w:type="spellEnd"/>
+      <w:r>
+        <w:rPr>
+          <w:rFonts w:ascii="Times New Roman" w:hAnsi="Times New Roman" w:cs="Times New Roman"/>
+          <w:sz w:val="40"/>
+          <w:szCs w:val="40"/>
+          <w:shd w:val="clear" w:color="auto" w:fill="FFFFFF"/>
+        </w:rPr>
+        <w:t xml:space="preserve"> Software Engineering Thesis on</w:t>
       </w:r>
     </w:p>
     <w:p>
@@ -376,8 +387,9 @@
           <w:iCs/>
           <w:color w:val="000000" w:themeColor="text1"/>
         </w:rPr>
-        <w:t xml:space="preserve">Mobile Edge Computing has emerged as a new computing paradigm to provide computing resources and storing applications closer to the end-users (node devices) at the operator network boundary (edge server). This  computing </w:t>
-      </w:r>
+        <w:t xml:space="preserve">Mobile Edge Computing has emerged as a new computing paradigm to provide computing resources and storing applications closer to the end-users (node devices) at the operator network boundary (edge server). </w:t>
+      </w:r>
+      <w:proofErr w:type="gramStart"/>
       <w:r>
         <w:rPr>
           <w:rFonts w:ascii="Times New Roman" w:hAnsi="Times New Roman" w:cs="Times New Roman"/>
@@ -386,8 +398,9 @@
           <w:iCs/>
           <w:color w:val="000000" w:themeColor="text1"/>
         </w:rPr>
-        <w:t xml:space="preserve">paradigm </w:t>
-      </w:r>
+        <w:t>This  computing</w:t>
+      </w:r>
+      <w:proofErr w:type="gramEnd"/>
       <w:r>
         <w:rPr>
           <w:rFonts w:ascii="Times New Roman" w:hAnsi="Times New Roman" w:cs="Times New Roman"/>
@@ -396,7 +409,7 @@
           <w:iCs/>
           <w:color w:val="000000" w:themeColor="text1"/>
         </w:rPr>
-        <w:t>is also often used by vehicles such as trains, planes and private cars. One of the main challenges of MEC is task offloading. Task offloading is the transfer of computational tasks to a separate processor or external platforms such as a grid of servers or the Cloud. Task offloading mainly faces when and where is best to offload tasks to mitigate a smart device's energy consumption and workload. This paper tackles th</w:t>
+        <w:t xml:space="preserve"> </w:t>
       </w:r>
       <w:r>
         <w:rPr>
@@ -406,7 +419,7 @@
           <w:iCs/>
           <w:color w:val="000000" w:themeColor="text1"/>
         </w:rPr>
-        <w:t xml:space="preserve">is challenge </w:t>
+        <w:t xml:space="preserve">paradigm </w:t>
       </w:r>
       <w:r>
         <w:rPr>
@@ -416,7 +429,7 @@
           <w:iCs/>
           <w:color w:val="000000" w:themeColor="text1"/>
         </w:rPr>
-        <w:t xml:space="preserve"> by adopting the Optimal Stopping Theory</w:t>
+        <w:t>is also often used by vehicles such as trains, planes and private cars. One of the main challenges of MEC is task offloading. Task offloading is the transfer of computational tasks to a separate processor or external platforms such as a grid of servers or the Cloud. Task offloading mainly faces when and where is best to offload tasks to mitigate a smart device's energy consumption and workload. This paper tackles th</w:t>
       </w:r>
       <w:r>
         <w:rPr>
@@ -426,8 +439,9 @@
           <w:iCs/>
           <w:color w:val="000000" w:themeColor="text1"/>
         </w:rPr>
-        <w:t xml:space="preserve"> </w:t>
-      </w:r>
+        <w:t xml:space="preserve">is </w:t>
+      </w:r>
+      <w:proofErr w:type="gramStart"/>
       <w:r>
         <w:rPr>
           <w:rFonts w:ascii="Times New Roman" w:hAnsi="Times New Roman" w:cs="Times New Roman"/>
@@ -436,7 +450,7 @@
           <w:iCs/>
           <w:color w:val="000000" w:themeColor="text1"/>
         </w:rPr>
-        <w:t xml:space="preserve"> principles with three </w:t>
+        <w:t xml:space="preserve">challenge </w:t>
       </w:r>
       <w:r>
         <w:rPr>
@@ -446,8 +460,9 @@
           <w:iCs/>
           <w:color w:val="000000" w:themeColor="text1"/>
         </w:rPr>
-        <w:t>time-</w:t>
-      </w:r>
+        <w:t xml:space="preserve"> by</w:t>
+      </w:r>
+      <w:proofErr w:type="gramEnd"/>
       <w:r>
         <w:rPr>
           <w:rFonts w:ascii="Times New Roman" w:hAnsi="Times New Roman" w:cs="Times New Roman"/>
@@ -456,7 +471,7 @@
           <w:iCs/>
           <w:color w:val="000000" w:themeColor="text1"/>
         </w:rPr>
-        <w:t xml:space="preserve">optimised sequential decision-making models. A performance evaluation is provided with 3? </w:t>
+        <w:t xml:space="preserve"> adopting the Optimal Stopping Theory</w:t>
       </w:r>
       <w:r>
         <w:rPr>
@@ -466,7 +481,7 @@
           <w:iCs/>
           <w:color w:val="000000" w:themeColor="text1"/>
         </w:rPr>
-        <w:t xml:space="preserve">Real data-sets </w:t>
+        <w:t xml:space="preserve"> </w:t>
       </w:r>
       <w:r>
         <w:rPr>
@@ -476,7 +491,7 @@
           <w:iCs/>
           <w:color w:val="000000" w:themeColor="text1"/>
         </w:rPr>
-        <w:t xml:space="preserve"> on which our </w:t>
+        <w:t xml:space="preserve"> principles with three </w:t>
       </w:r>
       <w:r>
         <w:rPr>
@@ -486,7 +501,7 @@
           <w:iCs/>
           <w:color w:val="000000" w:themeColor="text1"/>
         </w:rPr>
-        <w:t xml:space="preserve">proposed </w:t>
+        <w:t>time-</w:t>
       </w:r>
       <w:r>
         <w:rPr>
@@ -496,8 +511,9 @@
           <w:iCs/>
           <w:color w:val="000000" w:themeColor="text1"/>
         </w:rPr>
-        <w:t xml:space="preserve">models are applied and compared to the Optimal </w:t>
-      </w:r>
+        <w:t xml:space="preserve">optimised sequential decision-making models. A performance evaluation is provided with </w:t>
+      </w:r>
+      <w:proofErr w:type="gramStart"/>
       <w:r>
         <w:rPr>
           <w:rFonts w:ascii="Times New Roman" w:hAnsi="Times New Roman" w:cs="Times New Roman"/>
@@ -506,8 +522,9 @@
           <w:iCs/>
           <w:color w:val="000000" w:themeColor="text1"/>
         </w:rPr>
-        <w:t>m</w:t>
-      </w:r>
+        <w:t>3?</w:t>
+      </w:r>
+      <w:proofErr w:type="gramEnd"/>
       <w:r>
         <w:rPr>
           <w:rFonts w:ascii="Times New Roman" w:hAnsi="Times New Roman" w:cs="Times New Roman"/>
@@ -516,7 +533,7 @@
           <w:iCs/>
           <w:color w:val="000000" w:themeColor="text1"/>
         </w:rPr>
-        <w:t>odel. The results show</w:t>
+        <w:t xml:space="preserve"> </w:t>
       </w:r>
       <w:r>
         <w:rPr>
@@ -526,8 +543,9 @@
           <w:iCs/>
           <w:color w:val="000000" w:themeColor="text1"/>
         </w:rPr>
-        <w:t>case</w:t>
-      </w:r>
+        <w:t>Real data-</w:t>
+      </w:r>
+      <w:proofErr w:type="gramStart"/>
       <w:r>
         <w:rPr>
           <w:rFonts w:ascii="Times New Roman" w:hAnsi="Times New Roman" w:cs="Times New Roman"/>
@@ -536,7 +554,7 @@
           <w:iCs/>
           <w:color w:val="000000" w:themeColor="text1"/>
         </w:rPr>
-        <w:t xml:space="preserve"> how close our models can be to the Optimal </w:t>
+        <w:t xml:space="preserve">sets </w:t>
       </w:r>
       <w:r>
         <w:rPr>
@@ -546,8 +564,9 @@
           <w:iCs/>
           <w:color w:val="000000" w:themeColor="text1"/>
         </w:rPr>
-        <w:t xml:space="preserve">one </w:t>
-      </w:r>
+        <w:t xml:space="preserve"> on</w:t>
+      </w:r>
+      <w:proofErr w:type="gramEnd"/>
       <w:r>
         <w:rPr>
           <w:rFonts w:ascii="Times New Roman" w:hAnsi="Times New Roman" w:cs="Times New Roman"/>
@@ -556,7 +575,7 @@
           <w:iCs/>
           <w:color w:val="000000" w:themeColor="text1"/>
         </w:rPr>
-        <w:t xml:space="preserve"> based on probability and scaling factors. </w:t>
+        <w:t xml:space="preserve"> which our </w:t>
       </w:r>
       <w:r>
         <w:rPr>
@@ -566,7 +585,7 @@
           <w:iCs/>
           <w:color w:val="000000" w:themeColor="text1"/>
         </w:rPr>
-        <w:t xml:space="preserve">Moreover, </w:t>
+        <w:t xml:space="preserve">proposed </w:t>
       </w:r>
       <w:r>
         <w:rPr>
@@ -576,7 +595,7 @@
           <w:iCs/>
           <w:color w:val="000000" w:themeColor="text1"/>
         </w:rPr>
-        <w:t xml:space="preserve"> in </w:t>
+        <w:t xml:space="preserve">models are applied and compared to the Optimal </w:t>
       </w:r>
       <w:r>
         <w:rPr>
@@ -586,7 +605,7 @@
           <w:iCs/>
           <w:color w:val="000000" w:themeColor="text1"/>
         </w:rPr>
-        <w:t xml:space="preserve">our </w:t>
+        <w:t>m</w:t>
       </w:r>
       <w:r>
         <w:rPr>
@@ -596,7 +615,7 @@
           <w:iCs/>
           <w:color w:val="000000" w:themeColor="text1"/>
         </w:rPr>
-        <w:t xml:space="preserve"> performance evaluation </w:t>
+        <w:t>odel. The results show</w:t>
       </w:r>
       <w:r>
         <w:rPr>
@@ -606,7 +625,7 @@
           <w:iCs/>
           <w:color w:val="000000" w:themeColor="text1"/>
         </w:rPr>
-        <w:t xml:space="preserve">section, </w:t>
+        <w:t>case</w:t>
       </w:r>
       <w:r>
         <w:rPr>
@@ -616,8 +635,9 @@
           <w:iCs/>
           <w:color w:val="000000" w:themeColor="text1"/>
         </w:rPr>
-        <w:t xml:space="preserve"> we </w:t>
-      </w:r>
+        <w:t xml:space="preserve"> how close our models can be to the Optimal </w:t>
+      </w:r>
+      <w:proofErr w:type="gramStart"/>
       <w:r>
         <w:rPr>
           <w:rFonts w:ascii="Times New Roman" w:hAnsi="Times New Roman" w:cs="Times New Roman"/>
@@ -626,7 +646,7 @@
           <w:iCs/>
           <w:color w:val="000000" w:themeColor="text1"/>
         </w:rPr>
-        <w:t xml:space="preserve">conclude </w:t>
+        <w:t xml:space="preserve">one </w:t>
       </w:r>
       <w:r>
         <w:rPr>
@@ -636,8 +656,9 @@
           <w:iCs/>
           <w:color w:val="000000" w:themeColor="text1"/>
         </w:rPr>
-        <w:t xml:space="preserve"> that one of the applied sequential models can be extremely close to the Optimal </w:t>
-      </w:r>
+        <w:t xml:space="preserve"> based</w:t>
+      </w:r>
+      <w:proofErr w:type="gramEnd"/>
       <w:r>
         <w:rPr>
           <w:rFonts w:ascii="Times New Roman" w:hAnsi="Times New Roman" w:cs="Times New Roman"/>
@@ -646,8 +667,9 @@
           <w:iCs/>
           <w:color w:val="000000" w:themeColor="text1"/>
         </w:rPr>
-        <w:t>one</w:t>
-      </w:r>
+        <w:t xml:space="preserve"> on probability and scaling factors. </w:t>
+      </w:r>
+      <w:proofErr w:type="gramStart"/>
       <w:r>
         <w:rPr>
           <w:rFonts w:ascii="Times New Roman" w:hAnsi="Times New Roman" w:cs="Times New Roman"/>
@@ -656,12 +678,9 @@
           <w:iCs/>
           <w:color w:val="000000" w:themeColor="text1"/>
         </w:rPr>
-        <w:t xml:space="preserve"> making it suitable in single-user and competitive user scenarios.</w:t>
-      </w:r>
-    </w:p>
-    <w:p>
-      <w:pPr>
-        <w:jc w:val="both"/>
+        <w:t xml:space="preserve">Moreover, </w:t>
+      </w:r>
+      <w:r>
         <w:rPr>
           <w:rFonts w:ascii="Times New Roman" w:hAnsi="Times New Roman" w:cs="Times New Roman"/>
           <w:b/>
@@ -669,7 +688,9 @@
           <w:iCs/>
           <w:color w:val="000000" w:themeColor="text1"/>
         </w:rPr>
-      </w:pPr>
+        <w:t xml:space="preserve"> in</w:t>
+      </w:r>
+      <w:proofErr w:type="gramEnd"/>
       <w:r>
         <w:rPr>
           <w:rFonts w:ascii="Times New Roman" w:hAnsi="Times New Roman" w:cs="Times New Roman"/>
@@ -678,7 +699,7 @@
           <w:iCs/>
           <w:color w:val="000000" w:themeColor="text1"/>
         </w:rPr>
-        <w:t xml:space="preserve">Index Terms - Mobile Edge Computing, Task Offloading, Optimal Stopping Theory, </w:t>
+        <w:t xml:space="preserve"> </w:t>
       </w:r>
       <w:r>
         <w:rPr>
@@ -688,7 +709,7 @@
           <w:iCs/>
           <w:color w:val="000000" w:themeColor="text1"/>
         </w:rPr>
-        <w:t>S</w:t>
+        <w:t xml:space="preserve">our </w:t>
       </w:r>
       <w:r>
         <w:rPr>
@@ -698,7 +719,7 @@
           <w:iCs/>
           <w:color w:val="000000" w:themeColor="text1"/>
         </w:rPr>
-        <w:t>equential decision making</w:t>
+        <w:t xml:space="preserve"> performance evaluation </w:t>
       </w:r>
       <w:r>
         <w:rPr>
@@ -708,7 +729,7 @@
           <w:iCs/>
           <w:color w:val="000000" w:themeColor="text1"/>
         </w:rPr>
-        <w:t>.</w:t>
+        <w:t xml:space="preserve">section, </w:t>
       </w:r>
       <w:r>
         <w:rPr>
@@ -718,29 +739,131 @@
           <w:iCs/>
           <w:color w:val="000000" w:themeColor="text1"/>
         </w:rPr>
-        <w:t xml:space="preserve"> </w:t>
+        <w:t xml:space="preserve"> we </w:t>
+      </w:r>
+      <w:r>
+        <w:rPr>
+          <w:rFonts w:ascii="Times New Roman" w:hAnsi="Times New Roman" w:cs="Times New Roman"/>
+          <w:b/>
+          <w:i/>
+          <w:iCs/>
+          <w:color w:val="000000" w:themeColor="text1"/>
+        </w:rPr>
+        <w:t xml:space="preserve">conclude </w:t>
+      </w:r>
+      <w:r>
+        <w:rPr>
+          <w:rFonts w:ascii="Times New Roman" w:hAnsi="Times New Roman" w:cs="Times New Roman"/>
+          <w:b/>
+          <w:i/>
+          <w:iCs/>
+          <w:color w:val="000000" w:themeColor="text1"/>
+        </w:rPr>
+        <w:t xml:space="preserve"> that one of the applied sequential models can be extremely close to the Optimal </w:t>
+      </w:r>
+      <w:r>
+        <w:rPr>
+          <w:rFonts w:ascii="Times New Roman" w:hAnsi="Times New Roman" w:cs="Times New Roman"/>
+          <w:b/>
+          <w:i/>
+          <w:iCs/>
+          <w:color w:val="000000" w:themeColor="text1"/>
+        </w:rPr>
+        <w:t>one</w:t>
+      </w:r>
+      <w:r>
+        <w:rPr>
+          <w:rFonts w:ascii="Times New Roman" w:hAnsi="Times New Roman" w:cs="Times New Roman"/>
+          <w:b/>
+          <w:i/>
+          <w:iCs/>
+          <w:color w:val="000000" w:themeColor="text1"/>
+        </w:rPr>
+        <w:t xml:space="preserve"> making it suitable in single-user and competitive user scenarios.</w:t>
       </w:r>
     </w:p>
     <w:p>
       <w:pPr>
-        <w:pStyle w:val="Heading1"/>
-        <w:rPr>
-          <w:rFonts w:ascii="Times New Roman" w:hAnsi="Times New Roman" w:cs="Times New Roman"/>
-          <w:color w:val="auto"/>
-          <w:lang w:val="en-US"/>
-        </w:rPr>
-      </w:pPr>
-      <w:r>
-        <w:rPr>
-          <w:rFonts w:ascii="Times New Roman" w:hAnsi="Times New Roman" w:cs="Times New Roman"/>
-          <w:color w:val="auto"/>
-          <w:lang w:val="en-US"/>
-        </w:rPr>
-        <w:t>Introduction</w:t>
+        <w:jc w:val="both"/>
+        <w:rPr>
+          <w:rFonts w:ascii="Times New Roman" w:hAnsi="Times New Roman" w:cs="Times New Roman"/>
+          <w:b/>
+          <w:i/>
+          <w:iCs/>
+          <w:color w:val="000000" w:themeColor="text1"/>
+        </w:rPr>
+      </w:pPr>
+      <w:r>
+        <w:rPr>
+          <w:rFonts w:ascii="Times New Roman" w:hAnsi="Times New Roman" w:cs="Times New Roman"/>
+          <w:b/>
+          <w:i/>
+          <w:iCs/>
+          <w:color w:val="000000" w:themeColor="text1"/>
+        </w:rPr>
+        <w:t xml:space="preserve">Index Terms - Mobile Edge Computing, Task Offloading, Optimal Stopping Theory, </w:t>
+      </w:r>
+      <w:r>
+        <w:rPr>
+          <w:rFonts w:ascii="Times New Roman" w:hAnsi="Times New Roman" w:cs="Times New Roman"/>
+          <w:b/>
+          <w:i/>
+          <w:iCs/>
+          <w:color w:val="000000" w:themeColor="text1"/>
+        </w:rPr>
+        <w:t>S</w:t>
+      </w:r>
+      <w:r>
+        <w:rPr>
+          <w:rFonts w:ascii="Times New Roman" w:hAnsi="Times New Roman" w:cs="Times New Roman"/>
+          <w:b/>
+          <w:i/>
+          <w:iCs/>
+          <w:color w:val="000000" w:themeColor="text1"/>
+        </w:rPr>
+        <w:t>equential decision making</w:t>
+      </w:r>
+      <w:r>
+        <w:rPr>
+          <w:rFonts w:ascii="Times New Roman" w:hAnsi="Times New Roman" w:cs="Times New Roman"/>
+          <w:b/>
+          <w:i/>
+          <w:iCs/>
+          <w:color w:val="000000" w:themeColor="text1"/>
+        </w:rPr>
+        <w:t>.</w:t>
+      </w:r>
+      <w:r>
+        <w:rPr>
+          <w:rFonts w:ascii="Times New Roman" w:hAnsi="Times New Roman" w:cs="Times New Roman"/>
+          <w:b/>
+          <w:i/>
+          <w:iCs/>
+          <w:color w:val="000000" w:themeColor="text1"/>
+        </w:rPr>
+        <w:t xml:space="preserve"> </w:t>
       </w:r>
     </w:p>
     <w:p>
       <w:pPr>
+        <w:pStyle w:val="Heading1"/>
+        <w:rPr>
+          <w:rFonts w:ascii="Times New Roman" w:hAnsi="Times New Roman" w:cs="Times New Roman"/>
+          <w:color w:val="auto"/>
+          <w:lang w:val="en-US"/>
+        </w:rPr>
+      </w:pPr>
+      <w:r>
+        <w:rPr>
+          <w:rFonts w:ascii="Times New Roman" w:hAnsi="Times New Roman" w:cs="Times New Roman"/>
+          <w:color w:val="auto"/>
+          <w:lang w:val="en-US"/>
+        </w:rPr>
+        <w:t>Introduction</w:t>
+      </w:r>
+    </w:p>
+    <w:p>
+      <w:pPr>
         <w:jc w:val="both"/>
         <w:rPr>
           <w:rFonts w:ascii="Times New Roman" w:hAnsi="Times New Roman" w:cs="Times New Roman"/>
@@ -806,7 +929,25 @@
           <w:color w:val="000000" w:themeColor="text1"/>
           <w:lang w:val="en-US"/>
         </w:rPr>
-        <w:t xml:space="preserve">One of the most notable mobile edge computing applications is computational offloading or task offloading in cloud computing. Cloud computing refers to the applications being moved over the internet hosting data centres providing application execution </w:t>
+        <w:t xml:space="preserve">One of the most notable mobile edge computing applications is computational offloading or task offloading in cloud computing. Cloud computing refers to the applications being moved over the internet hosting data </w:t>
+      </w:r>
+      <w:proofErr w:type="spellStart"/>
+      <w:r>
+        <w:rPr>
+          <w:rFonts w:ascii="Times New Roman" w:hAnsi="Times New Roman" w:cs="Times New Roman"/>
+          <w:color w:val="000000" w:themeColor="text1"/>
+          <w:lang w:val="en-US"/>
+        </w:rPr>
+        <w:t>centres</w:t>
+      </w:r>
+      <w:proofErr w:type="spellEnd"/>
+      <w:r>
+        <w:rPr>
+          <w:rFonts w:ascii="Times New Roman" w:hAnsi="Times New Roman" w:cs="Times New Roman"/>
+          <w:color w:val="000000" w:themeColor="text1"/>
+          <w:lang w:val="en-US"/>
+        </w:rPr>
+        <w:t xml:space="preserve"> providing application execution </w:t>
       </w:r>
       <w:r>
         <w:rPr>
@@ -893,6 +1034,7 @@
         </w:rPr>
         <w:t xml:space="preserve">. Vast amounts of incomplete data generated by the IoT needs to be processed and responded to in a short time. The Cloud has become essential part of this process. However, since Cloud has been centrally deployed globally, it needs to process an enormous amount of data. Also, as the physical distance between the user and the cloud increases, data needs to travel more. This increases the transmission latency, and together with it, the response time increases and stresses out the user a lot. If we </w:t>
       </w:r>
+      <w:proofErr w:type="gramStart"/>
       <w:r>
         <w:rPr>
           <w:rFonts w:ascii="Times New Roman" w:hAnsi="Times New Roman" w:cs="Times New Roman"/>
@@ -907,7 +1049,16 @@
           <w:color w:val="000000" w:themeColor="text1"/>
           <w:lang w:val="en-US"/>
         </w:rPr>
-        <w:t xml:space="preserve">  smartphones alone which are part of the IoT, a person actively uses a smartphone for about 5hrs/day. This means that competing resources will be wasted for the rest 19hrs</w:t>
+        <w:t xml:space="preserve">  smartphones</w:t>
+      </w:r>
+      <w:proofErr w:type="gramEnd"/>
+      <w:r>
+        <w:rPr>
+          <w:rFonts w:ascii="Times New Roman" w:hAnsi="Times New Roman" w:cs="Times New Roman"/>
+          <w:color w:val="000000" w:themeColor="text1"/>
+          <w:lang w:val="en-US"/>
+        </w:rPr>
+        <w:t xml:space="preserve"> alone which are part of the IoT, a person actively uses a smartphone for about 5hrs/day. This means that competing resources will be wasted for the rest 19hrs</w:t>
       </w:r>
       <w:r>
         <w:rPr>
@@ -1154,7 +1305,25 @@
           <w:color w:val="000000" w:themeColor="text1"/>
           <w:lang w:val="en-US"/>
         </w:rPr>
-        <w:t xml:space="preserve"> decision-making models that can be managed and optimised by applying the </w:t>
+        <w:t xml:space="preserve"> decision-making models that can be managed and </w:t>
+      </w:r>
+      <w:proofErr w:type="spellStart"/>
+      <w:r>
+        <w:rPr>
+          <w:rFonts w:ascii="Times New Roman" w:hAnsi="Times New Roman" w:cs="Times New Roman"/>
+          <w:color w:val="000000" w:themeColor="text1"/>
+          <w:lang w:val="en-US"/>
+        </w:rPr>
+        <w:t>optimised</w:t>
+      </w:r>
+      <w:proofErr w:type="spellEnd"/>
+      <w:r>
+        <w:rPr>
+          <w:rFonts w:ascii="Times New Roman" w:hAnsi="Times New Roman" w:cs="Times New Roman"/>
+          <w:color w:val="000000" w:themeColor="text1"/>
+          <w:lang w:val="en-US"/>
+        </w:rPr>
+        <w:t xml:space="preserve"> by applying the </w:t>
       </w:r>
       <w:r>
         <w:rPr>
@@ -1170,23 +1339,77 @@
           <w:color w:val="000000" w:themeColor="text1"/>
           <w:lang w:val="en-US"/>
         </w:rPr>
-        <w:t>Optimal Stopping Theory</w:t>
-      </w:r>
-      <w:r>
-        <w:rPr>
-          <w:rFonts w:ascii="Times New Roman" w:hAnsi="Times New Roman" w:cs="Times New Roman"/>
-          <w:color w:val="000000" w:themeColor="text1"/>
-          <w:lang w:val="en-US"/>
-        </w:rPr>
-        <w:t>[12]</w:t>
-      </w:r>
-      <w:r>
-        <w:rPr>
-          <w:rFonts w:ascii="Times New Roman" w:hAnsi="Times New Roman" w:cs="Times New Roman"/>
-          <w:color w:val="000000" w:themeColor="text1"/>
-          <w:lang w:val="en-US"/>
-        </w:rPr>
-        <w:t xml:space="preserve">. We will monitor the behaviour on real data sets of varying CPU load values at different time points. The models applied have to pick the </w:t>
+        <w:t xml:space="preserve">Optimal Stopping </w:t>
+      </w:r>
+      <w:proofErr w:type="gramStart"/>
+      <w:r>
+        <w:rPr>
+          <w:rFonts w:ascii="Times New Roman" w:hAnsi="Times New Roman" w:cs="Times New Roman"/>
+          <w:color w:val="000000" w:themeColor="text1"/>
+          <w:lang w:val="en-US"/>
+        </w:rPr>
+        <w:t>Theory</w:t>
+      </w:r>
+      <w:r>
+        <w:rPr>
+          <w:rFonts w:ascii="Times New Roman" w:hAnsi="Times New Roman" w:cs="Times New Roman"/>
+          <w:color w:val="000000" w:themeColor="text1"/>
+          <w:lang w:val="en-US"/>
+        </w:rPr>
+        <w:t>[</w:t>
+      </w:r>
+      <w:proofErr w:type="gramEnd"/>
+      <w:r>
+        <w:rPr>
+          <w:rFonts w:ascii="Times New Roman" w:hAnsi="Times New Roman" w:cs="Times New Roman"/>
+          <w:color w:val="000000" w:themeColor="text1"/>
+          <w:lang w:val="en-US"/>
+        </w:rPr>
+        <w:t>12]</w:t>
+      </w:r>
+      <w:r>
+        <w:rPr>
+          <w:rFonts w:ascii="Times New Roman" w:hAnsi="Times New Roman" w:cs="Times New Roman"/>
+          <w:color w:val="000000" w:themeColor="text1"/>
+          <w:lang w:val="en-US"/>
+        </w:rPr>
+        <w:t xml:space="preserve">. We will monitor the </w:t>
+      </w:r>
+      <w:proofErr w:type="spellStart"/>
+      <w:r>
+        <w:rPr>
+          <w:rFonts w:ascii="Times New Roman" w:hAnsi="Times New Roman" w:cs="Times New Roman"/>
+          <w:color w:val="000000" w:themeColor="text1"/>
+          <w:lang w:val="en-US"/>
+        </w:rPr>
+        <w:t>behaviour</w:t>
+      </w:r>
+      <w:proofErr w:type="spellEnd"/>
+      <w:r>
+        <w:rPr>
+          <w:rFonts w:ascii="Times New Roman" w:hAnsi="Times New Roman" w:cs="Times New Roman"/>
+          <w:color w:val="000000" w:themeColor="text1"/>
+          <w:lang w:val="en-US"/>
+        </w:rPr>
+        <w:t xml:space="preserve"> on real data sets of varying CPU load values at different time points. The models applied </w:t>
+      </w:r>
+      <w:proofErr w:type="gramStart"/>
+      <w:r>
+        <w:rPr>
+          <w:rFonts w:ascii="Times New Roman" w:hAnsi="Times New Roman" w:cs="Times New Roman"/>
+          <w:color w:val="000000" w:themeColor="text1"/>
+          <w:lang w:val="en-US"/>
+        </w:rPr>
+        <w:t>have to</w:t>
+      </w:r>
+      <w:proofErr w:type="gramEnd"/>
+      <w:r>
+        <w:rPr>
+          <w:rFonts w:ascii="Times New Roman" w:hAnsi="Times New Roman" w:cs="Times New Roman"/>
+          <w:color w:val="000000" w:themeColor="text1"/>
+          <w:lang w:val="en-US"/>
+        </w:rPr>
+        <w:t xml:space="preserve"> pick the </w:t>
       </w:r>
       <w:r>
         <w:rPr>
@@ -1385,13 +1608,41 @@
         </w:rPr>
         <w:t xml:space="preserve">data </w:t>
       </w:r>
-      <w:r>
-        <w:rPr>
-          <w:rFonts w:ascii="Times New Roman" w:hAnsi="Times New Roman" w:cs="Times New Roman"/>
-          <w:color w:val="000000" w:themeColor="text1"/>
-          <w:lang w:val="en-US"/>
-        </w:rPr>
-        <w:t>set  to maximise the chance to find the optimal MEC server to offload the tasks assuming a uniform network status between the node and the server.</w:t>
+      <w:proofErr w:type="gramStart"/>
+      <w:r>
+        <w:rPr>
+          <w:rFonts w:ascii="Times New Roman" w:hAnsi="Times New Roman" w:cs="Times New Roman"/>
+          <w:color w:val="000000" w:themeColor="text1"/>
+          <w:lang w:val="en-US"/>
+        </w:rPr>
+        <w:t>set  to</w:t>
+      </w:r>
+      <w:proofErr w:type="gramEnd"/>
+      <w:r>
+        <w:rPr>
+          <w:rFonts w:ascii="Times New Roman" w:hAnsi="Times New Roman" w:cs="Times New Roman"/>
+          <w:color w:val="000000" w:themeColor="text1"/>
+          <w:lang w:val="en-US"/>
+        </w:rPr>
+        <w:t xml:space="preserve"> </w:t>
+      </w:r>
+      <w:proofErr w:type="spellStart"/>
+      <w:r>
+        <w:rPr>
+          <w:rFonts w:ascii="Times New Roman" w:hAnsi="Times New Roman" w:cs="Times New Roman"/>
+          <w:color w:val="000000" w:themeColor="text1"/>
+          <w:lang w:val="en-US"/>
+        </w:rPr>
+        <w:t>maximise</w:t>
+      </w:r>
+      <w:proofErr w:type="spellEnd"/>
+      <w:r>
+        <w:rPr>
+          <w:rFonts w:ascii="Times New Roman" w:hAnsi="Times New Roman" w:cs="Times New Roman"/>
+          <w:color w:val="000000" w:themeColor="text1"/>
+          <w:lang w:val="en-US"/>
+        </w:rPr>
+        <w:t xml:space="preserve"> the chance to find the optimal MEC server to offload the tasks assuming a uniform network status between the node and the server.</w:t>
       </w:r>
     </w:p>
     <w:p>
@@ -1414,7 +1665,34 @@
           <w:color w:val="000000" w:themeColor="text1"/>
           <w:lang w:val="en-US"/>
         </w:rPr>
-        <w:t>We optimise our House Selling model to outperform our Random</w:t>
+        <w:t xml:space="preserve">We </w:t>
+      </w:r>
+      <w:proofErr w:type="spellStart"/>
+      <w:r>
+        <w:rPr>
+          <w:rFonts w:ascii="Times New Roman" w:hAnsi="Times New Roman" w:cs="Times New Roman"/>
+          <w:color w:val="000000" w:themeColor="text1"/>
+          <w:lang w:val="en-US"/>
+        </w:rPr>
+        <w:t>optimise</w:t>
+      </w:r>
+      <w:proofErr w:type="spellEnd"/>
+      <w:r>
+        <w:rPr>
+          <w:rFonts w:ascii="Times New Roman" w:hAnsi="Times New Roman" w:cs="Times New Roman"/>
+          <w:color w:val="000000" w:themeColor="text1"/>
+          <w:lang w:val="en-US"/>
+        </w:rPr>
+        <w:t xml:space="preserve"> our House Selling model to outperform our </w:t>
+      </w:r>
+      <w:proofErr w:type="gramStart"/>
+      <w:r>
+        <w:rPr>
+          <w:rFonts w:ascii="Times New Roman" w:hAnsi="Times New Roman" w:cs="Times New Roman"/>
+          <w:color w:val="000000" w:themeColor="text1"/>
+          <w:lang w:val="en-US"/>
+        </w:rPr>
+        <w:t>Random</w:t>
       </w:r>
       <w:r>
         <w:rPr>
@@ -1430,7 +1708,16 @@
           <w:color w:val="000000" w:themeColor="text1"/>
           <w:lang w:val="en-US"/>
         </w:rPr>
-        <w:t xml:space="preserve"> and Secretary models</w:t>
+        <w:t xml:space="preserve"> and</w:t>
+      </w:r>
+      <w:proofErr w:type="gramEnd"/>
+      <w:r>
+        <w:rPr>
+          <w:rFonts w:ascii="Times New Roman" w:hAnsi="Times New Roman" w:cs="Times New Roman"/>
+          <w:color w:val="000000" w:themeColor="text1"/>
+          <w:lang w:val="en-US"/>
+        </w:rPr>
+        <w:t xml:space="preserve"> Secretary models</w:t>
       </w:r>
       <w:r>
         <w:rPr>
@@ -1539,13 +1826,59 @@
           <w:lang w:val="en-US"/>
         </w:rPr>
       </w:pPr>
-      <w:r>
-        <w:rPr>
-          <w:rFonts w:ascii="Times New Roman" w:hAnsi="Times New Roman" w:cs="Times New Roman"/>
-          <w:color w:val="000000" w:themeColor="text1"/>
-          <w:lang w:val="en-US"/>
-        </w:rPr>
-        <w:t xml:space="preserve">The vast majority of the work being done on task offloading focuses on whether the task should be performed locally or offloaded to the Cloud. The approaches' main goal is to be as close as possible to the Optimal Stopping result by minimising the execution delay and energy consumption. The work in [1] proposes an OST model that aims to address Task Offloading's problem in Mobile Edge Computing and proposes two baseline deterministic and stochastic models that will improve the challenge node mobile devices face. That is when and where they will get connected (to an edge server) to perform computing tasks. i.e. the problem addressed is to find and offload on the best candidate among a group of edge server and the best one to connect based on the load traffic and latency of each one. The OST-models proposed by the authors are compared to the </w:t>
+      <w:proofErr w:type="gramStart"/>
+      <w:r>
+        <w:rPr>
+          <w:rFonts w:ascii="Times New Roman" w:hAnsi="Times New Roman" w:cs="Times New Roman"/>
+          <w:color w:val="000000" w:themeColor="text1"/>
+          <w:lang w:val="en-US"/>
+        </w:rPr>
+        <w:t>The vast majority of</w:t>
+      </w:r>
+      <w:proofErr w:type="gramEnd"/>
+      <w:r>
+        <w:rPr>
+          <w:rFonts w:ascii="Times New Roman" w:hAnsi="Times New Roman" w:cs="Times New Roman"/>
+          <w:color w:val="000000" w:themeColor="text1"/>
+          <w:lang w:val="en-US"/>
+        </w:rPr>
+        <w:t xml:space="preserve"> the work being done on task offloading focuses on whether the task should be performed locally or offloaded to the Cloud. The approaches' main goal is to be as close as possible to the Optimal Stopping result by </w:t>
+      </w:r>
+      <w:proofErr w:type="spellStart"/>
+      <w:r>
+        <w:rPr>
+          <w:rFonts w:ascii="Times New Roman" w:hAnsi="Times New Roman" w:cs="Times New Roman"/>
+          <w:color w:val="000000" w:themeColor="text1"/>
+          <w:lang w:val="en-US"/>
+        </w:rPr>
+        <w:t>minimising</w:t>
+      </w:r>
+      <w:proofErr w:type="spellEnd"/>
+      <w:r>
+        <w:rPr>
+          <w:rFonts w:ascii="Times New Roman" w:hAnsi="Times New Roman" w:cs="Times New Roman"/>
+          <w:color w:val="000000" w:themeColor="text1"/>
+          <w:lang w:val="en-US"/>
+        </w:rPr>
+        <w:t xml:space="preserve"> the execution delay and energy consumption. The work in [1] proposes an OST model that aims to address Task Offloading's problem in Mobile Edge Computing and proposes two baseline deterministic and stochastic models that will improve the challenge node mobile devices face. That is when and where they will get connected (to an edge server) to perform computing tasks. </w:t>
+      </w:r>
+      <w:proofErr w:type="gramStart"/>
+      <w:r>
+        <w:rPr>
+          <w:rFonts w:ascii="Times New Roman" w:hAnsi="Times New Roman" w:cs="Times New Roman"/>
+          <w:color w:val="000000" w:themeColor="text1"/>
+          <w:lang w:val="en-US"/>
+        </w:rPr>
+        <w:t>i.e.</w:t>
+      </w:r>
+      <w:proofErr w:type="gramEnd"/>
+      <w:r>
+        <w:rPr>
+          <w:rFonts w:ascii="Times New Roman" w:hAnsi="Times New Roman" w:cs="Times New Roman"/>
+          <w:color w:val="000000" w:themeColor="text1"/>
+          <w:lang w:val="en-US"/>
+        </w:rPr>
+        <w:t xml:space="preserve"> the problem addressed is to find and offload on the best candidate among a group of edge server and the best one to connect based on the load traffic and latency of each one. The OST-models proposed by the authors are compared to the </w:t>
       </w:r>
       <w:r>
         <w:rPr>
@@ -1603,6 +1936,7 @@
         </w:rPr>
         <w:t xml:space="preserve">nternet </w:t>
       </w:r>
+      <w:proofErr w:type="spellStart"/>
       <w:r>
         <w:rPr>
           <w:rFonts w:ascii="Times New Roman" w:hAnsi="Times New Roman" w:cs="Times New Roman"/>
@@ -1617,7 +1951,16 @@
           <w:color w:val="000000" w:themeColor="text1"/>
           <w:lang w:val="en-US"/>
         </w:rPr>
-        <w:t xml:space="preserve">oblile </w:t>
+        <w:t>oblile</w:t>
+      </w:r>
+      <w:proofErr w:type="spellEnd"/>
+      <w:r>
+        <w:rPr>
+          <w:rFonts w:ascii="Times New Roman" w:hAnsi="Times New Roman" w:cs="Times New Roman"/>
+          <w:color w:val="000000" w:themeColor="text1"/>
+          <w:lang w:val="en-US"/>
+        </w:rPr>
+        <w:t xml:space="preserve"> </w:t>
       </w:r>
       <w:r>
         <w:rPr>
@@ -1689,7 +2032,79 @@
           <w:color w:val="000000" w:themeColor="text1"/>
           <w:lang w:val="en-US"/>
         </w:rPr>
-        <w:t xml:space="preserve"> which aims to minimise the overall energy consumption for accomplishing the tasks. In [3], the work focuses on the problem of which tasks should be offloaded and not on where the tasks will be offloaded. Therefore, the paper's main challenge is to select the appropriate tasks to be offloaded to peers or Cloud. The model proposed in this paper to solve the problem targets two characteristics. To maximise the performance and minimise the consumption of resources. The significance of the approach is the use of Machine Learning in a new proposed model on a Long Short Term Memory </w:t>
+        <w:t xml:space="preserve"> which aims to </w:t>
+      </w:r>
+      <w:proofErr w:type="spellStart"/>
+      <w:r>
+        <w:rPr>
+          <w:rFonts w:ascii="Times New Roman" w:hAnsi="Times New Roman" w:cs="Times New Roman"/>
+          <w:color w:val="000000" w:themeColor="text1"/>
+          <w:lang w:val="en-US"/>
+        </w:rPr>
+        <w:t>minimise</w:t>
+      </w:r>
+      <w:proofErr w:type="spellEnd"/>
+      <w:r>
+        <w:rPr>
+          <w:rFonts w:ascii="Times New Roman" w:hAnsi="Times New Roman" w:cs="Times New Roman"/>
+          <w:color w:val="000000" w:themeColor="text1"/>
+          <w:lang w:val="en-US"/>
+        </w:rPr>
+        <w:t xml:space="preserve"> the overall energy consumption for accomplishing the tasks. In [3], the work focuses on the problem of which tasks should be offloaded and not on where the tasks will be offloaded. Therefore, the paper's main challenge is to select the appropriate tasks to be offloaded to peers or Cloud. The model proposed in this paper to solve the problem targets two characteristics. To </w:t>
+      </w:r>
+      <w:proofErr w:type="spellStart"/>
+      <w:r>
+        <w:rPr>
+          <w:rFonts w:ascii="Times New Roman" w:hAnsi="Times New Roman" w:cs="Times New Roman"/>
+          <w:color w:val="000000" w:themeColor="text1"/>
+          <w:lang w:val="en-US"/>
+        </w:rPr>
+        <w:t>maximise</w:t>
+      </w:r>
+      <w:proofErr w:type="spellEnd"/>
+      <w:r>
+        <w:rPr>
+          <w:rFonts w:ascii="Times New Roman" w:hAnsi="Times New Roman" w:cs="Times New Roman"/>
+          <w:color w:val="000000" w:themeColor="text1"/>
+          <w:lang w:val="en-US"/>
+        </w:rPr>
+        <w:t xml:space="preserve"> the performance and </w:t>
+      </w:r>
+      <w:proofErr w:type="spellStart"/>
+      <w:r>
+        <w:rPr>
+          <w:rFonts w:ascii="Times New Roman" w:hAnsi="Times New Roman" w:cs="Times New Roman"/>
+          <w:color w:val="000000" w:themeColor="text1"/>
+          <w:lang w:val="en-US"/>
+        </w:rPr>
+        <w:t>minimise</w:t>
+      </w:r>
+      <w:proofErr w:type="spellEnd"/>
+      <w:r>
+        <w:rPr>
+          <w:rFonts w:ascii="Times New Roman" w:hAnsi="Times New Roman" w:cs="Times New Roman"/>
+          <w:color w:val="000000" w:themeColor="text1"/>
+          <w:lang w:val="en-US"/>
+        </w:rPr>
+        <w:t xml:space="preserve"> the consumption of resources. The significance of the approach is the use of Machine Learning in a new proposed model on a Long </w:t>
+      </w:r>
+      <w:proofErr w:type="gramStart"/>
+      <w:r>
+        <w:rPr>
+          <w:rFonts w:ascii="Times New Roman" w:hAnsi="Times New Roman" w:cs="Times New Roman"/>
+          <w:color w:val="000000" w:themeColor="text1"/>
+          <w:lang w:val="en-US"/>
+        </w:rPr>
+        <w:t>Short Term</w:t>
+      </w:r>
+      <w:proofErr w:type="gramEnd"/>
+      <w:r>
+        <w:rPr>
+          <w:rFonts w:ascii="Times New Roman" w:hAnsi="Times New Roman" w:cs="Times New Roman"/>
+          <w:color w:val="000000" w:themeColor="text1"/>
+          <w:lang w:val="en-US"/>
+        </w:rPr>
+        <w:t xml:space="preserve"> Memory </w:t>
       </w:r>
       <w:r>
         <w:rPr>
@@ -1705,7 +2120,61 @@
           <w:color w:val="000000" w:themeColor="text1"/>
           <w:lang w:val="en-US"/>
         </w:rPr>
-        <w:t xml:space="preserve">network that will be able to indicate which tasks should be offloaded. The intelligent scheme makes this decision based on a deep learning scheme and a rewarding mechanism. In [2] given the movement of mobile nodes between MEC servers, the paper aims to propose a model that gives the connection of a mobile node to the best edge server at the best time in order to optimise the quality of service. The problem tackled is the offloading decision making by adopting the OST principles using real data in the experiment. Also, the optimal server/time is unknown and not provided meaning that the OST-based model can achieve a delay close to the optimal. In [7] the work focuses on the problem of moving mobile nodes such as crewless aerial vehicles, vehicular networks, data analytics and augmented reality being able to choose the ideal time and server candidate, using principles of the Optimal Stopping Theory to minimise the execution delay in a sequential decision manner. This study's significance is reducing execution delay for the decision-making process and how the foundations are used to reach the </w:t>
+        <w:t xml:space="preserve">network that will be able to indicate which tasks should be offloaded. The intelligent scheme makes this decision based on a deep learning scheme and a rewarding mechanism. In [2] given the movement of mobile nodes between MEC servers, the paper aims to propose a model that gives the connection of a mobile node to the best edge server at the best time </w:t>
+      </w:r>
+      <w:proofErr w:type="gramStart"/>
+      <w:r>
+        <w:rPr>
+          <w:rFonts w:ascii="Times New Roman" w:hAnsi="Times New Roman" w:cs="Times New Roman"/>
+          <w:color w:val="000000" w:themeColor="text1"/>
+          <w:lang w:val="en-US"/>
+        </w:rPr>
+        <w:t>in order to</w:t>
+      </w:r>
+      <w:proofErr w:type="gramEnd"/>
+      <w:r>
+        <w:rPr>
+          <w:rFonts w:ascii="Times New Roman" w:hAnsi="Times New Roman" w:cs="Times New Roman"/>
+          <w:color w:val="000000" w:themeColor="text1"/>
+          <w:lang w:val="en-US"/>
+        </w:rPr>
+        <w:t xml:space="preserve"> </w:t>
+      </w:r>
+      <w:proofErr w:type="spellStart"/>
+      <w:r>
+        <w:rPr>
+          <w:rFonts w:ascii="Times New Roman" w:hAnsi="Times New Roman" w:cs="Times New Roman"/>
+          <w:color w:val="000000" w:themeColor="text1"/>
+          <w:lang w:val="en-US"/>
+        </w:rPr>
+        <w:t>optimise</w:t>
+      </w:r>
+      <w:proofErr w:type="spellEnd"/>
+      <w:r>
+        <w:rPr>
+          <w:rFonts w:ascii="Times New Roman" w:hAnsi="Times New Roman" w:cs="Times New Roman"/>
+          <w:color w:val="000000" w:themeColor="text1"/>
+          <w:lang w:val="en-US"/>
+        </w:rPr>
+        <w:t xml:space="preserve"> the quality of service. The problem tackled is the offloading decision making by adopting the OST principles using real data in the experiment. Also, the optimal server/time is unknown and not provided meaning that the OST-based model can achieve a delay close to the optimal. In [7] the work focuses on the problem of moving mobile nodes such as crewless aerial vehicles, vehicular networks, data analytics and augmented reality being able to choose the ideal time and server candidate, using principles of the Optimal Stopping Theory to </w:t>
+      </w:r>
+      <w:proofErr w:type="spellStart"/>
+      <w:r>
+        <w:rPr>
+          <w:rFonts w:ascii="Times New Roman" w:hAnsi="Times New Roman" w:cs="Times New Roman"/>
+          <w:color w:val="000000" w:themeColor="text1"/>
+          <w:lang w:val="en-US"/>
+        </w:rPr>
+        <w:t>minimise</w:t>
+      </w:r>
+      <w:proofErr w:type="spellEnd"/>
+      <w:r>
+        <w:rPr>
+          <w:rFonts w:ascii="Times New Roman" w:hAnsi="Times New Roman" w:cs="Times New Roman"/>
+          <w:color w:val="000000" w:themeColor="text1"/>
+          <w:lang w:val="en-US"/>
+        </w:rPr>
+        <w:t xml:space="preserve"> the execution delay in a sequential decision manner. This study's significance is reducing execution delay for the decision-making process and how the foundations are used to reach the </w:t>
       </w:r>
       <w:r>
         <w:rPr>
@@ -1714,7 +2183,97 @@
           <w:lang w:val="en-US"/>
         </w:rPr>
         <w:lastRenderedPageBreak/>
-        <w:t xml:space="preserve">optimal time and server for the moving node to connect. The work in [4] tackles the optimal mulit decision movile computation offlloading by setting hard task deadlines. The paper uses a Markovian optimal stopping theory model which is computed using dynamic programming. The proposed model is proven to be energy optimal. Unlike our approach this study aims to optimize the model in terms of energy also guaranteeing hard task deadlines. The authors in [6] assume that the offloading decisions are given and derive the closed-form expressions of the optimal transmit power and local CPU frequencies. Their algorithm is based on a reduced-complexity Gibbs Sampling algorithms to take the optimal offloading decisions. Their aim is to minimize complexity and the model achieves this efficiently. Almost all of the works above, focus on reducing energy consumption, reducing complexity and introduce new approaches to perform the decision making. Unlike these, we focus on applying </w:t>
+        <w:t xml:space="preserve">optimal time and server for the moving node to connect. The work in [4] tackles the optimal </w:t>
+      </w:r>
+      <w:proofErr w:type="spellStart"/>
+      <w:r>
+        <w:rPr>
+          <w:rFonts w:ascii="Times New Roman" w:hAnsi="Times New Roman" w:cs="Times New Roman"/>
+          <w:color w:val="000000" w:themeColor="text1"/>
+          <w:lang w:val="en-US"/>
+        </w:rPr>
+        <w:t>mulit</w:t>
+      </w:r>
+      <w:proofErr w:type="spellEnd"/>
+      <w:r>
+        <w:rPr>
+          <w:rFonts w:ascii="Times New Roman" w:hAnsi="Times New Roman" w:cs="Times New Roman"/>
+          <w:color w:val="000000" w:themeColor="text1"/>
+          <w:lang w:val="en-US"/>
+        </w:rPr>
+        <w:t xml:space="preserve"> decision </w:t>
+      </w:r>
+      <w:proofErr w:type="spellStart"/>
+      <w:r>
+        <w:rPr>
+          <w:rFonts w:ascii="Times New Roman" w:hAnsi="Times New Roman" w:cs="Times New Roman"/>
+          <w:color w:val="000000" w:themeColor="text1"/>
+          <w:lang w:val="en-US"/>
+        </w:rPr>
+        <w:t>movile</w:t>
+      </w:r>
+      <w:proofErr w:type="spellEnd"/>
+      <w:r>
+        <w:rPr>
+          <w:rFonts w:ascii="Times New Roman" w:hAnsi="Times New Roman" w:cs="Times New Roman"/>
+          <w:color w:val="000000" w:themeColor="text1"/>
+          <w:lang w:val="en-US"/>
+        </w:rPr>
+        <w:t xml:space="preserve"> computation </w:t>
+      </w:r>
+      <w:proofErr w:type="spellStart"/>
+      <w:r>
+        <w:rPr>
+          <w:rFonts w:ascii="Times New Roman" w:hAnsi="Times New Roman" w:cs="Times New Roman"/>
+          <w:color w:val="000000" w:themeColor="text1"/>
+          <w:lang w:val="en-US"/>
+        </w:rPr>
+        <w:t>offlloading</w:t>
+      </w:r>
+      <w:proofErr w:type="spellEnd"/>
+      <w:r>
+        <w:rPr>
+          <w:rFonts w:ascii="Times New Roman" w:hAnsi="Times New Roman" w:cs="Times New Roman"/>
+          <w:color w:val="000000" w:themeColor="text1"/>
+          <w:lang w:val="en-US"/>
+        </w:rPr>
+        <w:t xml:space="preserve"> by setting hard task deadlines. The paper uses a Markovian optimal stopping theory model which is computed using dynamic programming. The proposed model is proven to be energy optimal. Unlike our approach this study aims to optimize the model in terms of energy also guaranteeing hard task deadlines. The authors in [6] assume that the offloading decisions are given and derive the closed-form expressions of the optimal transmit power and local CPU frequencies. Their algorithm is based on a </w:t>
+      </w:r>
+      <w:proofErr w:type="gramStart"/>
+      <w:r>
+        <w:rPr>
+          <w:rFonts w:ascii="Times New Roman" w:hAnsi="Times New Roman" w:cs="Times New Roman"/>
+          <w:color w:val="000000" w:themeColor="text1"/>
+          <w:lang w:val="en-US"/>
+        </w:rPr>
+        <w:t>reduced-complexity Gibbs Sampling algorithms</w:t>
+      </w:r>
+      <w:proofErr w:type="gramEnd"/>
+      <w:r>
+        <w:rPr>
+          <w:rFonts w:ascii="Times New Roman" w:hAnsi="Times New Roman" w:cs="Times New Roman"/>
+          <w:color w:val="000000" w:themeColor="text1"/>
+          <w:lang w:val="en-US"/>
+        </w:rPr>
+        <w:t xml:space="preserve"> to take the optimal offloading decisions. Their aim is to minimize complexity and the model achieves this efficiently. Almost </w:t>
+      </w:r>
+      <w:proofErr w:type="gramStart"/>
+      <w:r>
+        <w:rPr>
+          <w:rFonts w:ascii="Times New Roman" w:hAnsi="Times New Roman" w:cs="Times New Roman"/>
+          <w:color w:val="000000" w:themeColor="text1"/>
+          <w:lang w:val="en-US"/>
+        </w:rPr>
+        <w:t>all of</w:t>
+      </w:r>
+      <w:proofErr w:type="gramEnd"/>
+      <w:r>
+        <w:rPr>
+          <w:rFonts w:ascii="Times New Roman" w:hAnsi="Times New Roman" w:cs="Times New Roman"/>
+          <w:color w:val="000000" w:themeColor="text1"/>
+          <w:lang w:val="en-US"/>
+        </w:rPr>
+        <w:t xml:space="preserve"> the works above, focus on reducing energy consumption, reducing complexity and introduce new approaches to perform the decision making. Unlike these, we focus on applying </w:t>
       </w:r>
       <w:r>
         <w:rPr>
@@ -1831,7 +2390,43 @@
           <w:color w:val="000000" w:themeColor="text1"/>
           <w:lang w:val="en-US"/>
         </w:rPr>
-        <w:t xml:space="preserve">or early stopping theory refers to the problem of choosing a time to stop and take a particular decision so that we can maximise an expected reward or minimise an expected cost. Optimal Stopping </w:t>
+        <w:t xml:space="preserve">or early stopping theory refers to the problem of choosing a time to stop and take a particular decision so that we can </w:t>
+      </w:r>
+      <w:proofErr w:type="spellStart"/>
+      <w:r>
+        <w:rPr>
+          <w:rFonts w:ascii="Times New Roman" w:hAnsi="Times New Roman" w:cs="Times New Roman"/>
+          <w:color w:val="000000" w:themeColor="text1"/>
+          <w:lang w:val="en-US"/>
+        </w:rPr>
+        <w:t>maximise</w:t>
+      </w:r>
+      <w:proofErr w:type="spellEnd"/>
+      <w:r>
+        <w:rPr>
+          <w:rFonts w:ascii="Times New Roman" w:hAnsi="Times New Roman" w:cs="Times New Roman"/>
+          <w:color w:val="000000" w:themeColor="text1"/>
+          <w:lang w:val="en-US"/>
+        </w:rPr>
+        <w:t xml:space="preserve"> an expected reward or </w:t>
+      </w:r>
+      <w:proofErr w:type="spellStart"/>
+      <w:r>
+        <w:rPr>
+          <w:rFonts w:ascii="Times New Roman" w:hAnsi="Times New Roman" w:cs="Times New Roman"/>
+          <w:color w:val="000000" w:themeColor="text1"/>
+          <w:lang w:val="en-US"/>
+        </w:rPr>
+        <w:t>minimise</w:t>
+      </w:r>
+      <w:proofErr w:type="spellEnd"/>
+      <w:r>
+        <w:rPr>
+          <w:rFonts w:ascii="Times New Roman" w:hAnsi="Times New Roman" w:cs="Times New Roman"/>
+          <w:color w:val="000000" w:themeColor="text1"/>
+          <w:lang w:val="en-US"/>
+        </w:rPr>
+        <w:t xml:space="preserve"> an expected cost. Optimal Stopping </w:t>
       </w:r>
       <w:r>
         <w:rPr>
@@ -1847,7 +2442,25 @@
           <w:color w:val="000000" w:themeColor="text1"/>
           <w:lang w:val="en-US"/>
         </w:rPr>
-        <w:t xml:space="preserve">problems can be found in many areas such as statistics, economics and computing science. Stopping </w:t>
+        <w:t xml:space="preserve">problems can be found in many areas such as statistics, </w:t>
+      </w:r>
+      <w:proofErr w:type="gramStart"/>
+      <w:r>
+        <w:rPr>
+          <w:rFonts w:ascii="Times New Roman" w:hAnsi="Times New Roman" w:cs="Times New Roman"/>
+          <w:color w:val="000000" w:themeColor="text1"/>
+          <w:lang w:val="en-US"/>
+        </w:rPr>
+        <w:t>economics</w:t>
+      </w:r>
+      <w:proofErr w:type="gramEnd"/>
+      <w:r>
+        <w:rPr>
+          <w:rFonts w:ascii="Times New Roman" w:hAnsi="Times New Roman" w:cs="Times New Roman"/>
+          <w:color w:val="000000" w:themeColor="text1"/>
+          <w:lang w:val="en-US"/>
+        </w:rPr>
+        <w:t xml:space="preserve"> and computing science. Stopping </w:t>
       </w:r>
       <w:r>
         <w:rPr>
@@ -1882,6 +2495,7 @@
         </w:rPr>
         <w:t>, X</w:t>
       </w:r>
+      <w:proofErr w:type="gramStart"/>
       <w:r>
         <w:rPr>
           <w:rFonts w:ascii="Times New Roman" w:hAnsi="Times New Roman" w:cs="Times New Roman"/>
@@ -1897,7 +2511,17 @@
           <w:color w:val="000000" w:themeColor="text1"/>
           <w:lang w:val="en-US"/>
         </w:rPr>
-        <w:t>,…X</w:t>
+        <w:t>,…</w:t>
+      </w:r>
+      <w:proofErr w:type="spellStart"/>
+      <w:proofErr w:type="gramEnd"/>
+      <w:r>
+        <w:rPr>
+          <w:rFonts w:ascii="Times New Roman" w:hAnsi="Times New Roman" w:cs="Times New Roman"/>
+          <w:color w:val="000000" w:themeColor="text1"/>
+          <w:lang w:val="en-US"/>
+        </w:rPr>
+        <w:t>X</w:t>
       </w:r>
       <w:r>
         <w:rPr>
@@ -1908,6 +2532,7 @@
         </w:rPr>
         <w:t>n</w:t>
       </w:r>
+      <w:proofErr w:type="spellEnd"/>
       <w:r>
         <w:rPr>
           <w:rFonts w:ascii="Times New Roman" w:hAnsi="Times New Roman" w:cs="Times New Roman"/>
@@ -1946,7 +2571,25 @@
           <w:color w:val="000000" w:themeColor="text1"/>
           <w:lang w:val="en-US"/>
         </w:rPr>
-        <w:t>roblems are the Secretary Problem, the Random Probability and House Selling which are the 3 models we applied and optimised in our evaluation.[11]</w:t>
+        <w:t xml:space="preserve">roblems are the Secretary Problem, the Random Probability and House Selling which are the 3 models we applied and </w:t>
+      </w:r>
+      <w:proofErr w:type="spellStart"/>
+      <w:r>
+        <w:rPr>
+          <w:rFonts w:ascii="Times New Roman" w:hAnsi="Times New Roman" w:cs="Times New Roman"/>
+          <w:color w:val="000000" w:themeColor="text1"/>
+          <w:lang w:val="en-US"/>
+        </w:rPr>
+        <w:t>optimised</w:t>
+      </w:r>
+      <w:proofErr w:type="spellEnd"/>
+      <w:r>
+        <w:rPr>
+          <w:rFonts w:ascii="Times New Roman" w:hAnsi="Times New Roman" w:cs="Times New Roman"/>
+          <w:color w:val="000000" w:themeColor="text1"/>
+          <w:lang w:val="en-US"/>
+        </w:rPr>
+        <w:t xml:space="preserve"> in our evaluation.[11]</w:t>
       </w:r>
     </w:p>
     <w:p>
@@ -1984,7 +2627,25 @@
           <w:color w:val="000000" w:themeColor="text1"/>
           <w:lang w:val="en-US"/>
         </w:rPr>
-        <w:t>[12]:The definition of the problem is given by two objects, as mentioned before.</w:t>
+        <w:t>[12</w:t>
+      </w:r>
+      <w:proofErr w:type="gramStart"/>
+      <w:r>
+        <w:rPr>
+          <w:rFonts w:ascii="Times New Roman" w:hAnsi="Times New Roman" w:cs="Times New Roman"/>
+          <w:color w:val="000000" w:themeColor="text1"/>
+          <w:lang w:val="en-US"/>
+        </w:rPr>
+        <w:t>]:The</w:t>
+      </w:r>
+      <w:proofErr w:type="gramEnd"/>
+      <w:r>
+        <w:rPr>
+          <w:rFonts w:ascii="Times New Roman" w:hAnsi="Times New Roman" w:cs="Times New Roman"/>
+          <w:color w:val="000000" w:themeColor="text1"/>
+          <w:lang w:val="en-US"/>
+        </w:rPr>
+        <w:t xml:space="preserve"> definition of the problem is given by two objects, as mentioned before.</w:t>
       </w:r>
     </w:p>
     <w:p>
@@ -2026,6 +2687,7 @@
         </w:rPr>
         <w:t>, X</w:t>
       </w:r>
+      <w:proofErr w:type="gramStart"/>
       <w:r>
         <w:rPr>
           <w:rFonts w:ascii="Times New Roman" w:hAnsi="Times New Roman" w:cs="Times New Roman"/>
@@ -2041,7 +2703,16 @@
           <w:color w:val="000000" w:themeColor="text1"/>
           <w:lang w:val="en-US"/>
         </w:rPr>
-        <w:t>,…, where joint distribution is assumed known</w:t>
+        <w:t>,…</w:t>
+      </w:r>
+      <w:proofErr w:type="gramEnd"/>
+      <w:r>
+        <w:rPr>
+          <w:rFonts w:ascii="Times New Roman" w:hAnsi="Times New Roman" w:cs="Times New Roman"/>
+          <w:color w:val="000000" w:themeColor="text1"/>
+          <w:lang w:val="en-US"/>
+        </w:rPr>
+        <w:t>, where joint distribution is assumed known</w:t>
       </w:r>
     </w:p>
     <w:p>
@@ -2156,6 +2827,7 @@
         </w:rPr>
         <w:t>(x</w:t>
       </w:r>
+      <w:proofErr w:type="gramStart"/>
       <w:r>
         <w:rPr>
           <w:rFonts w:ascii="Times New Roman" w:hAnsi="Times New Roman" w:cs="Times New Roman"/>
@@ -2169,6 +2841,7 @@
         </w:rPr>
         <w:t>,x</w:t>
       </w:r>
+      <w:proofErr w:type="gramEnd"/>
       <w:r>
         <w:rPr>
           <w:rFonts w:ascii="Times New Roman" w:hAnsi="Times New Roman" w:cs="Times New Roman"/>
@@ -2271,7 +2944,25 @@
           <w:color w:val="000000" w:themeColor="text1"/>
           <w:lang w:val="en-US"/>
         </w:rPr>
-        <w:t>Observe the sequence of variables as long as we want and for each n =1,2,…, after observing the sequence, we may stop and receive the known reward.</w:t>
+        <w:t>Observe the sequence of variables as long as we want and for each n =</w:t>
+      </w:r>
+      <w:proofErr w:type="gramStart"/>
+      <w:r>
+        <w:rPr>
+          <w:rFonts w:ascii="Times New Roman" w:hAnsi="Times New Roman" w:cs="Times New Roman"/>
+          <w:color w:val="000000" w:themeColor="text1"/>
+          <w:lang w:val="en-US"/>
+        </w:rPr>
+        <w:t>1,2,…</w:t>
+      </w:r>
+      <w:proofErr w:type="gramEnd"/>
+      <w:r>
+        <w:rPr>
+          <w:rFonts w:ascii="Times New Roman" w:hAnsi="Times New Roman" w:cs="Times New Roman"/>
+          <w:color w:val="000000" w:themeColor="text1"/>
+          <w:lang w:val="en-US"/>
+        </w:rPr>
+        <w:t>, after observing the sequence, we may stop and receive the known reward.</w:t>
       </w:r>
     </w:p>
     <w:p>
@@ -2294,7 +2985,43 @@
           <w:color w:val="000000" w:themeColor="text1"/>
           <w:lang w:val="en-US"/>
         </w:rPr>
-        <w:t>Continue and observe with the hope of maximising the reward later on.</w:t>
+        <w:t xml:space="preserve">Continue and observe with the hope of </w:t>
+      </w:r>
+      <w:proofErr w:type="spellStart"/>
+      <w:r>
+        <w:rPr>
+          <w:rFonts w:ascii="Times New Roman" w:hAnsi="Times New Roman" w:cs="Times New Roman"/>
+          <w:color w:val="000000" w:themeColor="text1"/>
+          <w:lang w:val="en-US"/>
+        </w:rPr>
+        <w:t>maximising</w:t>
+      </w:r>
+      <w:proofErr w:type="spellEnd"/>
+      <w:r>
+        <w:rPr>
+          <w:rFonts w:ascii="Times New Roman" w:hAnsi="Times New Roman" w:cs="Times New Roman"/>
+          <w:color w:val="000000" w:themeColor="text1"/>
+          <w:lang w:val="en-US"/>
+        </w:rPr>
+        <w:t xml:space="preserve"> the reward </w:t>
+      </w:r>
+      <w:proofErr w:type="gramStart"/>
+      <w:r>
+        <w:rPr>
+          <w:rFonts w:ascii="Times New Roman" w:hAnsi="Times New Roman" w:cs="Times New Roman"/>
+          <w:color w:val="000000" w:themeColor="text1"/>
+          <w:lang w:val="en-US"/>
+        </w:rPr>
+        <w:t>later on</w:t>
+      </w:r>
+      <w:proofErr w:type="gramEnd"/>
+      <w:r>
+        <w:rPr>
+          <w:rFonts w:ascii="Times New Roman" w:hAnsi="Times New Roman" w:cs="Times New Roman"/>
+          <w:color w:val="000000" w:themeColor="text1"/>
+          <w:lang w:val="en-US"/>
+        </w:rPr>
+        <w:t>.</w:t>
       </w:r>
     </w:p>
     <w:p>
@@ -2379,7 +3106,43 @@
           <w:color w:val="000000" w:themeColor="text1"/>
           <w:lang w:val="en-US"/>
         </w:rPr>
-        <w:t>problems by adopting principles of the Optimal Stopping Theory. These are the Random(P) Problem, the Secretary Problem and the House Selling Problem. In the performance evaluation at the end of this paper, each model's results are compared to the Optimal Solution to see how far we are from it by tweaking several parameters. The Optimal Solution of the problem is the best combination of stopping decisions that can be taken. i.e. We get the maximum reward every time we choose to stop observing. In practice and theory, we can never achieve a better solution than the Optimal solution. Instead, we can be as close as possible.</w:t>
+        <w:t xml:space="preserve">problems by adopting principles of the Optimal Stopping Theory. These are the Random(P) Problem, the Secretary </w:t>
+      </w:r>
+      <w:proofErr w:type="gramStart"/>
+      <w:r>
+        <w:rPr>
+          <w:rFonts w:ascii="Times New Roman" w:hAnsi="Times New Roman" w:cs="Times New Roman"/>
+          <w:color w:val="000000" w:themeColor="text1"/>
+          <w:lang w:val="en-US"/>
+        </w:rPr>
+        <w:t>Problem</w:t>
+      </w:r>
+      <w:proofErr w:type="gramEnd"/>
+      <w:r>
+        <w:rPr>
+          <w:rFonts w:ascii="Times New Roman" w:hAnsi="Times New Roman" w:cs="Times New Roman"/>
+          <w:color w:val="000000" w:themeColor="text1"/>
+          <w:lang w:val="en-US"/>
+        </w:rPr>
+        <w:t xml:space="preserve"> and the House Selling Problem. In the performance evaluation at the end of this paper, each model's results are compared to the Optimal Solution to see how far we are from it by tweaking several parameters. The Optimal Solution of the problem is the best combination of stopping decisions that can be taken. </w:t>
+      </w:r>
+      <w:proofErr w:type="gramStart"/>
+      <w:r>
+        <w:rPr>
+          <w:rFonts w:ascii="Times New Roman" w:hAnsi="Times New Roman" w:cs="Times New Roman"/>
+          <w:color w:val="000000" w:themeColor="text1"/>
+          <w:lang w:val="en-US"/>
+        </w:rPr>
+        <w:t>i.e.</w:t>
+      </w:r>
+      <w:proofErr w:type="gramEnd"/>
+      <w:r>
+        <w:rPr>
+          <w:rFonts w:ascii="Times New Roman" w:hAnsi="Times New Roman" w:cs="Times New Roman"/>
+          <w:color w:val="000000" w:themeColor="text1"/>
+          <w:lang w:val="en-US"/>
+        </w:rPr>
+        <w:t xml:space="preserve"> We get the maximum reward every time we choose to stop observing. In practice and theory, we can never achieve a better solution than the Optimal solution. Instead, we can be as close as possible.</w:t>
       </w:r>
     </w:p>
     <w:p>
@@ -2417,7 +3180,25 @@
           <w:color w:val="000000" w:themeColor="text1"/>
           <w:lang w:val="en-US"/>
         </w:rPr>
-        <w:t>The scenario envisioned in this paper is a case of Vehicular Network or Internet of Vehicles, moving along the road and where many MEC servers are distributed, similar to the way studied and presented in [9]</w:t>
+        <w:t xml:space="preserve">The scenario envisioned in this paper is a case of Vehicular Network or Internet of Vehicles, moving along the road and where many MEC servers are distributed, </w:t>
+      </w:r>
+      <w:proofErr w:type="gramStart"/>
+      <w:r>
+        <w:rPr>
+          <w:rFonts w:ascii="Times New Roman" w:hAnsi="Times New Roman" w:cs="Times New Roman"/>
+          <w:color w:val="000000" w:themeColor="text1"/>
+          <w:lang w:val="en-US"/>
+        </w:rPr>
+        <w:t>similar to</w:t>
+      </w:r>
+      <w:proofErr w:type="gramEnd"/>
+      <w:r>
+        <w:rPr>
+          <w:rFonts w:ascii="Times New Roman" w:hAnsi="Times New Roman" w:cs="Times New Roman"/>
+          <w:color w:val="000000" w:themeColor="text1"/>
+          <w:lang w:val="en-US"/>
+        </w:rPr>
+        <w:t xml:space="preserve"> the way studied and presented in [9]</w:t>
       </w:r>
       <w:r>
         <w:rPr>
@@ -2441,8 +3222,18 @@
           <w:color w:val="000000" w:themeColor="text1"/>
           <w:lang w:val="en-US"/>
         </w:rPr>
-        <w:t>, which is a random variable in our contexr</w:t>
-      </w:r>
+        <w:t xml:space="preserve">, which is a random variable in our </w:t>
+      </w:r>
+      <w:proofErr w:type="spellStart"/>
+      <w:r>
+        <w:rPr>
+          <w:rFonts w:ascii="Times New Roman" w:hAnsi="Times New Roman" w:cs="Times New Roman"/>
+          <w:color w:val="000000" w:themeColor="text1"/>
+          <w:lang w:val="en-US"/>
+        </w:rPr>
+        <w:t>contexr</w:t>
+      </w:r>
+      <w:proofErr w:type="spellEnd"/>
       <w:r>
         <w:rPr>
           <w:rFonts w:ascii="Times New Roman" w:hAnsi="Times New Roman" w:cs="Times New Roman"/>
@@ -2460,6 +3251,7 @@
         <w:lastRenderedPageBreak/>
         <w:t xml:space="preserve">think of the transmission delay as the expected time for a user to offload the task and receive the back results. Our approach to this problem in this paper aims to </w:t>
       </w:r>
+      <w:proofErr w:type="spellStart"/>
       <w:r>
         <w:rPr>
           <w:rFonts w:ascii="Times New Roman" w:hAnsi="Times New Roman" w:cs="Times New Roman"/>
@@ -2470,6 +3262,7 @@
         </w:rPr>
         <w:t>minimise</w:t>
       </w:r>
+      <w:proofErr w:type="spellEnd"/>
       <w:r>
         <w:rPr>
           <w:rFonts w:ascii="Times New Roman" w:hAnsi="Times New Roman" w:cs="Times New Roman"/>
@@ -2486,7 +3279,29 @@
           <w:color w:val="000000" w:themeColor="text1"/>
           <w:lang w:val="en-US"/>
         </w:rPr>
-        <w:t>this transmission delay by adopting models that can pick the best possible server with the least load (least crowded) to minimise the transmission delay.</w:t>
+        <w:t xml:space="preserve">this transmission delay by adopting models that can pick the best possible server with the least load (least crowded) to </w:t>
+      </w:r>
+      <w:proofErr w:type="spellStart"/>
+      <w:r>
+        <w:rPr>
+          <w:rFonts w:ascii="Times New Roman" w:hAnsi="Times New Roman" w:cs="Times New Roman"/>
+          <w:i/>
+          <w:iCs/>
+          <w:color w:val="000000" w:themeColor="text1"/>
+          <w:lang w:val="en-US"/>
+        </w:rPr>
+        <w:t>minimise</w:t>
+      </w:r>
+      <w:proofErr w:type="spellEnd"/>
+      <w:r>
+        <w:rPr>
+          <w:rFonts w:ascii="Times New Roman" w:hAnsi="Times New Roman" w:cs="Times New Roman"/>
+          <w:i/>
+          <w:iCs/>
+          <w:color w:val="000000" w:themeColor="text1"/>
+          <w:lang w:val="en-US"/>
+        </w:rPr>
+        <w:t xml:space="preserve"> the transmission delay.</w:t>
       </w:r>
       <w:r>
         <w:rPr>
@@ -2616,8 +3431,17 @@
           <w:rFonts w:ascii="Times New Roman" w:hAnsi="Times New Roman" w:cs="Times New Roman"/>
           <w:lang w:val="en-AU"/>
         </w:rPr>
-        <w:t>: Car passing through MEC servers</w:t>
-      </w:r>
+        <w:t xml:space="preserve">: Car passing through MEC </w:t>
+      </w:r>
+      <w:proofErr w:type="gramStart"/>
+      <w:r>
+        <w:rPr>
+          <w:rFonts w:ascii="Times New Roman" w:hAnsi="Times New Roman" w:cs="Times New Roman"/>
+          <w:lang w:val="en-AU"/>
+        </w:rPr>
+        <w:t>servers</w:t>
+      </w:r>
+      <w:proofErr w:type="gramEnd"/>
     </w:p>
     <w:p>
       <w:pPr>
@@ -2650,7 +3474,25 @@
           <w:color w:val="000000" w:themeColor="text1"/>
           <w:lang w:val="en-US"/>
         </w:rPr>
-        <w:t xml:space="preserve"> stops and the rest of the servers are discarded</w:t>
+        <w:t xml:space="preserve"> </w:t>
+      </w:r>
+      <w:proofErr w:type="gramStart"/>
+      <w:r>
+        <w:rPr>
+          <w:rFonts w:ascii="Times New Roman" w:hAnsi="Times New Roman" w:cs="Times New Roman"/>
+          <w:color w:val="000000" w:themeColor="text1"/>
+          <w:lang w:val="en-US"/>
+        </w:rPr>
+        <w:t>stops</w:t>
+      </w:r>
+      <w:proofErr w:type="gramEnd"/>
+      <w:r>
+        <w:rPr>
+          <w:rFonts w:ascii="Times New Roman" w:hAnsi="Times New Roman" w:cs="Times New Roman"/>
+          <w:color w:val="000000" w:themeColor="text1"/>
+          <w:lang w:val="en-US"/>
+        </w:rPr>
+        <w:t xml:space="preserve"> and the rest of the servers are discarded</w:t>
       </w:r>
       <w:r>
         <w:rPr>
@@ -2682,7 +3524,25 @@
           <w:color w:val="000000" w:themeColor="text1"/>
           <w:lang w:val="en-US"/>
         </w:rPr>
-        <w:t>. Therefore, our approach's main objective is to maximise the probability of offloading the tasks to the best possible server with the least load in every run. To formulate our problem and apply our proposed solution, we made the two following critical assumptions:</w:t>
+        <w:t xml:space="preserve">. Therefore, our approach's main objective is to </w:t>
+      </w:r>
+      <w:proofErr w:type="spellStart"/>
+      <w:r>
+        <w:rPr>
+          <w:rFonts w:ascii="Times New Roman" w:hAnsi="Times New Roman" w:cs="Times New Roman"/>
+          <w:color w:val="000000" w:themeColor="text1"/>
+          <w:lang w:val="en-US"/>
+        </w:rPr>
+        <w:t>maximise</w:t>
+      </w:r>
+      <w:proofErr w:type="spellEnd"/>
+      <w:r>
+        <w:rPr>
+          <w:rFonts w:ascii="Times New Roman" w:hAnsi="Times New Roman" w:cs="Times New Roman"/>
+          <w:color w:val="000000" w:themeColor="text1"/>
+          <w:lang w:val="en-US"/>
+        </w:rPr>
+        <w:t xml:space="preserve"> the probability of offloading the tasks to the best possible server with the least load in every run. To formulate our problem and apply our proposed solution, we made the two following critical assumptions:</w:t>
       </w:r>
     </w:p>
     <w:p>
@@ -2708,8 +3568,18 @@
           <w:color w:val="000000" w:themeColor="text1"/>
           <w:lang w:val="en-US"/>
         </w:rPr>
-        <w:t>ly distirbuted</w:t>
-      </w:r>
+        <w:t xml:space="preserve">ly </w:t>
+      </w:r>
+      <w:proofErr w:type="spellStart"/>
+      <w:r>
+        <w:rPr>
+          <w:rFonts w:ascii="Times New Roman" w:hAnsi="Times New Roman" w:cs="Times New Roman"/>
+          <w:color w:val="000000" w:themeColor="text1"/>
+          <w:lang w:val="en-US"/>
+        </w:rPr>
+        <w:t>distirbuted</w:t>
+      </w:r>
+      <w:proofErr w:type="spellEnd"/>
       <w:r>
         <w:rPr>
           <w:rFonts w:ascii="Times New Roman" w:hAnsi="Times New Roman" w:cs="Times New Roman"/>
@@ -2880,7 +3750,79 @@
           <w:color w:val="000000" w:themeColor="text1"/>
           <w:lang w:val="en-US"/>
         </w:rPr>
-        <w:t xml:space="preserve"> variable observations, which are the MEC servers available. Each server holds a load that does not affect the model's decision-making in implementing this model. Before applying the model on the data and start the simulation, we set a fixed probability P and a function which generates a random floating number x in a given range. In the first run, the model will look at the first entry of N, that is N1. If the probability P is greater than the random number x, then the model will stop and offload on that server. If the above condition is not satisfied, the model will discard the server and move to the next one, generate a new random number x and then make a decision again. As we can see, the load on the MEC server currently under consideration is not taken into account when deciding whether to offload or not. Mathematically speaking, if we suppose that the random floating number x will be set in the range [0,1], then the higher we set the probability P means that there is also a higher probability that the model will satisfy p&gt;x. Thus stop and offload, i.e., early stopping when looking at server. The same occurs when we make the range of the random floating number x smaller. The opposite happens when we make the probability smaller or widen the range of the random floating number. The best approach is to set a reasonable range for the floating number x and a challenging probability of equal chances of being greater or less than x.</w:t>
+        <w:t xml:space="preserve"> variable observations, which are the MEC servers available. Each server holds a load that does not affect the model's decision-making in implementing this model. Before applying the model on the data and start the simulation, we set a fixed probability P and a function which generates a random floating number x </w:t>
+      </w:r>
+      <w:proofErr w:type="gramStart"/>
+      <w:r>
+        <w:rPr>
+          <w:rFonts w:ascii="Times New Roman" w:hAnsi="Times New Roman" w:cs="Times New Roman"/>
+          <w:color w:val="000000" w:themeColor="text1"/>
+          <w:lang w:val="en-US"/>
+        </w:rPr>
+        <w:t>in a given</w:t>
+      </w:r>
+      <w:proofErr w:type="gramEnd"/>
+      <w:r>
+        <w:rPr>
+          <w:rFonts w:ascii="Times New Roman" w:hAnsi="Times New Roman" w:cs="Times New Roman"/>
+          <w:color w:val="000000" w:themeColor="text1"/>
+          <w:lang w:val="en-US"/>
+        </w:rPr>
+        <w:t xml:space="preserve"> range. In the first run, the model will look at the first entry of N, that is N1. If the probability P is greater than the random number x, then the model will stop and offload on that server. If the above condition is not satisfied, the model will discard the server and move to the next one, generate a new random number x and then </w:t>
+      </w:r>
+      <w:proofErr w:type="gramStart"/>
+      <w:r>
+        <w:rPr>
+          <w:rFonts w:ascii="Times New Roman" w:hAnsi="Times New Roman" w:cs="Times New Roman"/>
+          <w:color w:val="000000" w:themeColor="text1"/>
+          <w:lang w:val="en-US"/>
+        </w:rPr>
+        <w:t>make a decision</w:t>
+      </w:r>
+      <w:proofErr w:type="gramEnd"/>
+      <w:r>
+        <w:rPr>
+          <w:rFonts w:ascii="Times New Roman" w:hAnsi="Times New Roman" w:cs="Times New Roman"/>
+          <w:color w:val="000000" w:themeColor="text1"/>
+          <w:lang w:val="en-US"/>
+        </w:rPr>
+        <w:t xml:space="preserve"> again. As we can see, the load on the MEC server currently under consideration is not </w:t>
+      </w:r>
+      <w:proofErr w:type="gramStart"/>
+      <w:r>
+        <w:rPr>
+          <w:rFonts w:ascii="Times New Roman" w:hAnsi="Times New Roman" w:cs="Times New Roman"/>
+          <w:color w:val="000000" w:themeColor="text1"/>
+          <w:lang w:val="en-US"/>
+        </w:rPr>
+        <w:t>taken into account</w:t>
+      </w:r>
+      <w:proofErr w:type="gramEnd"/>
+      <w:r>
+        <w:rPr>
+          <w:rFonts w:ascii="Times New Roman" w:hAnsi="Times New Roman" w:cs="Times New Roman"/>
+          <w:color w:val="000000" w:themeColor="text1"/>
+          <w:lang w:val="en-US"/>
+        </w:rPr>
+        <w:t xml:space="preserve"> when deciding whether to offload or not. Mathematically speaking, if we suppose that the random floating number x will be set in the range [0,1], then the higher we set the probability P means that there is also a higher probability that the model will satisfy p&gt;x. </w:t>
+      </w:r>
+      <w:proofErr w:type="gramStart"/>
+      <w:r>
+        <w:rPr>
+          <w:rFonts w:ascii="Times New Roman" w:hAnsi="Times New Roman" w:cs="Times New Roman"/>
+          <w:color w:val="000000" w:themeColor="text1"/>
+          <w:lang w:val="en-US"/>
+        </w:rPr>
+        <w:t>Thus</w:t>
+      </w:r>
+      <w:proofErr w:type="gramEnd"/>
+      <w:r>
+        <w:rPr>
+          <w:rFonts w:ascii="Times New Roman" w:hAnsi="Times New Roman" w:cs="Times New Roman"/>
+          <w:color w:val="000000" w:themeColor="text1"/>
+          <w:lang w:val="en-US"/>
+        </w:rPr>
+        <w:t xml:space="preserve"> stop and offload, i.e., early stopping when looking at server. The same occurs when we make the range of the random floating number x smaller. The opposite happens when we make the probability smaller or widen the range of the random floating number. The best approach is to set a reasonable range for the floating number x and a challenging probability of equal chances of being greater or less than x.</w:t>
       </w:r>
     </w:p>
     <w:p>
@@ -2930,7 +3872,25 @@
           <w:color w:val="000000" w:themeColor="text1"/>
           <w:lang w:val="en-US"/>
         </w:rPr>
-        <w:t>100 servers each. We set the range between 0 and 1 and provide several probability values P to examine the model's behaviour as the load is not involved in our decision-making models. We give the values of P = [0.05, 0.1, 0.2, 0.3, 0.5]. Our algorithm in Algorithm 1 uses the value of P and the random floating number x to pick the server on which the tasks will be offloaded.</w:t>
+        <w:t xml:space="preserve">100 servers each. We set the range between 0 and 1 and provide several probability values P to examine the model's </w:t>
+      </w:r>
+      <w:proofErr w:type="spellStart"/>
+      <w:r>
+        <w:rPr>
+          <w:rFonts w:ascii="Times New Roman" w:hAnsi="Times New Roman" w:cs="Times New Roman"/>
+          <w:color w:val="000000" w:themeColor="text1"/>
+          <w:lang w:val="en-US"/>
+        </w:rPr>
+        <w:t>behaviour</w:t>
+      </w:r>
+      <w:proofErr w:type="spellEnd"/>
+      <w:r>
+        <w:rPr>
+          <w:rFonts w:ascii="Times New Roman" w:hAnsi="Times New Roman" w:cs="Times New Roman"/>
+          <w:color w:val="000000" w:themeColor="text1"/>
+          <w:lang w:val="en-US"/>
+        </w:rPr>
+        <w:t xml:space="preserve"> as the load is not involved in our decision-making models. We give the values of P = [0.05, 0.1, 0.2, 0.3, 0.5]. Our algorithm in Algorithm 1 uses the value of P and the random floating number x to pick the server on which the tasks will be offloaded.</w:t>
       </w:r>
     </w:p>
     <w:p>
@@ -3059,7 +4019,43 @@
           <w:lang w:val="en-US"/>
         </w:rPr>
         <w:lastRenderedPageBreak/>
-        <w:t>hire the best secretary out of N applicants' sample. The order the applicants are interviewed is one at a time, and when an applicant is discarded cannot be reviewed. This means a decision for each applicant is taken immediately after interviewed. In this scenario, the administrator can evaluate and rank each seen secretary's quality and ability, but not those of the yet unseen applicants. The challenge here is to adapt an optimal strategy to find the best time to stop reviewing applicants to maximise selecting the best. This approach's difficulty is that the decision needs to be made immediately after interviewing a secretary applicant. Using this context, we can apply this scenario to our case, taking candidates to be a group of N MEC servers available for task offloading. The algorithm needs to find the best possible server candidate to offload the tasks to achieve optimality of task execution based on the current load of the specific server chosen.[14]</w:t>
+        <w:t xml:space="preserve">hire the best secretary out of N applicants' sample. The order the applicants are interviewed is one at a time, and when an applicant is discarded cannot be reviewed. This means a decision for each applicant is taken immediately after interviewed. In this scenario, the administrator can evaluate and rank each seen secretary's quality and ability, but not those of the yet unseen applicants. The challenge here is to adapt an optimal strategy to find the best time to stop reviewing applicants to </w:t>
+      </w:r>
+      <w:proofErr w:type="spellStart"/>
+      <w:r>
+        <w:rPr>
+          <w:rFonts w:ascii="Times New Roman" w:hAnsi="Times New Roman" w:cs="Times New Roman"/>
+          <w:color w:val="000000" w:themeColor="text1"/>
+          <w:lang w:val="en-US"/>
+        </w:rPr>
+        <w:t>maximise</w:t>
+      </w:r>
+      <w:proofErr w:type="spellEnd"/>
+      <w:r>
+        <w:rPr>
+          <w:rFonts w:ascii="Times New Roman" w:hAnsi="Times New Roman" w:cs="Times New Roman"/>
+          <w:color w:val="000000" w:themeColor="text1"/>
+          <w:lang w:val="en-US"/>
+        </w:rPr>
+        <w:t xml:space="preserve"> selecting the best. This approach's difficulty is that the decision needs to be made immediately after interviewing a secretary applicant. Using this context, we can apply this scenario to our case, taking candidates to be a group of </w:t>
+      </w:r>
+      <w:proofErr w:type="gramStart"/>
+      <w:r>
+        <w:rPr>
+          <w:rFonts w:ascii="Times New Roman" w:hAnsi="Times New Roman" w:cs="Times New Roman"/>
+          <w:color w:val="000000" w:themeColor="text1"/>
+          <w:lang w:val="en-US"/>
+        </w:rPr>
+        <w:t>N</w:t>
+      </w:r>
+      <w:proofErr w:type="gramEnd"/>
+      <w:r>
+        <w:rPr>
+          <w:rFonts w:ascii="Times New Roman" w:hAnsi="Times New Roman" w:cs="Times New Roman"/>
+          <w:color w:val="000000" w:themeColor="text1"/>
+          <w:lang w:val="en-US"/>
+        </w:rPr>
+        <w:t xml:space="preserve"> MEC servers available for task offloading. The algorithm needs to find the best possible server candidate to offload the tasks to achieve optimality of task execution based on the current load of the specific server chosen.[14]</w:t>
       </w:r>
     </w:p>
     <w:p>
@@ -3098,6 +4094,7 @@
         </w:rPr>
         <w:t xml:space="preserve">In terms of solving the Secretary Problem and discovering which approach to follow, the example in [16], and scan through the first r MEC servers and then choose the first option that is better than any of the MEC servers in [1, r]. Assume that </w:t>
       </w:r>
+      <w:proofErr w:type="spellStart"/>
       <w:r>
         <w:rPr>
           <w:rFonts w:ascii="Times New Roman" w:hAnsi="Times New Roman" w:cs="Times New Roman"/>
@@ -3108,6 +4105,7 @@
         </w:rPr>
         <w:t>i</w:t>
       </w:r>
+      <w:proofErr w:type="spellEnd"/>
       <w:r>
         <w:rPr>
           <w:rFonts w:ascii="Times New Roman" w:hAnsi="Times New Roman" w:cs="Times New Roman"/>
@@ -3137,7 +4135,25 @@
           <w:color w:val="000000" w:themeColor="text1"/>
           <w:lang w:val="en-US"/>
         </w:rPr>
-        <w:t>The maximum integer cannot be in [1,r]. If yes, then we lose because we are missing the best option.</w:t>
+        <w:t>The maximum integer cannot be in [</w:t>
+      </w:r>
+      <w:proofErr w:type="gramStart"/>
+      <w:r>
+        <w:rPr>
+          <w:rFonts w:ascii="Times New Roman" w:hAnsi="Times New Roman" w:cs="Times New Roman"/>
+          <w:color w:val="000000" w:themeColor="text1"/>
+          <w:lang w:val="en-US"/>
+        </w:rPr>
+        <w:t>1,r</w:t>
+      </w:r>
+      <w:proofErr w:type="gramEnd"/>
+      <w:r>
+        <w:rPr>
+          <w:rFonts w:ascii="Times New Roman" w:hAnsi="Times New Roman" w:cs="Times New Roman"/>
+          <w:color w:val="000000" w:themeColor="text1"/>
+          <w:lang w:val="en-US"/>
+        </w:rPr>
+        <w:t>]. If yes, then we lose because we are missing the best option.</w:t>
       </w:r>
     </w:p>
     <w:p>
@@ -3160,8 +4176,18 @@
           <w:color w:val="000000" w:themeColor="text1"/>
           <w:lang w:val="en-US"/>
         </w:rPr>
-        <w:t>max([1,r</w:t>
-      </w:r>
+        <w:t>max([</w:t>
+      </w:r>
+      <w:proofErr w:type="gramStart"/>
+      <w:r>
+        <w:rPr>
+          <w:rFonts w:ascii="Times New Roman" w:hAnsi="Times New Roman" w:cs="Times New Roman"/>
+          <w:color w:val="000000" w:themeColor="text1"/>
+          <w:lang w:val="en-US"/>
+        </w:rPr>
+        <w:t>1,r</w:t>
+      </w:r>
+      <w:proofErr w:type="gramEnd"/>
       <w:r>
         <w:rPr>
           <w:rFonts w:ascii="Times New Roman" w:hAnsi="Times New Roman" w:cs="Times New Roman"/>
@@ -3334,7 +4360,25 @@
           <w:color w:val="000000" w:themeColor="text1"/>
           <w:lang w:val="en-US"/>
         </w:rPr>
-        <w:t>1/N = probability that i occurs at n+1</w:t>
+        <w:t xml:space="preserve">1/N = probability that </w:t>
+      </w:r>
+      <w:proofErr w:type="spellStart"/>
+      <w:r>
+        <w:rPr>
+          <w:rFonts w:ascii="Times New Roman" w:hAnsi="Times New Roman" w:cs="Times New Roman"/>
+          <w:color w:val="000000" w:themeColor="text1"/>
+          <w:lang w:val="en-US"/>
+        </w:rPr>
+        <w:t>i</w:t>
+      </w:r>
+      <w:proofErr w:type="spellEnd"/>
+      <w:r>
+        <w:rPr>
+          <w:rFonts w:ascii="Times New Roman" w:hAnsi="Times New Roman" w:cs="Times New Roman"/>
+          <w:color w:val="000000" w:themeColor="text1"/>
+          <w:lang w:val="en-US"/>
+        </w:rPr>
+        <w:t xml:space="preserve"> occurs at n+1</w:t>
       </w:r>
     </w:p>
     <w:p>
@@ -5246,7 +6290,25 @@
           <w:color w:val="000000" w:themeColor="text1"/>
           <w:lang w:val="en-US"/>
         </w:rPr>
-        <w:t>Therefore, this strategy selects the best server, about 37% of the time. We cannot select the first observed server as we have no other observation to compare with. A much better approach is to have fewer observations as a sample and set a benchmark for the remaining candidate servers. Therefore the sample will only be used for setting a benchmark. On the one hand, if we take a small sample, we do not have enough information for setting a benchmark.</w:t>
+        <w:t xml:space="preserve">Therefore, this strategy selects the best server, about 37% of the time. We cannot select the first observed server as we have no other observation to compare with. A much better approach is to have fewer observations as a sample and set a benchmark for the remaining candidate servers. </w:t>
+      </w:r>
+      <w:proofErr w:type="gramStart"/>
+      <w:r>
+        <w:rPr>
+          <w:rFonts w:ascii="Times New Roman" w:hAnsi="Times New Roman" w:cs="Times New Roman"/>
+          <w:color w:val="000000" w:themeColor="text1"/>
+          <w:lang w:val="en-US"/>
+        </w:rPr>
+        <w:t>Therefore</w:t>
+      </w:r>
+      <w:proofErr w:type="gramEnd"/>
+      <w:r>
+        <w:rPr>
+          <w:rFonts w:ascii="Times New Roman" w:hAnsi="Times New Roman" w:cs="Times New Roman"/>
+          <w:color w:val="000000" w:themeColor="text1"/>
+          <w:lang w:val="en-US"/>
+        </w:rPr>
+        <w:t xml:space="preserve"> the sample will only be used for setting a benchmark. On the one hand, if we take a small sample, we do not have enough information for setting a benchmark.</w:t>
       </w:r>
     </w:p>
     <w:p>
@@ -6156,23 +7218,59 @@
           <w:color w:val="000000" w:themeColor="text1"/>
           <w:lang w:val="en-US"/>
         </w:rPr>
-        <w:t xml:space="preserve">A famous </w:t>
-      </w:r>
-      <w:r>
-        <w:rPr>
-          <w:rFonts w:ascii="Times New Roman" w:hAnsi="Times New Roman" w:cs="Times New Roman"/>
-          <w:color w:val="000000" w:themeColor="text1"/>
-          <w:lang w:val="en-US"/>
-        </w:rPr>
-        <w:t xml:space="preserve"> Optimal Stopping T</w:t>
-      </w:r>
-      <w:r>
-        <w:rPr>
-          <w:rFonts w:ascii="Times New Roman" w:hAnsi="Times New Roman" w:cs="Times New Roman"/>
-          <w:color w:val="000000" w:themeColor="text1"/>
-          <w:lang w:val="en-US"/>
-        </w:rPr>
-        <w:t xml:space="preserve">time problem is the </w:t>
+        <w:t xml:space="preserve">A </w:t>
+      </w:r>
+      <w:proofErr w:type="gramStart"/>
+      <w:r>
+        <w:rPr>
+          <w:rFonts w:ascii="Times New Roman" w:hAnsi="Times New Roman" w:cs="Times New Roman"/>
+          <w:color w:val="000000" w:themeColor="text1"/>
+          <w:lang w:val="en-US"/>
+        </w:rPr>
+        <w:t xml:space="preserve">famous </w:t>
+      </w:r>
+      <w:r>
+        <w:rPr>
+          <w:rFonts w:ascii="Times New Roman" w:hAnsi="Times New Roman" w:cs="Times New Roman"/>
+          <w:color w:val="000000" w:themeColor="text1"/>
+          <w:lang w:val="en-US"/>
+        </w:rPr>
+        <w:t xml:space="preserve"> Optimal</w:t>
+      </w:r>
+      <w:proofErr w:type="gramEnd"/>
+      <w:r>
+        <w:rPr>
+          <w:rFonts w:ascii="Times New Roman" w:hAnsi="Times New Roman" w:cs="Times New Roman"/>
+          <w:color w:val="000000" w:themeColor="text1"/>
+          <w:lang w:val="en-US"/>
+        </w:rPr>
+        <w:t xml:space="preserve"> Stopping </w:t>
+      </w:r>
+      <w:proofErr w:type="spellStart"/>
+      <w:r>
+        <w:rPr>
+          <w:rFonts w:ascii="Times New Roman" w:hAnsi="Times New Roman" w:cs="Times New Roman"/>
+          <w:color w:val="000000" w:themeColor="text1"/>
+          <w:lang w:val="en-US"/>
+        </w:rPr>
+        <w:t>T</w:t>
+      </w:r>
+      <w:r>
+        <w:rPr>
+          <w:rFonts w:ascii="Times New Roman" w:hAnsi="Times New Roman" w:cs="Times New Roman"/>
+          <w:color w:val="000000" w:themeColor="text1"/>
+          <w:lang w:val="en-US"/>
+        </w:rPr>
+        <w:t>time</w:t>
+      </w:r>
+      <w:proofErr w:type="spellEnd"/>
+      <w:r>
+        <w:rPr>
+          <w:rFonts w:ascii="Times New Roman" w:hAnsi="Times New Roman" w:cs="Times New Roman"/>
+          <w:color w:val="000000" w:themeColor="text1"/>
+          <w:lang w:val="en-US"/>
+        </w:rPr>
+        <w:t xml:space="preserve"> problem is the </w:t>
       </w:r>
       <w:r>
         <w:rPr>
@@ -6228,7 +7326,25 @@
           <w:color w:val="000000" w:themeColor="text1"/>
           <w:lang w:val="en-US"/>
         </w:rPr>
-        <w:t xml:space="preserve"> house. In order to advertise it, the seller has to pay an amount each day</w:t>
+        <w:t xml:space="preserve"> house. </w:t>
+      </w:r>
+      <w:proofErr w:type="gramStart"/>
+      <w:r>
+        <w:rPr>
+          <w:rFonts w:ascii="Times New Roman" w:hAnsi="Times New Roman" w:cs="Times New Roman"/>
+          <w:color w:val="000000" w:themeColor="text1"/>
+          <w:lang w:val="en-US"/>
+        </w:rPr>
+        <w:t>In order to</w:t>
+      </w:r>
+      <w:proofErr w:type="gramEnd"/>
+      <w:r>
+        <w:rPr>
+          <w:rFonts w:ascii="Times New Roman" w:hAnsi="Times New Roman" w:cs="Times New Roman"/>
+          <w:color w:val="000000" w:themeColor="text1"/>
+          <w:lang w:val="en-US"/>
+        </w:rPr>
+        <w:t xml:space="preserve"> advertise it, the seller has to pay an amount each day</w:t>
       </w:r>
       <w:r>
         <w:rPr>
@@ -6244,7 +7360,25 @@
           <w:color w:val="000000" w:themeColor="text1"/>
           <w:lang w:val="en-US"/>
         </w:rPr>
-        <w:t>. The House Selling problem's basic approach is to maximise the amount we earn by choosing a stopping rule. If the seller sells the house on the n day, the amount earned is given by:</w:t>
+        <w:t xml:space="preserve">. The House Selling problem's basic approach is to </w:t>
+      </w:r>
+      <w:proofErr w:type="spellStart"/>
+      <w:r>
+        <w:rPr>
+          <w:rFonts w:ascii="Times New Roman" w:hAnsi="Times New Roman" w:cs="Times New Roman"/>
+          <w:color w:val="000000" w:themeColor="text1"/>
+          <w:lang w:val="en-US"/>
+        </w:rPr>
+        <w:t>maximise</w:t>
+      </w:r>
+      <w:proofErr w:type="spellEnd"/>
+      <w:r>
+        <w:rPr>
+          <w:rFonts w:ascii="Times New Roman" w:hAnsi="Times New Roman" w:cs="Times New Roman"/>
+          <w:color w:val="000000" w:themeColor="text1"/>
+          <w:lang w:val="en-US"/>
+        </w:rPr>
+        <w:t xml:space="preserve"> the amount we earn by choosing a stopping rule. If the seller sells the house on the n day, the amount earned is given by:</w:t>
       </w:r>
     </w:p>
     <w:p>
@@ -6983,27 +8117,14 @@
       <w:r>
         <w:t xml:space="preserve">Figure </w:t>
       </w:r>
-      <w:r>
-        <w:fldChar w:fldCharType="begin"/>
-      </w:r>
-      <w:r>
-        <w:instrText xml:space="preserve"> SEQ Figure \* ARABIC </w:instrText>
-      </w:r>
-      <w:r>
-        <w:fldChar w:fldCharType="separate"/>
-      </w:r>
-      <w:r>
-        <w:rPr>
-          <w:noProof/>
-        </w:rPr>
-        <w:t>2</w:t>
-      </w:r>
-      <w:r>
-        <w:rPr>
-          <w:noProof/>
-        </w:rPr>
-        <w:fldChar w:fldCharType="end"/>
-      </w:r>
+      <w:fldSimple w:instr=" SEQ Figure \* ARABIC ">
+        <w:r>
+          <w:rPr>
+            <w:noProof/>
+          </w:rPr>
+          <w:t>2</w:t>
+        </w:r>
+      </w:fldSimple>
       <w:r>
         <w:t>: Decision Values plot</w:t>
       </w:r>
@@ -7487,7 +8608,43 @@
           <w:color w:val="000000" w:themeColor="text1"/>
           <w:lang w:val="en-US"/>
         </w:rPr>
-        <w:t>When the decision-making process is started, our model will decide whether to offload on a specific server or keep looking on the rest of the server, as shown in Algorithm 3. The scaled availability values are compared with the decision values. If the availability value at index i in the sequence of N MEC server loads is greater or equal to the corresponding decision value at the same index i then the model will stop and offload the tasks on that server. If the above condition is not satisfied, then the model will go to the next availability and decision value and compare it until the simulation is finished.</w:t>
+        <w:t xml:space="preserve">When the decision-making process is started, our model will decide whether to offload on a specific server or keep looking on the rest of the server, as shown in Algorithm 3. The scaled availability values are compared with the decision values. If the availability value at index </w:t>
+      </w:r>
+      <w:proofErr w:type="spellStart"/>
+      <w:r>
+        <w:rPr>
+          <w:rFonts w:ascii="Times New Roman" w:hAnsi="Times New Roman" w:cs="Times New Roman"/>
+          <w:color w:val="000000" w:themeColor="text1"/>
+          <w:lang w:val="en-US"/>
+        </w:rPr>
+        <w:t>i</w:t>
+      </w:r>
+      <w:proofErr w:type="spellEnd"/>
+      <w:r>
+        <w:rPr>
+          <w:rFonts w:ascii="Times New Roman" w:hAnsi="Times New Roman" w:cs="Times New Roman"/>
+          <w:color w:val="000000" w:themeColor="text1"/>
+          <w:lang w:val="en-US"/>
+        </w:rPr>
+        <w:t xml:space="preserve"> in the sequence of N MEC server loads is greater or equal to the corresponding decision value at the same index </w:t>
+      </w:r>
+      <w:proofErr w:type="spellStart"/>
+      <w:r>
+        <w:rPr>
+          <w:rFonts w:ascii="Times New Roman" w:hAnsi="Times New Roman" w:cs="Times New Roman"/>
+          <w:color w:val="000000" w:themeColor="text1"/>
+          <w:lang w:val="en-US"/>
+        </w:rPr>
+        <w:t>i</w:t>
+      </w:r>
+      <w:proofErr w:type="spellEnd"/>
+      <w:r>
+        <w:rPr>
+          <w:rFonts w:ascii="Times New Roman" w:hAnsi="Times New Roman" w:cs="Times New Roman"/>
+          <w:color w:val="000000" w:themeColor="text1"/>
+          <w:lang w:val="en-US"/>
+        </w:rPr>
+        <w:t xml:space="preserve"> then the model will stop and offload the tasks on that server. If the above condition is not satisfied, then the model will go to the next availability and decision value and compare it until the simulation is finished.</w:t>
       </w:r>
     </w:p>
     <w:p>
@@ -8148,6 +9305,7 @@
         </w:rPr>
         <w:t xml:space="preserve">if </w:t>
       </w:r>
+      <w:proofErr w:type="spellStart"/>
       <w:r>
         <w:rPr>
           <w:rFonts w:ascii="Times New Roman" w:eastAsiaTheme="minorEastAsia" w:hAnsi="Times New Roman" w:cs="Times New Roman"/>
@@ -8165,6 +9323,7 @@
         </w:rPr>
         <w:t>n</w:t>
       </w:r>
+      <w:proofErr w:type="spellEnd"/>
       <w:r>
         <w:rPr>
           <w:rFonts w:ascii="Times New Roman" w:eastAsiaTheme="minorEastAsia" w:hAnsi="Times New Roman" w:cs="Times New Roman"/>
@@ -8213,6 +9372,7 @@
         </w:rPr>
         <w:t xml:space="preserve">if </w:t>
       </w:r>
+      <w:proofErr w:type="spellStart"/>
       <w:r>
         <w:rPr>
           <w:rFonts w:ascii="Times New Roman" w:eastAsiaTheme="minorEastAsia" w:hAnsi="Times New Roman" w:cs="Times New Roman"/>
@@ -8230,6 +9390,7 @@
         </w:rPr>
         <w:t>n</w:t>
       </w:r>
+      <w:proofErr w:type="spellEnd"/>
       <w:r>
         <w:rPr>
           <w:rFonts w:ascii="Times New Roman" w:eastAsiaTheme="minorEastAsia" w:hAnsi="Times New Roman" w:cs="Times New Roman"/>
@@ -12616,7 +13777,25 @@
           <w:color w:val="000000" w:themeColor="text1"/>
           <w:lang w:val="en-US"/>
         </w:rPr>
-        <w:t>real data sets of EC2 CPU utilisation load values collected over 2 weeks. The data comes from a real Amazon Web Services Cloud Watch</w:t>
+        <w:t xml:space="preserve">real data sets of EC2 CPU </w:t>
+      </w:r>
+      <w:proofErr w:type="spellStart"/>
+      <w:r>
+        <w:rPr>
+          <w:rFonts w:ascii="Times New Roman" w:hAnsi="Times New Roman" w:cs="Times New Roman"/>
+          <w:color w:val="000000" w:themeColor="text1"/>
+          <w:lang w:val="en-US"/>
+        </w:rPr>
+        <w:t>utilisation</w:t>
+      </w:r>
+      <w:proofErr w:type="spellEnd"/>
+      <w:r>
+        <w:rPr>
+          <w:rFonts w:ascii="Times New Roman" w:hAnsi="Times New Roman" w:cs="Times New Roman"/>
+          <w:color w:val="000000" w:themeColor="text1"/>
+          <w:lang w:val="en-US"/>
+        </w:rPr>
+        <w:t xml:space="preserve"> load values collected over 2 weeks. The data comes from a real Amazon Web Services Cloud Watch</w:t>
       </w:r>
       <w:r>
         <w:rPr>
@@ -13950,7 +15129,25 @@
           <w:color w:val="000000" w:themeColor="text1"/>
           <w:lang w:val="en-US"/>
         </w:rPr>
-        <w:t xml:space="preserve"> tool used to analyse the real-time series data inserted and find any trends. This is done, so the user is aware of the data nature before applying the models. The second one is the </w:t>
+        <w:t xml:space="preserve"> tool used to </w:t>
+      </w:r>
+      <w:proofErr w:type="spellStart"/>
+      <w:r>
+        <w:rPr>
+          <w:rFonts w:ascii="Times New Roman" w:hAnsi="Times New Roman" w:cs="Times New Roman"/>
+          <w:color w:val="000000" w:themeColor="text1"/>
+          <w:lang w:val="en-US"/>
+        </w:rPr>
+        <w:t>analyse</w:t>
+      </w:r>
+      <w:proofErr w:type="spellEnd"/>
+      <w:r>
+        <w:rPr>
+          <w:rFonts w:ascii="Times New Roman" w:hAnsi="Times New Roman" w:cs="Times New Roman"/>
+          <w:color w:val="000000" w:themeColor="text1"/>
+          <w:lang w:val="en-US"/>
+        </w:rPr>
+        <w:t xml:space="preserve"> the real-time series data inserted and find any trends. This is done, so the user is aware of the data nature before applying the models. The second one is the </w:t>
       </w:r>
       <w:r>
         <w:rPr>
@@ -13968,7 +15165,43 @@
           <w:color w:val="000000" w:themeColor="text1"/>
           <w:lang w:val="en-US"/>
         </w:rPr>
-        <w:t xml:space="preserve"> tool for our constructed models. To implement our Optimal Stopping models, we had to choose an appropriate tool that will allow us to carry out the simulations and produce a graphical representation of the results. For this, we chose to work with Python 3.x Programming Language, Jupyter Notebook and Numpy and Pandas libraries. We used these to manage our data, carry out a time-series analysis on the records, implement the </w:t>
+        <w:t xml:space="preserve"> tool for our constructed models. To implement our Optimal Stopping models, we had to choose an appropriate tool that will allow us to carry out the simulations and produce a graphical representation of the results. For this, we chose to work with Python 3.x Programming Language, </w:t>
+      </w:r>
+      <w:proofErr w:type="spellStart"/>
+      <w:r>
+        <w:rPr>
+          <w:rFonts w:ascii="Times New Roman" w:hAnsi="Times New Roman" w:cs="Times New Roman"/>
+          <w:color w:val="000000" w:themeColor="text1"/>
+          <w:lang w:val="en-US"/>
+        </w:rPr>
+        <w:t>Jupyter</w:t>
+      </w:r>
+      <w:proofErr w:type="spellEnd"/>
+      <w:r>
+        <w:rPr>
+          <w:rFonts w:ascii="Times New Roman" w:hAnsi="Times New Roman" w:cs="Times New Roman"/>
+          <w:color w:val="000000" w:themeColor="text1"/>
+          <w:lang w:val="en-US"/>
+        </w:rPr>
+        <w:t xml:space="preserve"> Notebook and </w:t>
+      </w:r>
+      <w:proofErr w:type="spellStart"/>
+      <w:r>
+        <w:rPr>
+          <w:rFonts w:ascii="Times New Roman" w:hAnsi="Times New Roman" w:cs="Times New Roman"/>
+          <w:color w:val="000000" w:themeColor="text1"/>
+          <w:lang w:val="en-US"/>
+        </w:rPr>
+        <w:t>Numpy</w:t>
+      </w:r>
+      <w:proofErr w:type="spellEnd"/>
+      <w:r>
+        <w:rPr>
+          <w:rFonts w:ascii="Times New Roman" w:hAnsi="Times New Roman" w:cs="Times New Roman"/>
+          <w:color w:val="000000" w:themeColor="text1"/>
+          <w:lang w:val="en-US"/>
+        </w:rPr>
+        <w:t xml:space="preserve"> and Pandas libraries. We used these to manage our data, carry out a time-series analysis on the records, implement the </w:t>
       </w:r>
       <w:r>
         <w:rPr>
@@ -13977,7 +15210,25 @@
           <w:lang w:val="en-US"/>
         </w:rPr>
         <w:lastRenderedPageBreak/>
-        <w:t>proposed solution models and apply them to the data set. Our tool's development was done to work through the command line console and allow the user to input their preferences regarding what analysis they want to carry out and for which models. Finally, our tool's competence is to take in any correctly defined CSV file, apply the models on it, manage and process it and return results. The first screen the user sees when running the tool is a prompt to enter the CSV name that will be analysed. Then the user will be guided by the instructions on the screen. A screenshot of our tool's screen can be seen below.</w:t>
+        <w:t xml:space="preserve">proposed solution models and apply them to the data set. Our tool's development was done to work through the command line console and allow the user to input their preferences regarding what analysis they want to carry out and for which models. Finally, our tool's competence is to take in any correctly defined CSV file, apply the models on it, manage and process it and return results. The first screen the user sees when running the tool is a prompt to enter the CSV name that will be </w:t>
+      </w:r>
+      <w:proofErr w:type="spellStart"/>
+      <w:r>
+        <w:rPr>
+          <w:rFonts w:ascii="Times New Roman" w:hAnsi="Times New Roman" w:cs="Times New Roman"/>
+          <w:color w:val="000000" w:themeColor="text1"/>
+          <w:lang w:val="en-US"/>
+        </w:rPr>
+        <w:t>analysed</w:t>
+      </w:r>
+      <w:proofErr w:type="spellEnd"/>
+      <w:r>
+        <w:rPr>
+          <w:rFonts w:ascii="Times New Roman" w:hAnsi="Times New Roman" w:cs="Times New Roman"/>
+          <w:color w:val="000000" w:themeColor="text1"/>
+          <w:lang w:val="en-US"/>
+        </w:rPr>
+        <w:t>. Then the user will be guided by the instructions on the screen. A screenshot of our tool's screen can be seen below.</w:t>
       </w:r>
     </w:p>
     <w:p>
@@ -14069,7 +15320,25 @@
           <w:color w:val="000000" w:themeColor="text1"/>
           <w:lang w:val="en-US"/>
         </w:rPr>
-        <w:t xml:space="preserve"> displays the functions created with commenting to assist in using each one. When the user makes a selection, the specific function is called and returns graphs and data frames as a visual representation of the results. The tool is also capable of saving the output files for future reference of analysis.</w:t>
+        <w:t xml:space="preserve"> displays the functions created with commenting to assist in using each one. When the user </w:t>
+      </w:r>
+      <w:proofErr w:type="gramStart"/>
+      <w:r>
+        <w:rPr>
+          <w:rFonts w:ascii="Times New Roman" w:hAnsi="Times New Roman" w:cs="Times New Roman"/>
+          <w:color w:val="000000" w:themeColor="text1"/>
+          <w:lang w:val="en-US"/>
+        </w:rPr>
+        <w:t>makes a selection</w:t>
+      </w:r>
+      <w:proofErr w:type="gramEnd"/>
+      <w:r>
+        <w:rPr>
+          <w:rFonts w:ascii="Times New Roman" w:hAnsi="Times New Roman" w:cs="Times New Roman"/>
+          <w:color w:val="000000" w:themeColor="text1"/>
+          <w:lang w:val="en-US"/>
+        </w:rPr>
+        <w:t>, the specific function is called and returns graphs and data frames as a visual representation of the results. The tool is also capable of saving the output files for future reference of analysis.</w:t>
       </w:r>
     </w:p>
     <w:p>
@@ -14159,7 +15428,55 @@
           <w:rFonts w:ascii="Times New Roman" w:hAnsi="Times New Roman" w:cs="Times New Roman"/>
           <w:lang w:val="en-US"/>
         </w:rPr>
-        <w:t>. Time series analysis comprises methods for analysing time series data to extract meaningful statistics and other trends in our sequence of values. It can be applied to real-valued, continuous and discrete numeric data as in [13]. We can divide the methods for time series analysis is two groups, frequency-domain and time-domain methods. For this study, we will focus on the latter since our data is defined over time. In the time-domain, we can use correlation and autocorrelation techniques to extract the patterns in a filter-like manner.</w:t>
+        <w:t xml:space="preserve">. Time series analysis comprises methods for </w:t>
+      </w:r>
+      <w:proofErr w:type="spellStart"/>
+      <w:r>
+        <w:rPr>
+          <w:rFonts w:ascii="Times New Roman" w:hAnsi="Times New Roman" w:cs="Times New Roman"/>
+          <w:lang w:val="en-US"/>
+        </w:rPr>
+        <w:t>analysing</w:t>
+      </w:r>
+      <w:proofErr w:type="spellEnd"/>
+      <w:r>
+        <w:rPr>
+          <w:rFonts w:ascii="Times New Roman" w:hAnsi="Times New Roman" w:cs="Times New Roman"/>
+          <w:lang w:val="en-US"/>
+        </w:rPr>
+        <w:t xml:space="preserve"> time series data to extract meaningful statistics and other trends in our sequence of values. It can be applied to real-valued, </w:t>
+      </w:r>
+      <w:proofErr w:type="gramStart"/>
+      <w:r>
+        <w:rPr>
+          <w:rFonts w:ascii="Times New Roman" w:hAnsi="Times New Roman" w:cs="Times New Roman"/>
+          <w:lang w:val="en-US"/>
+        </w:rPr>
+        <w:t>continuous</w:t>
+      </w:r>
+      <w:proofErr w:type="gramEnd"/>
+      <w:r>
+        <w:rPr>
+          <w:rFonts w:ascii="Times New Roman" w:hAnsi="Times New Roman" w:cs="Times New Roman"/>
+          <w:lang w:val="en-US"/>
+        </w:rPr>
+        <w:t xml:space="preserve"> and discrete numeric data as in [13]. We can divide the methods for time series analysis is two groups, frequency-</w:t>
+      </w:r>
+      <w:proofErr w:type="gramStart"/>
+      <w:r>
+        <w:rPr>
+          <w:rFonts w:ascii="Times New Roman" w:hAnsi="Times New Roman" w:cs="Times New Roman"/>
+          <w:lang w:val="en-US"/>
+        </w:rPr>
+        <w:t>domain</w:t>
+      </w:r>
+      <w:proofErr w:type="gramEnd"/>
+      <w:r>
+        <w:rPr>
+          <w:rFonts w:ascii="Times New Roman" w:hAnsi="Times New Roman" w:cs="Times New Roman"/>
+          <w:lang w:val="en-US"/>
+        </w:rPr>
+        <w:t xml:space="preserve"> and time-domain methods. For this study, we will focus on the latter since our data is defined over time. In the time-domain, we can use correlation and autocorrelation techniques to extract the patterns in a filter-like manner.</w:t>
       </w:r>
     </w:p>
     <w:p>
@@ -14227,7 +15544,43 @@
           <w:color w:val="000000" w:themeColor="text1"/>
           <w:lang w:val="en-US"/>
         </w:rPr>
-        <w:t>The number of those points is specified by a window size, which we can set using the rolling() function. What this causes is to smooth out noise and seasonality. When it comes to determining the window size, we can set this directly in the function. It makes sense to choose 14 as we are talking about a 2-week period of time. We can see trend smoothed out in Figure 4. After finding the data trend, it is time to think about seasonality, which is a repetitive nature on the time series.</w:t>
+        <w:t xml:space="preserve">The number of those points is specified by a window size, which we can set using the </w:t>
+      </w:r>
+      <w:proofErr w:type="gramStart"/>
+      <w:r>
+        <w:rPr>
+          <w:rFonts w:ascii="Times New Roman" w:hAnsi="Times New Roman" w:cs="Times New Roman"/>
+          <w:color w:val="000000" w:themeColor="text1"/>
+          <w:lang w:val="en-US"/>
+        </w:rPr>
+        <w:t>rolling(</w:t>
+      </w:r>
+      <w:proofErr w:type="gramEnd"/>
+      <w:r>
+        <w:rPr>
+          <w:rFonts w:ascii="Times New Roman" w:hAnsi="Times New Roman" w:cs="Times New Roman"/>
+          <w:color w:val="000000" w:themeColor="text1"/>
+          <w:lang w:val="en-US"/>
+        </w:rPr>
+        <w:t xml:space="preserve">) function. What this causes is to smooth out noise and seasonality. When it comes to determining the window size, we can set this directly in the function. It makes sense to choose 14 as we are talking about a 2-week </w:t>
+      </w:r>
+      <w:proofErr w:type="gramStart"/>
+      <w:r>
+        <w:rPr>
+          <w:rFonts w:ascii="Times New Roman" w:hAnsi="Times New Roman" w:cs="Times New Roman"/>
+          <w:color w:val="000000" w:themeColor="text1"/>
+          <w:lang w:val="en-US"/>
+        </w:rPr>
+        <w:t>period of time</w:t>
+      </w:r>
+      <w:proofErr w:type="gramEnd"/>
+      <w:r>
+        <w:rPr>
+          <w:rFonts w:ascii="Times New Roman" w:hAnsi="Times New Roman" w:cs="Times New Roman"/>
+          <w:color w:val="000000" w:themeColor="text1"/>
+          <w:lang w:val="en-US"/>
+        </w:rPr>
+        <w:t>. We can see trend smoothed out in Figure 4. After finding the data trend, it is time to think about seasonality, which is a repetitive nature on the time series.</w:t>
       </w:r>
     </w:p>
     <w:p>
@@ -14468,7 +15821,25 @@
           <w:color w:val="000000" w:themeColor="text1"/>
           <w:lang w:val="en-US"/>
         </w:rPr>
-        <w:t xml:space="preserve">. First-order differencing refers to the calculation of the difference between successive points. For this, we used the diff() function. Figure 5 shows that most of the trend is removed and where the data spikes. Differencing turns the time series into a stationary time series. This series, as shown in the graph, repeats itself but not in a constant rate. We can see a weak seasonality in the beginning </w:t>
+        <w:t xml:space="preserve">. First-order differencing refers to the calculation of the difference between successive points. For this, we used the </w:t>
+      </w:r>
+      <w:proofErr w:type="gramStart"/>
+      <w:r>
+        <w:rPr>
+          <w:rFonts w:ascii="Times New Roman" w:hAnsi="Times New Roman" w:cs="Times New Roman"/>
+          <w:color w:val="000000" w:themeColor="text1"/>
+          <w:lang w:val="en-US"/>
+        </w:rPr>
+        <w:t>diff(</w:t>
+      </w:r>
+      <w:proofErr w:type="gramEnd"/>
+      <w:r>
+        <w:rPr>
+          <w:rFonts w:ascii="Times New Roman" w:hAnsi="Times New Roman" w:cs="Times New Roman"/>
+          <w:color w:val="000000" w:themeColor="text1"/>
+          <w:lang w:val="en-US"/>
+        </w:rPr>
+        <w:t xml:space="preserve">) function. Figure 5 shows that most of the trend is removed and where the data spikes. Differencing turns the time series into a stationary time series. This series, as shown in the graph, repeats itself but not in a constant rate. We can see a weak seasonality in the beginning </w:t>
       </w:r>
       <w:r>
         <w:rPr>
@@ -14477,7 +15848,25 @@
           <w:lang w:val="en-US"/>
         </w:rPr>
         <w:lastRenderedPageBreak/>
-        <w:t xml:space="preserve">weeks (15-17), denser in the middle weeks (17-22) and falls during weeks 22-25 and becomes dense again during the last 3 weeks (25-28). This is incredibly tellings as removing the trend can reveal correlation in seasonality. </w:t>
+        <w:t xml:space="preserve">weeks (15-17), denser in the middle weeks (17-22) and falls during weeks 22-25 and becomes dense again during the last 3 weeks (25-28). This is incredibly </w:t>
+      </w:r>
+      <w:proofErr w:type="spellStart"/>
+      <w:r>
+        <w:rPr>
+          <w:rFonts w:ascii="Times New Roman" w:hAnsi="Times New Roman" w:cs="Times New Roman"/>
+          <w:color w:val="000000" w:themeColor="text1"/>
+          <w:lang w:val="en-US"/>
+        </w:rPr>
+        <w:t>tellings</w:t>
+      </w:r>
+      <w:proofErr w:type="spellEnd"/>
+      <w:r>
+        <w:rPr>
+          <w:rFonts w:ascii="Times New Roman" w:hAnsi="Times New Roman" w:cs="Times New Roman"/>
+          <w:color w:val="000000" w:themeColor="text1"/>
+          <w:lang w:val="en-US"/>
+        </w:rPr>
+        <w:t xml:space="preserve"> as removing the trend can reveal correlation in seasonality. </w:t>
       </w:r>
     </w:p>
     <w:p>
@@ -14718,7 +16107,43 @@
           <w:color w:val="000000" w:themeColor="text1"/>
           <w:lang w:val="en-US"/>
         </w:rPr>
-        <w:t>A series is periodic, when it repeats itself at equally spaced time intervals, let us say, every 5 minutes or every day. To check if our data is indeed periodic, we plotted the autocorrelation of the series in Figure 6. This means that we expect to see some spikes in the autocorrelation graph if the original repeats itself. Indeed in the graph below, we can see small spikes every few observations among 4000. This is very good as it means that our data has a constant uniformity thoughout. There are no unexpected ‘highs’ or ‘lows’ among the series. Therefore, this makes it suitable for working with during our simulations and performance assessment.</w:t>
+        <w:t xml:space="preserve">A series is periodic, when it repeats itself at equally spaced time intervals, let us say, every 5 minutes or every day. To check if our data is indeed periodic, we plotted the autocorrelation of the series in Figure 6. This means that we expect to see some spikes in the autocorrelation graph if the original repeats itself. </w:t>
+      </w:r>
+      <w:proofErr w:type="gramStart"/>
+      <w:r>
+        <w:rPr>
+          <w:rFonts w:ascii="Times New Roman" w:hAnsi="Times New Roman" w:cs="Times New Roman"/>
+          <w:color w:val="000000" w:themeColor="text1"/>
+          <w:lang w:val="en-US"/>
+        </w:rPr>
+        <w:t>Indeed</w:t>
+      </w:r>
+      <w:proofErr w:type="gramEnd"/>
+      <w:r>
+        <w:rPr>
+          <w:rFonts w:ascii="Times New Roman" w:hAnsi="Times New Roman" w:cs="Times New Roman"/>
+          <w:color w:val="000000" w:themeColor="text1"/>
+          <w:lang w:val="en-US"/>
+        </w:rPr>
+        <w:t xml:space="preserve"> in the graph below, we can see small spikes every few observations among 4000. This is very good as it means that our data has a constant uniformity </w:t>
+      </w:r>
+      <w:proofErr w:type="spellStart"/>
+      <w:r>
+        <w:rPr>
+          <w:rFonts w:ascii="Times New Roman" w:hAnsi="Times New Roman" w:cs="Times New Roman"/>
+          <w:color w:val="000000" w:themeColor="text1"/>
+          <w:lang w:val="en-US"/>
+        </w:rPr>
+        <w:t>thoughout</w:t>
+      </w:r>
+      <w:proofErr w:type="spellEnd"/>
+      <w:r>
+        <w:rPr>
+          <w:rFonts w:ascii="Times New Roman" w:hAnsi="Times New Roman" w:cs="Times New Roman"/>
+          <w:color w:val="000000" w:themeColor="text1"/>
+          <w:lang w:val="en-US"/>
+        </w:rPr>
+        <w:t>. There are no unexpected ‘highs’ or ‘lows’ among the series. Therefore, this makes it suitable for working with during our simulations and performance assessment.</w:t>
       </w:r>
     </w:p>
     <w:p>
@@ -14850,7 +16275,61 @@
           <w:color w:val="000000" w:themeColor="text1"/>
           <w:lang w:val="en-US"/>
         </w:rPr>
-        <w:t>To illustrate the process of our experimental simulations, we first need to analyse our data and separate it accordingly. The simulations take chunks of 100 records each, and in this sequence, they need to observe each MEC server and make a decision to offload to the best possible server. To help visualise how the models carry out the decision-making process, we provide a part of our simulation process below.</w:t>
+        <w:t xml:space="preserve">To illustrate the process of our experimental simulations, we first need to </w:t>
+      </w:r>
+      <w:proofErr w:type="spellStart"/>
+      <w:r>
+        <w:rPr>
+          <w:rFonts w:ascii="Times New Roman" w:hAnsi="Times New Roman" w:cs="Times New Roman"/>
+          <w:color w:val="000000" w:themeColor="text1"/>
+          <w:lang w:val="en-US"/>
+        </w:rPr>
+        <w:t>analyse</w:t>
+      </w:r>
+      <w:proofErr w:type="spellEnd"/>
+      <w:r>
+        <w:rPr>
+          <w:rFonts w:ascii="Times New Roman" w:hAnsi="Times New Roman" w:cs="Times New Roman"/>
+          <w:color w:val="000000" w:themeColor="text1"/>
+          <w:lang w:val="en-US"/>
+        </w:rPr>
+        <w:t xml:space="preserve"> our data and separate it accordingly. The simulations take chunks of 100 records each, and in this sequence, they need to observe each MEC server and </w:t>
+      </w:r>
+      <w:proofErr w:type="gramStart"/>
+      <w:r>
+        <w:rPr>
+          <w:rFonts w:ascii="Times New Roman" w:hAnsi="Times New Roman" w:cs="Times New Roman"/>
+          <w:color w:val="000000" w:themeColor="text1"/>
+          <w:lang w:val="en-US"/>
+        </w:rPr>
+        <w:t>make a decision</w:t>
+      </w:r>
+      <w:proofErr w:type="gramEnd"/>
+      <w:r>
+        <w:rPr>
+          <w:rFonts w:ascii="Times New Roman" w:hAnsi="Times New Roman" w:cs="Times New Roman"/>
+          <w:color w:val="000000" w:themeColor="text1"/>
+          <w:lang w:val="en-US"/>
+        </w:rPr>
+        <w:t xml:space="preserve"> to offload to the best possible server. To help </w:t>
+      </w:r>
+      <w:proofErr w:type="spellStart"/>
+      <w:r>
+        <w:rPr>
+          <w:rFonts w:ascii="Times New Roman" w:hAnsi="Times New Roman" w:cs="Times New Roman"/>
+          <w:color w:val="000000" w:themeColor="text1"/>
+          <w:lang w:val="en-US"/>
+        </w:rPr>
+        <w:t>visualise</w:t>
+      </w:r>
+      <w:proofErr w:type="spellEnd"/>
+      <w:r>
+        <w:rPr>
+          <w:rFonts w:ascii="Times New Roman" w:hAnsi="Times New Roman" w:cs="Times New Roman"/>
+          <w:color w:val="000000" w:themeColor="text1"/>
+          <w:lang w:val="en-US"/>
+        </w:rPr>
+        <w:t xml:space="preserve"> how the models carry out the decision-making process, we provide a part of our simulation process below.</w:t>
       </w:r>
       <w:r>
         <w:rPr>
@@ -14897,7 +16376,25 @@
           <w:color w:val="000000" w:themeColor="text1"/>
           <w:lang w:val="en-US"/>
         </w:rPr>
-        <w:t>apply the model and start observing</w:t>
+        <w:t xml:space="preserve">apply the </w:t>
+      </w:r>
+      <w:proofErr w:type="gramStart"/>
+      <w:r>
+        <w:rPr>
+          <w:rFonts w:ascii="Times New Roman" w:hAnsi="Times New Roman" w:cs="Times New Roman"/>
+          <w:color w:val="000000" w:themeColor="text1"/>
+          <w:lang w:val="en-US"/>
+        </w:rPr>
+        <w:t>model</w:t>
+      </w:r>
+      <w:proofErr w:type="gramEnd"/>
+      <w:r>
+        <w:rPr>
+          <w:rFonts w:ascii="Times New Roman" w:hAnsi="Times New Roman" w:cs="Times New Roman"/>
+          <w:color w:val="000000" w:themeColor="text1"/>
+          <w:lang w:val="en-US"/>
+        </w:rPr>
+        <w:t xml:space="preserve"> and start observing</w:t>
       </w:r>
       <w:r>
         <w:rPr>
@@ -15369,7 +16866,25 @@
           <w:lang w:val="en-US"/>
         </w:rPr>
         <w:lastRenderedPageBreak/>
-        <w:t xml:space="preserve">will be delayed, and many servers will be discarded. Interestingly, each time the probability is changed, a significant difference is noted. A probability of between 0.1 and 0.2 produces and most promising results. i.e. the stopping does not happen too early or too late. In case we do not stop anywhere, we offload to the very last server. We combine all load values, and we calculate the average. </w:t>
+        <w:t xml:space="preserve">will be delayed, and many servers will be discarded. Interestingly, each time the probability is changed, a significant difference is noted. A probability of between 0.1 and 0.2 produces and most promising results. </w:t>
+      </w:r>
+      <w:proofErr w:type="gramStart"/>
+      <w:r>
+        <w:rPr>
+          <w:rFonts w:ascii="Times New Roman" w:hAnsi="Times New Roman" w:cs="Times New Roman"/>
+          <w:color w:val="000000" w:themeColor="text1"/>
+          <w:lang w:val="en-US"/>
+        </w:rPr>
+        <w:t>i.e.</w:t>
+      </w:r>
+      <w:proofErr w:type="gramEnd"/>
+      <w:r>
+        <w:rPr>
+          <w:rFonts w:ascii="Times New Roman" w:hAnsi="Times New Roman" w:cs="Times New Roman"/>
+          <w:color w:val="000000" w:themeColor="text1"/>
+          <w:lang w:val="en-US"/>
+        </w:rPr>
+        <w:t xml:space="preserve"> the stopping does not happen too early or too late. In case we do not stop anywhere, we offload to the very last server. We combine all load values, and we calculate the average. </w:t>
       </w:r>
     </w:p>
     <w:p>
@@ -15526,7 +17041,25 @@
           <w:color w:val="000000" w:themeColor="text1"/>
           <w:lang w:val="en-US"/>
         </w:rPr>
-        <w:t>In this section, we apply the Random Probability, the Secretary Model and the House Selling Model on our set of data as we explained before. We pass in the chunk size we want to observe, and the several parameters we want to give each model for our decision-making process. For these simulations, we assigned the following parameter values:</w:t>
+        <w:t xml:space="preserve">In this section, we apply the Random Probability, the Secretary </w:t>
+      </w:r>
+      <w:proofErr w:type="gramStart"/>
+      <w:r>
+        <w:rPr>
+          <w:rFonts w:ascii="Times New Roman" w:hAnsi="Times New Roman" w:cs="Times New Roman"/>
+          <w:color w:val="000000" w:themeColor="text1"/>
+          <w:lang w:val="en-US"/>
+        </w:rPr>
+        <w:t>Model</w:t>
+      </w:r>
+      <w:proofErr w:type="gramEnd"/>
+      <w:r>
+        <w:rPr>
+          <w:rFonts w:ascii="Times New Roman" w:hAnsi="Times New Roman" w:cs="Times New Roman"/>
+          <w:color w:val="000000" w:themeColor="text1"/>
+          <w:lang w:val="en-US"/>
+        </w:rPr>
+        <w:t xml:space="preserve"> and the House Selling Model on our set of data as we explained before. We pass in the chunk size we want to observe, and the several parameters we want to give each model for our decision-making process. For these simulations, we assigned the following parameter values:</w:t>
       </w:r>
     </w:p>
     <w:tbl>
@@ -15805,8 +17338,16 @@
         <w:rPr>
           <w:rFonts w:ascii="Times New Roman" w:hAnsi="Times New Roman" w:cs="Times New Roman"/>
         </w:rPr>
-        <w:t>: Values used in simulations</w:t>
-      </w:r>
+        <w:t xml:space="preserve">: Values used in </w:t>
+      </w:r>
+      <w:proofErr w:type="gramStart"/>
+      <w:r>
+        <w:rPr>
+          <w:rFonts w:ascii="Times New Roman" w:hAnsi="Times New Roman" w:cs="Times New Roman"/>
+        </w:rPr>
+        <w:t>simulations</w:t>
+      </w:r>
+      <w:proofErr w:type="gramEnd"/>
     </w:p>
     <w:p>
       <w:pPr>
@@ -15823,7 +17364,61 @@
           <w:color w:val="000000" w:themeColor="text1"/>
           <w:lang w:val="en-US"/>
         </w:rPr>
-        <w:t xml:space="preserve">The sequence's size is set to 200 to see how the models behave with a large set of MEC servers. The group's a figures below show a bar chart of the optimal values (red) compared with the loads on the MEC servers we achieved when offloaded (black). Figures of group b, show the difference in time instances of the Optimal points in time that we could have stopped, i.e. how far we were from the optimal stopping point in time. </w:t>
+        <w:t xml:space="preserve">The sequence's size is set to 200 to see how the models behave with a large set of MEC servers. The group's </w:t>
+      </w:r>
+      <w:proofErr w:type="spellStart"/>
+      <w:r>
+        <w:rPr>
+          <w:rFonts w:ascii="Times New Roman" w:hAnsi="Times New Roman" w:cs="Times New Roman"/>
+          <w:color w:val="000000" w:themeColor="text1"/>
+          <w:lang w:val="en-US"/>
+        </w:rPr>
+        <w:t>a</w:t>
+      </w:r>
+      <w:proofErr w:type="spellEnd"/>
+      <w:r>
+        <w:rPr>
+          <w:rFonts w:ascii="Times New Roman" w:hAnsi="Times New Roman" w:cs="Times New Roman"/>
+          <w:color w:val="000000" w:themeColor="text1"/>
+          <w:lang w:val="en-US"/>
+        </w:rPr>
+        <w:t xml:space="preserve"> </w:t>
+      </w:r>
+      <w:proofErr w:type="gramStart"/>
+      <w:r>
+        <w:rPr>
+          <w:rFonts w:ascii="Times New Roman" w:hAnsi="Times New Roman" w:cs="Times New Roman"/>
+          <w:color w:val="000000" w:themeColor="text1"/>
+          <w:lang w:val="en-US"/>
+        </w:rPr>
+        <w:t>figures</w:t>
+      </w:r>
+      <w:proofErr w:type="gramEnd"/>
+      <w:r>
+        <w:rPr>
+          <w:rFonts w:ascii="Times New Roman" w:hAnsi="Times New Roman" w:cs="Times New Roman"/>
+          <w:color w:val="000000" w:themeColor="text1"/>
+          <w:lang w:val="en-US"/>
+        </w:rPr>
+        <w:t xml:space="preserve"> below show a bar chart of the optimal values (red) compared with the loads on the MEC servers we achieved when offloaded (black). </w:t>
+      </w:r>
+      <w:proofErr w:type="gramStart"/>
+      <w:r>
+        <w:rPr>
+          <w:rFonts w:ascii="Times New Roman" w:hAnsi="Times New Roman" w:cs="Times New Roman"/>
+          <w:color w:val="000000" w:themeColor="text1"/>
+          <w:lang w:val="en-US"/>
+        </w:rPr>
+        <w:t>Figures of group b,</w:t>
+      </w:r>
+      <w:proofErr w:type="gramEnd"/>
+      <w:r>
+        <w:rPr>
+          <w:rFonts w:ascii="Times New Roman" w:hAnsi="Times New Roman" w:cs="Times New Roman"/>
+          <w:color w:val="000000" w:themeColor="text1"/>
+          <w:lang w:val="en-US"/>
+        </w:rPr>
+        <w:t xml:space="preserve"> show the difference in time instances of the Optimal points in time that we could have stopped, i.e. how far we were from the optimal stopping point in time. </w:t>
       </w:r>
     </w:p>
     <w:p>
@@ -15841,7 +17436,25 @@
           <w:color w:val="000000" w:themeColor="text1"/>
           <w:lang w:val="en-US"/>
         </w:rPr>
-        <w:t>We used bar charts to display our result. In the group a figures, the y-axis denotes value at each server we decided to offload. This is represented by the black bars. The red bars show the value on the optimal servers. They are placed side by side so we can see the comparison. Since we compare with optimal, we can never beat it; therefore, black bars can always be equal to or greater than the red bars. The group b charts represent the time instances at which we decided to stop and offload. The negative/positive values in the time graphs represent whether we decided to stop before or after the point when we observed the optimal server. For example, if we see a value of -5 on the chart, this means that we stopped 5 steps ahead of the optimal point in time. If we see a value of 3 then we stopped 3 steps before the optimal stopping point—a value of 0 means we have offloaded to the best server in the sequence.</w:t>
+        <w:t xml:space="preserve">We used bar charts to display our result. In the group a </w:t>
+      </w:r>
+      <w:proofErr w:type="gramStart"/>
+      <w:r>
+        <w:rPr>
+          <w:rFonts w:ascii="Times New Roman" w:hAnsi="Times New Roman" w:cs="Times New Roman"/>
+          <w:color w:val="000000" w:themeColor="text1"/>
+          <w:lang w:val="en-US"/>
+        </w:rPr>
+        <w:t>figures</w:t>
+      </w:r>
+      <w:proofErr w:type="gramEnd"/>
+      <w:r>
+        <w:rPr>
+          <w:rFonts w:ascii="Times New Roman" w:hAnsi="Times New Roman" w:cs="Times New Roman"/>
+          <w:color w:val="000000" w:themeColor="text1"/>
+          <w:lang w:val="en-US"/>
+        </w:rPr>
+        <w:t>, the y-axis denotes value at each server we decided to offload. This is represented by the black bars. The red bars show the value on the optimal servers. They are placed side by side so we can see the comparison. Since we compare with optimal, we can never beat it; therefore, black bars can always be equal to or greater than the red bars. The group b charts represent the time instances at which we decided to stop and offload. The negative/positive values in the time graphs represent whether we decided to stop before or after the point when we observed the optimal server. For example, if we see a value of -5 on the chart, this means that we stopped 5 steps ahead of the optimal point in time. If we see a value of 3 then we stopped 3 steps before the optimal stopping point—a value of 0 means we have offloaded to the best server in the sequence.</w:t>
       </w:r>
     </w:p>
     <w:p>
@@ -15859,12 +17472,30 @@
           <w:color w:val="000000" w:themeColor="text1"/>
           <w:lang w:val="en-US"/>
         </w:rPr>
-        <w:t>As we can see, for the Random(P) model, never achieves to offload to the optimal server in any of the runs performed. Not only that, the difference between the optimal and achieved MEC server is vast in most of the runs even with a small probability like the one we have set p=0.1. Besides, if we use a higher probability, the chance to offload too early increases, minimising the probability that we hit the best server. Early or delayed stopping is not a good idea. The b Figure shows that our model's offset from the optimal stopping times is also significant, with most of the stopping times being far ahead of the optimal point.</w:t>
+        <w:t xml:space="preserve">As we can see, for the Random(P) model, never achieves to offload to the optimal server in any of the runs performed. Not only that, the difference between the optimal and achieved MEC server is vast in most of the runs even with a small probability like the one we have set p=0.1. Besides, if we use a higher probability, the chance to offload too early increases, </w:t>
+      </w:r>
+      <w:proofErr w:type="spellStart"/>
+      <w:r>
+        <w:rPr>
+          <w:rFonts w:ascii="Times New Roman" w:hAnsi="Times New Roman" w:cs="Times New Roman"/>
+          <w:color w:val="000000" w:themeColor="text1"/>
+          <w:lang w:val="en-US"/>
+        </w:rPr>
+        <w:t>minimising</w:t>
+      </w:r>
+      <w:proofErr w:type="spellEnd"/>
+      <w:r>
+        <w:rPr>
+          <w:rFonts w:ascii="Times New Roman" w:hAnsi="Times New Roman" w:cs="Times New Roman"/>
+          <w:color w:val="000000" w:themeColor="text1"/>
+          <w:lang w:val="en-US"/>
+        </w:rPr>
+        <w:t xml:space="preserve"> the probability that we hit the best server. Early or delayed stopping is not a good idea. The b Figure shows that our model's offset from the optimal stopping times is also significant, with most of the stopping times being far ahead of the optimal point.</w:t>
       </w:r>
     </w:p>
     <w:p>
       <w:pPr>
-        <w:jc w:val="both"/>
+        <w:jc w:val="center"/>
         <w:rPr>
           <w:rFonts w:ascii="Times New Roman" w:hAnsi="Times New Roman" w:cs="Times New Roman"/>
           <w:color w:val="000000" w:themeColor="text1"/>
@@ -15874,12 +17505,14 @@
       <w:r>
         <w:rPr>
           <w:noProof/>
+          <w:color w:val="000000" w:themeColor="text1"/>
+          <w:lang w:val="en-US"/>
         </w:rPr>
         <w:drawing>
-          <wp:inline distT="0" distB="0" distL="0" distR="0" wp14:anchorId="3AAF9F95" wp14:editId="7E89EF17">
-            <wp:extent cx="3098165" cy="2595880"/>
-            <wp:effectExtent l="0" t="0" r="6985" b="0"/>
-            <wp:docPr id="12" name="Picture 12"/>
+          <wp:inline distT="0" distB="0" distL="0" distR="0" wp14:anchorId="444A1BB8" wp14:editId="0030A5F5">
+            <wp:extent cx="3323760" cy="2806700"/>
+            <wp:effectExtent l="0" t="0" r="0" b="0"/>
+            <wp:docPr id="7" name="Picture 7"/>
             <wp:cNvGraphicFramePr>
               <a:graphicFrameLocks xmlns:a="http://schemas.openxmlformats.org/drawingml/2006/main" noChangeAspect="1"/>
             </wp:cNvGraphicFramePr>
@@ -15887,7 +17520,7 @@
               <a:graphicData uri="http://schemas.openxmlformats.org/drawingml/2006/picture">
                 <pic:pic xmlns:pic="http://schemas.openxmlformats.org/drawingml/2006/picture">
                   <pic:nvPicPr>
-                    <pic:cNvPr id="0" name="Picture 5"/>
+                    <pic:cNvPr id="0" name="Picture 1"/>
                     <pic:cNvPicPr>
                       <a:picLocks noChangeAspect="1" noChangeArrowheads="1"/>
                     </pic:cNvPicPr>
@@ -15908,7 +17541,7 @@
                   <pic:spPr bwMode="auto">
                     <a:xfrm>
                       <a:off x="0" y="0"/>
-                      <a:ext cx="3098165" cy="2595880"/>
+                      <a:ext cx="3353120" cy="2831492"/>
                     </a:xfrm>
                     <a:prstGeom prst="rect">
                       <a:avLst/>
@@ -15976,8 +17609,16 @@
         <w:rPr>
           <w:rFonts w:ascii="Times New Roman" w:hAnsi="Times New Roman" w:cs="Times New Roman"/>
         </w:rPr>
-        <w:t>a: Random(P) load value/stop chart</w:t>
-      </w:r>
+        <w:t xml:space="preserve">a: Random(P) load value/stop </w:t>
+      </w:r>
+      <w:proofErr w:type="gramStart"/>
+      <w:r>
+        <w:rPr>
+          <w:rFonts w:ascii="Times New Roman" w:hAnsi="Times New Roman" w:cs="Times New Roman"/>
+        </w:rPr>
+        <w:t>chart</w:t>
+      </w:r>
+      <w:proofErr w:type="gramEnd"/>
     </w:p>
     <w:p>
       <w:pPr>
@@ -15990,14 +17631,13 @@
       <w:r>
         <w:rPr>
           <w:noProof/>
-          <w:lang w:val="en-US"/>
         </w:rPr>
         <w:lastRenderedPageBreak/>
         <w:drawing>
-          <wp:inline distT="0" distB="0" distL="0" distR="0" wp14:anchorId="0CA64F01" wp14:editId="63318066">
-            <wp:extent cx="3098165" cy="2579370"/>
-            <wp:effectExtent l="0" t="0" r="6985" b="0"/>
-            <wp:docPr id="14" name="Picture 14"/>
+          <wp:inline distT="0" distB="0" distL="0" distR="0" wp14:anchorId="73B5C6B3" wp14:editId="573A08CE">
+            <wp:extent cx="3333750" cy="2801471"/>
+            <wp:effectExtent l="0" t="0" r="0" b="0"/>
+            <wp:docPr id="9" name="Picture 9"/>
             <wp:cNvGraphicFramePr>
               <a:graphicFrameLocks xmlns:a="http://schemas.openxmlformats.org/drawingml/2006/main" noChangeAspect="1"/>
             </wp:cNvGraphicFramePr>
@@ -16005,7 +17645,7 @@
               <a:graphicData uri="http://schemas.openxmlformats.org/drawingml/2006/picture">
                 <pic:pic xmlns:pic="http://schemas.openxmlformats.org/drawingml/2006/picture">
                   <pic:nvPicPr>
-                    <pic:cNvPr id="0" name="Picture 7"/>
+                    <pic:cNvPr id="0" name="Picture 3"/>
                     <pic:cNvPicPr>
                       <a:picLocks noChangeAspect="1" noChangeArrowheads="1"/>
                     </pic:cNvPicPr>
@@ -16026,7 +17666,7 @@
                   <pic:spPr bwMode="auto">
                     <a:xfrm>
                       <a:off x="0" y="0"/>
-                      <a:ext cx="3098165" cy="2579370"/>
+                      <a:ext cx="3348092" cy="2813523"/>
                     </a:xfrm>
                     <a:prstGeom prst="rect">
                       <a:avLst/>
@@ -16057,6 +17697,12 @@
         <w:rPr>
           <w:rFonts w:ascii="Times New Roman" w:hAnsi="Times New Roman" w:cs="Times New Roman"/>
         </w:rPr>
+        <w:t xml:space="preserve">                </w:t>
+      </w:r>
+      <w:r>
+        <w:rPr>
+          <w:rFonts w:ascii="Times New Roman" w:hAnsi="Times New Roman" w:cs="Times New Roman"/>
+        </w:rPr>
         <w:t>Figure 7b: Stop time instances (Random(P)) chart</w:t>
       </w:r>
     </w:p>
@@ -16080,8 +17726,18 @@
     </w:p>
     <w:p>
       <w:pPr>
+        <w:jc w:val="both"/>
+        <w:rPr>
+          <w:rFonts w:ascii="Times New Roman" w:hAnsi="Times New Roman" w:cs="Times New Roman"/>
+          <w:color w:val="000000" w:themeColor="text1"/>
+          <w:lang w:val="en-US"/>
+        </w:rPr>
+      </w:pPr>
+    </w:p>
+    <w:p>
+      <w:pPr>
         <w:keepNext/>
-        <w:jc w:val="both"/>
+        <w:jc w:val="center"/>
         <w:rPr>
           <w:rFonts w:ascii="Times New Roman" w:hAnsi="Times New Roman" w:cs="Times New Roman"/>
         </w:rPr>
@@ -16091,10 +17747,10 @@
           <w:noProof/>
         </w:rPr>
         <w:drawing>
-          <wp:inline distT="0" distB="0" distL="0" distR="0" wp14:anchorId="7D17BB3E" wp14:editId="127732D6">
-            <wp:extent cx="3098165" cy="2595880"/>
-            <wp:effectExtent l="0" t="0" r="6985" b="0"/>
-            <wp:docPr id="15" name="Picture 15"/>
+          <wp:inline distT="0" distB="0" distL="0" distR="0" wp14:anchorId="6E092A48" wp14:editId="58BD13E7">
+            <wp:extent cx="3325080" cy="2819400"/>
+            <wp:effectExtent l="0" t="0" r="8890" b="0"/>
+            <wp:docPr id="17" name="Picture 17"/>
             <wp:cNvGraphicFramePr>
               <a:graphicFrameLocks xmlns:a="http://schemas.openxmlformats.org/drawingml/2006/main" noChangeAspect="1"/>
             </wp:cNvGraphicFramePr>
@@ -16102,7 +17758,7 @@
               <a:graphicData uri="http://schemas.openxmlformats.org/drawingml/2006/picture">
                 <pic:pic xmlns:pic="http://schemas.openxmlformats.org/drawingml/2006/picture">
                   <pic:nvPicPr>
-                    <pic:cNvPr id="0" name="Picture 9"/>
+                    <pic:cNvPr id="0" name="Picture 5"/>
                     <pic:cNvPicPr>
                       <a:picLocks noChangeAspect="1" noChangeArrowheads="1"/>
                     </pic:cNvPicPr>
@@ -16123,7 +17779,7 @@
                   <pic:spPr bwMode="auto">
                     <a:xfrm>
                       <a:off x="0" y="0"/>
-                      <a:ext cx="3098165" cy="2595880"/>
+                      <a:ext cx="3343886" cy="2835346"/>
                     </a:xfrm>
                     <a:prstGeom prst="rect">
                       <a:avLst/>
@@ -16154,8 +17810,22 @@
         <w:rPr>
           <w:rFonts w:ascii="Times New Roman" w:hAnsi="Times New Roman" w:cs="Times New Roman"/>
         </w:rPr>
-        <w:t>Figure 8a: Secretary load value/stop chart</w:t>
-      </w:r>
+        <w:t xml:space="preserve">              </w:t>
+      </w:r>
+      <w:r>
+        <w:rPr>
+          <w:rFonts w:ascii="Times New Roman" w:hAnsi="Times New Roman" w:cs="Times New Roman"/>
+        </w:rPr>
+        <w:t xml:space="preserve">Figure 8a: Secretary load value/stop </w:t>
+      </w:r>
+      <w:proofErr w:type="gramStart"/>
+      <w:r>
+        <w:rPr>
+          <w:rFonts w:ascii="Times New Roman" w:hAnsi="Times New Roman" w:cs="Times New Roman"/>
+        </w:rPr>
+        <w:t>chart</w:t>
+      </w:r>
+      <w:proofErr w:type="gramEnd"/>
     </w:p>
     <w:p>
       <w:pPr>
@@ -16172,10 +17842,10 @@
           <w:lang w:val="en-US"/>
         </w:rPr>
         <w:drawing>
-          <wp:inline distT="0" distB="0" distL="0" distR="0" wp14:anchorId="01E5F238" wp14:editId="6D8A03D7">
-            <wp:extent cx="3098165" cy="2563495"/>
-            <wp:effectExtent l="0" t="0" r="6985" b="8255"/>
-            <wp:docPr id="21" name="Picture 21"/>
+          <wp:inline distT="0" distB="0" distL="0" distR="0" wp14:anchorId="5CB01A43" wp14:editId="76CAB6B6">
+            <wp:extent cx="3358444" cy="2794000"/>
+            <wp:effectExtent l="0" t="0" r="0" b="6350"/>
+            <wp:docPr id="19" name="Picture 19"/>
             <wp:cNvGraphicFramePr>
               <a:graphicFrameLocks xmlns:a="http://schemas.openxmlformats.org/drawingml/2006/main" noChangeAspect="1"/>
             </wp:cNvGraphicFramePr>
@@ -16183,7 +17853,7 @@
               <a:graphicData uri="http://schemas.openxmlformats.org/drawingml/2006/picture">
                 <pic:pic xmlns:pic="http://schemas.openxmlformats.org/drawingml/2006/picture">
                   <pic:nvPicPr>
-                    <pic:cNvPr id="0" name="Picture 11"/>
+                    <pic:cNvPr id="0" name="Picture 7"/>
                     <pic:cNvPicPr>
                       <a:picLocks noChangeAspect="1" noChangeArrowheads="1"/>
                     </pic:cNvPicPr>
@@ -16204,7 +17874,7 @@
                   <pic:spPr bwMode="auto">
                     <a:xfrm>
                       <a:off x="0" y="0"/>
-                      <a:ext cx="3098165" cy="2563495"/>
+                      <a:ext cx="3379645" cy="2811637"/>
                     </a:xfrm>
                     <a:prstGeom prst="rect">
                       <a:avLst/>
@@ -16235,8 +17905,22 @@
         <w:rPr>
           <w:rFonts w:ascii="Times New Roman" w:hAnsi="Times New Roman" w:cs="Times New Roman"/>
         </w:rPr>
-        <w:t>Figure 8b: Stop time instances (Secretary) chart</w:t>
-      </w:r>
+        <w:t xml:space="preserve">                  </w:t>
+      </w:r>
+      <w:r>
+        <w:rPr>
+          <w:rFonts w:ascii="Times New Roman" w:hAnsi="Times New Roman" w:cs="Times New Roman"/>
+        </w:rPr>
+        <w:t xml:space="preserve">Figure 8b: Stop time instances (Secretary) </w:t>
+      </w:r>
+      <w:proofErr w:type="gramStart"/>
+      <w:r>
+        <w:rPr>
+          <w:rFonts w:ascii="Times New Roman" w:hAnsi="Times New Roman" w:cs="Times New Roman"/>
+        </w:rPr>
+        <w:t>chart</w:t>
+      </w:r>
+      <w:proofErr w:type="gramEnd"/>
     </w:p>
     <w:p>
       <w:pPr>
@@ -16253,13 +17937,41 @@
           <w:color w:val="000000" w:themeColor="text1"/>
           <w:lang w:val="en-US"/>
         </w:rPr>
-        <w:t>The House Selling Model relies on a discount factor to execute the offloading decision-making process. As explained in the paper's methodology, the closer this factor is to 0, our model's performance is best. Since using a factor of 0 is not realistic we can bring it down to a low of 0.015, which is the highest value of r at which our House Selling model performs better than the Secretary model. From the simulation results in Figure a, we can see that our implemented model chooses the best or the second-best server to offload the runs' tasks. Our House Selling model solution is proven to be too close to the Optimal Solution. Also, making r even smaller brings our model closer and closer to the Optimal Solution. The House Selling model outperforms the other two OST-based models by a lot.</w:t>
+        <w:t xml:space="preserve">The House Selling Model relies on a discount factor to execute the offloading decision-making process. As explained in the paper's methodology, the closer this factor is to 0, our model's performance is best. Since using a factor of 0 is not realistic we can bring it down to a low of 0.015, which is the highest value of </w:t>
+      </w:r>
+      <w:proofErr w:type="spellStart"/>
+      <w:r>
+        <w:rPr>
+          <w:rFonts w:ascii="Times New Roman" w:hAnsi="Times New Roman" w:cs="Times New Roman"/>
+          <w:color w:val="000000" w:themeColor="text1"/>
+          <w:lang w:val="en-US"/>
+        </w:rPr>
+        <w:t>r at</w:t>
+      </w:r>
+      <w:proofErr w:type="spellEnd"/>
+      <w:r>
+        <w:rPr>
+          <w:rFonts w:ascii="Times New Roman" w:hAnsi="Times New Roman" w:cs="Times New Roman"/>
+          <w:color w:val="000000" w:themeColor="text1"/>
+          <w:lang w:val="en-US"/>
+        </w:rPr>
+        <w:t xml:space="preserve"> which our House Selling model performs better than the Secretary model. From the simulation results in Figure a, we can see that our implemented model chooses the best or the second-best server to offload the runs' tasks. Our House Selling model solution is proven to be too close to the Optimal Solution. Also, making r even smaller brings our model closer and closer to the Optimal Solution. The House Selling model outperforms the other two OST-based models by a lot.</w:t>
       </w:r>
     </w:p>
     <w:p>
       <w:pPr>
+        <w:jc w:val="both"/>
+        <w:rPr>
+          <w:rFonts w:ascii="Times New Roman" w:hAnsi="Times New Roman" w:cs="Times New Roman"/>
+          <w:color w:val="000000" w:themeColor="text1"/>
+          <w:lang w:val="en-US"/>
+        </w:rPr>
+      </w:pPr>
+    </w:p>
+    <w:p>
+      <w:pPr>
         <w:keepNext/>
-        <w:jc w:val="both"/>
+        <w:jc w:val="center"/>
         <w:rPr>
           <w:rFonts w:ascii="Times New Roman" w:hAnsi="Times New Roman" w:cs="Times New Roman"/>
         </w:rPr>
@@ -16269,10 +17981,10 @@
           <w:noProof/>
         </w:rPr>
         <w:drawing>
-          <wp:inline distT="0" distB="0" distL="0" distR="0" wp14:anchorId="62C24378" wp14:editId="51A346CF">
-            <wp:extent cx="3098165" cy="2595880"/>
-            <wp:effectExtent l="0" t="0" r="6985" b="0"/>
-            <wp:docPr id="22" name="Picture 22"/>
+          <wp:inline distT="0" distB="0" distL="0" distR="0" wp14:anchorId="021C916D" wp14:editId="49588483">
+            <wp:extent cx="3295650" cy="2794446"/>
+            <wp:effectExtent l="0" t="0" r="0" b="6350"/>
+            <wp:docPr id="23" name="Picture 23"/>
             <wp:cNvGraphicFramePr>
               <a:graphicFrameLocks xmlns:a="http://schemas.openxmlformats.org/drawingml/2006/main" noChangeAspect="1"/>
             </wp:cNvGraphicFramePr>
@@ -16280,7 +17992,7 @@
               <a:graphicData uri="http://schemas.openxmlformats.org/drawingml/2006/picture">
                 <pic:pic xmlns:pic="http://schemas.openxmlformats.org/drawingml/2006/picture">
                   <pic:nvPicPr>
-                    <pic:cNvPr id="0" name="Picture 13"/>
+                    <pic:cNvPr id="0" name="Picture 9"/>
                     <pic:cNvPicPr>
                       <a:picLocks noChangeAspect="1" noChangeArrowheads="1"/>
                     </pic:cNvPicPr>
@@ -16301,7 +18013,7 @@
                   <pic:spPr bwMode="auto">
                     <a:xfrm>
                       <a:off x="0" y="0"/>
-                      <a:ext cx="3098165" cy="2595880"/>
+                      <a:ext cx="3319930" cy="2815033"/>
                     </a:xfrm>
                     <a:prstGeom prst="rect">
                       <a:avLst/>
@@ -16332,8 +18044,22 @@
         <w:rPr>
           <w:rFonts w:ascii="Times New Roman" w:hAnsi="Times New Roman" w:cs="Times New Roman"/>
         </w:rPr>
-        <w:t>Figure 9a: House Selling load value/stop chart</w:t>
-      </w:r>
+        <w:t xml:space="preserve">             </w:t>
+      </w:r>
+      <w:r>
+        <w:rPr>
+          <w:rFonts w:ascii="Times New Roman" w:hAnsi="Times New Roman" w:cs="Times New Roman"/>
+        </w:rPr>
+        <w:t xml:space="preserve">Figure 9a: House Selling load value/stop </w:t>
+      </w:r>
+      <w:proofErr w:type="gramStart"/>
+      <w:r>
+        <w:rPr>
+          <w:rFonts w:ascii="Times New Roman" w:hAnsi="Times New Roman" w:cs="Times New Roman"/>
+        </w:rPr>
+        <w:t>chart</w:t>
+      </w:r>
+      <w:proofErr w:type="gramEnd"/>
     </w:p>
     <w:p>
       <w:pPr>
@@ -16351,10 +18077,10 @@
         </w:rPr>
         <w:lastRenderedPageBreak/>
         <w:drawing>
-          <wp:inline distT="0" distB="0" distL="0" distR="0" wp14:anchorId="7FE04278" wp14:editId="5962FC8A">
-            <wp:extent cx="3098165" cy="2563495"/>
-            <wp:effectExtent l="0" t="0" r="6985" b="8255"/>
-            <wp:docPr id="28" name="Picture 28"/>
+          <wp:inline distT="0" distB="0" distL="0" distR="0" wp14:anchorId="2E35ADF7" wp14:editId="0DB06C77">
+            <wp:extent cx="3358444" cy="2794000"/>
+            <wp:effectExtent l="0" t="0" r="0" b="6350"/>
+            <wp:docPr id="24" name="Picture 24"/>
             <wp:cNvGraphicFramePr>
               <a:graphicFrameLocks xmlns:a="http://schemas.openxmlformats.org/drawingml/2006/main" noChangeAspect="1"/>
             </wp:cNvGraphicFramePr>
@@ -16362,7 +18088,7 @@
               <a:graphicData uri="http://schemas.openxmlformats.org/drawingml/2006/picture">
                 <pic:pic xmlns:pic="http://schemas.openxmlformats.org/drawingml/2006/picture">
                   <pic:nvPicPr>
-                    <pic:cNvPr id="0" name="Picture 15"/>
+                    <pic:cNvPr id="0" name="Picture 11"/>
                     <pic:cNvPicPr>
                       <a:picLocks noChangeAspect="1" noChangeArrowheads="1"/>
                     </pic:cNvPicPr>
@@ -16383,7 +18109,7 @@
                   <pic:spPr bwMode="auto">
                     <a:xfrm>
                       <a:off x="0" y="0"/>
-                      <a:ext cx="3098165" cy="2563495"/>
+                      <a:ext cx="3388775" cy="2819233"/>
                     </a:xfrm>
                     <a:prstGeom prst="rect">
                       <a:avLst/>
@@ -16414,6 +18140,12 @@
         <w:rPr>
           <w:rFonts w:ascii="Times New Roman" w:hAnsi="Times New Roman" w:cs="Times New Roman"/>
         </w:rPr>
+        <w:t xml:space="preserve">                 </w:t>
+      </w:r>
+      <w:r>
+        <w:rPr>
+          <w:rFonts w:ascii="Times New Roman" w:hAnsi="Times New Roman" w:cs="Times New Roman"/>
+        </w:rPr>
         <w:t>Figure 9b: Stop time instances (House Selling) chart</w:t>
       </w:r>
     </w:p>
@@ -16432,7 +18164,59 @@
           <w:color w:val="000000" w:themeColor="text1"/>
           <w:lang w:val="en-US"/>
         </w:rPr>
-        <w:t>As mentioned above, the way we developed our analysis tool, offers the user the option to change all the parameters N, p and r to their preference, based on what simulations they want to carry out. Same applies for the data set; the tool accepts any CSV formatted file. To test our tool's functionality for this study, we used five different data sets included in the /data/ folder with all other code scripts. After plotting the individual graphs of our designed models and examining our models' performance when implemented, we put them together to compare against the Optimal Solution. In this experiment, we have calculated all models' averages for the load values each time we stopped and offloaded. Keeping N = 200 and r the same as we have set for the individual simulations, Figure 9 shows the Optimal Solution average in green colour, together with our models' average. Note that, for the Random(P) model, we have used different values of p to see how performance varies compared to the Optimal. To illustrate which model is closest to the Optimal Solution, we have calculated the difference between each models' and the optimal average and plotted the results in Figure 10.</w:t>
+        <w:t xml:space="preserve">As mentioned above, the way we developed our analysis tool, offers the user the option to change all the parameters N, </w:t>
+      </w:r>
+      <w:proofErr w:type="gramStart"/>
+      <w:r>
+        <w:rPr>
+          <w:rFonts w:ascii="Times New Roman" w:hAnsi="Times New Roman" w:cs="Times New Roman"/>
+          <w:color w:val="000000" w:themeColor="text1"/>
+          <w:lang w:val="en-US"/>
+        </w:rPr>
+        <w:t>p</w:t>
+      </w:r>
+      <w:proofErr w:type="gramEnd"/>
+      <w:r>
+        <w:rPr>
+          <w:rFonts w:ascii="Times New Roman" w:hAnsi="Times New Roman" w:cs="Times New Roman"/>
+          <w:color w:val="000000" w:themeColor="text1"/>
+          <w:lang w:val="en-US"/>
+        </w:rPr>
+        <w:t xml:space="preserve"> and r to their preference. Same applies for the data set; the tool accepts any CSV formatted file. To test our tool's functionality for this study, we used five different data sets included in the /data/ folder with all other code scripts. After plotting the individual graphs of our designed models and examining performanc</w:t>
+      </w:r>
+      <w:r>
+        <w:rPr>
+          <w:rFonts w:ascii="Times New Roman" w:hAnsi="Times New Roman" w:cs="Times New Roman"/>
+          <w:color w:val="000000" w:themeColor="text1"/>
+          <w:lang w:val="en-US"/>
+        </w:rPr>
+        <w:t>e</w:t>
+      </w:r>
+      <w:r>
+        <w:rPr>
+          <w:rFonts w:ascii="Times New Roman" w:hAnsi="Times New Roman" w:cs="Times New Roman"/>
+          <w:color w:val="000000" w:themeColor="text1"/>
+          <w:lang w:val="en-US"/>
+        </w:rPr>
+        <w:t xml:space="preserve">, we put them together to compare against the Optimal Solution. In this experiment, we have calculated all models' averages for the load values each time we stopped and offloaded. Keeping N = 200 and r the same as we have set for the individual simulations, Figure 9 shows the Optimal Solution average in green </w:t>
+      </w:r>
+      <w:proofErr w:type="spellStart"/>
+      <w:r>
+        <w:rPr>
+          <w:rFonts w:ascii="Times New Roman" w:hAnsi="Times New Roman" w:cs="Times New Roman"/>
+          <w:color w:val="000000" w:themeColor="text1"/>
+          <w:lang w:val="en-US"/>
+        </w:rPr>
+        <w:t>colour</w:t>
+      </w:r>
+      <w:proofErr w:type="spellEnd"/>
+      <w:r>
+        <w:rPr>
+          <w:rFonts w:ascii="Times New Roman" w:hAnsi="Times New Roman" w:cs="Times New Roman"/>
+          <w:color w:val="000000" w:themeColor="text1"/>
+          <w:lang w:val="en-US"/>
+        </w:rPr>
+        <w:t>, together with our models' average. Note that, for the Random(P) model, we have used different values of p to see how performance varies compared to the Optimal. To illustrate which model is closest to the Optimal Solution, we have calculated the difference between each models' and the optimal average and plotted the results in Figure 10.</w:t>
       </w:r>
     </w:p>
     <w:p>
@@ -16451,10 +18235,10 @@
           <w:lang w:val="en-US"/>
         </w:rPr>
         <w:drawing>
-          <wp:inline distT="0" distB="0" distL="0" distR="0" wp14:anchorId="457F1938" wp14:editId="37F74014">
-            <wp:extent cx="2641600" cy="2900401"/>
-            <wp:effectExtent l="0" t="0" r="6350" b="0"/>
-            <wp:docPr id="45" name="Picture 45"/>
+          <wp:inline distT="0" distB="0" distL="0" distR="0" wp14:anchorId="2548FD71" wp14:editId="05E762C8">
+            <wp:extent cx="3196191" cy="2940050"/>
+            <wp:effectExtent l="0" t="0" r="4445" b="0"/>
+            <wp:docPr id="32" name="Picture 32"/>
             <wp:cNvGraphicFramePr>
               <a:graphicFrameLocks xmlns:a="http://schemas.openxmlformats.org/drawingml/2006/main" noChangeAspect="1"/>
             </wp:cNvGraphicFramePr>
@@ -16462,7 +18246,7 @@
               <a:graphicData uri="http://schemas.openxmlformats.org/drawingml/2006/picture">
                 <pic:pic xmlns:pic="http://schemas.openxmlformats.org/drawingml/2006/picture">
                   <pic:nvPicPr>
-                    <pic:cNvPr id="0" name="Picture 75"/>
+                    <pic:cNvPr id="0" name="Picture 17"/>
                     <pic:cNvPicPr>
                       <a:picLocks noChangeAspect="1" noChangeArrowheads="1"/>
                     </pic:cNvPicPr>
@@ -16483,7 +18267,7 @@
                   <pic:spPr bwMode="auto">
                     <a:xfrm>
                       <a:off x="0" y="0"/>
-                      <a:ext cx="2703320" cy="2968167"/>
+                      <a:ext cx="3230638" cy="2971736"/>
                     </a:xfrm>
                     <a:prstGeom prst="rect">
                       <a:avLst/>
@@ -16513,10 +18297,10 @@
           <w:noProof/>
         </w:rPr>
         <w:drawing>
-          <wp:inline distT="0" distB="0" distL="0" distR="0" wp14:anchorId="236204BA" wp14:editId="025C15A9">
-            <wp:extent cx="2973871" cy="3368233"/>
-            <wp:effectExtent l="0" t="0" r="0" b="3810"/>
-            <wp:docPr id="46" name="Picture 46"/>
+          <wp:inline distT="0" distB="0" distL="0" distR="0" wp14:anchorId="1C802EB4" wp14:editId="3CDF1BF4">
+            <wp:extent cx="3098165" cy="3724910"/>
+            <wp:effectExtent l="0" t="0" r="6985" b="8890"/>
+            <wp:docPr id="33" name="Picture 33"/>
             <wp:cNvGraphicFramePr>
               <a:graphicFrameLocks xmlns:a="http://schemas.openxmlformats.org/drawingml/2006/main" noChangeAspect="1"/>
             </wp:cNvGraphicFramePr>
@@ -16524,7 +18308,7 @@
               <a:graphicData uri="http://schemas.openxmlformats.org/drawingml/2006/picture">
                 <pic:pic xmlns:pic="http://schemas.openxmlformats.org/drawingml/2006/picture">
                   <pic:nvPicPr>
-                    <pic:cNvPr id="0" name="Picture 77"/>
+                    <pic:cNvPr id="0" name="Picture 19"/>
                     <pic:cNvPicPr>
                       <a:picLocks noChangeAspect="1" noChangeArrowheads="1"/>
                     </pic:cNvPicPr>
@@ -16545,7 +18329,7 @@
                   <pic:spPr bwMode="auto">
                     <a:xfrm>
                       <a:off x="0" y="0"/>
-                      <a:ext cx="2995709" cy="3392966"/>
+                      <a:ext cx="3098165" cy="3724910"/>
                     </a:xfrm>
                     <a:prstGeom prst="rect">
                       <a:avLst/>
@@ -16568,15 +18352,27 @@
         <w:jc w:val="center"/>
         <w:rPr>
           <w:rFonts w:ascii="Times New Roman" w:hAnsi="Times New Roman" w:cs="Times New Roman"/>
-          <w:color w:val="000000" w:themeColor="text1"/>
-          <w:lang w:val="en-US"/>
-        </w:rPr>
-      </w:pPr>
-      <w:r>
-        <w:rPr>
-          <w:rFonts w:ascii="Times New Roman" w:hAnsi="Times New Roman" w:cs="Times New Roman"/>
-        </w:rPr>
-        <w:t>Figure 9 &amp; 10:Average Mean load values of models Vs Optimal Solution</w:t>
+        </w:rPr>
+      </w:pPr>
+      <w:r>
+        <w:rPr>
+          <w:rFonts w:ascii="Times New Roman" w:hAnsi="Times New Roman" w:cs="Times New Roman"/>
+        </w:rPr>
+        <w:t xml:space="preserve">Figure 9 &amp; </w:t>
+      </w:r>
+      <w:proofErr w:type="gramStart"/>
+      <w:r>
+        <w:rPr>
+          <w:rFonts w:ascii="Times New Roman" w:hAnsi="Times New Roman" w:cs="Times New Roman"/>
+        </w:rPr>
+        <w:t>10:Average</w:t>
+      </w:r>
+      <w:proofErr w:type="gramEnd"/>
+      <w:r>
+        <w:rPr>
+          <w:rFonts w:ascii="Times New Roman" w:hAnsi="Times New Roman" w:cs="Times New Roman"/>
+        </w:rPr>
+        <w:t xml:space="preserve"> Mean load values of models Vs Optimal Solution</w:t>
       </w:r>
     </w:p>
     <w:p>
@@ -16596,9 +18392,110 @@
         </w:rPr>
         <w:t>Interestingly, from the graph, we can see that when probability p is set to 0.5, we have a better performance than lower values of p. However, since the Random(P) model relies on randomly generated numbers and a probability, the analysis will produce different results every time we run it. Overall, this Figure tells us that, at r=0.015 for server sequences of 200, our implemented House Selling Model outperforms all other models with the Secretary model being the next best model.</w:t>
       </w:r>
+      <w:r>
+        <w:rPr>
+          <w:rFonts w:ascii="Times New Roman" w:hAnsi="Times New Roman" w:cs="Times New Roman"/>
+          <w:color w:val="000000" w:themeColor="text1"/>
+          <w:lang w:val="en-US"/>
+        </w:rPr>
+        <w:t xml:space="preserve"> The 4</w:t>
+      </w:r>
+      <w:r>
+        <w:rPr>
+          <w:rFonts w:ascii="Times New Roman" w:hAnsi="Times New Roman" w:cs="Times New Roman"/>
+          <w:color w:val="000000" w:themeColor="text1"/>
+          <w:vertAlign w:val="superscript"/>
+          <w:lang w:val="en-US"/>
+        </w:rPr>
+        <w:t>th</w:t>
+      </w:r>
+      <w:r>
+        <w:rPr>
+          <w:rFonts w:ascii="Times New Roman" w:hAnsi="Times New Roman" w:cs="Times New Roman"/>
+          <w:color w:val="000000" w:themeColor="text1"/>
+          <w:lang w:val="en-US"/>
+        </w:rPr>
+        <w:t xml:space="preserve"> column in the </w:t>
+      </w:r>
+      <w:proofErr w:type="spellStart"/>
+      <w:r>
+        <w:rPr>
+          <w:rFonts w:ascii="Times New Roman" w:hAnsi="Times New Roman" w:cs="Times New Roman"/>
+          <w:color w:val="000000" w:themeColor="text1"/>
+          <w:lang w:val="en-US"/>
+        </w:rPr>
+        <w:t>dataframe</w:t>
+      </w:r>
+      <w:proofErr w:type="spellEnd"/>
+      <w:r>
+        <w:rPr>
+          <w:rFonts w:ascii="Times New Roman" w:hAnsi="Times New Roman" w:cs="Times New Roman"/>
+          <w:color w:val="000000" w:themeColor="text1"/>
+          <w:lang w:val="en-US"/>
+        </w:rPr>
+        <w:t xml:space="preserve"> from Pandas below shows the difference of all models </w:t>
+      </w:r>
+      <w:r>
+        <w:rPr>
+          <w:rFonts w:ascii="Times New Roman" w:hAnsi="Times New Roman" w:cs="Times New Roman"/>
+          <w:color w:val="000000" w:themeColor="text1"/>
+          <w:lang w:val="en-US"/>
+        </w:rPr>
+        <w:t>from the Optimal.</w:t>
+      </w:r>
     </w:p>
     <w:p>
       <w:pPr>
+        <w:jc w:val="both"/>
+        <w:rPr>
+          <w:rFonts w:ascii="Times New Roman" w:hAnsi="Times New Roman" w:cs="Times New Roman"/>
+          <w:color w:val="000000" w:themeColor="text1"/>
+          <w:lang w:val="en-US"/>
+        </w:rPr>
+      </w:pPr>
+      <w:r>
+        <w:rPr>
+          <w:noProof/>
+        </w:rPr>
+        <w:drawing>
+          <wp:inline distT="0" distB="0" distL="0" distR="0" wp14:anchorId="4818D8F9" wp14:editId="5DD194FD">
+            <wp:extent cx="3098165" cy="1216025"/>
+            <wp:effectExtent l="0" t="0" r="6985" b="3175"/>
+            <wp:docPr id="34" name="Picture 34"/>
+            <wp:cNvGraphicFramePr>
+              <a:graphicFrameLocks xmlns:a="http://schemas.openxmlformats.org/drawingml/2006/main" noChangeAspect="1"/>
+            </wp:cNvGraphicFramePr>
+            <a:graphic xmlns:a="http://schemas.openxmlformats.org/drawingml/2006/main">
+              <a:graphicData uri="http://schemas.openxmlformats.org/drawingml/2006/picture">
+                <pic:pic xmlns:pic="http://schemas.openxmlformats.org/drawingml/2006/picture">
+                  <pic:nvPicPr>
+                    <pic:cNvPr id="1" name=""/>
+                    <pic:cNvPicPr/>
+                  </pic:nvPicPr>
+                  <pic:blipFill>
+                    <a:blip r:embed="rId29"/>
+                    <a:stretch>
+                      <a:fillRect/>
+                    </a:stretch>
+                  </pic:blipFill>
+                  <pic:spPr>
+                    <a:xfrm>
+                      <a:off x="0" y="0"/>
+                      <a:ext cx="3098165" cy="1216025"/>
+                    </a:xfrm>
+                    <a:prstGeom prst="rect">
+                      <a:avLst/>
+                    </a:prstGeom>
+                  </pic:spPr>
+                </pic:pic>
+              </a:graphicData>
+            </a:graphic>
+          </wp:inline>
+        </w:drawing>
+      </w:r>
+    </w:p>
+    <w:p>
+      <w:pPr>
         <w:pStyle w:val="Heading2"/>
         <w:jc w:val="both"/>
         <w:rPr>
@@ -16679,20 +18576,29 @@
           <w:color w:val="000000" w:themeColor="text1"/>
           <w:lang w:val="en-US"/>
         </w:rPr>
-        <w:t>We have proved that the Secretary and the House Selling models have the best performance overall out of our 3 implemented models. Since our tool gives the user the ability to change the parameter values of N and r, we compared different r combined values with several N sizes to examine the House Selling Model against the Secretary approach. This is done to find a threshold of r, for which any value below that gives better performance to the House Selling Model. We already know from our previous simulations that making r smaller improves the decision making of the model. Thus, after examining, we discovered that the threshold values of r factor for each chunk are:</w:t>
+        <w:t xml:space="preserve">We have proved that the Secretary and the House Selling models have the best performance overall out of our 3 implemented models. Since our tool gives the user the ability to change the parameter values of N and r, we compared different r combined values with several N sizes to examine the House Selling Model against the Secretary approach. This is done to find a threshold of r, for which any value below that gives better performance to the House Selling Model. We already know from our previous simulations that making r smaller improves the decision making of the model. </w:t>
+      </w:r>
+      <w:r>
+        <w:rPr>
+          <w:rFonts w:ascii="Times New Roman" w:hAnsi="Times New Roman" w:cs="Times New Roman"/>
+          <w:color w:val="000000" w:themeColor="text1"/>
+          <w:lang w:val="en-US"/>
+        </w:rPr>
+        <w:lastRenderedPageBreak/>
+        <w:t>Thus, after examining, we discovered that the threshold values of r factor for each chunk are:</w:t>
       </w:r>
     </w:p>
     <w:tbl>
       <w:tblPr>
         <w:tblStyle w:val="TableGrid"/>
-        <w:tblW w:w="0" w:type="auto"/>
+        <w:tblW w:w="4957" w:type="dxa"/>
         <w:tblLook w:val="04A0" w:firstRow="1" w:lastRow="0" w:firstColumn="1" w:lastColumn="0" w:noHBand="0" w:noVBand="1"/>
       </w:tblPr>
       <w:tblGrid>
-        <w:gridCol w:w="1127"/>
-        <w:gridCol w:w="1182"/>
-        <w:gridCol w:w="1127"/>
-        <w:gridCol w:w="1194"/>
+        <w:gridCol w:w="1122"/>
+        <w:gridCol w:w="1376"/>
+        <w:gridCol w:w="998"/>
+        <w:gridCol w:w="1461"/>
       </w:tblGrid>
       <w:tr>
         <w:tc>
@@ -16724,7 +18630,7 @@
         </w:tc>
         <w:tc>
           <w:tcPr>
-            <w:tcW w:w="1127" w:type="dxa"/>
+            <w:tcW w:w="1420" w:type="dxa"/>
           </w:tcPr>
           <w:p>
             <w:pPr>
@@ -16751,7 +18657,7 @@
         </w:tc>
         <w:tc>
           <w:tcPr>
-            <w:tcW w:w="1127" w:type="dxa"/>
+            <w:tcW w:w="889" w:type="dxa"/>
           </w:tcPr>
           <w:p>
             <w:pPr>
@@ -16778,7 +18684,7 @@
         </w:tc>
         <w:tc>
           <w:tcPr>
-            <w:tcW w:w="1128" w:type="dxa"/>
+            <w:tcW w:w="1521" w:type="dxa"/>
           </w:tcPr>
           <w:p>
             <w:pPr>
@@ -16830,7 +18736,7 @@
         </w:tc>
         <w:tc>
           <w:tcPr>
-            <w:tcW w:w="1127" w:type="dxa"/>
+            <w:tcW w:w="1420" w:type="dxa"/>
           </w:tcPr>
           <w:p>
             <w:pPr>
@@ -16853,7 +18759,7 @@
         </w:tc>
         <w:tc>
           <w:tcPr>
-            <w:tcW w:w="1127" w:type="dxa"/>
+            <w:tcW w:w="889" w:type="dxa"/>
           </w:tcPr>
           <w:p>
             <w:pPr>
@@ -16876,7 +18782,7 @@
         </w:tc>
         <w:tc>
           <w:tcPr>
-            <w:tcW w:w="1128" w:type="dxa"/>
+            <w:tcW w:w="1521" w:type="dxa"/>
           </w:tcPr>
           <w:p>
             <w:pPr>
@@ -16924,7 +18830,7 @@
         </w:tc>
         <w:tc>
           <w:tcPr>
-            <w:tcW w:w="1127" w:type="dxa"/>
+            <w:tcW w:w="1420" w:type="dxa"/>
           </w:tcPr>
           <w:p>
             <w:pPr>
@@ -16947,7 +18853,7 @@
         </w:tc>
         <w:tc>
           <w:tcPr>
-            <w:tcW w:w="1127" w:type="dxa"/>
+            <w:tcW w:w="889" w:type="dxa"/>
           </w:tcPr>
           <w:p>
             <w:pPr>
@@ -16970,7 +18876,7 @@
         </w:tc>
         <w:tc>
           <w:tcPr>
-            <w:tcW w:w="1128" w:type="dxa"/>
+            <w:tcW w:w="1521" w:type="dxa"/>
           </w:tcPr>
           <w:p>
             <w:pPr>
@@ -17018,7 +18924,7 @@
         </w:tc>
         <w:tc>
           <w:tcPr>
-            <w:tcW w:w="1127" w:type="dxa"/>
+            <w:tcW w:w="1420" w:type="dxa"/>
           </w:tcPr>
           <w:p>
             <w:pPr>
@@ -17041,7 +18947,7 @@
         </w:tc>
         <w:tc>
           <w:tcPr>
-            <w:tcW w:w="1127" w:type="dxa"/>
+            <w:tcW w:w="889" w:type="dxa"/>
           </w:tcPr>
           <w:p>
             <w:pPr>
@@ -17064,7 +18970,7 @@
         </w:tc>
         <w:tc>
           <w:tcPr>
-            <w:tcW w:w="1128" w:type="dxa"/>
+            <w:tcW w:w="1521" w:type="dxa"/>
           </w:tcPr>
           <w:p>
             <w:pPr>
@@ -17112,7 +19018,7 @@
         </w:tc>
         <w:tc>
           <w:tcPr>
-            <w:tcW w:w="1127" w:type="dxa"/>
+            <w:tcW w:w="1420" w:type="dxa"/>
           </w:tcPr>
           <w:p>
             <w:pPr>
@@ -17135,7 +19041,7 @@
         </w:tc>
         <w:tc>
           <w:tcPr>
-            <w:tcW w:w="1127" w:type="dxa"/>
+            <w:tcW w:w="889" w:type="dxa"/>
           </w:tcPr>
           <w:p>
             <w:pPr>
@@ -17158,7 +19064,7 @@
         </w:tc>
         <w:tc>
           <w:tcPr>
-            <w:tcW w:w="1128" w:type="dxa"/>
+            <w:tcW w:w="1521" w:type="dxa"/>
           </w:tcPr>
           <w:p>
             <w:pPr>
@@ -17250,7 +19156,6 @@
           <w:color w:val="000000" w:themeColor="text1"/>
           <w:lang w:val="en-US"/>
         </w:rPr>
-        <w:lastRenderedPageBreak/>
         <w:t>Conclusions</w:t>
       </w:r>
     </w:p>
@@ -17268,30 +19173,122 @@
           <w:color w:val="000000" w:themeColor="text1"/>
           <w:lang w:val="en-US"/>
         </w:rPr>
-        <w:t xml:space="preserve">In this paper, we propose </w:t>
-      </w:r>
-      <w:r>
-        <w:rPr>
-          <w:rFonts w:ascii="Times New Roman" w:hAnsi="Times New Roman" w:cs="Times New Roman"/>
-          <w:color w:val="000000" w:themeColor="text1"/>
-          <w:lang w:val="en-US"/>
-        </w:rPr>
-        <w:t xml:space="preserve">the </w:t>
-      </w:r>
-      <w:r>
-        <w:rPr>
-          <w:rFonts w:ascii="Times New Roman" w:hAnsi="Times New Roman" w:cs="Times New Roman"/>
-          <w:color w:val="000000" w:themeColor="text1"/>
-          <w:lang w:val="en-US"/>
-        </w:rPr>
-        <w:t xml:space="preserve">Optimal Stopping Theory-based models capable of taking non-sequential offloading decisions for task offloading between users and MECs. Node devices such as mobiles, determine when and on which server to offload the tasks considering the current load on each MEC server. Our implemented models can use this information to determine when is the best time to offload tasks and which server. The three models were compared against the </w:t>
-      </w:r>
-      <w:r>
-        <w:rPr>
-          <w:rFonts w:ascii="Times New Roman" w:hAnsi="Times New Roman" w:cs="Times New Roman"/>
-          <w:lang w:val="en-US"/>
-        </w:rPr>
-        <w:t>Optimal Solution in our performance assessment with the House Selling Model being the best and the Secretary Model coming next. The House Selling Model we constructed can outperform other baseline solutions in terms of CPU load. We aim to study further to extend and evolve this model to look in network conditions and other parameters.</w:t>
+        <w:t xml:space="preserve">In this paper, we </w:t>
+      </w:r>
+      <w:r>
+        <w:rPr>
+          <w:rFonts w:ascii="Times New Roman" w:hAnsi="Times New Roman" w:cs="Times New Roman"/>
+          <w:color w:val="000000" w:themeColor="text1"/>
+          <w:lang w:val="en-US"/>
+        </w:rPr>
+        <w:t xml:space="preserve">discuss time-series analysis and </w:t>
+      </w:r>
+      <w:r>
+        <w:rPr>
+          <w:rFonts w:ascii="Times New Roman" w:hAnsi="Times New Roman" w:cs="Times New Roman"/>
+          <w:color w:val="000000" w:themeColor="text1"/>
+          <w:lang w:val="en-US"/>
+        </w:rPr>
+        <w:t xml:space="preserve">propose Optimal Stopping Theory-based models capable of taking non-sequential offloading decisions for task offloading between users and MECs. Node devices such as mobiles, determine when and on which server to offload the tasks considering the current load on each MEC server. Our implemented models can use this information to determine when </w:t>
+      </w:r>
+      <w:proofErr w:type="gramStart"/>
+      <w:r>
+        <w:rPr>
+          <w:rFonts w:ascii="Times New Roman" w:hAnsi="Times New Roman" w:cs="Times New Roman"/>
+          <w:color w:val="000000" w:themeColor="text1"/>
+          <w:lang w:val="en-US"/>
+        </w:rPr>
+        <w:t>is the best time</w:t>
+      </w:r>
+      <w:proofErr w:type="gramEnd"/>
+      <w:r>
+        <w:rPr>
+          <w:rFonts w:ascii="Times New Roman" w:hAnsi="Times New Roman" w:cs="Times New Roman"/>
+          <w:color w:val="000000" w:themeColor="text1"/>
+          <w:lang w:val="en-US"/>
+        </w:rPr>
+        <w:t xml:space="preserve"> to offload tasks and which server. The three models were compared against the </w:t>
+      </w:r>
+      <w:r>
+        <w:rPr>
+          <w:rFonts w:ascii="Times New Roman" w:hAnsi="Times New Roman" w:cs="Times New Roman"/>
+          <w:lang w:val="en-US"/>
+        </w:rPr>
+        <w:t>Optimal Solution in our performance assessment with the House Selling Model being the best and the Secretary Model coming next.</w:t>
+      </w:r>
+      <w:r>
+        <w:rPr>
+          <w:rFonts w:ascii="Times New Roman" w:hAnsi="Times New Roman" w:cs="Times New Roman"/>
+          <w:lang w:val="en-US"/>
+        </w:rPr>
+        <w:t xml:space="preserve"> </w:t>
+      </w:r>
+      <w:r>
+        <w:rPr>
+          <w:rFonts w:ascii="Times New Roman" w:hAnsi="Times New Roman" w:cs="Times New Roman"/>
+          <w:lang w:val="en-US"/>
+        </w:rPr>
+        <w:t xml:space="preserve">The House Selling Model we constructed can </w:t>
+      </w:r>
+      <w:r>
+        <w:rPr>
+          <w:rFonts w:ascii="Times New Roman" w:hAnsi="Times New Roman" w:cs="Times New Roman"/>
+          <w:lang w:val="en-US"/>
+        </w:rPr>
+        <w:t xml:space="preserve">take in a discount factor parameter r. Based on this value and the chunk size of the sequence we are observing we </w:t>
+      </w:r>
+      <w:r>
+        <w:rPr>
+          <w:rFonts w:ascii="Times New Roman" w:hAnsi="Times New Roman" w:cs="Times New Roman"/>
+          <w:lang w:val="en-US"/>
+        </w:rPr>
+        <w:t>outperform other baseline solutions in terms of CPU load.</w:t>
+      </w:r>
+      <w:r>
+        <w:rPr>
+          <w:rFonts w:ascii="Times New Roman" w:hAnsi="Times New Roman" w:cs="Times New Roman"/>
+          <w:lang w:val="en-US"/>
+        </w:rPr>
+        <w:t xml:space="preserve"> For each chunk size the optimal value of r differs. We examine all cases to find these optimal </w:t>
+      </w:r>
+      <w:proofErr w:type="gramStart"/>
+      <w:r>
+        <w:rPr>
+          <w:rFonts w:ascii="Times New Roman" w:hAnsi="Times New Roman" w:cs="Times New Roman"/>
+          <w:lang w:val="en-US"/>
+        </w:rPr>
+        <w:t>values</w:t>
+      </w:r>
+      <w:proofErr w:type="gramEnd"/>
+      <w:r>
+        <w:rPr>
+          <w:rFonts w:ascii="Times New Roman" w:hAnsi="Times New Roman" w:cs="Times New Roman"/>
+          <w:lang w:val="en-US"/>
+        </w:rPr>
+        <w:t xml:space="preserve"> so we know which is the threshold perform better than the Secretary model. </w:t>
+      </w:r>
+      <w:r>
+        <w:rPr>
+          <w:rFonts w:ascii="Times New Roman" w:hAnsi="Times New Roman" w:cs="Times New Roman"/>
+          <w:lang w:val="en-US"/>
+        </w:rPr>
+        <w:t xml:space="preserve"> </w:t>
+      </w:r>
+      <w:proofErr w:type="gramStart"/>
+      <w:r>
+        <w:rPr>
+          <w:rFonts w:ascii="Times New Roman" w:hAnsi="Times New Roman" w:cs="Times New Roman"/>
+          <w:lang w:val="en-US"/>
+        </w:rPr>
+        <w:t>We</w:t>
+      </w:r>
+      <w:proofErr w:type="gramEnd"/>
+      <w:r>
+        <w:rPr>
+          <w:rFonts w:ascii="Times New Roman" w:hAnsi="Times New Roman" w:cs="Times New Roman"/>
+          <w:lang w:val="en-US"/>
+        </w:rPr>
+        <w:t xml:space="preserve"> aim to study further to extend and evolve this model to look in network conditions and other parameters.</w:t>
       </w:r>
     </w:p>
     <w:tbl>
@@ -17396,12 +19393,21 @@
                 <w:lang w:val="en-US"/>
               </w:rPr>
             </w:pPr>
+            <w:proofErr w:type="spellStart"/>
             <w:r>
               <w:rPr>
                 <w:rFonts w:ascii="Times New Roman" w:hAnsi="Times New Roman" w:cs="Times New Roman"/>
                 <w:lang w:val="en-US"/>
               </w:rPr>
-              <w:t>Potbability set for Random (P) problem</w:t>
+              <w:t>Potbability</w:t>
+            </w:r>
+            <w:proofErr w:type="spellEnd"/>
+            <w:r>
+              <w:rPr>
+                <w:rFonts w:ascii="Times New Roman" w:hAnsi="Times New Roman" w:cs="Times New Roman"/>
+                <w:lang w:val="en-US"/>
+              </w:rPr>
+              <w:t xml:space="preserve"> set for Random (P) problem</w:t>
             </w:r>
           </w:p>
         </w:tc>
@@ -17727,6 +19733,7 @@
                 <w:lang w:val="en-US"/>
               </w:rPr>
             </w:pPr>
+            <w:proofErr w:type="spellStart"/>
             <w:r>
               <w:rPr>
                 <w:rFonts w:ascii="Times New Roman" w:hAnsi="Times New Roman" w:cs="Times New Roman"/>
@@ -17746,6 +19753,7 @@
               </w:rPr>
               <w:t>k</w:t>
             </w:r>
+            <w:proofErr w:type="spellEnd"/>
           </w:p>
         </w:tc>
         <w:tc>
@@ -17839,6 +19847,7 @@
                 <w:bCs/>
               </w:rPr>
             </w:pPr>
+            <w:proofErr w:type="spellStart"/>
             <w:r>
               <w:rPr>
                 <w:rFonts w:ascii="Times New Roman" w:hAnsi="Times New Roman" w:cs="Times New Roman"/>
@@ -17858,6 +19867,7 @@
               </w:rPr>
               <w:t>k</w:t>
             </w:r>
+            <w:proofErr w:type="spellEnd"/>
           </w:p>
         </w:tc>
         <w:tc>
@@ -17900,6 +19910,7 @@
                 <w:vertAlign w:val="subscript"/>
               </w:rPr>
             </w:pPr>
+            <w:proofErr w:type="spellStart"/>
             <w:r>
               <w:rPr>
                 <w:rFonts w:ascii="Times New Roman" w:hAnsi="Times New Roman" w:cs="Times New Roman"/>
@@ -17917,6 +19928,7 @@
               </w:rPr>
               <w:t>k</w:t>
             </w:r>
+            <w:proofErr w:type="spellEnd"/>
           </w:p>
         </w:tc>
         <w:tc>
@@ -18009,7 +20021,35 @@
                 <w:rPr>
                   <w:rFonts w:ascii="Times New Roman" w:hAnsi="Times New Roman" w:cs="Times New Roman"/>
                 </w:rPr>
-                <w:t>Alghamdi, C. Anagnostopoulos and D. P. Pezaros, "On the Optimality of Task Offloading in Mobile Edge Computing Environments," 2019 IEEE Global Communications Conference (GLOBECOM), Waikoloa, HI, USA, 2019, pp. 1-6, doi: 10.1109/GLOBECOM38437.2019.9014081</w:t>
+                <w:t xml:space="preserve">Alghamdi, C. Anagnostopoulos and D. P. </w:t>
+              </w:r>
+              <w:proofErr w:type="spellStart"/>
+              <w:r>
+                <w:rPr>
+                  <w:rFonts w:ascii="Times New Roman" w:hAnsi="Times New Roman" w:cs="Times New Roman"/>
+                </w:rPr>
+                <w:t>Pezaros</w:t>
+              </w:r>
+              <w:proofErr w:type="spellEnd"/>
+              <w:r>
+                <w:rPr>
+                  <w:rFonts w:ascii="Times New Roman" w:hAnsi="Times New Roman" w:cs="Times New Roman"/>
+                </w:rPr>
+                <w:t xml:space="preserve">, "On the Optimality of Task Offloading in Mobile Edge Computing Environments," 2019 IEEE Global Communications Conference (GLOBECOM), Waikoloa, HI, USA, 2019, pp. 1-6, </w:t>
+              </w:r>
+              <w:proofErr w:type="spellStart"/>
+              <w:r>
+                <w:rPr>
+                  <w:rFonts w:ascii="Times New Roman" w:hAnsi="Times New Roman" w:cs="Times New Roman"/>
+                </w:rPr>
+                <w:t>doi</w:t>
+              </w:r>
+              <w:proofErr w:type="spellEnd"/>
+              <w:r>
+                <w:rPr>
+                  <w:rFonts w:ascii="Times New Roman" w:hAnsi="Times New Roman" w:cs="Times New Roman"/>
+                </w:rPr>
+                <w:t>: 10.1109/GLOBECOM38437.2019.9014081</w:t>
               </w:r>
             </w:p>
             <w:p>
@@ -18028,7 +20068,35 @@
                 <w:rPr>
                   <w:rFonts w:ascii="Times New Roman" w:hAnsi="Times New Roman" w:cs="Times New Roman"/>
                 </w:rPr>
-                <w:t>Alghamdi, Ibrahim; Anagnostopoulos, Christos; P. Pezaros, Dimitrios. 2019. "Delay-Tolerant Sequential Decision Making for Task Offloading in Mobile Edge Computing Environments" </w:t>
+                <w:t xml:space="preserve">Alghamdi, Ibrahim; Anagnostopoulos, Christos; P. </w:t>
+              </w:r>
+              <w:proofErr w:type="spellStart"/>
+              <w:r>
+                <w:rPr>
+                  <w:rFonts w:ascii="Times New Roman" w:hAnsi="Times New Roman" w:cs="Times New Roman"/>
+                </w:rPr>
+                <w:t>Pezaros</w:t>
+              </w:r>
+              <w:proofErr w:type="spellEnd"/>
+              <w:r>
+                <w:rPr>
+                  <w:rFonts w:ascii="Times New Roman" w:hAnsi="Times New Roman" w:cs="Times New Roman"/>
+                </w:rPr>
+                <w:t xml:space="preserve">, </w:t>
+              </w:r>
+              <w:proofErr w:type="spellStart"/>
+              <w:r>
+                <w:rPr>
+                  <w:rFonts w:ascii="Times New Roman" w:hAnsi="Times New Roman" w:cs="Times New Roman"/>
+                </w:rPr>
+                <w:t>Dimitrios</w:t>
+              </w:r>
+              <w:proofErr w:type="spellEnd"/>
+              <w:r>
+                <w:rPr>
+                  <w:rFonts w:ascii="Times New Roman" w:hAnsi="Times New Roman" w:cs="Times New Roman"/>
+                </w:rPr>
+                <w:t>. 2019. "Delay-Tolerant Sequential Decision Making for Task Offloading in Mobile Edge Computing Environments" </w:t>
               </w:r>
               <w:r>
                 <w:rPr>
@@ -18056,17 +20124,19 @@
                   <w:rFonts w:ascii="Times New Roman" w:hAnsi="Times New Roman" w:cs="Times New Roman"/>
                 </w:rPr>
               </w:pPr>
+              <w:proofErr w:type="spellStart"/>
               <w:r>
                 <w:rPr>
                   <w:rFonts w:ascii="Times New Roman" w:hAnsi="Times New Roman" w:cs="Times New Roman"/>
                 </w:rPr>
-                <w:t xml:space="preserve">Kolomvatsos, Kostas; Anagnostopoulos, Christos. 2020. "A Deep Learning Model </w:t>
+                <w:t>Kolomvatsos</w:t>
               </w:r>
+              <w:proofErr w:type="spellEnd"/>
               <w:r>
                 <w:rPr>
                   <w:rFonts w:ascii="Times New Roman" w:hAnsi="Times New Roman" w:cs="Times New Roman"/>
                 </w:rPr>
-                <w:t>for Demand-Driven, Proactive Tasks Management in Pervasive Computing" </w:t>
+                <w:t>, Kostas; Anagnostopoulos, Christos. 2020. "A Deep Learning Model for Demand-Driven, Proactive Tasks Management in Pervasive Computing" </w:t>
               </w:r>
               <w:r>
                 <w:rPr>
@@ -18081,7 +20151,7 @@
                 </w:rPr>
                 <w:t xml:space="preserve"> 1, no. 2: 240-258. </w:t>
               </w:r>
-              <w:hyperlink r:id="rId29" w:history="1">
+              <w:hyperlink r:id="rId30" w:history="1">
                 <w:r>
                   <w:t>https://doi.org/10.3390/iot1020015</w:t>
                 </w:r>
@@ -18103,7 +20173,63 @@
                 <w:rPr>
                   <w:rFonts w:ascii="Times New Roman" w:hAnsi="Times New Roman" w:cs="Times New Roman"/>
                 </w:rPr>
-                <w:t>A. Hekmati, P. Teymoori, T. D. Todd, D. Zhao and G. Karakostasy, "Optimal Multi-Decision Mobile Computation Offloading With Hard Task Deadlines," 2019 IEEE Symposium on Computers and Communications (ISCC), Barcelona, Spain, 2019, pp. 1-8, doi: 10.1109/ISCC47284.2019.8969696.</w:t>
+                <w:t xml:space="preserve">A. Hekmati, P. </w:t>
+              </w:r>
+              <w:proofErr w:type="spellStart"/>
+              <w:r>
+                <w:rPr>
+                  <w:rFonts w:ascii="Times New Roman" w:hAnsi="Times New Roman" w:cs="Times New Roman"/>
+                </w:rPr>
+                <w:t>Teymoori</w:t>
+              </w:r>
+              <w:proofErr w:type="spellEnd"/>
+              <w:r>
+                <w:rPr>
+                  <w:rFonts w:ascii="Times New Roman" w:hAnsi="Times New Roman" w:cs="Times New Roman"/>
+                </w:rPr>
+                <w:t xml:space="preserve">, T. D. Todd, D. Zhao and G. </w:t>
+              </w:r>
+              <w:proofErr w:type="spellStart"/>
+              <w:r>
+                <w:rPr>
+                  <w:rFonts w:ascii="Times New Roman" w:hAnsi="Times New Roman" w:cs="Times New Roman"/>
+                </w:rPr>
+                <w:t>Karakostasy</w:t>
+              </w:r>
+              <w:proofErr w:type="spellEnd"/>
+              <w:r>
+                <w:rPr>
+                  <w:rFonts w:ascii="Times New Roman" w:hAnsi="Times New Roman" w:cs="Times New Roman"/>
+                </w:rPr>
+                <w:t xml:space="preserve">, "Optimal Multi-Decision Mobile Computation Offloading </w:t>
+              </w:r>
+              <w:proofErr w:type="gramStart"/>
+              <w:r>
+                <w:rPr>
+                  <w:rFonts w:ascii="Times New Roman" w:hAnsi="Times New Roman" w:cs="Times New Roman"/>
+                </w:rPr>
+                <w:t>With</w:t>
+              </w:r>
+              <w:proofErr w:type="gramEnd"/>
+              <w:r>
+                <w:rPr>
+                  <w:rFonts w:ascii="Times New Roman" w:hAnsi="Times New Roman" w:cs="Times New Roman"/>
+                </w:rPr>
+                <w:t xml:space="preserve"> Hard Task Deadlines," 2019 IEEE Symposium on Computers and Communications (ISCC), Barcelona, Spain, 2019, pp. 1-8, </w:t>
+              </w:r>
+              <w:proofErr w:type="spellStart"/>
+              <w:r>
+                <w:rPr>
+                  <w:rFonts w:ascii="Times New Roman" w:hAnsi="Times New Roman" w:cs="Times New Roman"/>
+                </w:rPr>
+                <w:t>doi</w:t>
+              </w:r>
+              <w:proofErr w:type="spellEnd"/>
+              <w:r>
+                <w:rPr>
+                  <w:rFonts w:ascii="Times New Roman" w:hAnsi="Times New Roman" w:cs="Times New Roman"/>
+                </w:rPr>
+                <w:t>: 10.1109/ISCC47284.2019.8969696.</w:t>
               </w:r>
             </w:p>
             <w:p>
@@ -18122,7 +20248,35 @@
                 <w:rPr>
                   <w:rFonts w:ascii="Times New Roman" w:hAnsi="Times New Roman" w:cs="Times New Roman"/>
                 </w:rPr>
-                <w:t>D. Bertsekas.Dynamic Programming and OptimalControl. Athena Scientific, 2017.</w:t>
+                <w:t xml:space="preserve">D. </w:t>
+              </w:r>
+              <w:proofErr w:type="spellStart"/>
+              <w:r>
+                <w:rPr>
+                  <w:rFonts w:ascii="Times New Roman" w:hAnsi="Times New Roman" w:cs="Times New Roman"/>
+                </w:rPr>
+                <w:t>Bertsekas.Dynamic</w:t>
+              </w:r>
+              <w:proofErr w:type="spellEnd"/>
+              <w:r>
+                <w:rPr>
+                  <w:rFonts w:ascii="Times New Roman" w:hAnsi="Times New Roman" w:cs="Times New Roman"/>
+                </w:rPr>
+                <w:t xml:space="preserve"> Programming and </w:t>
+              </w:r>
+              <w:proofErr w:type="spellStart"/>
+              <w:r>
+                <w:rPr>
+                  <w:rFonts w:ascii="Times New Roman" w:hAnsi="Times New Roman" w:cs="Times New Roman"/>
+                </w:rPr>
+                <w:t>OptimalControl</w:t>
+              </w:r>
+              <w:proofErr w:type="spellEnd"/>
+              <w:r>
+                <w:rPr>
+                  <w:rFonts w:ascii="Times New Roman" w:hAnsi="Times New Roman" w:cs="Times New Roman"/>
+                </w:rPr>
+                <w:t>. Athena Scientific, 2017.</w:t>
               </w:r>
             </w:p>
             <w:p>
@@ -18141,7 +20295,35 @@
                 <w:rPr>
                   <w:rFonts w:ascii="Times New Roman" w:hAnsi="Times New Roman" w:cs="Times New Roman"/>
                 </w:rPr>
-                <w:t>J. Yan, S. Bi, Y. J. Zhang and M. Tao, "Optimal Task Offloading and Resource Allocation in Mobile-Edge Computing With Inter-User Task Dependency," in IEEE Transactions on Wireless Communications, vol. 19, no. 1, pp. 235-250, Jan. 2020, doi: 10.1109/TWC.2019.2943563.</w:t>
+                <w:t xml:space="preserve">J. Yan, S. Bi, Y. J. Zhang and M. Tao, "Optimal Task Offloading and Resource Allocation in Mobile-Edge Computing </w:t>
+              </w:r>
+              <w:proofErr w:type="gramStart"/>
+              <w:r>
+                <w:rPr>
+                  <w:rFonts w:ascii="Times New Roman" w:hAnsi="Times New Roman" w:cs="Times New Roman"/>
+                </w:rPr>
+                <w:t>With</w:t>
+              </w:r>
+              <w:proofErr w:type="gramEnd"/>
+              <w:r>
+                <w:rPr>
+                  <w:rFonts w:ascii="Times New Roman" w:hAnsi="Times New Roman" w:cs="Times New Roman"/>
+                </w:rPr>
+                <w:t xml:space="preserve"> Inter-User Task Dependency," in IEEE Transactions on Wireless Communications, vol. 19, no. 1, pp. 235-250, Jan. 2020, </w:t>
+              </w:r>
+              <w:proofErr w:type="spellStart"/>
+              <w:r>
+                <w:rPr>
+                  <w:rFonts w:ascii="Times New Roman" w:hAnsi="Times New Roman" w:cs="Times New Roman"/>
+                </w:rPr>
+                <w:t>doi</w:t>
+              </w:r>
+              <w:proofErr w:type="spellEnd"/>
+              <w:r>
+                <w:rPr>
+                  <w:rFonts w:ascii="Times New Roman" w:hAnsi="Times New Roman" w:cs="Times New Roman"/>
+                </w:rPr>
+                <w:t>: 10.1109/TWC.2019.2943563.</w:t>
               </w:r>
             </w:p>
             <w:p>
@@ -18160,7 +20342,35 @@
                 <w:rPr>
                   <w:rFonts w:ascii="Times New Roman" w:hAnsi="Times New Roman" w:cs="Times New Roman"/>
                 </w:rPr>
-                <w:t>I. Alghamdi, C. Anagnostopoulos and D. P. Pezaros, "Time-Optimized Task Offloading Decision Making in Mobile Edge Computing," 2019 Wireless Days (WD), Manchester, United Kingdom, 2019, pp. 1-8, doi: 10.1109/WD.2019.8734210.</w:t>
+                <w:t xml:space="preserve">I. Alghamdi, C. Anagnostopoulos and D. P. </w:t>
+              </w:r>
+              <w:proofErr w:type="spellStart"/>
+              <w:r>
+                <w:rPr>
+                  <w:rFonts w:ascii="Times New Roman" w:hAnsi="Times New Roman" w:cs="Times New Roman"/>
+                </w:rPr>
+                <w:t>Pezaros</w:t>
+              </w:r>
+              <w:proofErr w:type="spellEnd"/>
+              <w:r>
+                <w:rPr>
+                  <w:rFonts w:ascii="Times New Roman" w:hAnsi="Times New Roman" w:cs="Times New Roman"/>
+                </w:rPr>
+                <w:t xml:space="preserve">, "Time-Optimized Task Offloading Decision Making in Mobile Edge Computing," 2019 Wireless Days (WD), Manchester, United Kingdom, 2019, pp. 1-8, </w:t>
+              </w:r>
+              <w:proofErr w:type="spellStart"/>
+              <w:r>
+                <w:rPr>
+                  <w:rFonts w:ascii="Times New Roman" w:hAnsi="Times New Roman" w:cs="Times New Roman"/>
+                </w:rPr>
+                <w:t>doi</w:t>
+              </w:r>
+              <w:proofErr w:type="spellEnd"/>
+              <w:r>
+                <w:rPr>
+                  <w:rFonts w:ascii="Times New Roman" w:hAnsi="Times New Roman" w:cs="Times New Roman"/>
+                </w:rPr>
+                <w:t>: 10.1109/WD.2019.8734210.</w:t>
               </w:r>
             </w:p>
             <w:p>
@@ -18179,7 +20389,49 @@
                 <w:rPr>
                   <w:rFonts w:ascii="Times New Roman" w:hAnsi="Times New Roman" w:cs="Times New Roman"/>
                 </w:rPr>
-                <w:t>D. Callegaro and M. Levorato, "Optimal Computation Offloading in Edge-Assisted UAV Systems," 2018 IEEE Global Communications Conference (GLOBECOM), Abu Dhabi, United Arab Emirates, 2018, pp. 1-6, doi: 10.1109/GLOCOM.2018.8648099.</w:t>
+                <w:t xml:space="preserve">D. </w:t>
+              </w:r>
+              <w:proofErr w:type="spellStart"/>
+              <w:r>
+                <w:rPr>
+                  <w:rFonts w:ascii="Times New Roman" w:hAnsi="Times New Roman" w:cs="Times New Roman"/>
+                </w:rPr>
+                <w:t>Callegaro</w:t>
+              </w:r>
+              <w:proofErr w:type="spellEnd"/>
+              <w:r>
+                <w:rPr>
+                  <w:rFonts w:ascii="Times New Roman" w:hAnsi="Times New Roman" w:cs="Times New Roman"/>
+                </w:rPr>
+                <w:t xml:space="preserve"> and M. </w:t>
+              </w:r>
+              <w:proofErr w:type="spellStart"/>
+              <w:r>
+                <w:rPr>
+                  <w:rFonts w:ascii="Times New Roman" w:hAnsi="Times New Roman" w:cs="Times New Roman"/>
+                </w:rPr>
+                <w:t>Levorato</w:t>
+              </w:r>
+              <w:proofErr w:type="spellEnd"/>
+              <w:r>
+                <w:rPr>
+                  <w:rFonts w:ascii="Times New Roman" w:hAnsi="Times New Roman" w:cs="Times New Roman"/>
+                </w:rPr>
+                <w:t xml:space="preserve">, "Optimal Computation Offloading in Edge-Assisted UAV Systems," 2018 IEEE Global Communications Conference (GLOBECOM), Abu Dhabi, United Arab Emirates, 2018, pp. 1-6, </w:t>
+              </w:r>
+              <w:proofErr w:type="spellStart"/>
+              <w:r>
+                <w:rPr>
+                  <w:rFonts w:ascii="Times New Roman" w:hAnsi="Times New Roman" w:cs="Times New Roman"/>
+                </w:rPr>
+                <w:t>doi</w:t>
+              </w:r>
+              <w:proofErr w:type="spellEnd"/>
+              <w:r>
+                <w:rPr>
+                  <w:rFonts w:ascii="Times New Roman" w:hAnsi="Times New Roman" w:cs="Times New Roman"/>
+                </w:rPr>
+                <w:t>: 10.1109/GLOCOM.2018.8648099.</w:t>
               </w:r>
             </w:p>
             <w:p>
@@ -18198,8 +20450,92 @@
                 <w:rPr>
                   <w:rFonts w:ascii="Times New Roman" w:hAnsi="Times New Roman" w:cs="Times New Roman"/>
                 </w:rPr>
-                <w:t>J. Zhang and K. B. Letaief, "Mobile Edge Intelligence and Computing for the Internet of Vehicles," in Proceedings of the IEEE, vol. 108, no. 2, pp. 246-261, Feb. 2020, doi: 10.1109/JPROC.2019.2947490.</w:t>
+                <w:t xml:space="preserve">J. Zhang and K. B. </w:t>
               </w:r>
+              <w:proofErr w:type="spellStart"/>
+              <w:r>
+                <w:rPr>
+                  <w:rFonts w:ascii="Times New Roman" w:hAnsi="Times New Roman" w:cs="Times New Roman"/>
+                </w:rPr>
+                <w:t>Letaief</w:t>
+              </w:r>
+              <w:proofErr w:type="spellEnd"/>
+              <w:r>
+                <w:rPr>
+                  <w:rFonts w:ascii="Times New Roman" w:hAnsi="Times New Roman" w:cs="Times New Roman"/>
+                </w:rPr>
+                <w:t xml:space="preserve">, "Mobile Edge Intelligence and Computing for the Internet </w:t>
+              </w:r>
+              <w:r>
+                <w:rPr>
+                  <w:rFonts w:ascii="Times New Roman" w:hAnsi="Times New Roman" w:cs="Times New Roman"/>
+                </w:rPr>
+                <w:lastRenderedPageBreak/>
+                <w:t xml:space="preserve">of Vehicles," in Proceedings of the IEEE, vol. 108, no. 2, pp. 246-261, Feb. 2020, </w:t>
+              </w:r>
+              <w:proofErr w:type="spellStart"/>
+              <w:r>
+                <w:rPr>
+                  <w:rFonts w:ascii="Times New Roman" w:hAnsi="Times New Roman" w:cs="Times New Roman"/>
+                </w:rPr>
+                <w:t>doi</w:t>
+              </w:r>
+              <w:proofErr w:type="spellEnd"/>
+              <w:r>
+                <w:rPr>
+                  <w:rFonts w:ascii="Times New Roman" w:hAnsi="Times New Roman" w:cs="Times New Roman"/>
+                </w:rPr>
+                <w:t>: 10.1109/JPROC.2019.2947490.</w:t>
+              </w:r>
+            </w:p>
+            <w:p>
+              <w:pPr>
+                <w:pStyle w:val="ListParagraph"/>
+                <w:numPr>
+                  <w:ilvl w:val="0"/>
+                  <w:numId w:val="9"/>
+                </w:numPr>
+                <w:jc w:val="both"/>
+                <w:rPr>
+                  <w:rFonts w:ascii="Times New Roman" w:hAnsi="Times New Roman" w:cs="Times New Roman"/>
+                </w:rPr>
+              </w:pPr>
+              <w:proofErr w:type="spellStart"/>
+              <w:r>
+                <w:rPr>
+                  <w:rFonts w:ascii="Times New Roman" w:hAnsi="Times New Roman" w:cs="Times New Roman"/>
+                </w:rPr>
+                <w:t>Numenta</w:t>
+              </w:r>
+              <w:proofErr w:type="spellEnd"/>
+              <w:r>
+                <w:rPr>
+                  <w:rFonts w:ascii="Times New Roman" w:hAnsi="Times New Roman" w:cs="Times New Roman"/>
+                </w:rPr>
+                <w:t xml:space="preserve">. (n.d.). </w:t>
+              </w:r>
+              <w:proofErr w:type="spellStart"/>
+              <w:r>
+                <w:rPr>
+                  <w:rFonts w:ascii="Times New Roman" w:hAnsi="Times New Roman" w:cs="Times New Roman"/>
+                </w:rPr>
+                <w:t>Numenta</w:t>
+              </w:r>
+              <w:proofErr w:type="spellEnd"/>
+              <w:r>
+                <w:rPr>
+                  <w:rFonts w:ascii="Times New Roman" w:hAnsi="Times New Roman" w:cs="Times New Roman"/>
+                </w:rPr>
+                <w:t xml:space="preserve">/nab. Retrieved February 11, 2021, from </w:t>
+              </w:r>
+              <w:proofErr w:type="gramStart"/>
+              <w:r>
+                <w:rPr>
+                  <w:rFonts w:ascii="Times New Roman" w:hAnsi="Times New Roman" w:cs="Times New Roman"/>
+                </w:rPr>
+                <w:t>https://github.com/numenta/NAB/tree/master/data/realAWSCloudwatch</w:t>
+              </w:r>
+              <w:proofErr w:type="gramEnd"/>
             </w:p>
             <w:p>
               <w:pPr>
@@ -18217,27 +20553,16 @@
                 <w:rPr>
                   <w:rFonts w:ascii="Times New Roman" w:hAnsi="Times New Roman" w:cs="Times New Roman"/>
                 </w:rPr>
-                <w:t>Numenta. (n.d.). Numenta/nab. Retrieved February 11, 2021, from https://github.com/numenta/NAB/tree/master/data/realAWSCloudwatch</w:t>
+                <w:t xml:space="preserve">Knowing when to stop. (2018, March 05). Retrieved February 11, 2021, from </w:t>
               </w:r>
-            </w:p>
-            <w:p>
-              <w:pPr>
-                <w:pStyle w:val="ListParagraph"/>
-                <w:numPr>
-                  <w:ilvl w:val="0"/>
-                  <w:numId w:val="9"/>
-                </w:numPr>
-                <w:jc w:val="both"/>
-                <w:rPr>
-                  <w:rFonts w:ascii="Times New Roman" w:hAnsi="Times New Roman" w:cs="Times New Roman"/>
-                </w:rPr>
-              </w:pPr>
+              <w:proofErr w:type="gramStart"/>
               <w:r>
                 <w:rPr>
                   <w:rFonts w:ascii="Times New Roman" w:hAnsi="Times New Roman" w:cs="Times New Roman"/>
                 </w:rPr>
-                <w:t>Knowing when to stop. (2018, March 05). Retrieved February 11, 2021, from https://www.americanscientist.org/article/knowing-when-to-stop</w:t>
+                <w:t>https://www.americanscientist.org/article/knowing-when-to-stop</w:t>
               </w:r>
+              <w:proofErr w:type="gramEnd"/>
             </w:p>
             <w:p>
               <w:pPr>
@@ -18257,7 +20582,7 @@
                 </w:rPr>
                 <w:t xml:space="preserve">Optimal Stopping and Applications, UCLA, </w:t>
               </w:r>
-              <w:hyperlink r:id="rId30" w:history="1">
+              <w:hyperlink r:id="rId31" w:history="1">
                 <w:r>
                   <w:t>https://www.math.ucla.edu/</w:t>
                 </w:r>
@@ -18279,8 +20604,16 @@
                 <w:rPr>
                   <w:rFonts w:ascii="Times New Roman" w:hAnsi="Times New Roman" w:cs="Times New Roman"/>
                 </w:rPr>
-                <w:t>Python time series Analysis Tutorial. (n.d.). Retrieved February 11, 2021, from https://www.datacamp.com/community/tutorials/time-series-analysis-tutorial</w:t>
+                <w:t xml:space="preserve">Python time series Analysis Tutorial. (n.d.). Retrieved February 11, 2021, from </w:t>
               </w:r>
+              <w:proofErr w:type="gramStart"/>
+              <w:r>
+                <w:rPr>
+                  <w:rFonts w:ascii="Times New Roman" w:hAnsi="Times New Roman" w:cs="Times New Roman"/>
+                </w:rPr>
+                <w:t>https://www.datacamp.com/community/tutorials/time-series-analysis-tutorial</w:t>
+              </w:r>
+              <w:proofErr w:type="gramEnd"/>
             </w:p>
             <w:p>
               <w:pPr>
@@ -18298,8 +20631,16 @@
                 <w:rPr>
                   <w:rFonts w:ascii="Times New Roman" w:hAnsi="Times New Roman" w:cs="Times New Roman"/>
                 </w:rPr>
-                <w:t>Rs.io. (n.d.). Retrieved February 12, 2021, from https://rs.io/the-secretary-problem-explained-dating/</w:t>
+                <w:t xml:space="preserve">Rs.io. (n.d.). Retrieved February 12, 2021, from </w:t>
               </w:r>
+              <w:proofErr w:type="gramStart"/>
+              <w:r>
+                <w:rPr>
+                  <w:rFonts w:ascii="Times New Roman" w:hAnsi="Times New Roman" w:cs="Times New Roman"/>
+                </w:rPr>
+                <w:t>https://rs.io/the-secretary-problem-explained-dating/</w:t>
+              </w:r>
+              <w:proofErr w:type="gramEnd"/>
             </w:p>
             <w:p>
               <w:pPr>
@@ -18313,7 +20654,7 @@
                   <w:rFonts w:ascii="Times New Roman" w:hAnsi="Times New Roman" w:cs="Times New Roman"/>
                 </w:rPr>
               </w:pPr>
-              <w:hyperlink r:id="rId31" w:history="1">
+              <w:hyperlink r:id="rId32" w:history="1">
                 <w:r>
                   <w:t>https://github.com/podyssea/Optimal-Stopping-Theory-Models</w:t>
                 </w:r>
@@ -18328,13 +20669,21 @@
                 </w:numPr>
                 <w:jc w:val="both"/>
               </w:pPr>
+              <w:proofErr w:type="spellStart"/>
               <w:r>
                 <w:rPr>
                   <w:rFonts w:ascii="Times New Roman" w:hAnsi="Times New Roman" w:cs="Times New Roman"/>
                 </w:rPr>
-                <w:t xml:space="preserve">Duso, L. (2020, September 10). Math-based decision making: The secretary problem. Retrieved February 12, 2021, from </w:t>
+                <w:t>Duso</w:t>
               </w:r>
-              <w:hyperlink r:id="rId32" w:history="1">
+              <w:proofErr w:type="spellEnd"/>
+              <w:r>
+                <w:rPr>
+                  <w:rFonts w:ascii="Times New Roman" w:hAnsi="Times New Roman" w:cs="Times New Roman"/>
+                </w:rPr>
+                <w:t xml:space="preserve">, L. (2020, September 10). Math-based decision making: The secretary problem. Retrieved February 12, 2021, from </w:t>
+              </w:r>
+              <w:hyperlink r:id="rId33" w:history="1">
                 <w:r>
                   <w:t>https://medium.com/cantors-paradise/math-based</w:t>
                 </w:r>
@@ -18410,6 +20759,7 @@
               </w:rPr>
               <w:t xml:space="preserve"> </w:t>
             </w:r>
+            <w:proofErr w:type="spellStart"/>
             <w:r>
               <w:rPr>
                 <w:rFonts w:ascii="Courier New" w:hAnsi="Courier New" w:cs="Courier New"/>
@@ -18418,8 +20768,20 @@
                 <w:szCs w:val="14"/>
                 <w:highlight w:val="white"/>
               </w:rPr>
-              <w:t>random_prob_model</w:t>
+              <w:t>random_prob_</w:t>
             </w:r>
+            <w:proofErr w:type="gramStart"/>
+            <w:r>
+              <w:rPr>
+                <w:rFonts w:ascii="Courier New" w:hAnsi="Courier New" w:cs="Courier New"/>
+                <w:color w:val="FF00FF"/>
+                <w:sz w:val="14"/>
+                <w:szCs w:val="14"/>
+                <w:highlight w:val="white"/>
+              </w:rPr>
+              <w:t>model</w:t>
+            </w:r>
+            <w:proofErr w:type="spellEnd"/>
             <w:r>
               <w:rPr>
                 <w:rFonts w:ascii="Courier New" w:hAnsi="Courier New" w:cs="Courier New"/>
@@ -18432,6 +20794,7 @@
               </w:rPr>
               <w:t>(</w:t>
             </w:r>
+            <w:proofErr w:type="gramEnd"/>
             <w:r>
               <w:rPr>
                 <w:rFonts w:ascii="Courier New" w:hAnsi="Courier New" w:cs="Courier New"/>
@@ -18548,6 +20911,7 @@
               </w:rPr>
               <w:t xml:space="preserve"> </w:t>
             </w:r>
+            <w:proofErr w:type="spellStart"/>
             <w:r>
               <w:rPr>
                 <w:rFonts w:ascii="Courier New" w:hAnsi="Courier New" w:cs="Courier New"/>
@@ -18558,6 +20922,7 @@
               </w:rPr>
               <w:t>secretary_model</w:t>
             </w:r>
+            <w:proofErr w:type="spellEnd"/>
             <w:r>
               <w:rPr>
                 <w:rFonts w:ascii="Courier New" w:hAnsi="Courier New" w:cs="Courier New"/>
@@ -18673,6 +21038,7 @@
               </w:rPr>
               <w:t xml:space="preserve"> </w:t>
             </w:r>
+            <w:proofErr w:type="spellStart"/>
             <w:r>
               <w:rPr>
                 <w:rFonts w:ascii="Courier New" w:hAnsi="Courier New" w:cs="Courier New"/>
@@ -18681,8 +21047,20 @@
                 <w:szCs w:val="14"/>
                 <w:highlight w:val="white"/>
               </w:rPr>
-              <w:t>house_selling_model</w:t>
+              <w:t>house_selling_</w:t>
             </w:r>
+            <w:proofErr w:type="gramStart"/>
+            <w:r>
+              <w:rPr>
+                <w:rFonts w:ascii="Courier New" w:hAnsi="Courier New" w:cs="Courier New"/>
+                <w:color w:val="FF00FF"/>
+                <w:sz w:val="14"/>
+                <w:szCs w:val="14"/>
+                <w:highlight w:val="white"/>
+              </w:rPr>
+              <w:t>model</w:t>
+            </w:r>
+            <w:proofErr w:type="spellEnd"/>
             <w:r>
               <w:rPr>
                 <w:rFonts w:ascii="Courier New" w:hAnsi="Courier New" w:cs="Courier New"/>
@@ -18695,6 +21073,7 @@
               </w:rPr>
               <w:t>(</w:t>
             </w:r>
+            <w:proofErr w:type="gramEnd"/>
             <w:r>
               <w:rPr>
                 <w:rFonts w:ascii="Courier New" w:hAnsi="Courier New" w:cs="Courier New"/>
@@ -18831,6 +21210,7 @@
               </w:rPr>
               <w:t xml:space="preserve"> </w:t>
             </w:r>
+            <w:proofErr w:type="spellStart"/>
             <w:r>
               <w:rPr>
                 <w:rFonts w:ascii="Courier New" w:hAnsi="Courier New" w:cs="Courier New"/>
@@ -18839,8 +21219,20 @@
                 <w:szCs w:val="14"/>
                 <w:highlight w:val="white"/>
               </w:rPr>
-              <w:t>randomP_simulation_run</w:t>
+              <w:t>randomP_simulation_</w:t>
             </w:r>
+            <w:proofErr w:type="gramStart"/>
+            <w:r>
+              <w:rPr>
+                <w:rFonts w:ascii="Courier New" w:hAnsi="Courier New" w:cs="Courier New"/>
+                <w:color w:val="FF00FF"/>
+                <w:sz w:val="14"/>
+                <w:szCs w:val="14"/>
+                <w:highlight w:val="white"/>
+              </w:rPr>
+              <w:t>run</w:t>
+            </w:r>
+            <w:proofErr w:type="spellEnd"/>
             <w:r>
               <w:rPr>
                 <w:rFonts w:ascii="Courier New" w:hAnsi="Courier New" w:cs="Courier New"/>
@@ -18853,6 +21245,8 @@
               </w:rPr>
               <w:t>(</w:t>
             </w:r>
+            <w:proofErr w:type="spellStart"/>
+            <w:proofErr w:type="gramEnd"/>
             <w:r>
               <w:rPr>
                 <w:rFonts w:ascii="Courier New" w:hAnsi="Courier New" w:cs="Courier New"/>
@@ -18863,6 +21257,7 @@
               </w:rPr>
               <w:t>chunk_func</w:t>
             </w:r>
+            <w:proofErr w:type="spellEnd"/>
             <w:r>
               <w:rPr>
                 <w:rFonts w:ascii="Courier New" w:hAnsi="Courier New" w:cs="Courier New"/>
@@ -18925,7 +21320,51 @@
                 <w:szCs w:val="14"/>
                 <w:highlight w:val="white"/>
               </w:rPr>
-              <w:t>#Produce the simulation results for random_prob_model()</w:t>
+              <w:t xml:space="preserve">#Produce the simulation results for </w:t>
+            </w:r>
+            <w:proofErr w:type="spellStart"/>
+            <w:r>
+              <w:rPr>
+                <w:rFonts w:ascii="Courier New" w:hAnsi="Courier New" w:cs="Courier New"/>
+                <w:color w:val="008000"/>
+                <w:sz w:val="14"/>
+                <w:szCs w:val="14"/>
+                <w:highlight w:val="white"/>
+              </w:rPr>
+              <w:t>random_prob_</w:t>
+            </w:r>
+            <w:proofErr w:type="gramStart"/>
+            <w:r>
+              <w:rPr>
+                <w:rFonts w:ascii="Courier New" w:hAnsi="Courier New" w:cs="Courier New"/>
+                <w:color w:val="008000"/>
+                <w:sz w:val="14"/>
+                <w:szCs w:val="14"/>
+                <w:highlight w:val="white"/>
+              </w:rPr>
+              <w:t>model</w:t>
+            </w:r>
+            <w:proofErr w:type="spellEnd"/>
+            <w:r>
+              <w:rPr>
+                <w:rFonts w:ascii="Courier New" w:hAnsi="Courier New" w:cs="Courier New"/>
+                <w:color w:val="008000"/>
+                <w:sz w:val="14"/>
+                <w:szCs w:val="14"/>
+                <w:highlight w:val="white"/>
+              </w:rPr>
+              <w:t>(</w:t>
+            </w:r>
+            <w:proofErr w:type="gramEnd"/>
+            <w:r>
+              <w:rPr>
+                <w:rFonts w:ascii="Courier New" w:hAnsi="Courier New" w:cs="Courier New"/>
+                <w:color w:val="008000"/>
+                <w:sz w:val="14"/>
+                <w:szCs w:val="14"/>
+                <w:highlight w:val="white"/>
+              </w:rPr>
+              <w:t>)</w:t>
             </w:r>
           </w:p>
           <w:p>
@@ -18949,8 +21388,20 @@
                 <w:szCs w:val="14"/>
                 <w:highlight w:val="white"/>
               </w:rPr>
-              <w:t>#Returns graphs and dataframe</w:t>
+              <w:t xml:space="preserve">#Returns graphs and </w:t>
             </w:r>
+            <w:proofErr w:type="spellStart"/>
+            <w:r>
+              <w:rPr>
+                <w:rFonts w:ascii="Courier New" w:hAnsi="Courier New" w:cs="Courier New"/>
+                <w:color w:val="008000"/>
+                <w:sz w:val="14"/>
+                <w:szCs w:val="14"/>
+                <w:highlight w:val="white"/>
+              </w:rPr>
+              <w:t>dataframe</w:t>
+            </w:r>
+            <w:proofErr w:type="spellEnd"/>
           </w:p>
         </w:tc>
       </w:tr>
@@ -18994,6 +21445,7 @@
               </w:rPr>
               <w:t xml:space="preserve"> </w:t>
             </w:r>
+            <w:proofErr w:type="spellStart"/>
             <w:r>
               <w:rPr>
                 <w:rFonts w:ascii="Courier New" w:hAnsi="Courier New" w:cs="Courier New"/>
@@ -19004,6 +21456,7 @@
               </w:rPr>
               <w:t>secretary_simulation_run</w:t>
             </w:r>
+            <w:proofErr w:type="spellEnd"/>
             <w:r>
               <w:rPr>
                 <w:rFonts w:ascii="Courier New" w:hAnsi="Courier New" w:cs="Courier New"/>
@@ -19066,7 +21519,51 @@
                 <w:szCs w:val="14"/>
                 <w:highlight w:val="white"/>
               </w:rPr>
-              <w:t>#Produce the simulation results for secretary_model()</w:t>
+              <w:t xml:space="preserve">#Produce the simulation results for </w:t>
+            </w:r>
+            <w:proofErr w:type="spellStart"/>
+            <w:r>
+              <w:rPr>
+                <w:rFonts w:ascii="Courier New" w:hAnsi="Courier New" w:cs="Courier New"/>
+                <w:color w:val="008000"/>
+                <w:sz w:val="14"/>
+                <w:szCs w:val="14"/>
+                <w:highlight w:val="white"/>
+              </w:rPr>
+              <w:t>secretary_</w:t>
+            </w:r>
+            <w:proofErr w:type="gramStart"/>
+            <w:r>
+              <w:rPr>
+                <w:rFonts w:ascii="Courier New" w:hAnsi="Courier New" w:cs="Courier New"/>
+                <w:color w:val="008000"/>
+                <w:sz w:val="14"/>
+                <w:szCs w:val="14"/>
+                <w:highlight w:val="white"/>
+              </w:rPr>
+              <w:t>model</w:t>
+            </w:r>
+            <w:proofErr w:type="spellEnd"/>
+            <w:r>
+              <w:rPr>
+                <w:rFonts w:ascii="Courier New" w:hAnsi="Courier New" w:cs="Courier New"/>
+                <w:color w:val="008000"/>
+                <w:sz w:val="14"/>
+                <w:szCs w:val="14"/>
+                <w:highlight w:val="white"/>
+              </w:rPr>
+              <w:t>(</w:t>
+            </w:r>
+            <w:proofErr w:type="gramEnd"/>
+            <w:r>
+              <w:rPr>
+                <w:rFonts w:ascii="Courier New" w:hAnsi="Courier New" w:cs="Courier New"/>
+                <w:color w:val="008000"/>
+                <w:sz w:val="14"/>
+                <w:szCs w:val="14"/>
+                <w:highlight w:val="white"/>
+              </w:rPr>
+              <w:t>)</w:t>
             </w:r>
           </w:p>
           <w:p>
@@ -19090,8 +21587,20 @@
                 <w:szCs w:val="14"/>
                 <w:highlight w:val="white"/>
               </w:rPr>
-              <w:t>#Returns graphs and dataframe</w:t>
+              <w:t xml:space="preserve">#Returns graphs and </w:t>
             </w:r>
+            <w:proofErr w:type="spellStart"/>
+            <w:r>
+              <w:rPr>
+                <w:rFonts w:ascii="Courier New" w:hAnsi="Courier New" w:cs="Courier New"/>
+                <w:color w:val="008000"/>
+                <w:sz w:val="14"/>
+                <w:szCs w:val="14"/>
+                <w:highlight w:val="white"/>
+              </w:rPr>
+              <w:t>dataframe</w:t>
+            </w:r>
+            <w:proofErr w:type="spellEnd"/>
           </w:p>
         </w:tc>
       </w:tr>
@@ -19135,6 +21644,7 @@
               </w:rPr>
               <w:t xml:space="preserve"> </w:t>
             </w:r>
+            <w:proofErr w:type="spellStart"/>
             <w:r>
               <w:rPr>
                 <w:rFonts w:ascii="Courier New" w:hAnsi="Courier New" w:cs="Courier New"/>
@@ -19143,8 +21653,20 @@
                 <w:szCs w:val="14"/>
                 <w:highlight w:val="white"/>
               </w:rPr>
-              <w:t>house_selling_simulation_run</w:t>
+              <w:t>house_selling_simulation_</w:t>
             </w:r>
+            <w:proofErr w:type="gramStart"/>
+            <w:r>
+              <w:rPr>
+                <w:rFonts w:ascii="Courier New" w:hAnsi="Courier New" w:cs="Courier New"/>
+                <w:color w:val="FF00FF"/>
+                <w:sz w:val="14"/>
+                <w:szCs w:val="14"/>
+                <w:highlight w:val="white"/>
+              </w:rPr>
+              <w:t>run</w:t>
+            </w:r>
+            <w:proofErr w:type="spellEnd"/>
             <w:r>
               <w:rPr>
                 <w:rFonts w:ascii="Courier New" w:hAnsi="Courier New" w:cs="Courier New"/>
@@ -19157,6 +21679,7 @@
               </w:rPr>
               <w:t>(</w:t>
             </w:r>
+            <w:proofErr w:type="gramEnd"/>
             <w:r>
               <w:rPr>
                 <w:rFonts w:ascii="Courier New" w:hAnsi="Courier New" w:cs="Courier New"/>
@@ -19229,7 +21752,51 @@
                 <w:szCs w:val="14"/>
                 <w:highlight w:val="white"/>
               </w:rPr>
-              <w:t>#Produce the simulation results for house_selling_model()</w:t>
+              <w:t xml:space="preserve">#Produce the simulation results for </w:t>
+            </w:r>
+            <w:proofErr w:type="spellStart"/>
+            <w:r>
+              <w:rPr>
+                <w:rFonts w:ascii="Courier New" w:hAnsi="Courier New" w:cs="Courier New"/>
+                <w:color w:val="008000"/>
+                <w:sz w:val="14"/>
+                <w:szCs w:val="14"/>
+                <w:highlight w:val="white"/>
+              </w:rPr>
+              <w:t>house_selling_</w:t>
+            </w:r>
+            <w:proofErr w:type="gramStart"/>
+            <w:r>
+              <w:rPr>
+                <w:rFonts w:ascii="Courier New" w:hAnsi="Courier New" w:cs="Courier New"/>
+                <w:color w:val="008000"/>
+                <w:sz w:val="14"/>
+                <w:szCs w:val="14"/>
+                <w:highlight w:val="white"/>
+              </w:rPr>
+              <w:t>model</w:t>
+            </w:r>
+            <w:proofErr w:type="spellEnd"/>
+            <w:r>
+              <w:rPr>
+                <w:rFonts w:ascii="Courier New" w:hAnsi="Courier New" w:cs="Courier New"/>
+                <w:color w:val="008000"/>
+                <w:sz w:val="14"/>
+                <w:szCs w:val="14"/>
+                <w:highlight w:val="white"/>
+              </w:rPr>
+              <w:t>(</w:t>
+            </w:r>
+            <w:proofErr w:type="gramEnd"/>
+            <w:r>
+              <w:rPr>
+                <w:rFonts w:ascii="Courier New" w:hAnsi="Courier New" w:cs="Courier New"/>
+                <w:color w:val="008000"/>
+                <w:sz w:val="14"/>
+                <w:szCs w:val="14"/>
+                <w:highlight w:val="white"/>
+              </w:rPr>
+              <w:t>)</w:t>
             </w:r>
           </w:p>
           <w:p>
@@ -19253,8 +21820,20 @@
                 <w:szCs w:val="14"/>
                 <w:highlight w:val="white"/>
               </w:rPr>
-              <w:t>#Returns graphs and dataframe</w:t>
+              <w:t xml:space="preserve">#Returns graphs and </w:t>
             </w:r>
+            <w:proofErr w:type="spellStart"/>
+            <w:r>
+              <w:rPr>
+                <w:rFonts w:ascii="Courier New" w:hAnsi="Courier New" w:cs="Courier New"/>
+                <w:color w:val="008000"/>
+                <w:sz w:val="14"/>
+                <w:szCs w:val="14"/>
+                <w:highlight w:val="white"/>
+              </w:rPr>
+              <w:t>dataframe</w:t>
+            </w:r>
+            <w:proofErr w:type="spellEnd"/>
           </w:p>
         </w:tc>
       </w:tr>
@@ -19298,6 +21877,7 @@
               </w:rPr>
               <w:t xml:space="preserve"> </w:t>
             </w:r>
+            <w:proofErr w:type="spellStart"/>
             <w:r>
               <w:rPr>
                 <w:rFonts w:ascii="Courier New" w:hAnsi="Courier New" w:cs="Courier New"/>
@@ -19306,8 +21886,20 @@
                 <w:szCs w:val="14"/>
                 <w:highlight w:val="white"/>
               </w:rPr>
-              <w:t>avg_loads_by_stop</w:t>
+              <w:t>avg_loads_by_</w:t>
             </w:r>
+            <w:proofErr w:type="gramStart"/>
+            <w:r>
+              <w:rPr>
+                <w:rFonts w:ascii="Courier New" w:hAnsi="Courier New" w:cs="Courier New"/>
+                <w:color w:val="FF00FF"/>
+                <w:sz w:val="14"/>
+                <w:szCs w:val="14"/>
+                <w:highlight w:val="white"/>
+              </w:rPr>
+              <w:t>stop</w:t>
+            </w:r>
+            <w:proofErr w:type="spellEnd"/>
             <w:r>
               <w:rPr>
                 <w:rFonts w:ascii="Courier New" w:hAnsi="Courier New" w:cs="Courier New"/>
@@ -19320,6 +21912,8 @@
               </w:rPr>
               <w:t>(</w:t>
             </w:r>
+            <w:proofErr w:type="spellStart"/>
+            <w:proofErr w:type="gramEnd"/>
             <w:r>
               <w:rPr>
                 <w:rFonts w:ascii="Courier New" w:hAnsi="Courier New" w:cs="Courier New"/>
@@ -19330,6 +21924,7 @@
               </w:rPr>
               <w:t>rpb_model</w:t>
             </w:r>
+            <w:proofErr w:type="spellEnd"/>
             <w:r>
               <w:rPr>
                 <w:rFonts w:ascii="Courier New" w:hAnsi="Courier New" w:cs="Courier New"/>
@@ -19350,8 +21945,20 @@
                 <w:szCs w:val="14"/>
                 <w:highlight w:val="white"/>
               </w:rPr>
-              <w:t xml:space="preserve"> secretary_model</w:t>
+              <w:t xml:space="preserve"> </w:t>
             </w:r>
+            <w:proofErr w:type="spellStart"/>
+            <w:r>
+              <w:rPr>
+                <w:rFonts w:ascii="Courier New" w:hAnsi="Courier New" w:cs="Courier New"/>
+                <w:color w:val="000000"/>
+                <w:sz w:val="14"/>
+                <w:szCs w:val="14"/>
+                <w:highlight w:val="white"/>
+              </w:rPr>
+              <w:t>secretary_model</w:t>
+            </w:r>
+            <w:proofErr w:type="spellEnd"/>
             <w:r>
               <w:rPr>
                 <w:rFonts w:ascii="Courier New" w:hAnsi="Courier New" w:cs="Courier New"/>
@@ -19372,8 +21979,20 @@
                 <w:szCs w:val="14"/>
                 <w:highlight w:val="white"/>
               </w:rPr>
-              <w:t xml:space="preserve"> house_selling_model</w:t>
+              <w:t xml:space="preserve"> </w:t>
             </w:r>
+            <w:proofErr w:type="spellStart"/>
+            <w:r>
+              <w:rPr>
+                <w:rFonts w:ascii="Courier New" w:hAnsi="Courier New" w:cs="Courier New"/>
+                <w:color w:val="000000"/>
+                <w:sz w:val="14"/>
+                <w:szCs w:val="14"/>
+                <w:highlight w:val="white"/>
+              </w:rPr>
+              <w:t>house_selling_model</w:t>
+            </w:r>
+            <w:proofErr w:type="spellEnd"/>
             <w:r>
               <w:rPr>
                 <w:rFonts w:ascii="Courier New" w:hAnsi="Courier New" w:cs="Courier New"/>
@@ -19438,8 +22057,20 @@
                 <w:szCs w:val="14"/>
                 <w:highlight w:val="white"/>
               </w:rPr>
-              <w:t>#Returns grap</w:t>
+              <w:t xml:space="preserve">#Returns </w:t>
             </w:r>
+            <w:proofErr w:type="spellStart"/>
+            <w:r>
+              <w:rPr>
+                <w:rFonts w:ascii="Courier New" w:hAnsi="Courier New" w:cs="Courier New"/>
+                <w:color w:val="008000"/>
+                <w:sz w:val="14"/>
+                <w:szCs w:val="14"/>
+                <w:highlight w:val="white"/>
+              </w:rPr>
+              <w:t>grap</w:t>
+            </w:r>
+            <w:proofErr w:type="spellEnd"/>
           </w:p>
         </w:tc>
       </w:tr>
@@ -19477,6 +22108,7 @@
               </w:rPr>
               <w:t xml:space="preserve"> </w:t>
             </w:r>
+            <w:proofErr w:type="gramStart"/>
             <w:r>
               <w:rPr>
                 <w:rFonts w:ascii="Courier New" w:hAnsi="Courier New" w:cs="Courier New"/>
@@ -19497,7 +22129,20 @@
                 <w:szCs w:val="14"/>
                 <w:highlight w:val="white"/>
               </w:rPr>
-              <w:t>()</w:t>
+              <w:t>(</w:t>
+            </w:r>
+            <w:proofErr w:type="gramEnd"/>
+            <w:r>
+              <w:rPr>
+                <w:rFonts w:ascii="Courier New" w:hAnsi="Courier New" w:cs="Courier New"/>
+                <w:b/>
+                <w:bCs/>
+                <w:color w:val="000080"/>
+                <w:sz w:val="14"/>
+                <w:szCs w:val="14"/>
+                <w:highlight w:val="white"/>
+              </w:rPr>
+              <w:t>)</w:t>
             </w:r>
           </w:p>
           <w:p/>

</xml_diff>

<commit_message>
Final Version of Dissertation added
</commit_message>
<xml_diff>
--- a/Thesis_2210049p_5.0.edited.docx
+++ b/Thesis_2210049p_5.0.edited.docx
@@ -513,7 +513,6 @@
         </w:rPr>
         <w:t xml:space="preserve">optimised sequential decision-making models. A performance evaluation is provided with </w:t>
       </w:r>
-      <w:proofErr w:type="gramStart"/>
       <w:r>
         <w:rPr>
           <w:rFonts w:ascii="Times New Roman" w:hAnsi="Times New Roman" w:cs="Times New Roman"/>
@@ -522,9 +521,8 @@
           <w:iCs/>
           <w:color w:val="000000" w:themeColor="text1"/>
         </w:rPr>
-        <w:t>3?</w:t>
-      </w:r>
-      <w:proofErr w:type="gramEnd"/>
+        <w:t>r</w:t>
+      </w:r>
       <w:r>
         <w:rPr>
           <w:rFonts w:ascii="Times New Roman" w:hAnsi="Times New Roman" w:cs="Times New Roman"/>
@@ -533,17 +531,7 @@
           <w:iCs/>
           <w:color w:val="000000" w:themeColor="text1"/>
         </w:rPr>
-        <w:t xml:space="preserve"> </w:t>
-      </w:r>
-      <w:r>
-        <w:rPr>
-          <w:rFonts w:ascii="Times New Roman" w:hAnsi="Times New Roman" w:cs="Times New Roman"/>
-          <w:b/>
-          <w:i/>
-          <w:iCs/>
-          <w:color w:val="000000" w:themeColor="text1"/>
-        </w:rPr>
-        <w:t>Real data-</w:t>
+        <w:t>eal data-</w:t>
       </w:r>
       <w:proofErr w:type="gramStart"/>
       <w:r>
@@ -2289,7 +2277,23 @@
           <w:color w:val="000000" w:themeColor="text1"/>
           <w:lang w:val="en-US"/>
         </w:rPr>
-        <w:t xml:space="preserve"> OST-based Models, sequentially and prove that we can perform as close as possible to the optimal solution of finding the best server at the best time to offload our tasks.</w:t>
+        <w:t xml:space="preserve"> OST-based Models, </w:t>
+      </w:r>
+      <w:r>
+        <w:rPr>
+          <w:rFonts w:ascii="Times New Roman" w:hAnsi="Times New Roman" w:cs="Times New Roman"/>
+          <w:color w:val="000000" w:themeColor="text1"/>
+          <w:lang w:val="en-US"/>
+        </w:rPr>
+        <w:t>non-</w:t>
+      </w:r>
+      <w:r>
+        <w:rPr>
+          <w:rFonts w:ascii="Times New Roman" w:hAnsi="Times New Roman" w:cs="Times New Roman"/>
+          <w:color w:val="000000" w:themeColor="text1"/>
+          <w:lang w:val="en-US"/>
+        </w:rPr>
+        <w:t>sequentially and prove that we can perform as close as possible to the optimal solution of finding the best server at the best time to offload our tasks.</w:t>
       </w:r>
     </w:p>
     <w:p>
@@ -8326,14 +8330,27 @@
       <w:r>
         <w:t xml:space="preserve">Figure </w:t>
       </w:r>
-      <w:fldSimple w:instr=" SEQ Figure \* ARABIC ">
-        <w:r>
-          <w:rPr>
-            <w:noProof/>
-          </w:rPr>
-          <w:t>2</w:t>
-        </w:r>
-      </w:fldSimple>
+      <w:r>
+        <w:fldChar w:fldCharType="begin"/>
+      </w:r>
+      <w:r>
+        <w:instrText xml:space="preserve"> SEQ Figure \* ARABIC </w:instrText>
+      </w:r>
+      <w:r>
+        <w:fldChar w:fldCharType="separate"/>
+      </w:r>
+      <w:r>
+        <w:rPr>
+          <w:noProof/>
+        </w:rPr>
+        <w:t>2</w:t>
+      </w:r>
+      <w:r>
+        <w:rPr>
+          <w:noProof/>
+        </w:rPr>
+        <w:fldChar w:fldCharType="end"/>
+      </w:r>
       <w:r>
         <w:t>: Decision Values plot</w:t>
       </w:r>

</xml_diff>